<commit_message>
Mudando mais algumas coisas no word
</commit_message>
<xml_diff>
--- a/PG1-Lucas/PG 1 - LUCAS SOARES PESSINI-  2019.docx
+++ b/PG1-Lucas/PG 1 - LUCAS SOARES PESSINI-  2019.docx
@@ -936,7 +936,7 @@
         </w:rPr>
         <w:fldChar w:fldCharType="separate"/>
       </w:r>
-      <w:hyperlink w:anchor="_Toc10402918" w:history="1">
+      <w:hyperlink w:anchor="_Toc10404716" w:history="1">
         <w:r>
           <w:rPr>
             <w:rStyle w:val="Hyperlink"/>
@@ -963,7 +963,7 @@
             <w:noProof/>
             <w:webHidden/>
           </w:rPr>
-          <w:instrText xml:space="preserve"> PAGEREF _Toc10402918 \h </w:instrText>
+          <w:instrText xml:space="preserve"> PAGEREF _Toc10404716 \h </w:instrText>
         </w:r>
         <w:r>
           <w:rPr>
@@ -1007,7 +1007,7 @@
           <w:szCs w:val="22"/>
         </w:rPr>
       </w:pPr>
-      <w:hyperlink w:anchor="_Toc10402919" w:history="1">
+      <w:hyperlink w:anchor="_Toc10404717" w:history="1">
         <w:r>
           <w:rPr>
             <w:rStyle w:val="Hyperlink"/>
@@ -1034,7 +1034,7 @@
             <w:noProof/>
             <w:webHidden/>
           </w:rPr>
-          <w:instrText xml:space="preserve"> PAGEREF _Toc10402919 \h </w:instrText>
+          <w:instrText xml:space="preserve"> PAGEREF _Toc10404717 \h </w:instrText>
         </w:r>
         <w:r>
           <w:rPr>
@@ -1078,7 +1078,7 @@
           <w:szCs w:val="22"/>
         </w:rPr>
       </w:pPr>
-      <w:hyperlink w:anchor="_Toc10402920" w:history="1">
+      <w:hyperlink w:anchor="_Toc10404718" w:history="1">
         <w:r>
           <w:rPr>
             <w:rStyle w:val="Hyperlink"/>
@@ -1105,7 +1105,7 @@
             <w:noProof/>
             <w:webHidden/>
           </w:rPr>
-          <w:instrText xml:space="preserve"> PAGEREF _Toc10402920 \h </w:instrText>
+          <w:instrText xml:space="preserve"> PAGEREF _Toc10404718 \h </w:instrText>
         </w:r>
         <w:r>
           <w:rPr>
@@ -1149,21 +1149,13 @@
           <w:szCs w:val="22"/>
         </w:rPr>
       </w:pPr>
-      <w:hyperlink w:anchor="_Toc10402921" w:history="1">
+      <w:hyperlink w:anchor="_Toc10404719" w:history="1">
         <w:r>
           <w:rPr>
             <w:rStyle w:val="Hyperlink"/>
             <w:noProof/>
           </w:rPr>
-          <w:t xml:space="preserve">Figura 4 – Criação de Identificação de Figura no </w:t>
-        </w:r>
-        <w:r>
-          <w:rPr>
-            <w:rStyle w:val="Hyperlink"/>
-            <w:i/>
-            <w:noProof/>
-          </w:rPr>
-          <w:t>Microsoft Word</w:t>
+          <w:t>Figura 4 – Na plataforma Lend-Itens, os usuários podem acessar sua biblioteca para pesquisar um item e reservá-lo, bem como ver seu histórico e os empréstimos atuais.</w:t>
         </w:r>
         <w:r>
           <w:rPr>
@@ -1184,7 +1176,7 @@
             <w:noProof/>
             <w:webHidden/>
           </w:rPr>
-          <w:instrText xml:space="preserve"> PAGEREF _Toc10402921 \h </w:instrText>
+          <w:instrText xml:space="preserve"> PAGEREF _Toc10404719 \h </w:instrText>
         </w:r>
         <w:r>
           <w:rPr>
@@ -1228,13 +1220,13 @@
           <w:szCs w:val="22"/>
         </w:rPr>
       </w:pPr>
-      <w:hyperlink w:anchor="_Toc10402922" w:history="1">
+      <w:hyperlink w:anchor="_Toc10404720" w:history="1">
         <w:r>
           <w:rPr>
             <w:rStyle w:val="Hyperlink"/>
             <w:noProof/>
           </w:rPr>
-          <w:t>Figura 5 - Escrever algo depois</w:t>
+          <w:t>Figura 5 - Pode-se verificar quais são as pessoas que utilizam a plataforma.</w:t>
         </w:r>
         <w:r>
           <w:rPr>
@@ -1255,7 +1247,7 @@
             <w:noProof/>
             <w:webHidden/>
           </w:rPr>
-          <w:instrText xml:space="preserve"> PAGEREF _Toc10402922 \h </w:instrText>
+          <w:instrText xml:space="preserve"> PAGEREF _Toc10404720 \h </w:instrText>
         </w:r>
         <w:r>
           <w:rPr>
@@ -1299,7 +1291,7 @@
           <w:szCs w:val="22"/>
         </w:rPr>
       </w:pPr>
-      <w:hyperlink w:anchor="_Toc10402923" w:history="1">
+      <w:hyperlink w:anchor="_Toc10404721" w:history="1">
         <w:r>
           <w:rPr>
             <w:rStyle w:val="Hyperlink"/>
@@ -1326,7 +1318,7 @@
             <w:noProof/>
             <w:webHidden/>
           </w:rPr>
-          <w:instrText xml:space="preserve"> PAGEREF _Toc10402923 \h </w:instrText>
+          <w:instrText xml:space="preserve"> PAGEREF _Toc10404721 \h </w:instrText>
         </w:r>
         <w:r>
           <w:rPr>
@@ -1513,7 +1505,7 @@
         </w:rPr>
         <w:fldChar w:fldCharType="separate"/>
       </w:r>
-      <w:hyperlink w:anchor="_Toc10401423" w:history="1">
+      <w:hyperlink w:anchor="_Toc10404732" w:history="1">
         <w:r>
           <w:rPr>
             <w:rStyle w:val="Hyperlink"/>
@@ -1540,7 +1532,7 @@
             <w:noProof/>
             <w:webHidden/>
           </w:rPr>
-          <w:instrText xml:space="preserve"> PAGEREF _Toc10401423 \h </w:instrText>
+          <w:instrText xml:space="preserve"> PAGEREF _Toc10404732 \h </w:instrText>
         </w:r>
         <w:r>
           <w:rPr>
@@ -5414,23 +5406,19 @@
     <w:p/>
     <w:p>
       <w:r>
-        <w:t>Pode-se ser utilizado o modelo de banco de dados para o projeto para o projeto dado pela figura \</w:t>
-      </w:r>
-      <w:proofErr w:type="spellStart"/>
-      <w:r>
-        <w:t>ref</w:t>
-      </w:r>
-      <w:proofErr w:type="spellEnd"/>
-      <w:r>
-        <w:t>{</w:t>
-      </w:r>
-      <w:proofErr w:type="spellStart"/>
-      <w:r>
-        <w:t>fig:ConfiBanco</w:t>
-      </w:r>
-      <w:proofErr w:type="spellEnd"/>
-      <w:r>
-        <w:t>}.</w:t>
+        <w:t xml:space="preserve">Pode-se ser utilizado o modelo de banco de dados para o projeto para o projeto dado pela </w:t>
+      </w:r>
+      <w:r>
+        <w:t>F</w:t>
+      </w:r>
+      <w:r>
+        <w:t xml:space="preserve">igura </w:t>
+      </w:r>
+      <w:r>
+        <w:t>1</w:t>
+      </w:r>
+      <w:r>
+        <w:t>.</w:t>
       </w:r>
     </w:p>
     <w:p/>
@@ -5441,7 +5429,7 @@
       </w:pPr>
       <w:bookmarkStart w:id="20" w:name="_Ref9278615"/>
       <w:bookmarkStart w:id="21" w:name="_Toc335989464"/>
-      <w:bookmarkStart w:id="22" w:name="_Toc10402918"/>
+      <w:bookmarkStart w:id="22" w:name="_Toc10404716"/>
       <w:r>
         <w:t xml:space="preserve">Figura </w:t>
       </w:r>
@@ -5532,15 +5520,19 @@
     <w:p/>
     <w:p>
       <w:r>
-        <w:t>Na figura \</w:t>
-      </w:r>
-      <w:proofErr w:type="spellStart"/>
-      <w:r>
-        <w:t>ref</w:t>
-      </w:r>
-      <w:proofErr w:type="spellEnd"/>
-      <w:r>
-        <w:t>{fig:ConfiBanco2} apresenta outra forma de configuração do BD.</w:t>
+        <w:t xml:space="preserve">Na </w:t>
+      </w:r>
+      <w:r>
+        <w:t>F</w:t>
+      </w:r>
+      <w:r>
+        <w:t xml:space="preserve">igura </w:t>
+      </w:r>
+      <w:r>
+        <w:t>2</w:t>
+      </w:r>
+      <w:r>
+        <w:t xml:space="preserve"> apresenta outra forma de configuração do BD.</w:t>
       </w:r>
     </w:p>
     <w:p/>
@@ -5551,7 +5543,7 @@
       </w:pPr>
       <w:bookmarkStart w:id="23" w:name="_Ref9278647"/>
       <w:bookmarkStart w:id="24" w:name="_Toc335989465"/>
-      <w:bookmarkStart w:id="25" w:name="_Toc10402919"/>
+      <w:bookmarkStart w:id="25" w:name="_Toc10404717"/>
       <w:r>
         <w:t xml:space="preserve">Figura </w:t>
       </w:r>
@@ -5680,24 +5672,19 @@
     <w:p/>
     <w:p>
       <w:r>
-        <w:lastRenderedPageBreak/>
-        <w:t>Na figura \</w:t>
-      </w:r>
-      <w:proofErr w:type="spellStart"/>
-      <w:r>
-        <w:t>ref</w:t>
-      </w:r>
-      <w:proofErr w:type="spellEnd"/>
-      <w:r>
-        <w:t>{</w:t>
-      </w:r>
-      <w:proofErr w:type="spellStart"/>
-      <w:r>
-        <w:t>fig:BancoAcess</w:t>
-      </w:r>
-      <w:proofErr w:type="spellEnd"/>
-      <w:r>
-        <w:t>} mostra um esquemático de como vai ser acessado o banco de dados.</w:t>
+        <w:t xml:space="preserve">Na </w:t>
+      </w:r>
+      <w:r>
+        <w:t>F</w:t>
+      </w:r>
+      <w:r>
+        <w:t xml:space="preserve">igura </w:t>
+      </w:r>
+      <w:r>
+        <w:t>3</w:t>
+      </w:r>
+      <w:r>
+        <w:t xml:space="preserve"> mostra um esquemático de como vai ser acessado o banco de dados.</w:t>
       </w:r>
     </w:p>
     <w:p/>
@@ -5709,7 +5696,7 @@
       </w:pPr>
       <w:bookmarkStart w:id="26" w:name="_Ref9278778"/>
       <w:bookmarkStart w:id="27" w:name="_Toc335989466"/>
-      <w:bookmarkStart w:id="28" w:name="_Toc10402920"/>
+      <w:bookmarkStart w:id="28" w:name="_Toc10404718"/>
       <w:r>
         <w:t xml:space="preserve">Figura </w:t>
       </w:r>
@@ -5842,11 +5829,11 @@
         <w:t>convencionais</w:t>
       </w:r>
       <w:r>
-        <w:t xml:space="preserve">. Entre eles, as restrições dimensionais, que envolvem tamanho e peso, são extremamente importantes em equipamentos pequenos, como telefones celulares. Outra restrição é o consumo de energia, que é extremamente importante em equipamentos móveis e é alimentado por baterias, como no caso de um dispositivo GPS. Restrições de recursos, como </w:t>
+        <w:t xml:space="preserve">. Entre eles, as restrições dimensionais, que envolvem tamanho e peso, são extremamente importantes em equipamentos pequenos, como telefones celulares. Outra restrição é o consumo de energia, que é extremamente importante em equipamentos móveis e é alimentado por baterias, como no caso de um dispositivo GPS. Restrições de recursos, como memória e processamento, afetam o design do software. Deve ter um software eficaz para que </w:t>
       </w:r>
       <w:r>
         <w:lastRenderedPageBreak/>
-        <w:t>memória e processamento, afetam o design do software. Deve ter um software eficaz para que seu sistema não enfrente problemas. Outra restrição que pode ser citada é a da execução. Isso é relevante porque vários aplicativos devem ser executados em um momento muito específico.</w:t>
+        <w:t>seu sistema não enfrente problemas. Outra restrição que pode ser citada é a da execução. Isso é relevante porque vários aplicativos devem ser executados em um momento muito específico.</w:t>
       </w:r>
     </w:p>
     <w:p/>
@@ -6505,134 +6492,42 @@
     <w:p>
       <w:pPr>
         <w:pStyle w:val="Corpodetexto"/>
-        <w:numPr>
-          <w:ilvl w:val="0"/>
-          <w:numId w:val="37"/>
-        </w:numPr>
-      </w:pPr>
-      <w:r>
-        <w:t xml:space="preserve"> </w:t>
-      </w:r>
+        <w:ind w:left="720"/>
+      </w:pPr>
+      <w:bookmarkStart w:id="44" w:name="_GoBack"/>
+      <w:bookmarkEnd w:id="44"/>
     </w:p>
     <w:p>
       <w:pPr>
         <w:pStyle w:val="Corpodetexto"/>
       </w:pPr>
       <w:r>
-        <w:t>Os quadros \</w:t>
+        <w:t xml:space="preserve">O </w:t>
+      </w:r>
+      <w:r>
+        <w:t>Quadro 1</w:t>
+      </w:r>
+      <w:r>
+        <w:t xml:space="preserve"> mostra o tempo das atividades nos respectivos meses de agosto, </w:t>
       </w:r>
       <w:proofErr w:type="spellStart"/>
       <w:r>
-        <w:t>ref</w:t>
+        <w:t>semtembro</w:t>
       </w:r>
       <w:proofErr w:type="spellEnd"/>
       <w:r>
-        <w:t>{fig:quadro1}, \</w:t>
-      </w:r>
-      <w:proofErr w:type="spellStart"/>
-      <w:r>
-        <w:t>ref</w:t>
-      </w:r>
-      <w:proofErr w:type="spellEnd"/>
-      <w:r>
-        <w:t>{fig:quadro2}, \</w:t>
-      </w:r>
-      <w:proofErr w:type="spellStart"/>
-      <w:r>
-        <w:t>ref</w:t>
-      </w:r>
-      <w:proofErr w:type="spellEnd"/>
-      <w:r>
-        <w:t>{fig:quadro3}, \</w:t>
-      </w:r>
-      <w:proofErr w:type="spellStart"/>
-      <w:r>
-        <w:t>ref</w:t>
-      </w:r>
-      <w:proofErr w:type="spellEnd"/>
-      <w:r>
-        <w:t>{fig:quadro4} e \</w:t>
-      </w:r>
-      <w:proofErr w:type="spellStart"/>
-      <w:r>
-        <w:t>ref</w:t>
-      </w:r>
-      <w:proofErr w:type="spellEnd"/>
-      <w:r>
-        <w:t xml:space="preserve">{fig:quadro5} mostra o tempo das atividades nos respectivos meses de agosto, </w:t>
-      </w:r>
-      <w:proofErr w:type="spellStart"/>
-      <w:r>
-        <w:t>semtembro</w:t>
-      </w:r>
-      <w:proofErr w:type="spellEnd"/>
-      <w:r>
         <w:t>, outubro, novembro e dezembro respectivamente.</w:t>
       </w:r>
     </w:p>
     <w:p>
       <w:pPr>
         <w:pStyle w:val="Corpodetexto"/>
-      </w:pPr>
-      <w:r>
-        <w:t xml:space="preserve"> </w:t>
-      </w:r>
-    </w:p>
-    <w:p>
-      <w:pPr>
         <w:rPr>
           <w:iCs/>
         </w:rPr>
       </w:pPr>
       <w:r>
-        <w:rPr>
-          <w:iCs/>
-        </w:rPr>
-        <w:t xml:space="preserve">A seguir, deve-se apresentar o cronograma de execução, de acordo com o modelo definido no </w:t>
-      </w:r>
-      <w:r>
-        <w:rPr>
-          <w:iCs/>
-        </w:rPr>
-        <w:fldChar w:fldCharType="begin"/>
-      </w:r>
-      <w:r>
-        <w:rPr>
-          <w:iCs/>
-        </w:rPr>
-        <w:instrText xml:space="preserve"> REF _Ref9278507 \h </w:instrText>
-      </w:r>
-      <w:r>
-        <w:rPr>
-          <w:iCs/>
-        </w:rPr>
-      </w:r>
-      <w:r>
-        <w:rPr>
-          <w:iCs/>
-        </w:rPr>
-        <w:fldChar w:fldCharType="separate"/>
-      </w:r>
-      <w:r>
-        <w:t xml:space="preserve">Quadro </w:t>
-      </w:r>
-      <w:r>
-        <w:rPr>
-          <w:noProof/>
-        </w:rPr>
-        <w:t>1</w:t>
-      </w:r>
-      <w:r>
-        <w:rPr>
-          <w:iCs/>
-        </w:rPr>
-        <w:fldChar w:fldCharType="end"/>
-      </w:r>
-      <w:r>
-        <w:rPr>
-          <w:iCs/>
-        </w:rPr>
-        <w:t xml:space="preserve">. </w:t>
+        <w:t xml:space="preserve"> </w:t>
       </w:r>
     </w:p>
     <w:p>
@@ -6662,8 +6557,8 @@
           <w:iCs/>
         </w:rPr>
       </w:pPr>
-      <w:bookmarkStart w:id="44" w:name="_Ref9278507"/>
-      <w:bookmarkStart w:id="45" w:name="_Toc10401423"/>
+      <w:bookmarkStart w:id="45" w:name="_Ref9278507"/>
+      <w:bookmarkStart w:id="46" w:name="_Toc10404732"/>
       <w:r>
         <w:lastRenderedPageBreak/>
         <w:t xml:space="preserve">Quadro </w:t>
@@ -6676,11 +6571,11 @@
           <w:t>1</w:t>
         </w:r>
       </w:fldSimple>
-      <w:bookmarkEnd w:id="44"/>
+      <w:bookmarkEnd w:id="45"/>
       <w:r>
         <w:t xml:space="preserve"> – Cronograma de execução das atividades previstas</w:t>
       </w:r>
-      <w:bookmarkEnd w:id="45"/>
+      <w:bookmarkEnd w:id="46"/>
     </w:p>
     <w:tbl>
       <w:tblPr>
@@ -13813,7 +13708,7 @@
                 <w:sz w:val="20"/>
               </w:rPr>
             </w:pPr>
-            <w:bookmarkStart w:id="46" w:name="_Hlk10402611"/>
+            <w:bookmarkStart w:id="47" w:name="_Hlk10402611"/>
             <w:r>
               <w:rPr>
                 <w:iCs/>
@@ -13821,7 +13716,7 @@
               </w:rPr>
               <w:t xml:space="preserve">Atividade </w:t>
             </w:r>
-            <w:bookmarkEnd w:id="46"/>
+            <w:bookmarkEnd w:id="47"/>
             <w:r>
               <w:rPr>
                 <w:iCs/>
@@ -14063,20 +13958,20 @@
       <w:pPr>
         <w:pStyle w:val="Ttulo1"/>
       </w:pPr>
-      <w:bookmarkStart w:id="47" w:name="_Toc335309226"/>
-      <w:bookmarkStart w:id="48" w:name="_Toc523891319"/>
-      <w:bookmarkStart w:id="49" w:name="_Toc523964461"/>
+      <w:bookmarkStart w:id="48" w:name="_Toc335309226"/>
+      <w:bookmarkStart w:id="49" w:name="_Toc523891319"/>
+      <w:bookmarkStart w:id="50" w:name="_Toc523964461"/>
       <w:bookmarkEnd w:id="42"/>
       <w:r>
         <w:lastRenderedPageBreak/>
         <w:t xml:space="preserve"> </w:t>
       </w:r>
-      <w:bookmarkStart w:id="50" w:name="_Toc10401469"/>
-      <w:bookmarkEnd w:id="47"/>
+      <w:bookmarkStart w:id="51" w:name="_Toc10401469"/>
+      <w:bookmarkEnd w:id="48"/>
       <w:r>
         <w:t>locação de recursos</w:t>
       </w:r>
-      <w:bookmarkEnd w:id="50"/>
+      <w:bookmarkEnd w:id="51"/>
     </w:p>
     <w:p>
       <w:pPr>
@@ -14340,19 +14235,15 @@
       <w:r>
         <w:t xml:space="preserve">Todos os programas para que seja feito o software é </w:t>
       </w:r>
-      <w:proofErr w:type="spellStart"/>
-      <w:r>
-        <w:t>gratuido</w:t>
-      </w:r>
-      <w:proofErr w:type="spellEnd"/>
+      <w:r>
+        <w:t>gratuito</w:t>
+      </w:r>
       <w:r>
         <w:t xml:space="preserve">. Assim há recursos tanto para o hardware quanto software </w:t>
       </w:r>
-      <w:proofErr w:type="spellStart"/>
-      <w:r>
-        <w:t>diponibilizados</w:t>
-      </w:r>
-      <w:proofErr w:type="spellEnd"/>
+      <w:r>
+        <w:t>disponibilizados</w:t>
+      </w:r>
       <w:r>
         <w:t xml:space="preserve"> para o desenvolvimento do projeto.</w:t>
       </w:r>
@@ -14377,23 +14268,25 @@
       </w:r>
       <w:proofErr w:type="spellEnd"/>
       <w:r>
-        <w:t>-Itens mostrado nas figuras \</w:t>
-      </w:r>
-      <w:proofErr w:type="spellStart"/>
-      <w:r>
-        <w:t>ref</w:t>
-      </w:r>
-      <w:proofErr w:type="spellEnd"/>
-      <w:r>
-        <w:t>{fig:Lend-Itens1} e \</w:t>
-      </w:r>
-      <w:proofErr w:type="spellStart"/>
-      <w:r>
-        <w:t>ref</w:t>
-      </w:r>
-      <w:proofErr w:type="spellEnd"/>
-      <w:r>
-        <w:t>{fig:Lend-Itens2} que é uma plataforma Web paga para empréstimos de objetos.</w:t>
+        <w:t xml:space="preserve">-Itens mostrado nas </w:t>
+      </w:r>
+      <w:r>
+        <w:t>F</w:t>
+      </w:r>
+      <w:r>
+        <w:t xml:space="preserve">iguras </w:t>
+      </w:r>
+      <w:r>
+        <w:t xml:space="preserve">4 </w:t>
+      </w:r>
+      <w:r>
+        <w:t xml:space="preserve">e </w:t>
+      </w:r>
+      <w:r>
+        <w:t>5</w:t>
+      </w:r>
+      <w:r>
+        <w:t xml:space="preserve"> que é uma plataforma Web paga para empréstimos de objetos.</w:t>
       </w:r>
     </w:p>
     <w:p>
@@ -14412,9 +14305,9 @@
         <w:pStyle w:val="Legenda"/>
         <w:ind w:left="709"/>
       </w:pPr>
-      <w:bookmarkStart w:id="51" w:name="_Ref9278850"/>
-      <w:bookmarkStart w:id="52" w:name="_Toc335989467"/>
-      <w:bookmarkStart w:id="53" w:name="_Toc10402921"/>
+      <w:bookmarkStart w:id="52" w:name="_Ref9278850"/>
+      <w:bookmarkStart w:id="53" w:name="_Toc335989467"/>
+      <w:bookmarkStart w:id="54" w:name="_Toc10404719"/>
       <w:r>
         <w:t xml:space="preserve">Figura </w:t>
       </w:r>
@@ -14426,21 +14319,23 @@
           <w:t>4</w:t>
         </w:r>
       </w:fldSimple>
-      <w:bookmarkEnd w:id="51"/>
-      <w:r>
-        <w:t xml:space="preserve"> – Criação de Identificação de Figura no </w:t>
-      </w:r>
-      <w:r>
-        <w:rPr>
-          <w:i/>
-        </w:rPr>
-        <w:t>Microsoft Word</w:t>
+      <w:bookmarkEnd w:id="52"/>
+      <w:r>
+        <w:t xml:space="preserve"> – </w:t>
       </w:r>
       <w:bookmarkEnd w:id="53"/>
       <w:r>
-        <w:t xml:space="preserve"> </w:t>
-      </w:r>
-      <w:bookmarkEnd w:id="52"/>
+        <w:t xml:space="preserve">Na plataforma </w:t>
+      </w:r>
+      <w:proofErr w:type="spellStart"/>
+      <w:r>
+        <w:t>Lend</w:t>
+      </w:r>
+      <w:proofErr w:type="spellEnd"/>
+      <w:r>
+        <w:t>-Itens, os usuários podem acessar sua biblioteca para pesquisar um item e reservá-lo, bem como ver seu histórico e os empréstimos atuais.</w:t>
+      </w:r>
+      <w:bookmarkEnd w:id="54"/>
     </w:p>
     <w:p>
       <w:pPr>
@@ -14537,7 +14432,7 @@
         <w:pStyle w:val="Legenda"/>
         <w:keepNext/>
       </w:pPr>
-      <w:bookmarkStart w:id="54" w:name="_Toc10402922"/>
+      <w:bookmarkStart w:id="55" w:name="_Toc10404720"/>
       <w:r>
         <w:lastRenderedPageBreak/>
         <w:t xml:space="preserve">Figura </w:t>
@@ -14551,16 +14446,18 @@
         </w:r>
       </w:fldSimple>
       <w:r>
-        <w:t xml:space="preserve"> - Escrever algo depois</w:t>
-      </w:r>
-      <w:bookmarkEnd w:id="54"/>
+        <w:t xml:space="preserve"> - </w:t>
+      </w:r>
+      <w:r>
+        <w:t>Pode-se verificar quais são as pessoas que utilizam a plataforma.</w:t>
+      </w:r>
+      <w:bookmarkEnd w:id="55"/>
     </w:p>
     <w:p>
       <w:pPr>
         <w:spacing w:line="240" w:lineRule="auto"/>
         <w:jc w:val="center"/>
       </w:pPr>
-      <w:bookmarkStart w:id="55" w:name="_GoBack"/>
       <w:r>
         <w:rPr>
           <w:noProof/>
@@ -14607,7 +14504,6 @@
           </wp:inline>
         </w:drawing>
       </w:r>
-      <w:bookmarkEnd w:id="55"/>
     </w:p>
     <w:p>
       <w:pPr>
@@ -14649,23 +14545,19 @@
       </w:r>
       <w:proofErr w:type="spellEnd"/>
       <w:r>
-        <w:t xml:space="preserve"> apresentado na figura \</w:t>
-      </w:r>
-      <w:proofErr w:type="spellStart"/>
-      <w:r>
-        <w:t>ref</w:t>
-      </w:r>
-      <w:proofErr w:type="spellEnd"/>
-      <w:r>
-        <w:t>{</w:t>
-      </w:r>
-      <w:proofErr w:type="spellStart"/>
-      <w:r>
-        <w:t>fig:Vaivem</w:t>
-      </w:r>
-      <w:proofErr w:type="spellEnd"/>
-      <w:r>
-        <w:t xml:space="preserve">}. Há outros softwares também como Software de Controle de UPJ e </w:t>
+        <w:t xml:space="preserve"> apresentado na </w:t>
+      </w:r>
+      <w:r>
+        <w:t>F</w:t>
+      </w:r>
+      <w:r>
+        <w:t xml:space="preserve">igura </w:t>
+      </w:r>
+      <w:r>
+        <w:t>6</w:t>
+      </w:r>
+      <w:r>
+        <w:t xml:space="preserve">. Há outros softwares também como Software de Controle de UPJ e </w:t>
       </w:r>
       <w:proofErr w:type="spellStart"/>
       <w:r>
@@ -14689,7 +14581,7 @@
       </w:pPr>
       <w:bookmarkStart w:id="56" w:name="_Ref9278900"/>
       <w:bookmarkStart w:id="57" w:name="_Toc335989469"/>
-      <w:bookmarkStart w:id="58" w:name="_Toc10402923"/>
+      <w:bookmarkStart w:id="58" w:name="_Toc10404721"/>
       <w:r>
         <w:t xml:space="preserve">Figura </w:t>
       </w:r>
@@ -14804,8 +14696,8 @@
       </w:pPr>
       <w:bookmarkStart w:id="59" w:name="_Toc335309231"/>
       <w:bookmarkStart w:id="60" w:name="_Toc10401470"/>
-      <w:bookmarkEnd w:id="48"/>
       <w:bookmarkEnd w:id="49"/>
+      <w:bookmarkEnd w:id="50"/>
       <w:r>
         <w:lastRenderedPageBreak/>
         <w:t>referências</w:t>
@@ -23214,7 +23106,7 @@
 </file>
 
 <file path=customXml/itemProps1.xml><?xml version="1.0" encoding="utf-8"?>
-<ds:datastoreItem xmlns:ds="http://schemas.openxmlformats.org/officeDocument/2006/customXml" ds:itemID="{C59294B2-8DC8-4DA3-8E6B-6CDBE03ED817}">
+<ds:datastoreItem xmlns:ds="http://schemas.openxmlformats.org/officeDocument/2006/customXml" ds:itemID="{25D37542-0CD2-483E-8D0E-44A0843165F2}">
   <ds:schemaRefs>
     <ds:schemaRef ds:uri="http://schemas.openxmlformats.org/officeDocument/2006/bibliography"/>
   </ds:schemaRefs>

</xml_diff>

<commit_message>
Add correções no word 2
</commit_message>
<xml_diff>
--- a/PG1-Lucas/PG 1 - LUCAS SOARES PESSINI-  2019.docx
+++ b/PG1-Lucas/PG 1 - LUCAS SOARES PESSINI-  2019.docx
@@ -467,15 +467,7 @@
                 <w:b/>
                 <w:szCs w:val="24"/>
               </w:rPr>
-              <w:t xml:space="preserve"> Lucas Soares </w:t>
-            </w:r>
-            <w:proofErr w:type="spellStart"/>
-            <w:r>
-              <w:rPr>
-                <w:b/>
-                <w:szCs w:val="24"/>
-              </w:rPr>
-              <w:t>Pess</w:t>
+              <w:t xml:space="preserve"> Lucas Soares Pess</w:t>
             </w:r>
             <w:r>
               <w:rPr>
@@ -491,7 +483,6 @@
               </w:rPr>
               <w:t>ni</w:t>
             </w:r>
-            <w:proofErr w:type="spellEnd"/>
             <w:r>
               <w:rPr>
                 <w:szCs w:val="24"/>
@@ -734,16 +725,8 @@
               <w:rPr>
                 <w:szCs w:val="24"/>
               </w:rPr>
-              <w:t xml:space="preserve">Lucas Soares </w:t>
+              <w:t>Lucas Soares Pessini</w:t>
             </w:r>
-            <w:proofErr w:type="spellStart"/>
-            <w:r>
-              <w:rPr>
-                <w:szCs w:val="24"/>
-              </w:rPr>
-              <w:t>Pessini</w:t>
-            </w:r>
-            <w:proofErr w:type="spellEnd"/>
           </w:p>
           <w:p>
             <w:pPr>
@@ -1702,15 +1685,7 @@
         <w:tab/>
       </w:r>
       <w:r>
-        <w:t xml:space="preserve">Global </w:t>
-      </w:r>
-      <w:proofErr w:type="spellStart"/>
-      <w:r>
-        <w:t>Positioning</w:t>
-      </w:r>
-      <w:proofErr w:type="spellEnd"/>
-      <w:r>
-        <w:t xml:space="preserve"> System</w:t>
+        <w:t>Global Positioning System</w:t>
       </w:r>
     </w:p>
     <w:p>
@@ -1725,13 +1700,8 @@
       <w:r>
         <w:tab/>
       </w:r>
-      <w:proofErr w:type="spellStart"/>
-      <w:r>
-        <w:t>Personal</w:t>
-      </w:r>
-      <w:proofErr w:type="spellEnd"/>
-      <w:r>
-        <w:t xml:space="preserve"> Home Page</w:t>
+      <w:r>
+        <w:t>Personal Home Page</w:t>
       </w:r>
     </w:p>
     <w:p>
@@ -1746,19 +1716,9 @@
       <w:r>
         <w:tab/>
       </w:r>
-      <w:proofErr w:type="spellStart"/>
-      <w:r>
-        <w:t>HyperText</w:t>
-      </w:r>
-      <w:proofErr w:type="spellEnd"/>
-      <w:r>
-        <w:t xml:space="preserve"> Markup </w:t>
-      </w:r>
-      <w:proofErr w:type="spellStart"/>
-      <w:r>
-        <w:t>Language</w:t>
-      </w:r>
-      <w:proofErr w:type="spellEnd"/>
+      <w:r>
+        <w:t>HyperText Markup Language</w:t>
+      </w:r>
     </w:p>
     <w:p>
       <w:pPr>
@@ -1772,27 +1732,9 @@
       <w:r>
         <w:tab/>
       </w:r>
-      <w:proofErr w:type="spellStart"/>
-      <w:r>
-        <w:t>Cascading</w:t>
-      </w:r>
-      <w:proofErr w:type="spellEnd"/>
-      <w:r>
-        <w:t xml:space="preserve"> </w:t>
-      </w:r>
-      <w:proofErr w:type="spellStart"/>
-      <w:r>
-        <w:t>Style</w:t>
-      </w:r>
-      <w:proofErr w:type="spellEnd"/>
-      <w:r>
-        <w:t xml:space="preserve"> </w:t>
-      </w:r>
-      <w:proofErr w:type="spellStart"/>
-      <w:r>
-        <w:t>Sheets</w:t>
-      </w:r>
-      <w:proofErr w:type="spellEnd"/>
+      <w:r>
+        <w:t>Cascading Style Sheets</w:t>
+      </w:r>
     </w:p>
     <w:p>
       <w:pPr>
@@ -4319,14 +4261,27 @@
       <w:r>
         <w:t xml:space="preserve">Figura </w:t>
       </w:r>
-      <w:fldSimple w:instr=" SEQ Figura \* ARABIC ">
-        <w:r>
-          <w:rPr>
-            <w:noProof/>
-          </w:rPr>
-          <w:t>1</w:t>
-        </w:r>
-      </w:fldSimple>
+      <w:r>
+        <w:fldChar w:fldCharType="begin"/>
+      </w:r>
+      <w:r>
+        <w:instrText xml:space="preserve"> SEQ Figura \* ARABIC </w:instrText>
+      </w:r>
+      <w:r>
+        <w:fldChar w:fldCharType="separate"/>
+      </w:r>
+      <w:r>
+        <w:rPr>
+          <w:noProof/>
+        </w:rPr>
+        <w:t>1</w:t>
+      </w:r>
+      <w:r>
+        <w:rPr>
+          <w:noProof/>
+        </w:rPr>
+        <w:fldChar w:fldCharType="end"/>
+      </w:r>
       <w:r>
         <w:t xml:space="preserve"> - Fotos dos documentos dos alunos com a ficha</w:t>
       </w:r>
@@ -4846,14 +4801,14 @@
       <w:pPr>
         <w:pStyle w:val="Ttulo1"/>
       </w:pPr>
-      <w:bookmarkStart w:id="11" w:name="_Toc335309197"/>
-      <w:bookmarkStart w:id="12" w:name="_Toc335309213"/>
-      <w:bookmarkStart w:id="13" w:name="_Toc10496458"/>
+      <w:bookmarkStart w:id="11" w:name="_Toc10496458"/>
+      <w:bookmarkStart w:id="12" w:name="_Toc335309197"/>
+      <w:bookmarkStart w:id="13" w:name="_Toc335309213"/>
       <w:r>
         <w:lastRenderedPageBreak/>
         <w:t>Justificativa</w:t>
       </w:r>
-      <w:bookmarkEnd w:id="13"/>
+      <w:bookmarkEnd w:id="11"/>
     </w:p>
     <w:p>
       <w:r>
@@ -5005,7 +4960,7 @@
         <w:pStyle w:val="Ttulo1"/>
       </w:pPr>
       <w:bookmarkStart w:id="14" w:name="_Toc10496459"/>
-      <w:bookmarkEnd w:id="11"/>
+      <w:bookmarkEnd w:id="12"/>
       <w:r>
         <w:lastRenderedPageBreak/>
         <w:t>Objetivo geral e objetivos específicos</w:t>
@@ -5048,13 +5003,25 @@
         <w:t xml:space="preserve"> e Kits</w:t>
       </w:r>
       <w:r>
-        <w:t xml:space="preserve"> do laboratórios da Engenharia Elétrica da </w:t>
+        <w:t xml:space="preserve"> </w:t>
+      </w:r>
+      <w:r>
+        <w:t>dos laboratórios</w:t>
+      </w:r>
+      <w:r>
+        <w:t xml:space="preserve"> da Engenharia Elétrica da </w:t>
       </w:r>
       <w:r>
         <w:t>UFES</w:t>
       </w:r>
       <w:r>
-        <w:t xml:space="preserve">. Este sistema obterá de forma automatizada o código do equipamento, matrícula do estudante, data de empréstimo e entrega e além de informações adicionais para geração de relatórios.  </w:t>
+        <w:t>. Este sistema obterá de forma automatizada o código do equipamento</w:t>
+      </w:r>
+      <w:r>
+        <w:t xml:space="preserve"> ou Kit</w:t>
+      </w:r>
+      <w:r>
+        <w:t xml:space="preserve">, matrícula do estudante, data de empréstimo e entrega e além de informações adicionais para geração de relatórios.  </w:t>
       </w:r>
     </w:p>
     <w:p>
@@ -5085,7 +5052,13 @@
         </w:numPr>
       </w:pPr>
       <w:r>
-        <w:t>Desenvolver um sistema para fazer a leitura dos códigos de barra presente na carteira de estudante e do patrimônio do equipamento;</w:t>
+        <w:t>Desenvolver um sistema para fazer a leitura dos códigos de barra presente na carteira de estudante e do patrimônio do equipamento</w:t>
+      </w:r>
+      <w:r>
+        <w:t xml:space="preserve"> ou Kit</w:t>
+      </w:r>
+      <w:r>
+        <w:t>;</w:t>
       </w:r>
     </w:p>
     <w:p>
@@ -5183,15 +5156,7 @@
         <w:t>. Para que a automatização de processos ofereça os resultados esperados, é muito importante garantir que sua implantação seja feita de maneira estruturada e de acordo com as diretrizes de onde está sendo aplicado</w:t>
       </w:r>
       <w:r>
-        <w:t xml:space="preserve"> (</w:t>
-      </w:r>
-      <w:proofErr w:type="spellStart"/>
-      <w:r>
-        <w:t>ELETRôNICO</w:t>
-      </w:r>
-      <w:proofErr w:type="spellEnd"/>
-      <w:r>
-        <w:t>, 2016). No</w:t>
+        <w:t xml:space="preserve"> (ELETRôNICO, 2016). No</w:t>
       </w:r>
       <w:r>
         <w:t xml:space="preserve"> meio industrial, a preocupação com produtividade, redução do risco operacional e qualidade, leva à implantação de sistemas de automatização. </w:t>
@@ -5243,18 +5208,15 @@
     </w:p>
     <w:p>
       <w:r>
-        <w:t xml:space="preserve">uma aplicação web é um software que é instalado em um servidor web e é projetado para responder a solicitações, processar informações, armazenar informações e dimensionar as respostas de acordo com a demanda e, em muitos casos, é distribuído em vários sistemas ou servidores </w:t>
-      </w:r>
-      <w:r>
-        <w:t>(</w:t>
-      </w:r>
-      <w:proofErr w:type="spellStart"/>
-      <w:r>
-        <w:t>MACêDO</w:t>
-      </w:r>
-      <w:proofErr w:type="spellEnd"/>
-      <w:r>
-        <w:t>, 2016).</w:t>
+        <w:t>U</w:t>
+      </w:r>
+      <w:bookmarkStart w:id="20" w:name="_GoBack"/>
+      <w:bookmarkEnd w:id="20"/>
+      <w:r>
+        <w:t xml:space="preserve">ma aplicação web é um software que é instalado em um servidor web e é projetado para responder a solicitações, processar informações, armazenar informações e dimensionar as respostas de acordo com a demanda e, em muitos casos, é distribuído em vários sistemas ou servidores </w:t>
+      </w:r>
+      <w:r>
+        <w:t>(MACêDO, 2016).</w:t>
       </w:r>
       <w:r>
         <w:t xml:space="preserve"> </w:t>
@@ -5263,23 +5225,7 @@
         <w:t>Essas aplicações apresentam</w:t>
       </w:r>
       <w:r>
-        <w:t xml:space="preserve"> várias linguagens de programação (PHP, </w:t>
-      </w:r>
-      <w:proofErr w:type="spellStart"/>
-      <w:r>
-        <w:t>Javascript</w:t>
-      </w:r>
-      <w:proofErr w:type="spellEnd"/>
-      <w:r>
-        <w:t xml:space="preserve">, </w:t>
-      </w:r>
-      <w:proofErr w:type="spellStart"/>
-      <w:r>
-        <w:t>etc</w:t>
-      </w:r>
-      <w:proofErr w:type="spellEnd"/>
-      <w:r>
-        <w:t>) e elementos de interface gráfica (HTML, CSS).</w:t>
+        <w:t xml:space="preserve"> várias linguagens de programação (PHP, Javascript, etc) e elementos de interface gráfica (HTML, CSS).</w:t>
       </w:r>
     </w:p>
     <w:p/>
@@ -5294,15 +5240,7 @@
         <w:t xml:space="preserve"> </w:t>
       </w:r>
       <w:r>
-        <w:t>o (</w:t>
-      </w:r>
-      <w:proofErr w:type="spellStart"/>
-      <w:r>
-        <w:t>CóDIGO</w:t>
-      </w:r>
-      <w:proofErr w:type="spellEnd"/>
-      <w:r>
-        <w:t xml:space="preserve">, 2016). </w:t>
+        <w:t xml:space="preserve">o (CóDIGO, 2016). </w:t>
       </w:r>
       <w:r>
         <w:t xml:space="preserve">Essas vantagens de </w:t>
@@ -5336,15 +5274,7 @@
         <w:t xml:space="preserve"> de frameworks. Um framework em desenvolvimento de software, é uma abstração que une códigos comuns entre vários projetos de software provendo uma funcionalidade genérica </w:t>
       </w:r>
       <w:r>
-        <w:t>a (</w:t>
-      </w:r>
-      <w:proofErr w:type="spellStart"/>
-      <w:r>
-        <w:t>WIKIPéDIA</w:t>
-      </w:r>
-      <w:proofErr w:type="spellEnd"/>
-      <w:r>
-        <w:t xml:space="preserve">, 2016). </w:t>
+        <w:t xml:space="preserve">a (WIKIPéDIA, 2016). </w:t>
       </w:r>
       <w:r>
         <w:t>Assim ter</w:t>
@@ -5353,15 +5283,7 @@
         <w:t>á</w:t>
       </w:r>
       <w:r>
-        <w:t xml:space="preserve"> para o desenvolvimento para esse software a framework chamada </w:t>
-      </w:r>
-      <w:proofErr w:type="spellStart"/>
-      <w:r>
-        <w:t>CakePHP</w:t>
-      </w:r>
-      <w:proofErr w:type="spellEnd"/>
-      <w:r>
-        <w:t xml:space="preserve"> </w:t>
+        <w:t xml:space="preserve"> para o desenvolvimento para esse software a framework chamada CakePHP </w:t>
       </w:r>
       <w:r>
         <w:t>(CAKEPHP, 2016) que torna</w:t>
@@ -5375,11 +5297,11 @@
       <w:pPr>
         <w:pStyle w:val="Ttulo2"/>
       </w:pPr>
-      <w:bookmarkStart w:id="20" w:name="_Toc10496465"/>
+      <w:bookmarkStart w:id="21" w:name="_Toc10496465"/>
       <w:r>
         <w:t>Banco de Dados</w:t>
       </w:r>
-      <w:bookmarkEnd w:id="20"/>
+      <w:bookmarkEnd w:id="21"/>
     </w:p>
     <w:p>
       <w:r>
@@ -5401,23 +5323,7 @@
     <w:p/>
     <w:p>
       <w:r>
-        <w:t xml:space="preserve">Um sistema de gerenciamento de banco de dados (SGBD) é um software que possui recursos capazes de manipular as informações do banco de dados e interagir com o usuário. Existem vários </w:t>
-      </w:r>
-      <w:proofErr w:type="spellStart"/>
-      <w:r>
-        <w:t>SGBDs</w:t>
-      </w:r>
-      <w:proofErr w:type="spellEnd"/>
-      <w:r>
-        <w:t xml:space="preserve"> no mercado, como Oracle, SQL Server, DB2, PostgreSQL, MySQL, o próprio Access ou </w:t>
-      </w:r>
-      <w:proofErr w:type="spellStart"/>
-      <w:r>
-        <w:t>Paradox</w:t>
-      </w:r>
-      <w:proofErr w:type="spellEnd"/>
-      <w:r>
-        <w:t xml:space="preserve">, entre outros </w:t>
+        <w:t xml:space="preserve">Um sistema de gerenciamento de banco de dados (SGBD) é um software que possui recursos capazes de manipular as informações do banco de dados e interagir com o usuário. Existem vários SGBDs no mercado, como Oracle, SQL Server, DB2, PostgreSQL, MySQL, o próprio Access ou Paradox, entre outros </w:t>
       </w:r>
       <w:r>
         <w:t>(DEVMEDIA, 2016).</w:t>
@@ -5448,23 +5354,7 @@
     <w:p>
       <w:r>
         <w:lastRenderedPageBreak/>
-        <w:t>Para realizar consultas, inserir, editar e vincular dados armazenados no banco de dados, é usada uma linguagem baseada em consultas estruturadas chamada SQL (</w:t>
-      </w:r>
-      <w:proofErr w:type="spellStart"/>
-      <w:r>
-        <w:t>Structured</w:t>
-      </w:r>
-      <w:proofErr w:type="spellEnd"/>
-      <w:r>
-        <w:t xml:space="preserve"> Query </w:t>
-      </w:r>
-      <w:proofErr w:type="spellStart"/>
-      <w:r>
-        <w:t>Language</w:t>
-      </w:r>
-      <w:proofErr w:type="spellEnd"/>
-      <w:r>
-        <w:t xml:space="preserve">) </w:t>
+        <w:t xml:space="preserve">Para realizar consultas, inserir, editar e vincular dados armazenados no banco de dados, é usada uma linguagem baseada em consultas estruturadas chamada SQL (Structured Query Language) </w:t>
       </w:r>
       <w:r>
         <w:t>) (DEVMEDIA, 2016)</w:t>
@@ -5540,29 +5430,42 @@
         <w:pStyle w:val="Legenda"/>
         <w:ind w:left="1412"/>
       </w:pPr>
-      <w:bookmarkStart w:id="21" w:name="_Toc335989464"/>
       <w:bookmarkStart w:id="22" w:name="_Ref9278615"/>
-      <w:bookmarkStart w:id="23" w:name="_Toc10496429"/>
+      <w:bookmarkStart w:id="23" w:name="_Toc335989464"/>
+      <w:bookmarkStart w:id="24" w:name="_Toc10496429"/>
       <w:r>
         <w:t xml:space="preserve">Figura </w:t>
       </w:r>
-      <w:fldSimple w:instr=" SEQ Figura \* ARABIC ">
-        <w:r>
-          <w:rPr>
-            <w:noProof/>
-          </w:rPr>
-          <w:t>2</w:t>
-        </w:r>
-      </w:fldSimple>
+      <w:r>
+        <w:fldChar w:fldCharType="begin"/>
+      </w:r>
+      <w:r>
+        <w:instrText xml:space="preserve"> SEQ Figura \* ARABIC </w:instrText>
+      </w:r>
+      <w:r>
+        <w:fldChar w:fldCharType="separate"/>
+      </w:r>
+      <w:r>
+        <w:rPr>
+          <w:noProof/>
+        </w:rPr>
+        <w:t>2</w:t>
+      </w:r>
+      <w:r>
+        <w:rPr>
+          <w:noProof/>
+        </w:rPr>
+        <w:fldChar w:fldCharType="end"/>
+      </w:r>
       <w:bookmarkEnd w:id="22"/>
       <w:r>
         <w:t xml:space="preserve"> –</w:t>
       </w:r>
-      <w:bookmarkEnd w:id="21"/>
+      <w:bookmarkEnd w:id="23"/>
       <w:r>
         <w:t xml:space="preserve"> Configuração do Banco de Dados.</w:t>
       </w:r>
-      <w:bookmarkEnd w:id="23"/>
+      <w:bookmarkEnd w:id="24"/>
     </w:p>
     <w:p>
       <w:pPr>
@@ -5638,7 +5541,7 @@
         </w:rPr>
         <w:t xml:space="preserve">e: </w:t>
       </w:r>
-      <w:bookmarkStart w:id="24" w:name="_Hlk10489751"/>
+      <w:bookmarkStart w:id="25" w:name="_Hlk10489751"/>
       <w:r>
         <w:rPr>
           <w:sz w:val="18"/>
@@ -5646,7 +5549,6 @@
         </w:rPr>
         <w:t xml:space="preserve">Martins, </w:t>
       </w:r>
-      <w:proofErr w:type="spellStart"/>
       <w:r>
         <w:rPr>
           <w:sz w:val="18"/>
@@ -5659,15 +5561,7 @@
           <w:sz w:val="18"/>
           <w:szCs w:val="18"/>
         </w:rPr>
-        <w:t>iovanne</w:t>
-      </w:r>
-      <w:proofErr w:type="spellEnd"/>
-      <w:r>
-        <w:rPr>
-          <w:sz w:val="18"/>
-          <w:szCs w:val="18"/>
-        </w:rPr>
-        <w:t xml:space="preserve"> Maran</w:t>
+        <w:t>iovanne Maran</w:t>
       </w:r>
       <w:r>
         <w:rPr>
@@ -5704,7 +5598,7 @@
         </w:rPr>
         <w:t>.</w:t>
       </w:r>
-      <w:bookmarkEnd w:id="24"/>
+      <w:bookmarkEnd w:id="25"/>
     </w:p>
     <w:p/>
     <w:p>
@@ -5730,29 +5624,42 @@
         <w:pStyle w:val="Legenda"/>
         <w:ind w:left="1985"/>
       </w:pPr>
-      <w:bookmarkStart w:id="25" w:name="_Toc335989465"/>
       <w:bookmarkStart w:id="26" w:name="_Ref9278647"/>
-      <w:bookmarkStart w:id="27" w:name="_Toc10496430"/>
+      <w:bookmarkStart w:id="27" w:name="_Toc335989465"/>
+      <w:bookmarkStart w:id="28" w:name="_Toc10496430"/>
       <w:r>
         <w:t xml:space="preserve">Figura </w:t>
       </w:r>
-      <w:fldSimple w:instr=" SEQ Figura \* ARABIC ">
-        <w:r>
-          <w:rPr>
-            <w:noProof/>
-          </w:rPr>
-          <w:t>3</w:t>
-        </w:r>
-      </w:fldSimple>
+      <w:r>
+        <w:fldChar w:fldCharType="begin"/>
+      </w:r>
+      <w:r>
+        <w:instrText xml:space="preserve"> SEQ Figura \* ARABIC </w:instrText>
+      </w:r>
+      <w:r>
+        <w:fldChar w:fldCharType="separate"/>
+      </w:r>
+      <w:r>
+        <w:rPr>
+          <w:noProof/>
+        </w:rPr>
+        <w:t>3</w:t>
+      </w:r>
+      <w:r>
+        <w:rPr>
+          <w:noProof/>
+        </w:rPr>
+        <w:fldChar w:fldCharType="end"/>
+      </w:r>
       <w:bookmarkEnd w:id="26"/>
       <w:r>
         <w:t xml:space="preserve"> – </w:t>
       </w:r>
-      <w:bookmarkEnd w:id="25"/>
+      <w:bookmarkEnd w:id="27"/>
       <w:r>
         <w:t>Outra configuração do banco de dados</w:t>
       </w:r>
-      <w:bookmarkEnd w:id="27"/>
+      <w:bookmarkEnd w:id="28"/>
     </w:p>
     <w:p>
       <w:pPr>
@@ -5840,17 +5747,8 @@
           <w:sz w:val="18"/>
           <w:szCs w:val="18"/>
         </w:rPr>
-        <w:t xml:space="preserve">Ikeda, Renan Felipe Toshiaki </w:t>
-      </w:r>
-      <w:proofErr w:type="spellStart"/>
-      <w:r>
-        <w:rPr>
-          <w:sz w:val="18"/>
-          <w:szCs w:val="18"/>
-        </w:rPr>
-        <w:t>Bieszczad</w:t>
-      </w:r>
-      <w:proofErr w:type="spellEnd"/>
+        <w:t>Ikeda, Renan Felipe Toshiaki Bieszczad</w:t>
+      </w:r>
       <w:r>
         <w:rPr>
           <w:sz w:val="18"/>
@@ -5906,29 +5804,42 @@
         <w:ind w:left="0"/>
         <w:jc w:val="center"/>
       </w:pPr>
-      <w:bookmarkStart w:id="28" w:name="_Toc335989466"/>
       <w:bookmarkStart w:id="29" w:name="_Ref9278778"/>
-      <w:bookmarkStart w:id="30" w:name="_Toc10496431"/>
+      <w:bookmarkStart w:id="30" w:name="_Toc335989466"/>
+      <w:bookmarkStart w:id="31" w:name="_Toc10496431"/>
       <w:r>
         <w:t xml:space="preserve">Figura </w:t>
       </w:r>
-      <w:fldSimple w:instr=" SEQ Figura \* ARABIC ">
-        <w:r>
-          <w:rPr>
-            <w:noProof/>
-          </w:rPr>
-          <w:t>4</w:t>
-        </w:r>
-      </w:fldSimple>
+      <w:r>
+        <w:fldChar w:fldCharType="begin"/>
+      </w:r>
+      <w:r>
+        <w:instrText xml:space="preserve"> SEQ Figura \* ARABIC </w:instrText>
+      </w:r>
+      <w:r>
+        <w:fldChar w:fldCharType="separate"/>
+      </w:r>
+      <w:r>
+        <w:rPr>
+          <w:noProof/>
+        </w:rPr>
+        <w:t>4</w:t>
+      </w:r>
+      <w:r>
+        <w:rPr>
+          <w:noProof/>
+        </w:rPr>
+        <w:fldChar w:fldCharType="end"/>
+      </w:r>
       <w:bookmarkEnd w:id="29"/>
       <w:r>
         <w:t xml:space="preserve"> – </w:t>
       </w:r>
-      <w:bookmarkEnd w:id="28"/>
+      <w:bookmarkEnd w:id="30"/>
       <w:r>
         <w:t>Acesso ao banco de dados</w:t>
       </w:r>
-      <w:bookmarkEnd w:id="30"/>
+      <w:bookmarkEnd w:id="31"/>
     </w:p>
     <w:p>
       <w:pPr>
@@ -6011,7 +5922,6 @@
         </w:rPr>
         <w:t xml:space="preserve">e: Martins, </w:t>
       </w:r>
-      <w:proofErr w:type="spellStart"/>
       <w:r>
         <w:rPr>
           <w:sz w:val="18"/>
@@ -6024,15 +5934,7 @@
           <w:sz w:val="18"/>
           <w:szCs w:val="18"/>
         </w:rPr>
-        <w:t>iovanne</w:t>
-      </w:r>
-      <w:proofErr w:type="spellEnd"/>
-      <w:r>
-        <w:rPr>
-          <w:sz w:val="18"/>
-          <w:szCs w:val="18"/>
-        </w:rPr>
-        <w:t xml:space="preserve"> Marangoni (</w:t>
+        <w:t>iovanne Marangoni (</w:t>
       </w:r>
       <w:r>
         <w:rPr>
@@ -6062,11 +5964,11 @@
       <w:pPr>
         <w:pStyle w:val="Ttulo2"/>
       </w:pPr>
-      <w:bookmarkStart w:id="31" w:name="_Toc10496466"/>
+      <w:bookmarkStart w:id="32" w:name="_Toc10496466"/>
       <w:r>
         <w:t>Sistema Embarcado</w:t>
       </w:r>
-      <w:bookmarkEnd w:id="31"/>
+      <w:bookmarkEnd w:id="32"/>
     </w:p>
     <w:p/>
     <w:p>
@@ -6140,15 +6042,7 @@
         <w:t xml:space="preserve">O sistema embarcado é dedicado a uma única finalidade, ou um pequeno conjunto de propósitos </w:t>
       </w:r>
       <w:r>
-        <w:t>(</w:t>
-      </w:r>
-      <w:proofErr w:type="spellStart"/>
-      <w:r>
-        <w:t>PORTUGUêS</w:t>
-      </w:r>
-      <w:proofErr w:type="spellEnd"/>
-      <w:r>
-        <w:t>, 2016).</w:t>
+        <w:t>(PORTUGUêS, 2016).</w:t>
       </w:r>
       <w:r>
         <w:t xml:space="preserve"> Ele é depende da sua aplicação. </w:t>
@@ -6170,7 +6064,7 @@
       <w:pPr>
         <w:pStyle w:val="Corpodetexto"/>
       </w:pPr>
-      <w:bookmarkStart w:id="32" w:name="_Toc335309207"/>
+      <w:bookmarkStart w:id="33" w:name="_Toc335309207"/>
     </w:p>
     <w:p>
       <w:pPr>
@@ -6199,23 +6093,23 @@
         </w:rPr>
         <w:t xml:space="preserve"> </w:t>
       </w:r>
-      <w:bookmarkEnd w:id="32"/>
+      <w:bookmarkEnd w:id="33"/>
     </w:p>
     <w:p>
       <w:pPr>
         <w:pStyle w:val="Ttulo1"/>
       </w:pPr>
-      <w:bookmarkStart w:id="33" w:name="_Toc523891314"/>
+      <w:bookmarkStart w:id="34" w:name="_Toc523891314"/>
       <w:r>
         <w:br w:type="page"/>
       </w:r>
-      <w:bookmarkStart w:id="34" w:name="_Toc10496467"/>
-      <w:bookmarkEnd w:id="33"/>
+      <w:bookmarkStart w:id="35" w:name="_Toc10496467"/>
+      <w:bookmarkEnd w:id="34"/>
       <w:r>
         <w:lastRenderedPageBreak/>
         <w:t>Metodologia e etapas de desenvolvimento</w:t>
       </w:r>
-      <w:bookmarkEnd w:id="34"/>
+      <w:bookmarkEnd w:id="35"/>
     </w:p>
     <w:p>
       <w:r>
@@ -6239,11 +6133,11 @@
       <w:pPr>
         <w:pStyle w:val="Ttulo2"/>
       </w:pPr>
-      <w:bookmarkStart w:id="35" w:name="_Toc10496468"/>
+      <w:bookmarkStart w:id="36" w:name="_Toc10496468"/>
       <w:r>
         <w:t>Estabelecer e Revisar as propriedades do sistema</w:t>
       </w:r>
-      <w:bookmarkEnd w:id="35"/>
+      <w:bookmarkEnd w:id="36"/>
     </w:p>
     <w:p>
       <w:r>
@@ -6255,7 +6149,7 @@
       <w:pPr>
         <w:pStyle w:val="Ttulo2"/>
       </w:pPr>
-      <w:bookmarkStart w:id="36" w:name="_Toc10496469"/>
+      <w:bookmarkStart w:id="37" w:name="_Toc10496469"/>
       <w:r>
         <w:t xml:space="preserve">Instalação </w:t>
       </w:r>
@@ -6265,7 +6159,7 @@
       <w:r>
         <w:t>, programas e sistema operacional para o desenvolvimento do projeto</w:t>
       </w:r>
-      <w:bookmarkEnd w:id="36"/>
+      <w:bookmarkEnd w:id="37"/>
     </w:p>
     <w:p>
       <w:r>
@@ -6295,11 +6189,11 @@
       <w:pPr>
         <w:pStyle w:val="Ttulo2"/>
       </w:pPr>
-      <w:bookmarkStart w:id="37" w:name="_Toc10496470"/>
+      <w:bookmarkStart w:id="38" w:name="_Toc10496470"/>
       <w:r>
         <w:t>Construção do Módulo leitor de código de barras</w:t>
       </w:r>
-      <w:bookmarkEnd w:id="37"/>
+      <w:bookmarkEnd w:id="38"/>
     </w:p>
     <w:p>
       <w:r>
@@ -6317,11 +6211,11 @@
       <w:pPr>
         <w:pStyle w:val="Ttulo2"/>
       </w:pPr>
-      <w:bookmarkStart w:id="38" w:name="_Toc10496471"/>
+      <w:bookmarkStart w:id="39" w:name="_Toc10496471"/>
       <w:r>
         <w:t>Construção do Módulo GPS</w:t>
       </w:r>
-      <w:bookmarkEnd w:id="38"/>
+      <w:bookmarkEnd w:id="39"/>
     </w:p>
     <w:p>
       <w:r>
@@ -6333,12 +6227,12 @@
       <w:pPr>
         <w:pStyle w:val="Ttulo2"/>
       </w:pPr>
-      <w:bookmarkStart w:id="39" w:name="_Toc10496472"/>
+      <w:bookmarkStart w:id="40" w:name="_Toc10496472"/>
       <w:r>
         <w:lastRenderedPageBreak/>
         <w:t>Montando o banco de dados do sistema</w:t>
       </w:r>
-      <w:bookmarkEnd w:id="39"/>
+      <w:bookmarkEnd w:id="40"/>
     </w:p>
     <w:p>
       <w:r>
@@ -6356,11 +6250,11 @@
       <w:pPr>
         <w:pStyle w:val="Ttulo2"/>
       </w:pPr>
-      <w:bookmarkStart w:id="40" w:name="_Toc10496473"/>
+      <w:bookmarkStart w:id="41" w:name="_Toc10496473"/>
       <w:r>
         <w:t>Desenvolvimento da interface web</w:t>
       </w:r>
-      <w:bookmarkEnd w:id="40"/>
+      <w:bookmarkEnd w:id="41"/>
     </w:p>
     <w:p>
       <w:r>
@@ -6384,11 +6278,11 @@
       <w:pPr>
         <w:pStyle w:val="Ttulo2"/>
       </w:pPr>
-      <w:bookmarkStart w:id="41" w:name="_Toc10496474"/>
+      <w:bookmarkStart w:id="42" w:name="_Toc10496474"/>
       <w:r>
         <w:t>Integração do Hardware e Software</w:t>
       </w:r>
-      <w:bookmarkEnd w:id="41"/>
+      <w:bookmarkEnd w:id="42"/>
     </w:p>
     <w:p/>
     <w:p>
@@ -6401,11 +6295,11 @@
       <w:pPr>
         <w:pStyle w:val="Ttulo2"/>
       </w:pPr>
-      <w:bookmarkStart w:id="42" w:name="_Toc10496475"/>
+      <w:bookmarkStart w:id="43" w:name="_Toc10496475"/>
       <w:r>
         <w:t>Testes e validações</w:t>
       </w:r>
-      <w:bookmarkEnd w:id="42"/>
+      <w:bookmarkEnd w:id="43"/>
     </w:p>
     <w:p/>
     <w:p>
@@ -6418,17 +6312,17 @@
       <w:pPr>
         <w:pStyle w:val="Ttulo2"/>
       </w:pPr>
-      <w:bookmarkStart w:id="43" w:name="_Toc10496476"/>
+      <w:bookmarkStart w:id="44" w:name="_Toc10496476"/>
       <w:r>
         <w:t>Lições Aprendidas</w:t>
       </w:r>
-      <w:bookmarkEnd w:id="43"/>
+      <w:bookmarkEnd w:id="44"/>
     </w:p>
     <w:p>
       <w:r>
         <w:t>Aqui irá registrar tudo que foi aprendido durante o desenvolvimento do projeto. Nesta parte será focado no relatório e na apresentação final.</w:t>
       </w:r>
-      <w:bookmarkEnd w:id="12"/>
+      <w:bookmarkEnd w:id="13"/>
       <w:r>
         <w:br w:type="page"/>
       </w:r>
@@ -6437,8 +6331,8 @@
       <w:pPr>
         <w:pStyle w:val="Ttulo1"/>
       </w:pPr>
-      <w:bookmarkStart w:id="44" w:name="_Toc523964459"/>
       <w:bookmarkStart w:id="45" w:name="_Toc10496477"/>
+      <w:bookmarkStart w:id="46" w:name="_Toc523964459"/>
       <w:r>
         <w:lastRenderedPageBreak/>
         <w:t>Cronograma de execução</w:t>
@@ -6614,13 +6508,7 @@
         <w:rPr>
           <w:b/>
         </w:rPr>
-        <w:t xml:space="preserve"> </w:t>
-      </w:r>
-      <w:r>
-        <w:rPr>
-          <w:b/>
-        </w:rPr>
-        <w:t>para Escrita do Relatório</w:t>
+        <w:t xml:space="preserve"> para Escrita do Relatório</w:t>
       </w:r>
       <w:r>
         <w:rPr>
@@ -6653,13 +6541,7 @@
         <w:rPr>
           <w:b/>
         </w:rPr>
-        <w:t xml:space="preserve"> </w:t>
-      </w:r>
-      <w:r>
-        <w:rPr>
-          <w:b/>
-        </w:rPr>
-        <w:t>para Escrita do Relatório</w:t>
+        <w:t xml:space="preserve"> para Escrita do Relatório</w:t>
       </w:r>
       <w:r>
         <w:rPr>
@@ -6846,16 +6728,8 @@
         <w:rPr>
           <w:b/>
         </w:rPr>
-        <w:t xml:space="preserve"> e Registrar Lições Aprendidas </w:t>
-      </w:r>
-      <w:r>
-        <w:rPr>
-          <w:b/>
-        </w:rPr>
-        <w:t>para Escrita do Relatório</w:t>
-      </w:r>
-      <w:bookmarkStart w:id="46" w:name="_GoBack"/>
-      <w:bookmarkEnd w:id="46"/>
+        <w:t xml:space="preserve"> e Registrar Lições Aprendidas para Escrita do Relatório</w:t>
+      </w:r>
       <w:r>
         <w:rPr>
           <w:b/>
@@ -6978,14 +6852,27 @@
         <w:lastRenderedPageBreak/>
         <w:t xml:space="preserve">Quadro </w:t>
       </w:r>
-      <w:fldSimple w:instr=" SEQ Quadro \* ARABIC ">
-        <w:r>
-          <w:rPr>
-            <w:noProof/>
-          </w:rPr>
-          <w:t>1</w:t>
-        </w:r>
-      </w:fldSimple>
+      <w:r>
+        <w:fldChar w:fldCharType="begin"/>
+      </w:r>
+      <w:r>
+        <w:instrText xml:space="preserve"> SEQ Quadro \* ARABIC </w:instrText>
+      </w:r>
+      <w:r>
+        <w:fldChar w:fldCharType="separate"/>
+      </w:r>
+      <w:r>
+        <w:rPr>
+          <w:noProof/>
+        </w:rPr>
+        <w:t>1</w:t>
+      </w:r>
+      <w:r>
+        <w:rPr>
+          <w:noProof/>
+        </w:rPr>
+        <w:fldChar w:fldCharType="end"/>
+      </w:r>
       <w:bookmarkEnd w:id="47"/>
       <w:r>
         <w:t xml:space="preserve"> – Cronograma de execução das atividades previstas</w:t>
@@ -14637,7 +14524,7 @@
       <w:bookmarkStart w:id="50" w:name="_Toc335309226"/>
       <w:bookmarkStart w:id="51" w:name="_Toc523891319"/>
       <w:bookmarkStart w:id="52" w:name="_Toc523964461"/>
-      <w:bookmarkEnd w:id="44"/>
+      <w:bookmarkEnd w:id="46"/>
       <w:r>
         <w:lastRenderedPageBreak/>
         <w:t xml:space="preserve"> </w:t>
@@ -14842,15 +14729,7 @@
         <w:jc w:val="left"/>
       </w:pPr>
       <w:r>
-        <w:t xml:space="preserve">Um Framework PHP como </w:t>
-      </w:r>
-      <w:proofErr w:type="spellStart"/>
-      <w:r>
-        <w:t>CakePHP</w:t>
-      </w:r>
-      <w:proofErr w:type="spellEnd"/>
-      <w:r>
-        <w:t xml:space="preserve"> para facilitar no desenvolvimento; </w:t>
+        <w:t xml:space="preserve">Um Framework PHP como CakePHP para facilitar no desenvolvimento; </w:t>
       </w:r>
     </w:p>
     <w:p>
@@ -14864,23 +14743,7 @@
         <w:jc w:val="left"/>
       </w:pPr>
       <w:r>
-        <w:t>Banco de dados SQL (</w:t>
-      </w:r>
-      <w:proofErr w:type="spellStart"/>
-      <w:r>
-        <w:t>Structured</w:t>
-      </w:r>
-      <w:proofErr w:type="spellEnd"/>
-      <w:r>
-        <w:t xml:space="preserve"> Query </w:t>
-      </w:r>
-      <w:proofErr w:type="spellStart"/>
-      <w:r>
-        <w:t>Language</w:t>
-      </w:r>
-      <w:proofErr w:type="spellEnd"/>
-      <w:r>
-        <w:t>).</w:t>
+        <w:t>Banco de dados SQL (Structured Query Language).</w:t>
       </w:r>
     </w:p>
     <w:p>
@@ -14948,15 +14811,7 @@
         <w:t>-se</w:t>
       </w:r>
       <w:r>
-        <w:t xml:space="preserve"> para software é a plataforma web </w:t>
-      </w:r>
-      <w:proofErr w:type="spellStart"/>
-      <w:r>
-        <w:t>Lend</w:t>
-      </w:r>
-      <w:proofErr w:type="spellEnd"/>
-      <w:r>
-        <w:t xml:space="preserve">-Itens mostrado nas </w:t>
+        <w:t xml:space="preserve"> para software é a plataforma web Lend-Itens mostrado nas </w:t>
       </w:r>
       <w:r>
         <w:t>F</w:t>
@@ -15002,36 +14857,44 @@
         <w:pStyle w:val="Legenda"/>
         <w:ind w:left="709"/>
       </w:pPr>
-      <w:bookmarkStart w:id="54" w:name="_Toc335989467"/>
-      <w:bookmarkStart w:id="55" w:name="_Ref9278850"/>
+      <w:bookmarkStart w:id="54" w:name="_Ref9278850"/>
+      <w:bookmarkStart w:id="55" w:name="_Toc335989467"/>
       <w:bookmarkStart w:id="56" w:name="_Toc10496432"/>
       <w:r>
         <w:t xml:space="preserve">Figura </w:t>
       </w:r>
-      <w:fldSimple w:instr=" SEQ Figura \* ARABIC ">
-        <w:r>
-          <w:rPr>
-            <w:noProof/>
-          </w:rPr>
-          <w:t>5</w:t>
-        </w:r>
-      </w:fldSimple>
+      <w:r>
+        <w:fldChar w:fldCharType="begin"/>
+      </w:r>
+      <w:r>
+        <w:instrText xml:space="preserve"> SEQ Figura \* ARABIC </w:instrText>
+      </w:r>
+      <w:r>
+        <w:fldChar w:fldCharType="separate"/>
+      </w:r>
+      <w:r>
+        <w:rPr>
+          <w:noProof/>
+        </w:rPr>
+        <w:t>5</w:t>
+      </w:r>
+      <w:r>
+        <w:rPr>
+          <w:noProof/>
+        </w:rPr>
+        <w:fldChar w:fldCharType="end"/>
+      </w:r>
+      <w:bookmarkEnd w:id="54"/>
+      <w:r>
+        <w:t xml:space="preserve"> – </w:t>
+      </w:r>
       <w:bookmarkEnd w:id="55"/>
       <w:r>
-        <w:t xml:space="preserve"> – </w:t>
-      </w:r>
-      <w:bookmarkEnd w:id="54"/>
-      <w:r>
         <w:t xml:space="preserve">Na plataforma </w:t>
       </w:r>
       <w:bookmarkStart w:id="57" w:name="_Hlk10489953"/>
-      <w:proofErr w:type="spellStart"/>
-      <w:r>
-        <w:t>Lend</w:t>
-      </w:r>
-      <w:proofErr w:type="spellEnd"/>
-      <w:r>
-        <w:t>-Itens</w:t>
+      <w:r>
+        <w:t>Lend-Itens</w:t>
       </w:r>
       <w:bookmarkEnd w:id="57"/>
       <w:r>
@@ -15122,19 +14985,11 @@
         </w:rPr>
         <w:t xml:space="preserve">Fonte: </w:t>
       </w:r>
-      <w:proofErr w:type="spellStart"/>
       <w:r>
         <w:rPr>
           <w:sz w:val="18"/>
         </w:rPr>
-        <w:t>Lend</w:t>
-      </w:r>
-      <w:proofErr w:type="spellEnd"/>
-      <w:r>
-        <w:rPr>
-          <w:sz w:val="18"/>
-        </w:rPr>
-        <w:t>-Itens</w:t>
+        <w:t>Lend-Itens</w:t>
       </w:r>
       <w:r>
         <w:rPr>
@@ -15165,14 +15020,27 @@
         <w:lastRenderedPageBreak/>
         <w:t xml:space="preserve">Figura </w:t>
       </w:r>
-      <w:fldSimple w:instr=" SEQ Figura \* ARABIC ">
-        <w:r>
-          <w:rPr>
-            <w:noProof/>
-          </w:rPr>
-          <w:t>6</w:t>
-        </w:r>
-      </w:fldSimple>
+      <w:r>
+        <w:fldChar w:fldCharType="begin"/>
+      </w:r>
+      <w:r>
+        <w:instrText xml:space="preserve"> SEQ Figura \* ARABIC </w:instrText>
+      </w:r>
+      <w:r>
+        <w:fldChar w:fldCharType="separate"/>
+      </w:r>
+      <w:r>
+        <w:rPr>
+          <w:noProof/>
+        </w:rPr>
+        <w:t>6</w:t>
+      </w:r>
+      <w:r>
+        <w:rPr>
+          <w:noProof/>
+        </w:rPr>
+        <w:fldChar w:fldCharType="end"/>
+      </w:r>
       <w:r>
         <w:t xml:space="preserve"> - </w:t>
       </w:r>
@@ -15244,19 +15112,11 @@
         </w:rPr>
         <w:t xml:space="preserve">Fonte: </w:t>
       </w:r>
-      <w:proofErr w:type="spellStart"/>
       <w:r>
         <w:rPr>
           <w:sz w:val="18"/>
         </w:rPr>
-        <w:t>Lend</w:t>
-      </w:r>
-      <w:proofErr w:type="spellEnd"/>
-      <w:r>
-        <w:rPr>
-          <w:sz w:val="18"/>
-        </w:rPr>
-        <w:t>-Itens(2008)</w:t>
+        <w:t>Lend-Itens(2008)</w:t>
       </w:r>
       <w:r>
         <w:rPr>
@@ -15285,15 +15145,7 @@
         </w:rPr>
       </w:pPr>
       <w:r>
-        <w:t xml:space="preserve">Há outras plataformas que pode ter como base como </w:t>
-      </w:r>
-      <w:proofErr w:type="spellStart"/>
-      <w:r>
-        <w:t>Vaivem</w:t>
-      </w:r>
-      <w:proofErr w:type="spellEnd"/>
-      <w:r>
-        <w:t xml:space="preserve"> apresentado na </w:t>
+        <w:t xml:space="preserve">Há outras plataformas que pode ter como base como Vaivem apresentado na </w:t>
       </w:r>
       <w:r>
         <w:t>F</w:t>
@@ -15305,15 +15157,7 @@
         <w:t>7</w:t>
       </w:r>
       <w:r>
-        <w:t xml:space="preserve">. Há outros softwares também como Software de Controle de UPJ e </w:t>
-      </w:r>
-      <w:proofErr w:type="spellStart"/>
-      <w:r>
-        <w:t>TotalLoc</w:t>
-      </w:r>
-      <w:proofErr w:type="spellEnd"/>
-      <w:r>
-        <w:t>.</w:t>
+        <w:t>. Há outros softwares também como Software de Controle de UPJ e TotalLoc.</w:t>
       </w:r>
     </w:p>
     <w:p>
@@ -15327,25 +15171,38 @@
         <w:pStyle w:val="Legenda"/>
         <w:ind w:left="2694" w:right="2693"/>
       </w:pPr>
-      <w:bookmarkStart w:id="59" w:name="_Toc335989469"/>
-      <w:bookmarkStart w:id="60" w:name="_Ref9278900"/>
+      <w:bookmarkStart w:id="59" w:name="_Ref9278900"/>
+      <w:bookmarkStart w:id="60" w:name="_Toc335989469"/>
       <w:bookmarkStart w:id="61" w:name="_Toc10496434"/>
       <w:r>
         <w:t xml:space="preserve">Figura </w:t>
       </w:r>
-      <w:fldSimple w:instr=" SEQ Figura \* ARABIC ">
-        <w:r>
-          <w:rPr>
-            <w:noProof/>
-          </w:rPr>
-          <w:t>7</w:t>
-        </w:r>
-      </w:fldSimple>
+      <w:r>
+        <w:fldChar w:fldCharType="begin"/>
+      </w:r>
+      <w:r>
+        <w:instrText xml:space="preserve"> SEQ Figura \* ARABIC </w:instrText>
+      </w:r>
+      <w:r>
+        <w:fldChar w:fldCharType="separate"/>
+      </w:r>
+      <w:r>
+        <w:rPr>
+          <w:noProof/>
+        </w:rPr>
+        <w:t>7</w:t>
+      </w:r>
+      <w:r>
+        <w:rPr>
+          <w:noProof/>
+        </w:rPr>
+        <w:fldChar w:fldCharType="end"/>
+      </w:r>
+      <w:bookmarkEnd w:id="59"/>
+      <w:r>
+        <w:t xml:space="preserve"> – Caixa de texto de atualização de Lista de Figuras</w:t>
+      </w:r>
       <w:bookmarkEnd w:id="60"/>
-      <w:r>
-        <w:t xml:space="preserve"> – Caixa de texto de atualização de Lista de Figuras</w:t>
-      </w:r>
-      <w:bookmarkEnd w:id="59"/>
       <w:bookmarkEnd w:id="61"/>
     </w:p>
     <w:p>
@@ -15432,14 +15289,12 @@
         </w:rPr>
         <w:t xml:space="preserve">, </w:t>
       </w:r>
-      <w:proofErr w:type="spellStart"/>
       <w:r>
         <w:rPr>
           <w:sz w:val="18"/>
         </w:rPr>
         <w:t>Wille</w:t>
       </w:r>
-      <w:proofErr w:type="spellEnd"/>
       <w:r>
         <w:rPr>
           <w:sz w:val="18"/>
@@ -15495,23 +15350,7 @@
         <w:jc w:val="left"/>
       </w:pPr>
       <w:r>
-        <w:t xml:space="preserve">CAKEPHP. New </w:t>
-      </w:r>
-      <w:proofErr w:type="spellStart"/>
-      <w:r>
-        <w:t>CakePHP</w:t>
-      </w:r>
-      <w:proofErr w:type="spellEnd"/>
-      <w:r>
-        <w:t xml:space="preserve"> 3.7 </w:t>
-      </w:r>
-      <w:proofErr w:type="spellStart"/>
-      <w:r>
-        <w:t>Red</w:t>
-      </w:r>
-      <w:proofErr w:type="spellEnd"/>
-      <w:r>
-        <w:t xml:space="preserve"> Velvet. 2016. Disponível em: &lt;https://cakephp.org/&gt;. Acesso em: 2019-05-17. Citado na página 12.</w:t>
+        <w:t>CAKEPHP. New CakePHP 3.7 Red Velvet. 2016. Disponível em: &lt;https://cakephp.org/&gt;. Acesso em: 2019-05-17. Citado na página 12.</w:t>
       </w:r>
     </w:p>
     <w:p>
@@ -15527,13 +15366,8 @@
         <w:spacing w:line="240" w:lineRule="auto"/>
         <w:jc w:val="left"/>
       </w:pPr>
-      <w:proofErr w:type="spellStart"/>
-      <w:r>
-        <w:t>CóDIGO</w:t>
-      </w:r>
-      <w:proofErr w:type="spellEnd"/>
-      <w:r>
-        <w:t>, A. do. O que é Programação Web e Programação Desktop .2016. Disponível em: &lt;http://blog.academiadocodigo.com.br/2015/04/o-que-e-programacao-web-e-programacao-desktop/&gt;. Acesso em: 2019-05-17.Citado na página 11.</w:t>
+      <w:r>
+        <w:t>CóDIGO, A. do. O que é Programação Web e Programação Desktop .2016. Disponível em: &lt;http://blog.academiadocodigo.com.br/2015/04/o-que-e-programacao-web-e-programacao-desktop/&gt;. Acesso em: 2019-05-17.Citado na página 11.</w:t>
       </w:r>
     </w:p>
     <w:p>
@@ -15550,15 +15384,7 @@
         <w:jc w:val="left"/>
       </w:pPr>
       <w:r>
-        <w:t>CITISYSTEMS. O que é Automação Industrial.2016. Disponível em: &lt;https://www.citisystems.com.br/o-que-e-</w:t>
-      </w:r>
-      <w:proofErr w:type="spellStart"/>
-      <w:r>
-        <w:t>automacao</w:t>
-      </w:r>
-      <w:proofErr w:type="spellEnd"/>
-      <w:r>
-        <w:t>-industrial/&gt;. Acesso em: 2019-05 17.Citado na página 11.</w:t>
+        <w:t>CITISYSTEMS. O que é Automação Industrial.2016. Disponível em: &lt;https://www.citisystems.com.br/o-que-e-automacao-industrial/&gt;. Acesso em: 2019-05 17.Citado na página 11.</w:t>
       </w:r>
     </w:p>
     <w:p>
@@ -15591,21 +15417,8 @@
         <w:spacing w:line="240" w:lineRule="auto"/>
         <w:jc w:val="left"/>
       </w:pPr>
-      <w:proofErr w:type="spellStart"/>
-      <w:r>
-        <w:t>ELETRôNICO</w:t>
-      </w:r>
-      <w:proofErr w:type="spellEnd"/>
-      <w:r>
-        <w:t>, M. Automatização de processos: O que é e quais são os benefícios? 2016. Disponível em: &lt;https://blog.me.com.br/</w:t>
-      </w:r>
-      <w:proofErr w:type="spellStart"/>
-      <w:r>
-        <w:t>automatizacao</w:t>
-      </w:r>
-      <w:proofErr w:type="spellEnd"/>
-      <w:r>
-        <w:t>-de-processos/&gt;. Acesso em: 2019-05 17. Citado na página 11.</w:t>
+      <w:r>
+        <w:t>ELETRôNICO, M. Automatização de processos: O que é e quais são os benefícios? 2016. Disponível em: &lt;https://blog.me.com.br/automatizacao-de-processos/&gt;. Acesso em: 2019-05 17. Citado na página 11.</w:t>
       </w:r>
     </w:p>
     <w:p>
@@ -15639,15 +15452,7 @@
         <w:jc w:val="left"/>
       </w:pPr>
       <w:r>
-        <w:t>GESTÃOCLICK. O que é automação de processos, quando e como iniciar. 2016. Disponível em: &lt;https://gestaoclick.com.br/blog/</w:t>
-      </w:r>
-      <w:proofErr w:type="spellStart"/>
-      <w:r>
-        <w:t>automacao</w:t>
-      </w:r>
-      <w:proofErr w:type="spellEnd"/>
-      <w:r>
-        <w:t>-de-processos&gt;. Acesso em: 2019-05-17. Citado na página 11.</w:t>
+        <w:t>GESTÃOCLICK. O que é automação de processos, quando e como iniciar. 2016. Disponível em: &lt;https://gestaoclick.com.br/blog/automacao-de-processos&gt;. Acesso em: 2019-05-17. Citado na página 11.</w:t>
       </w:r>
     </w:p>
     <w:p>
@@ -15664,23 +15469,7 @@
         <w:jc w:val="left"/>
       </w:pPr>
       <w:r>
-        <w:t>IKEDA, R. F. T. B. SISTEMA DE GERENCIAMENTO DE EMPRÉSTIMOS DOS EQUIPAMENTOS DE LABORATÓRIO DO DAELN-CM. 2016. Disponível em: &lt;http://repositorio.roca.utfpr.edu.br/</w:t>
-      </w:r>
-      <w:proofErr w:type="spellStart"/>
-      <w:r>
-        <w:t>jspui</w:t>
-      </w:r>
-      <w:proofErr w:type="spellEnd"/>
-      <w:r>
-        <w:t>/</w:t>
-      </w:r>
-      <w:proofErr w:type="spellStart"/>
-      <w:r>
-        <w:t>handle</w:t>
-      </w:r>
-      <w:proofErr w:type="spellEnd"/>
-      <w:r>
-        <w:t>/1/7256&gt;. Acesso em: 2019-05-17. Citado na página 13.</w:t>
+        <w:t>IKEDA, R. F. T. B. SISTEMA DE GERENCIAMENTO DE EMPRÉSTIMOS DOS EQUIPAMENTOS DE LABORATÓRIO DO DAELN-CM. 2016. Disponível em: &lt;http://repositorio.roca.utfpr.edu.br/jspui/handle/1/7256&gt;. Acesso em: 2019-05-17. Citado na página 13.</w:t>
       </w:r>
     </w:p>
     <w:p>
@@ -15697,39 +15486,7 @@
         <w:jc w:val="left"/>
       </w:pPr>
       <w:r>
-        <w:t xml:space="preserve">LEND-ITEMS. </w:t>
-      </w:r>
-      <w:proofErr w:type="spellStart"/>
-      <w:r>
-        <w:t>Manage</w:t>
-      </w:r>
-      <w:proofErr w:type="spellEnd"/>
-      <w:r>
-        <w:t xml:space="preserve"> </w:t>
-      </w:r>
-      <w:proofErr w:type="spellStart"/>
-      <w:r>
-        <w:t>Your</w:t>
-      </w:r>
-      <w:proofErr w:type="spellEnd"/>
-      <w:r>
-        <w:t xml:space="preserve"> </w:t>
-      </w:r>
-      <w:proofErr w:type="spellStart"/>
-      <w:r>
-        <w:t>Inventory</w:t>
-      </w:r>
-      <w:proofErr w:type="spellEnd"/>
-      <w:r>
-        <w:t xml:space="preserve"> </w:t>
-      </w:r>
-      <w:proofErr w:type="spellStart"/>
-      <w:r>
-        <w:t>Easily</w:t>
-      </w:r>
-      <w:proofErr w:type="spellEnd"/>
-      <w:r>
-        <w:t>. 2016. Disponível em: &lt;http://www.lend-items.com/&gt;. Acesso em: 2019-05-17. Citado na página 21.</w:t>
+        <w:t>LEND-ITEMS. Manage Your Inventory Easily. 2016. Disponível em: &lt;http://www.lend-items.com/&gt;. Acesso em: 2019-05-17. Citado na página 21.</w:t>
       </w:r>
     </w:p>
     <w:p>
@@ -15745,21 +15502,8 @@
         <w:spacing w:line="240" w:lineRule="auto"/>
         <w:jc w:val="left"/>
       </w:pPr>
-      <w:proofErr w:type="spellStart"/>
-      <w:r>
-        <w:t>MACêDO</w:t>
-      </w:r>
-      <w:proofErr w:type="spellEnd"/>
-      <w:r>
-        <w:t>, D. Entendendo as aplicações Web. 2016. Disponível em: &lt;https: //www.diegomacedo.com.br/entendendo-as-</w:t>
-      </w:r>
-      <w:proofErr w:type="spellStart"/>
-      <w:r>
-        <w:t>aplicacoes</w:t>
-      </w:r>
-      <w:proofErr w:type="spellEnd"/>
-      <w:r>
-        <w:t>-web/&gt;. Acesso em: 2019-05-17. Citado na página 11.</w:t>
+      <w:r>
+        <w:t>MACêDO, D. Entendendo as aplicações Web. 2016. Disponível em: &lt;https: //www.diegomacedo.com.br/entendendo-as-aplicacoes-web/&gt;. Acesso em: 2019-05-17. Citado na página 11.</w:t>
       </w:r>
     </w:p>
     <w:p>
@@ -15776,31 +15520,7 @@
         <w:jc w:val="left"/>
       </w:pPr>
       <w:r>
-        <w:t xml:space="preserve">MARCEL, W. </w:t>
-      </w:r>
-      <w:proofErr w:type="spellStart"/>
-      <w:r>
-        <w:t>VaiVem</w:t>
-      </w:r>
-      <w:proofErr w:type="spellEnd"/>
-      <w:r>
-        <w:t xml:space="preserve"> - Sistema de empréstimos. 2016. Disponível em: &lt;http://wille.blog.br/2012/02/</w:t>
-      </w:r>
-      <w:proofErr w:type="spellStart"/>
-      <w:r>
-        <w:t>vaivem</w:t>
-      </w:r>
-      <w:proofErr w:type="spellEnd"/>
-      <w:r>
-        <w:t>-sistema-de-</w:t>
-      </w:r>
-      <w:proofErr w:type="spellStart"/>
-      <w:r>
-        <w:t>emprestimos</w:t>
-      </w:r>
-      <w:proofErr w:type="spellEnd"/>
-      <w:r>
-        <w:t>&gt;. Acesso em: 2019-05-17. Citado na página 22.</w:t>
+        <w:t>MARCEL, W. VaiVem - Sistema de empréstimos. 2016. Disponível em: &lt;http://wille.blog.br/2012/02/vaivem-sistema-de-emprestimos&gt;. Acesso em: 2019-05-17. Citado na página 22.</w:t>
       </w:r>
     </w:p>
     <w:p>
@@ -15826,14 +15546,9 @@
         <w:spacing w:line="240" w:lineRule="auto"/>
         <w:jc w:val="left"/>
       </w:pPr>
-      <w:proofErr w:type="spellStart"/>
       <w:r>
         <w:lastRenderedPageBreak/>
-        <w:t>PORTUGUêS</w:t>
-      </w:r>
-      <w:proofErr w:type="spellEnd"/>
-      <w:r>
-        <w:t>, C. A diferença entre um sistema embarcado e um computador. 2016. Disponível em: &lt;http://ptcomputador.com/Ferragens/computer-drives-storage/51420.html&gt;. Acesso em: 2019-05-17. Citado na página 14.</w:t>
+        <w:t>PORTUGUêS, C. A diferença entre um sistema embarcado e um computador. 2016. Disponível em: &lt;http://ptcomputador.com/Ferragens/computer-drives-storage/51420.html&gt;. Acesso em: 2019-05-17. Citado na página 14.</w:t>
       </w:r>
     </w:p>
     <w:p>
@@ -15866,13 +15581,8 @@
         <w:spacing w:line="240" w:lineRule="auto"/>
         <w:jc w:val="left"/>
       </w:pPr>
-      <w:proofErr w:type="spellStart"/>
-      <w:r>
-        <w:t>WIKIPéDIA</w:t>
-      </w:r>
-      <w:proofErr w:type="spellEnd"/>
-      <w:r>
-        <w:t>. Framework. 2016. Disponível em: &lt;https://pt.wikipedia.org/wiki/Framework&gt;. Acesso em: 2019-05-17. Citado na página 12.</w:t>
+      <w:r>
+        <w:t>WIKIPéDIA. Framework. 2016. Disponível em: &lt;https://pt.wikipedia.org/wiki/Framework&gt;. Acesso em: 2019-05-17. Citado na página 12.</w:t>
       </w:r>
       <w:r>
         <w:rPr>
@@ -15896,15 +15606,7 @@
         <w:jc w:val="left"/>
       </w:pPr>
       <w:r>
-        <w:t xml:space="preserve">Martins, </w:t>
-      </w:r>
-      <w:proofErr w:type="spellStart"/>
-      <w:r>
-        <w:t>Giovanne</w:t>
-      </w:r>
-      <w:proofErr w:type="spellEnd"/>
-      <w:r>
-        <w:t xml:space="preserve"> </w:t>
+        <w:t xml:space="preserve">Martins, Giovanne </w:t>
       </w:r>
       <w:r>
         <w:rPr>
@@ -20653,6 +20355,7 @@
   <w:style w:type="character" w:default="1" w:styleId="Fontepargpadro">
     <w:name w:val="Default Paragraph Font"/>
     <w:uiPriority w:val="1"/>
+    <w:semiHidden/>
     <w:unhideWhenUsed/>
   </w:style>
   <w:style w:type="table" w:default="1" w:styleId="Tabelanormal">
@@ -21551,7 +21254,7 @@
 </file>
 
 <file path=customXml/itemProps1.xml><?xml version="1.0" encoding="utf-8"?>
-<ds:datastoreItem xmlns:ds="http://schemas.openxmlformats.org/officeDocument/2006/customXml" ds:itemID="{45856D83-AF91-457F-8B3A-E311DBF7B49C}">
+<ds:datastoreItem xmlns:ds="http://schemas.openxmlformats.org/officeDocument/2006/customXml" ds:itemID="{B718A21C-45FB-456A-BA55-4262415BAB6A}">
   <ds:schemaRefs>
     <ds:schemaRef ds:uri="http://schemas.openxmlformats.org/officeDocument/2006/bibliography"/>
   </ds:schemaRefs>

</xml_diff>

<commit_message>
Salvando as alteracoes de hoje
</commit_message>
<xml_diff>
--- a/PG1-Lucas/PG 1 - LUCAS SOARES PESSINI-  2019.docx
+++ b/PG1-Lucas/PG 1 - LUCAS SOARES PESSINI-  2019.docx
@@ -233,7 +233,15 @@
               <w:pStyle w:val="Capa"/>
             </w:pPr>
             <w:r>
-              <w:t>Automação de Emprétimos de Equipamentos do Laboratório</w:t>
+              <w:t>Automação de Empré</w:t>
+            </w:r>
+            <w:r>
+              <w:t>S</w:t>
+            </w:r>
+            <w:bookmarkStart w:id="0" w:name="_GoBack"/>
+            <w:bookmarkEnd w:id="0"/>
+            <w:r>
+              <w:t>timos de Equipamentos do Laboratório</w:t>
             </w:r>
           </w:p>
           <w:p>
@@ -414,7 +422,19 @@
               <w:rPr>
                 <w:sz w:val="28"/>
               </w:rPr>
-              <w:t>Automação de Emprétimos de Equipamentos do Laboratório</w:t>
+              <w:t>Automação de Empré</w:t>
+            </w:r>
+            <w:r>
+              <w:rPr>
+                <w:sz w:val="28"/>
+              </w:rPr>
+              <w:t>S</w:t>
+            </w:r>
+            <w:r>
+              <w:rPr>
+                <w:sz w:val="28"/>
+              </w:rPr>
+              <w:t>timos de Equipamentos do Laboratório</w:t>
             </w:r>
           </w:p>
           <w:p>
@@ -837,7 +857,7 @@
           <w:sz w:val="28"/>
         </w:rPr>
       </w:pPr>
-      <w:bookmarkStart w:id="0" w:name="_Toc523964447"/>
+      <w:bookmarkStart w:id="1" w:name="_Toc523964447"/>
       <w:r>
         <w:rPr>
           <w:b/>
@@ -852,7 +872,7 @@
         <w:t>A automação de processos está se tornando mais comum, pois deixa mais prático a realização de atividades que antes eram mais complicadas sem o uso de computadores e sistemas informatizados. Este trabalho é uma proposta de automatização do processo de empréstimos de equipamentos do laboratório de Engenharia Elétrica da UFES, com os procedimentos e os embasamentos teóricos a serem seguidos. Será feito um sistema para identificar a localização geográfica dos equipamentos e utilizará um leitor de código de barras para a leitura dos códigos de patrimônio do equipamento e código da matrícula dos alunos presentes na carteira de estudante. O registro de empréstimo será armazenado em um banco de dados e haverá uma interface da web para registrar os empréstimos. O sistema também gerará alguns relatórios contendo informações pertinentes e mantém um histórico dos empréstimos.</w:t>
       </w:r>
     </w:p>
-    <w:bookmarkEnd w:id="0"/>
+    <w:bookmarkEnd w:id="1"/>
     <w:p>
       <w:pPr>
         <w:spacing w:line="240" w:lineRule="auto"/>
@@ -4211,12 +4231,12 @@
       <w:pPr>
         <w:pStyle w:val="Ttulo1"/>
       </w:pPr>
-      <w:bookmarkStart w:id="1" w:name="_Toc10496449"/>
+      <w:bookmarkStart w:id="2" w:name="_Toc10496449"/>
       <w:r>
         <w:lastRenderedPageBreak/>
         <w:t>Apresentação</w:t>
       </w:r>
-      <w:bookmarkEnd w:id="1"/>
+      <w:bookmarkEnd w:id="2"/>
     </w:p>
     <w:p>
       <w:r>
@@ -4257,35 +4277,22 @@
         <w:keepNext/>
         <w:jc w:val="center"/>
       </w:pPr>
-      <w:bookmarkStart w:id="2" w:name="_Toc10496428"/>
+      <w:bookmarkStart w:id="3" w:name="_Toc10496428"/>
       <w:r>
         <w:t xml:space="preserve">Figura </w:t>
       </w:r>
-      <w:r>
-        <w:fldChar w:fldCharType="begin"/>
-      </w:r>
-      <w:r>
-        <w:instrText xml:space="preserve"> SEQ Figura \* ARABIC </w:instrText>
-      </w:r>
-      <w:r>
-        <w:fldChar w:fldCharType="separate"/>
-      </w:r>
-      <w:r>
-        <w:rPr>
-          <w:noProof/>
-        </w:rPr>
-        <w:t>1</w:t>
-      </w:r>
-      <w:r>
-        <w:rPr>
-          <w:noProof/>
-        </w:rPr>
-        <w:fldChar w:fldCharType="end"/>
-      </w:r>
+      <w:fldSimple w:instr=" SEQ Figura \* ARABIC ">
+        <w:r>
+          <w:rPr>
+            <w:noProof/>
+          </w:rPr>
+          <w:t>1</w:t>
+        </w:r>
+      </w:fldSimple>
       <w:r>
         <w:t xml:space="preserve"> - Fotos dos documentos dos alunos com a ficha</w:t>
       </w:r>
-      <w:bookmarkEnd w:id="2"/>
+      <w:bookmarkEnd w:id="3"/>
     </w:p>
     <w:p>
       <w:pPr>
@@ -4470,14 +4477,14 @@
       <w:pPr>
         <w:pStyle w:val="Ttulo2"/>
       </w:pPr>
-      <w:bookmarkStart w:id="3" w:name="_Toc10496450"/>
+      <w:bookmarkStart w:id="4" w:name="_Toc10496450"/>
       <w:r>
         <w:t>Cadastramento dos Alunos</w:t>
       </w:r>
       <w:r>
         <w:t>, Equipamentos e Kits</w:t>
       </w:r>
-      <w:bookmarkEnd w:id="3"/>
+      <w:bookmarkEnd w:id="4"/>
     </w:p>
     <w:p>
       <w:r>
@@ -4545,14 +4552,14 @@
       <w:pPr>
         <w:pStyle w:val="Ttulo2"/>
       </w:pPr>
-      <w:bookmarkStart w:id="4" w:name="_Toc10496451"/>
+      <w:bookmarkStart w:id="5" w:name="_Toc10496451"/>
       <w:r>
         <w:t>Da verificação de disponibilidade</w:t>
       </w:r>
       <w:r>
         <w:t xml:space="preserve"> de Equipamentos</w:t>
       </w:r>
-      <w:bookmarkEnd w:id="4"/>
+      <w:bookmarkEnd w:id="5"/>
     </w:p>
     <w:p>
       <w:r>
@@ -4588,7 +4595,7 @@
       <w:pPr>
         <w:pStyle w:val="Ttulo2"/>
       </w:pPr>
-      <w:bookmarkStart w:id="5" w:name="_Toc10496452"/>
+      <w:bookmarkStart w:id="6" w:name="_Toc10496452"/>
       <w:r>
         <w:lastRenderedPageBreak/>
         <w:t xml:space="preserve">Da solicitação </w:t>
@@ -4596,7 +4603,7 @@
       <w:r>
         <w:t>do Equipamento</w:t>
       </w:r>
-      <w:bookmarkEnd w:id="5"/>
+      <w:bookmarkEnd w:id="6"/>
     </w:p>
     <w:p>
       <w:r>
@@ -4631,7 +4638,7 @@
       <w:pPr>
         <w:pStyle w:val="Ttulo2"/>
       </w:pPr>
-      <w:bookmarkStart w:id="6" w:name="_Toc10496453"/>
+      <w:bookmarkStart w:id="7" w:name="_Toc10496453"/>
       <w:r>
         <w:t xml:space="preserve">Da retirada do </w:t>
       </w:r>
@@ -4641,7 +4648,7 @@
       <w:r>
         <w:t>quipamento</w:t>
       </w:r>
-      <w:bookmarkEnd w:id="6"/>
+      <w:bookmarkEnd w:id="7"/>
       <w:r>
         <w:t xml:space="preserve"> </w:t>
       </w:r>
@@ -4673,14 +4680,14 @@
       <w:pPr>
         <w:pStyle w:val="Ttulo2"/>
       </w:pPr>
-      <w:bookmarkStart w:id="7" w:name="_Toc10496454"/>
+      <w:bookmarkStart w:id="8" w:name="_Toc10496454"/>
       <w:r>
         <w:t xml:space="preserve">Do transporte </w:t>
       </w:r>
       <w:r>
         <w:t>do Equipamento</w:t>
       </w:r>
-      <w:bookmarkEnd w:id="7"/>
+      <w:bookmarkEnd w:id="8"/>
     </w:p>
     <w:p>
       <w:r>
@@ -4694,7 +4701,7 @@
       <w:pPr>
         <w:pStyle w:val="Ttulo2"/>
       </w:pPr>
-      <w:bookmarkStart w:id="8" w:name="_Toc10496455"/>
+      <w:bookmarkStart w:id="9" w:name="_Toc10496455"/>
       <w:r>
         <w:t xml:space="preserve">Da devolução do </w:t>
       </w:r>
@@ -4704,7 +4711,7 @@
       <w:r>
         <w:t>quipamento</w:t>
       </w:r>
-      <w:bookmarkEnd w:id="8"/>
+      <w:bookmarkEnd w:id="9"/>
       <w:r>
         <w:t xml:space="preserve"> </w:t>
       </w:r>
@@ -4724,14 +4731,14 @@
       <w:pPr>
         <w:pStyle w:val="Ttulo2"/>
       </w:pPr>
-      <w:bookmarkStart w:id="9" w:name="_Toc10496456"/>
+      <w:bookmarkStart w:id="10" w:name="_Toc10496456"/>
       <w:r>
         <w:t xml:space="preserve">Renovação </w:t>
       </w:r>
       <w:r>
         <w:t>do Equipamento</w:t>
       </w:r>
-      <w:bookmarkEnd w:id="9"/>
+      <w:bookmarkEnd w:id="10"/>
     </w:p>
     <w:p>
       <w:r>
@@ -4759,11 +4766,11 @@
       <w:pPr>
         <w:pStyle w:val="Ttulo2"/>
       </w:pPr>
-      <w:bookmarkStart w:id="10" w:name="_Toc10496457"/>
+      <w:bookmarkStart w:id="11" w:name="_Toc10496457"/>
       <w:r>
         <w:t>Empréstimos de Kits</w:t>
       </w:r>
-      <w:bookmarkEnd w:id="10"/>
+      <w:bookmarkEnd w:id="11"/>
     </w:p>
     <w:p>
       <w:r>
@@ -4801,14 +4808,14 @@
       <w:pPr>
         <w:pStyle w:val="Ttulo1"/>
       </w:pPr>
-      <w:bookmarkStart w:id="11" w:name="_Toc10496458"/>
-      <w:bookmarkStart w:id="12" w:name="_Toc335309197"/>
-      <w:bookmarkStart w:id="13" w:name="_Toc335309213"/>
+      <w:bookmarkStart w:id="12" w:name="_Toc10496458"/>
+      <w:bookmarkStart w:id="13" w:name="_Toc335309197"/>
+      <w:bookmarkStart w:id="14" w:name="_Toc335309213"/>
       <w:r>
         <w:lastRenderedPageBreak/>
         <w:t>Justificativa</w:t>
       </w:r>
-      <w:bookmarkEnd w:id="11"/>
+      <w:bookmarkEnd w:id="12"/>
     </w:p>
     <w:p>
       <w:r>
@@ -4959,23 +4966,23 @@
       <w:pPr>
         <w:pStyle w:val="Ttulo1"/>
       </w:pPr>
-      <w:bookmarkStart w:id="14" w:name="_Toc10496459"/>
-      <w:bookmarkEnd w:id="12"/>
+      <w:bookmarkStart w:id="15" w:name="_Toc10496459"/>
+      <w:bookmarkEnd w:id="13"/>
       <w:r>
         <w:lastRenderedPageBreak/>
         <w:t>Objetivo geral e objetivos específicos</w:t>
       </w:r>
-      <w:bookmarkEnd w:id="14"/>
+      <w:bookmarkEnd w:id="15"/>
     </w:p>
     <w:p>
       <w:pPr>
         <w:pStyle w:val="Ttulo2"/>
       </w:pPr>
-      <w:bookmarkStart w:id="15" w:name="_Toc10496460"/>
+      <w:bookmarkStart w:id="16" w:name="_Toc10496460"/>
       <w:r>
         <w:t>Objetivos Geral</w:t>
       </w:r>
-      <w:bookmarkEnd w:id="15"/>
+      <w:bookmarkEnd w:id="16"/>
     </w:p>
     <w:p>
       <w:r>
@@ -5028,14 +5035,14 @@
       <w:pPr>
         <w:pStyle w:val="Ttulo2"/>
       </w:pPr>
-      <w:bookmarkStart w:id="16" w:name="_Toc10496461"/>
+      <w:bookmarkStart w:id="17" w:name="_Toc10496461"/>
       <w:r>
         <w:t xml:space="preserve">Objetivos </w:t>
       </w:r>
       <w:r>
         <w:t>Específicos</w:t>
       </w:r>
-      <w:bookmarkEnd w:id="16"/>
+      <w:bookmarkEnd w:id="17"/>
     </w:p>
     <w:p>
       <w:r>
@@ -5128,35 +5135,53 @@
       <w:r>
         <w:br w:type="page"/>
       </w:r>
-      <w:bookmarkStart w:id="17" w:name="_Toc10496462"/>
+      <w:bookmarkStart w:id="18" w:name="_Toc10496462"/>
       <w:r>
         <w:lastRenderedPageBreak/>
         <w:t>Embasamento Teórico</w:t>
       </w:r>
-      <w:bookmarkEnd w:id="17"/>
+      <w:bookmarkEnd w:id="18"/>
     </w:p>
     <w:p>
       <w:pPr>
         <w:pStyle w:val="Ttulo2"/>
       </w:pPr>
-      <w:bookmarkStart w:id="18" w:name="_Toc10496463"/>
+      <w:bookmarkStart w:id="19" w:name="_Toc10496463"/>
       <w:r>
         <w:t>Automatização de processos</w:t>
       </w:r>
-      <w:bookmarkEnd w:id="18"/>
+      <w:bookmarkEnd w:id="19"/>
     </w:p>
     <w:p>
       <w:r>
         <w:t xml:space="preserve">Automatizar processos significa passar as tarefas realizadas de maneira manual pelas pessoas para equipamentos, máquinas, instrumentos e outros </w:t>
       </w:r>
       <w:r>
-        <w:t>(GESTÃOCLICK, 2016)</w:t>
+        <w:t>(GESTÃOCLICK, 201</w:t>
+      </w:r>
+      <w:r>
+        <w:t>2</w:t>
+      </w:r>
+      <w:r>
+        <w:t>)</w:t>
       </w:r>
       <w:r>
         <w:t>. Para que a automatização de processos ofereça os resultados esperados, é muito importante garantir que sua implantação seja feita de maneira estruturada e de acordo com as diretrizes de onde está sendo aplicado</w:t>
       </w:r>
       <w:r>
-        <w:t xml:space="preserve"> (ELETRôNICO, 2016). No</w:t>
+        <w:t xml:space="preserve"> (</w:t>
+      </w:r>
+      <w:r>
+        <w:t xml:space="preserve">MERCADO </w:t>
+      </w:r>
+      <w:r>
+        <w:t>ELETR</w:t>
+      </w:r>
+      <w:r>
+        <w:t>Ô</w:t>
+      </w:r>
+      <w:r>
+        <w:t>NICO, 2016). No</w:t>
       </w:r>
       <w:r>
         <w:t xml:space="preserve"> meio industrial, a preocupação com produtividade, redução do risco operacional e qualidade, leva à implantação de sistemas de automatização. </w:t>
@@ -5197,26 +5222,30 @@
       <w:pPr>
         <w:pStyle w:val="Ttulo2"/>
       </w:pPr>
-      <w:bookmarkStart w:id="19" w:name="_Toc10496464"/>
+      <w:bookmarkStart w:id="20" w:name="_Toc10496464"/>
       <w:r>
         <w:t>Aplicação W</w:t>
       </w:r>
       <w:r>
         <w:t>eb</w:t>
       </w:r>
-      <w:bookmarkEnd w:id="19"/>
+      <w:bookmarkEnd w:id="20"/>
     </w:p>
     <w:p>
       <w:r>
         <w:t>U</w:t>
       </w:r>
-      <w:bookmarkStart w:id="20" w:name="_GoBack"/>
-      <w:bookmarkEnd w:id="20"/>
       <w:r>
         <w:t xml:space="preserve">ma aplicação web é um software que é instalado em um servidor web e é projetado para responder a solicitações, processar informações, armazenar informações e dimensionar as respostas de acordo com a demanda e, em muitos casos, é distribuído em vários sistemas ou servidores </w:t>
       </w:r>
       <w:r>
-        <w:t>(MACêDO, 2016).</w:t>
+        <w:t>(MACêDO, 201</w:t>
+      </w:r>
+      <w:r>
+        <w:t>7</w:t>
+      </w:r>
+      <w:r>
+        <w:t>).</w:t>
       </w:r>
       <w:r>
         <w:t xml:space="preserve"> </w:t>
@@ -5231,7 +5260,11 @@
     <w:p/>
     <w:p>
       <w:r>
-        <w:t xml:space="preserve">As aplicações web se diferenciam das aplicações ‘desktop’ pois não precisa de instalação no computador, acessíveis de qualquer lugar com Internet, não depende de sistema operacional tendo todo o processamento de funções e instruções feito no servidor web e o navegador funciona apenas como uma ‘interface’ </w:t>
+        <w:t xml:space="preserve">As aplicações web se diferenciam das aplicações ‘desktop’ pois não precisa de instalação no computador, acessíveis de qualquer lugar com Internet, não depende de sistema operacional tendo todo o processamento de funções e instruções feito no servidor web e o navegador </w:t>
+      </w:r>
+      <w:r>
+        <w:lastRenderedPageBreak/>
+        <w:t xml:space="preserve">funciona apenas como uma ‘interface’ </w:t>
       </w:r>
       <w:r>
         <w:t>da aplicação</w:t>
@@ -5240,14 +5273,16 @@
         <w:t xml:space="preserve"> </w:t>
       </w:r>
       <w:r>
-        <w:t xml:space="preserve">o (CóDIGO, 2016). </w:t>
-      </w:r>
-      <w:r>
-        <w:t xml:space="preserve">Essas vantagens de </w:t>
-      </w:r>
-      <w:r>
-        <w:lastRenderedPageBreak/>
-        <w:t>aplicação</w:t>
+        <w:t>o (</w:t>
+      </w:r>
+      <w:r>
+        <w:t>ACADEMIA DO CÓDIGO</w:t>
+      </w:r>
+      <w:r>
+        <w:t xml:space="preserve">, 2016). </w:t>
+      </w:r>
+      <w:r>
+        <w:t>Essas vantagens de aplicação</w:t>
       </w:r>
       <w:r>
         <w:t xml:space="preserve"> web</w:t>
@@ -5274,7 +5309,19 @@
         <w:t xml:space="preserve"> de frameworks. Um framework em desenvolvimento de software, é uma abstração que une códigos comuns entre vários projetos de software provendo uma funcionalidade genérica </w:t>
       </w:r>
       <w:r>
-        <w:t xml:space="preserve">a (WIKIPéDIA, 2016). </w:t>
+        <w:t>a (WIKIP</w:t>
+      </w:r>
+      <w:r>
+        <w:t>É</w:t>
+      </w:r>
+      <w:r>
+        <w:t>DIA, 201</w:t>
+      </w:r>
+      <w:r>
+        <w:t>3)</w:t>
+      </w:r>
+      <w:r>
+        <w:t xml:space="preserve">. </w:t>
       </w:r>
       <w:r>
         <w:t>Assim ter</w:t>
@@ -5286,7 +5333,13 @@
         <w:t xml:space="preserve"> para o desenvolvimento para esse software a framework chamada CakePHP </w:t>
       </w:r>
       <w:r>
-        <w:t>(CAKEPHP, 2016) que torna</w:t>
+        <w:t>(CAKEPHP, 201</w:t>
+      </w:r>
+      <w:r>
+        <w:t>7</w:t>
+      </w:r>
+      <w:r>
+        <w:t>) que torna</w:t>
       </w:r>
       <w:r>
         <w:t xml:space="preserve"> a construção de aplicativos da web mais simples, mais rápida e requer menos código. </w:t>
@@ -5308,7 +5361,13 @@
         <w:t xml:space="preserve">Um banco de dados é uma coleção de dados inter-relacionados, representando informações sobre um domínio específico, ou seja, sempre que for possível agrupar informações que se relacionam e tratam de um mesmo assunto, posso dizer que tenho um banco de dados </w:t>
       </w:r>
       <w:r>
-        <w:t>(DEVMEDIA, 2016).</w:t>
+        <w:t>(DEVMEDIA, 201</w:t>
+      </w:r>
+      <w:r>
+        <w:t>4</w:t>
+      </w:r>
+      <w:r>
+        <w:t>).</w:t>
       </w:r>
       <w:r>
         <w:t xml:space="preserve"> Como exemplo de banco de dados pode</w:t>
@@ -5326,7 +5385,13 @@
         <w:t xml:space="preserve">Um sistema de gerenciamento de banco de dados (SGBD) é um software que possui recursos capazes de manipular as informações do banco de dados e interagir com o usuário. Existem vários SGBDs no mercado, como Oracle, SQL Server, DB2, PostgreSQL, MySQL, o próprio Access ou Paradox, entre outros </w:t>
       </w:r>
       <w:r>
-        <w:t>(DEVMEDIA, 2016).</w:t>
+        <w:t>(DEVMEDIA, 201</w:t>
+      </w:r>
+      <w:r>
+        <w:t>4</w:t>
+      </w:r>
+      <w:r>
+        <w:t>).</w:t>
       </w:r>
     </w:p>
     <w:p/>
@@ -5335,7 +5400,13 @@
         <w:t xml:space="preserve">Os sistemas de banco de dados têm certas vantagens em relação ao sistema tradicional de armazenamento de arquivos. Eles são implementados com a função de isolar os detalhes internos do banco de dados do usuário, ou seja, promover a abstração desses dados e também permitir a relativa dependência dos dados e aplicativos que acessam </w:t>
       </w:r>
       <w:r>
-        <w:t>m (DEVMEDIA, 2016).</w:t>
+        <w:t>m (DEVMEDIA, 201</w:t>
+      </w:r>
+      <w:r>
+        <w:t>4</w:t>
+      </w:r>
+      <w:r>
+        <w:t>).</w:t>
       </w:r>
     </w:p>
     <w:p/>
@@ -5344,7 +5415,13 @@
         <w:t xml:space="preserve">Outro fator importante é a questão da segurança e integridade dos dados, pois estes são geralmente criptografados e não são acessados tão facilmente. No entanto, a implantação de um sistema de banco de dados é mais cara e nem sempre é necessário usá-lo </w:t>
       </w:r>
       <w:r>
-        <w:t>(DEVMEDIA, 2016)</w:t>
+        <w:t>(DEVMEDIA, 201</w:t>
+      </w:r>
+      <w:r>
+        <w:t>4</w:t>
+      </w:r>
+      <w:r>
+        <w:t>)</w:t>
       </w:r>
       <w:r>
         <w:t>.</w:t>
@@ -5357,7 +5434,13 @@
         <w:t xml:space="preserve">Para realizar consultas, inserir, editar e vincular dados armazenados no banco de dados, é usada uma linguagem baseada em consultas estruturadas chamada SQL (Structured Query Language) </w:t>
       </w:r>
       <w:r>
-        <w:t>) (DEVMEDIA, 2016)</w:t>
+        <w:t>) (DEVMEDIA, 201</w:t>
+      </w:r>
+      <w:r>
+        <w:t>4</w:t>
+      </w:r>
+      <w:r>
+        <w:t>)</w:t>
       </w:r>
       <w:r>
         <w:t>.</w:t>
@@ -5402,7 +5485,13 @@
         <w:t>web</w:t>
       </w:r>
       <w:r>
-        <w:t xml:space="preserve"> (TECHTUDO, 2016).</w:t>
+        <w:t xml:space="preserve"> (TECHTUDO, 201</w:t>
+      </w:r>
+      <w:r>
+        <w:t>8</w:t>
+      </w:r>
+      <w:r>
+        <w:t>).</w:t>
       </w:r>
     </w:p>
     <w:p/>
@@ -5436,27 +5525,14 @@
       <w:r>
         <w:t xml:space="preserve">Figura </w:t>
       </w:r>
-      <w:r>
-        <w:fldChar w:fldCharType="begin"/>
-      </w:r>
-      <w:r>
-        <w:instrText xml:space="preserve"> SEQ Figura \* ARABIC </w:instrText>
-      </w:r>
-      <w:r>
-        <w:fldChar w:fldCharType="separate"/>
-      </w:r>
-      <w:r>
-        <w:rPr>
-          <w:noProof/>
-        </w:rPr>
-        <w:t>2</w:t>
-      </w:r>
-      <w:r>
-        <w:rPr>
-          <w:noProof/>
-        </w:rPr>
-        <w:fldChar w:fldCharType="end"/>
-      </w:r>
+      <w:fldSimple w:instr=" SEQ Figura \* ARABIC ">
+        <w:r>
+          <w:rPr>
+            <w:noProof/>
+          </w:rPr>
+          <w:t>2</w:t>
+        </w:r>
+      </w:fldSimple>
       <w:bookmarkEnd w:id="22"/>
       <w:r>
         <w:t xml:space="preserve"> –</w:t>
@@ -5582,7 +5658,14 @@
           <w:sz w:val="18"/>
           <w:szCs w:val="18"/>
         </w:rPr>
-        <w:t>2008</w:t>
+        <w:t>20</w:t>
+      </w:r>
+      <w:r>
+        <w:rPr>
+          <w:sz w:val="18"/>
+          <w:szCs w:val="18"/>
+        </w:rPr>
+        <w:t>15</w:t>
       </w:r>
       <w:r>
         <w:rPr>
@@ -5630,27 +5713,14 @@
       <w:r>
         <w:t xml:space="preserve">Figura </w:t>
       </w:r>
-      <w:r>
-        <w:fldChar w:fldCharType="begin"/>
-      </w:r>
-      <w:r>
-        <w:instrText xml:space="preserve"> SEQ Figura \* ARABIC </w:instrText>
-      </w:r>
-      <w:r>
-        <w:fldChar w:fldCharType="separate"/>
-      </w:r>
-      <w:r>
-        <w:rPr>
-          <w:noProof/>
-        </w:rPr>
-        <w:t>3</w:t>
-      </w:r>
-      <w:r>
-        <w:rPr>
-          <w:noProof/>
-        </w:rPr>
-        <w:fldChar w:fldCharType="end"/>
-      </w:r>
+      <w:fldSimple w:instr=" SEQ Figura \* ARABIC ">
+        <w:r>
+          <w:rPr>
+            <w:noProof/>
+          </w:rPr>
+          <w:t>3</w:t>
+        </w:r>
+      </w:fldSimple>
       <w:bookmarkEnd w:id="26"/>
       <w:r>
         <w:t xml:space="preserve"> – </w:t>
@@ -5761,7 +5831,14 @@
           <w:sz w:val="18"/>
           <w:szCs w:val="18"/>
         </w:rPr>
-        <w:t>2008</w:t>
+        <w:t>20</w:t>
+      </w:r>
+      <w:r>
+        <w:rPr>
+          <w:sz w:val="18"/>
+          <w:szCs w:val="18"/>
+        </w:rPr>
+        <w:t>17</w:t>
       </w:r>
       <w:r>
         <w:rPr>
@@ -5810,27 +5887,14 @@
       <w:r>
         <w:t xml:space="preserve">Figura </w:t>
       </w:r>
-      <w:r>
-        <w:fldChar w:fldCharType="begin"/>
-      </w:r>
-      <w:r>
-        <w:instrText xml:space="preserve"> SEQ Figura \* ARABIC </w:instrText>
-      </w:r>
-      <w:r>
-        <w:fldChar w:fldCharType="separate"/>
-      </w:r>
-      <w:r>
-        <w:rPr>
-          <w:noProof/>
-        </w:rPr>
-        <w:t>4</w:t>
-      </w:r>
-      <w:r>
-        <w:rPr>
-          <w:noProof/>
-        </w:rPr>
-        <w:fldChar w:fldCharType="end"/>
-      </w:r>
+      <w:fldSimple w:instr=" SEQ Figura \* ARABIC ">
+        <w:r>
+          <w:rPr>
+            <w:noProof/>
+          </w:rPr>
+          <w:t>4</w:t>
+        </w:r>
+      </w:fldSimple>
       <w:bookmarkEnd w:id="29"/>
       <w:r>
         <w:t xml:space="preserve"> – </w:t>
@@ -5941,7 +6005,14 @@
           <w:sz w:val="18"/>
           <w:szCs w:val="18"/>
         </w:rPr>
-        <w:t>2008</w:t>
+        <w:t>20</w:t>
+      </w:r>
+      <w:r>
+        <w:rPr>
+          <w:sz w:val="18"/>
+          <w:szCs w:val="18"/>
+        </w:rPr>
+        <w:t>15</w:t>
       </w:r>
       <w:r>
         <w:rPr>
@@ -5976,7 +6047,19 @@
         <w:t xml:space="preserve">O sistema embarcado, também chamado de sistema embutido, é um sistema microprocessado em que um computador está anexado ao sistema que ele controla. Um sistema embarcado pode realizar um conjunto de tarefas que foram predefinidas. O sistema é usado para tarefas específicas, e assim, através de engenharia é possível otimizar um determinado produto e diminuir o tamanho, bem como os recursos computacionais e o seu valor final </w:t>
       </w:r>
       <w:r>
-        <w:t>(NET, 2016)</w:t>
+        <w:t>(</w:t>
+      </w:r>
+      <w:r>
+        <w:t xml:space="preserve">OFICINA DA </w:t>
+      </w:r>
+      <w:r>
+        <w:t>NET, 201</w:t>
+      </w:r>
+      <w:r>
+        <w:t>7</w:t>
+      </w:r>
+      <w:r>
+        <w:t>)</w:t>
       </w:r>
       <w:r>
         <w:t>.</w:t>
@@ -6012,7 +6095,19 @@
         <w:t xml:space="preserve"> com tais mecanismos </w:t>
       </w:r>
       <w:r>
-        <w:t xml:space="preserve">(NET, 2016). </w:t>
+        <w:t>(</w:t>
+      </w:r>
+      <w:r>
+        <w:t xml:space="preserve">OFICINA DA </w:t>
+      </w:r>
+      <w:r>
+        <w:t>NET, 201</w:t>
+      </w:r>
+      <w:r>
+        <w:t>7</w:t>
+      </w:r>
+      <w:r>
+        <w:t xml:space="preserve">). </w:t>
       </w:r>
       <w:r>
         <w:t xml:space="preserve"> Há uma grande variedade de processadores disponíveis no mercado, o que leva ao </w:t>
@@ -6033,7 +6128,11 @@
         <w:t>convencionais</w:t>
       </w:r>
       <w:r>
-        <w:t>. Entre eles, as restrições dimensionais, que envolvem tamanho e peso, são extremamente importantes em equipamentos pequenos, como telefones celulares. Outra restrição é o consumo de energia, que é extremamente importante em equipamentos móveis e é alimentado por baterias, como no caso de um dispositivo GPS. Restrições de recursos, como memória e processamento, afetam o design do software. Deve ter um software eficaz para que seu sistema não enfrente problemas. Outra restrição que pode ser citada é a da execução. Isso é relevante porque vários aplicativos devem ser executados em um momento muito específico.</w:t>
+        <w:t xml:space="preserve">. Entre eles, as restrições dimensionais, que envolvem tamanho e peso, são extremamente importantes em equipamentos pequenos, como telefones celulares. Outra restrição é o consumo de energia, que é extremamente importante em equipamentos móveis e é alimentado por baterias, como no caso de um dispositivo GPS. Restrições de recursos, como memória e processamento, afetam o design do software. Deve ter um software eficaz para que </w:t>
+      </w:r>
+      <w:r>
+        <w:lastRenderedPageBreak/>
+        <w:t>seu sistema não enfrente problemas. Outra restrição que pode ser citada é a da execução. Isso é relevante porque vários aplicativos devem ser executados em um momento muito específico.</w:t>
       </w:r>
     </w:p>
     <w:p/>
@@ -6042,7 +6141,25 @@
         <w:t xml:space="preserve">O sistema embarcado é dedicado a uma única finalidade, ou um pequeno conjunto de propósitos </w:t>
       </w:r>
       <w:r>
-        <w:t>(PORTUGUêS, 2016).</w:t>
+        <w:t>(</w:t>
+      </w:r>
+      <w:r>
+        <w:t xml:space="preserve">COMPUTADOR </w:t>
+      </w:r>
+      <w:r>
+        <w:t>PORTUGU</w:t>
+      </w:r>
+      <w:r>
+        <w:t>Ê</w:t>
+      </w:r>
+      <w:r>
+        <w:t>S, 201</w:t>
+      </w:r>
+      <w:r>
+        <w:t>7</w:t>
+      </w:r>
+      <w:r>
+        <w:t>).</w:t>
       </w:r>
       <w:r>
         <w:t xml:space="preserve"> Ele é depende da sua aplicação. </w:t>
@@ -6322,7 +6439,7 @@
       <w:r>
         <w:t>Aqui irá registrar tudo que foi aprendido durante o desenvolvimento do projeto. Nesta parte será focado no relatório e na apresentação final.</w:t>
       </w:r>
-      <w:bookmarkEnd w:id="13"/>
+      <w:bookmarkEnd w:id="14"/>
       <w:r>
         <w:br w:type="page"/>
       </w:r>
@@ -6852,27 +6969,14 @@
         <w:lastRenderedPageBreak/>
         <w:t xml:space="preserve">Quadro </w:t>
       </w:r>
-      <w:r>
-        <w:fldChar w:fldCharType="begin"/>
-      </w:r>
-      <w:r>
-        <w:instrText xml:space="preserve"> SEQ Quadro \* ARABIC </w:instrText>
-      </w:r>
-      <w:r>
-        <w:fldChar w:fldCharType="separate"/>
-      </w:r>
-      <w:r>
-        <w:rPr>
-          <w:noProof/>
-        </w:rPr>
-        <w:t>1</w:t>
-      </w:r>
-      <w:r>
-        <w:rPr>
-          <w:noProof/>
-        </w:rPr>
-        <w:fldChar w:fldCharType="end"/>
-      </w:r>
+      <w:fldSimple w:instr=" SEQ Quadro \* ARABIC ">
+        <w:r>
+          <w:rPr>
+            <w:noProof/>
+          </w:rPr>
+          <w:t>1</w:t>
+        </w:r>
+      </w:fldSimple>
       <w:bookmarkEnd w:id="47"/>
       <w:r>
         <w:t xml:space="preserve"> – Cronograma de execução das atividades previstas</w:t>
@@ -14863,27 +14967,14 @@
       <w:r>
         <w:t xml:space="preserve">Figura </w:t>
       </w:r>
-      <w:r>
-        <w:fldChar w:fldCharType="begin"/>
-      </w:r>
-      <w:r>
-        <w:instrText xml:space="preserve"> SEQ Figura \* ARABIC </w:instrText>
-      </w:r>
-      <w:r>
-        <w:fldChar w:fldCharType="separate"/>
-      </w:r>
-      <w:r>
-        <w:rPr>
-          <w:noProof/>
-        </w:rPr>
-        <w:t>5</w:t>
-      </w:r>
-      <w:r>
-        <w:rPr>
-          <w:noProof/>
-        </w:rPr>
-        <w:fldChar w:fldCharType="end"/>
-      </w:r>
+      <w:fldSimple w:instr=" SEQ Figura \* ARABIC ">
+        <w:r>
+          <w:rPr>
+            <w:noProof/>
+          </w:rPr>
+          <w:t>5</w:t>
+        </w:r>
+      </w:fldSimple>
       <w:bookmarkEnd w:id="54"/>
       <w:r>
         <w:t xml:space="preserve"> – </w:t>
@@ -14995,7 +15086,19 @@
         <w:rPr>
           <w:sz w:val="18"/>
         </w:rPr>
-        <w:t xml:space="preserve"> (2008)</w:t>
+        <w:t xml:space="preserve"> (20</w:t>
+      </w:r>
+      <w:r>
+        <w:rPr>
+          <w:sz w:val="18"/>
+        </w:rPr>
+        <w:t>15</w:t>
+      </w:r>
+      <w:r>
+        <w:rPr>
+          <w:sz w:val="18"/>
+        </w:rPr>
+        <w:t>)</w:t>
       </w:r>
       <w:r>
         <w:rPr>
@@ -15020,27 +15123,14 @@
         <w:lastRenderedPageBreak/>
         <w:t xml:space="preserve">Figura </w:t>
       </w:r>
-      <w:r>
-        <w:fldChar w:fldCharType="begin"/>
-      </w:r>
-      <w:r>
-        <w:instrText xml:space="preserve"> SEQ Figura \* ARABIC </w:instrText>
-      </w:r>
-      <w:r>
-        <w:fldChar w:fldCharType="separate"/>
-      </w:r>
-      <w:r>
-        <w:rPr>
-          <w:noProof/>
-        </w:rPr>
-        <w:t>6</w:t>
-      </w:r>
-      <w:r>
-        <w:rPr>
-          <w:noProof/>
-        </w:rPr>
-        <w:fldChar w:fldCharType="end"/>
-      </w:r>
+      <w:fldSimple w:instr=" SEQ Figura \* ARABIC ">
+        <w:r>
+          <w:rPr>
+            <w:noProof/>
+          </w:rPr>
+          <w:t>6</w:t>
+        </w:r>
+      </w:fldSimple>
       <w:r>
         <w:t xml:space="preserve"> - </w:t>
       </w:r>
@@ -15116,7 +15206,19 @@
         <w:rPr>
           <w:sz w:val="18"/>
         </w:rPr>
-        <w:t>Lend-Itens(2008)</w:t>
+        <w:t>Lend-Itens(20</w:t>
+      </w:r>
+      <w:r>
+        <w:rPr>
+          <w:sz w:val="18"/>
+        </w:rPr>
+        <w:t>15</w:t>
+      </w:r>
+      <w:r>
+        <w:rPr>
+          <w:sz w:val="18"/>
+        </w:rPr>
+        <w:t>)</w:t>
       </w:r>
       <w:r>
         <w:rPr>
@@ -15177,27 +15279,14 @@
       <w:r>
         <w:t xml:space="preserve">Figura </w:t>
       </w:r>
-      <w:r>
-        <w:fldChar w:fldCharType="begin"/>
-      </w:r>
-      <w:r>
-        <w:instrText xml:space="preserve"> SEQ Figura \* ARABIC </w:instrText>
-      </w:r>
-      <w:r>
-        <w:fldChar w:fldCharType="separate"/>
-      </w:r>
-      <w:r>
-        <w:rPr>
-          <w:noProof/>
-        </w:rPr>
-        <w:t>7</w:t>
-      </w:r>
-      <w:r>
-        <w:rPr>
-          <w:noProof/>
-        </w:rPr>
-        <w:fldChar w:fldCharType="end"/>
-      </w:r>
+      <w:fldSimple w:instr=" SEQ Figura \* ARABIC ">
+        <w:r>
+          <w:rPr>
+            <w:noProof/>
+          </w:rPr>
+          <w:t>7</w:t>
+        </w:r>
+      </w:fldSimple>
       <w:bookmarkEnd w:id="59"/>
       <w:r>
         <w:t xml:space="preserve"> – Caixa de texto de atualização de Lista de Figuras</w:t>
@@ -15299,7 +15388,19 @@
         <w:rPr>
           <w:sz w:val="18"/>
         </w:rPr>
-        <w:t xml:space="preserve"> (2008)</w:t>
+        <w:t xml:space="preserve"> (20</w:t>
+      </w:r>
+      <w:r>
+        <w:rPr>
+          <w:sz w:val="18"/>
+        </w:rPr>
+        <w:t>13</w:t>
+      </w:r>
+      <w:r>
+        <w:rPr>
+          <w:sz w:val="18"/>
+        </w:rPr>
+        <w:t>)</w:t>
       </w:r>
       <w:r>
         <w:rPr>
@@ -15350,7 +15451,23 @@
         <w:jc w:val="left"/>
       </w:pPr>
       <w:r>
-        <w:t>CAKEPHP. New CakePHP 3.7 Red Velvet. 2016. Disponível em: &lt;https://cakephp.org/&gt;. Acesso em: 2019-05-17. Citado na página 12.</w:t>
+        <w:t xml:space="preserve">ACADEMIA DO CÓDIGO. </w:t>
+      </w:r>
+      <w:r>
+        <w:rPr>
+          <w:b/>
+          <w:bCs/>
+        </w:rPr>
+        <w:t>O que é Programação Web e Programação Desktop?</w:t>
+      </w:r>
+      <w:r>
+        <w:t xml:space="preserve"> .2017. Disponível em: http://blog.academiadocodigo.com.br/2015/04/o-que-e-programacao-web-e-programacao-desktop/. Acesso em: 29 ma</w:t>
+      </w:r>
+      <w:r>
+        <w:t>i</w:t>
+      </w:r>
+      <w:r>
+        <w:t>. 2019.</w:t>
       </w:r>
     </w:p>
     <w:p>
@@ -15367,7 +15484,35 @@
         <w:jc w:val="left"/>
       </w:pPr>
       <w:r>
-        <w:t>CóDIGO, A. do. O que é Programação Web e Programação Desktop .2016. Disponível em: &lt;http://blog.academiadocodigo.com.br/2015/04/o-que-e-programacao-web-e-programacao-desktop/&gt;. Acesso em: 2019-05-17.Citado na página 11.</w:t>
+        <w:t xml:space="preserve">CAKEPHP. </w:t>
+      </w:r>
+      <w:r>
+        <w:rPr>
+          <w:b/>
+          <w:bCs/>
+        </w:rPr>
+        <w:t>New CakePHP 3.7 Red Velvet.</w:t>
+      </w:r>
+      <w:r>
+        <w:t xml:space="preserve"> 2</w:t>
+      </w:r>
+      <w:r>
+        <w:t>017.</w:t>
+      </w:r>
+      <w:r>
+        <w:t xml:space="preserve"> Disponível em: https://cakephp.org/. Acesso em: </w:t>
+      </w:r>
+      <w:r>
+        <w:t>29 ma</w:t>
+      </w:r>
+      <w:r>
+        <w:t>i</w:t>
+      </w:r>
+      <w:r>
+        <w:t>. 2019</w:t>
+      </w:r>
+      <w:r>
+        <w:t>.</w:t>
       </w:r>
     </w:p>
     <w:p>
@@ -15384,7 +15529,43 @@
         <w:jc w:val="left"/>
       </w:pPr>
       <w:r>
-        <w:t>CITISYSTEMS. O que é Automação Industrial.2016. Disponível em: &lt;https://www.citisystems.com.br/o-que-e-automacao-industrial/&gt;. Acesso em: 2019-05 17.Citado na página 11.</w:t>
+        <w:t xml:space="preserve">CITISYSTEMS. </w:t>
+      </w:r>
+      <w:r>
+        <w:rPr>
+          <w:b/>
+          <w:bCs/>
+        </w:rPr>
+        <w:t xml:space="preserve">O que é Automação </w:t>
+      </w:r>
+      <w:r>
+        <w:rPr>
+          <w:b/>
+          <w:bCs/>
+        </w:rPr>
+        <w:t>Industrial</w:t>
+      </w:r>
+      <w:r>
+        <w:rPr>
+          <w:b/>
+          <w:bCs/>
+        </w:rPr>
+        <w:t xml:space="preserve">?. </w:t>
+      </w:r>
+      <w:r>
+        <w:t>2016. Disponível em: https://www.citisystems.com.br/o-que-e-automacao-industrial/</w:t>
+      </w:r>
+      <w:r>
+        <w:t>. Acesso</w:t>
+      </w:r>
+      <w:r>
+        <w:t xml:space="preserve"> em: 29 ma</w:t>
+      </w:r>
+      <w:r>
+        <w:t>i</w:t>
+      </w:r>
+      <w:r>
+        <w:t>. 2019.</w:t>
       </w:r>
     </w:p>
     <w:p>
@@ -15401,7 +15582,29 @@
         <w:jc w:val="left"/>
       </w:pPr>
       <w:r>
-        <w:t>DEVMEDIA. O que é Banco de Dados? 2016. Disponível em: &lt;https://www.devmedia. com.br/conceitos-fundamentais-de-banco-de-dados/1649&gt;. Acesso em: 2019-05-17. Citado na página 12.</w:t>
+        <w:t xml:space="preserve">COMPUTADOR PORTUGUêS. </w:t>
+      </w:r>
+      <w:r>
+        <w:rPr>
+          <w:b/>
+          <w:bCs/>
+        </w:rPr>
+        <w:t>A diferença entre um sistema embarcado e um computador.</w:t>
+      </w:r>
+      <w:r>
+        <w:t xml:space="preserve"> 201</w:t>
+      </w:r>
+      <w:r>
+        <w:t>5</w:t>
+      </w:r>
+      <w:r>
+        <w:t>. Disponível em: http://ptcomputador.com/Ferragens/computer-drives-storage/51420.html. Acesso em: 29 ma</w:t>
+      </w:r>
+      <w:r>
+        <w:t>i</w:t>
+      </w:r>
+      <w:r>
+        <w:t>. 2019.</w:t>
       </w:r>
     </w:p>
     <w:p>
@@ -15418,7 +15621,35 @@
         <w:jc w:val="left"/>
       </w:pPr>
       <w:r>
-        <w:t>ELETRôNICO, M. Automatização de processos: O que é e quais são os benefícios? 2016. Disponível em: &lt;https://blog.me.com.br/automatizacao-de-processos/&gt;. Acesso em: 2019-05 17. Citado na página 11.</w:t>
+        <w:t xml:space="preserve">DEVMEDIA. </w:t>
+      </w:r>
+      <w:r>
+        <w:rPr>
+          <w:b/>
+          <w:bCs/>
+        </w:rPr>
+        <w:t>O que é Banco de Dados?</w:t>
+      </w:r>
+      <w:r>
+        <w:t>.</w:t>
+      </w:r>
+      <w:r>
+        <w:t>201</w:t>
+      </w:r>
+      <w:r>
+        <w:t>4</w:t>
+      </w:r>
+      <w:r>
+        <w:t>. Disponível em: https://www.devmedia. com.br/conceitos-fundamentais-de-banco-de-dados/1649</w:t>
+      </w:r>
+      <w:r>
+        <w:t>. Acesso em: 29 ma</w:t>
+      </w:r>
+      <w:r>
+        <w:t>i</w:t>
+      </w:r>
+      <w:r>
+        <w:t>. 2019.</w:t>
       </w:r>
     </w:p>
     <w:p>
@@ -15435,7 +15666,32 @@
         <w:jc w:val="left"/>
       </w:pPr>
       <w:r>
-        <w:t>FERNANDES, B. F. Sistema de Biblioteca USP. 2016. Disponível em: &lt;http://biblioteca.fflch.usp.br/sites/biblioteca.fflch.usp.br/files/REGRAS_EMPR%C3%89STIMOS_.pdf&gt;. Acesso em: 2019-05-17. Citado 2 vezes nas páginas 13 e 14.</w:t>
+        <w:t xml:space="preserve">FERNANDES, B. F. </w:t>
+      </w:r>
+      <w:r>
+        <w:rPr>
+          <w:b/>
+          <w:bCs/>
+        </w:rPr>
+        <w:t>Sistema de Biblioteca USP.</w:t>
+      </w:r>
+      <w:r>
+        <w:t xml:space="preserve"> 201</w:t>
+      </w:r>
+      <w:r>
+        <w:t>3</w:t>
+      </w:r>
+      <w:r>
+        <w:t>. Disponível em: http://biblioteca.fflch.usp.br/sites/biblioteca.fflch.usp.br/files/REGRAS_EMPR%C3%89STIMOS_.pdf</w:t>
+      </w:r>
+      <w:r>
+        <w:t>. Acesso em: 29 ma</w:t>
+      </w:r>
+      <w:r>
+        <w:t>i</w:t>
+      </w:r>
+      <w:r>
+        <w:t>. 2019.</w:t>
       </w:r>
     </w:p>
     <w:p>
@@ -15452,7 +15708,32 @@
         <w:jc w:val="left"/>
       </w:pPr>
       <w:r>
-        <w:t>GESTÃOCLICK. O que é automação de processos, quando e como iniciar. 2016. Disponível em: &lt;https://gestaoclick.com.br/blog/automacao-de-processos&gt;. Acesso em: 2019-05-17. Citado na página 11.</w:t>
+        <w:t xml:space="preserve">GESTÃOCLICK. </w:t>
+      </w:r>
+      <w:r>
+        <w:rPr>
+          <w:b/>
+          <w:bCs/>
+        </w:rPr>
+        <w:t>O que é automação de processos, quando e como iniciar.</w:t>
+      </w:r>
+      <w:r>
+        <w:t xml:space="preserve"> 201</w:t>
+      </w:r>
+      <w:r>
+        <w:t>2</w:t>
+      </w:r>
+      <w:r>
+        <w:t>. Disponível em: https://gestaoclick.com.br/blog/automacao-de-processos</w:t>
+      </w:r>
+      <w:r>
+        <w:t>. Acesso em: 29 ma</w:t>
+      </w:r>
+      <w:r>
+        <w:t>i</w:t>
+      </w:r>
+      <w:r>
+        <w:t>. 2019.</w:t>
       </w:r>
     </w:p>
     <w:p>
@@ -15469,7 +15750,48 @@
         <w:jc w:val="left"/>
       </w:pPr>
       <w:r>
-        <w:t>IKEDA, R. F. T. B. SISTEMA DE GERENCIAMENTO DE EMPRÉSTIMOS DOS EQUIPAMENTOS DE LABORATÓRIO DO DAELN-CM. 2016. Disponível em: &lt;http://repositorio.roca.utfpr.edu.br/jspui/handle/1/7256&gt;. Acesso em: 2019-05-17. Citado na página 13.</w:t>
+        <w:t xml:space="preserve">IKEDA, R. F. T. B. </w:t>
+      </w:r>
+      <w:r>
+        <w:rPr>
+          <w:b/>
+          <w:bCs/>
+        </w:rPr>
+        <w:t>S</w:t>
+      </w:r>
+      <w:r>
+        <w:rPr>
+          <w:b/>
+          <w:bCs/>
+        </w:rPr>
+        <w:t>istema de Gerenciamento de Empréstimos dos Equipamentos de Laboratório do DAELN-CM.</w:t>
+      </w:r>
+      <w:r>
+        <w:t xml:space="preserve"> 201</w:t>
+      </w:r>
+      <w:r>
+        <w:t>7</w:t>
+      </w:r>
+      <w:r>
+        <w:t>.</w:t>
+      </w:r>
+      <w:r>
+        <w:t xml:space="preserve"> </w:t>
+      </w:r>
+      <w:r>
+        <w:t xml:space="preserve">Trabalho de Conclusão de Curso – Bacharelado em Engenharia Eletrônica, Universidade Tecnológica Federal do Paraná. Campo Mourão, 2017. </w:t>
+      </w:r>
+      <w:r>
+        <w:t xml:space="preserve"> Disponível em: http://repositorio.roca.utfpr.edu.br/jspui/handle/1/7256</w:t>
+      </w:r>
+      <w:r>
+        <w:t>. Acesso em: 29 ma</w:t>
+      </w:r>
+      <w:r>
+        <w:t>i</w:t>
+      </w:r>
+      <w:r>
+        <w:t>. 2019.</w:t>
       </w:r>
     </w:p>
     <w:p>
@@ -15486,7 +15808,32 @@
         <w:jc w:val="left"/>
       </w:pPr>
       <w:r>
-        <w:t>LEND-ITEMS. Manage Your Inventory Easily. 2016. Disponível em: &lt;http://www.lend-items.com/&gt;. Acesso em: 2019-05-17. Citado na página 21.</w:t>
+        <w:t xml:space="preserve">LEND-ITEMS. </w:t>
+      </w:r>
+      <w:r>
+        <w:rPr>
+          <w:b/>
+          <w:bCs/>
+        </w:rPr>
+        <w:t>Manage Your Inventory Easily.</w:t>
+      </w:r>
+      <w:r>
+        <w:t xml:space="preserve"> 201</w:t>
+      </w:r>
+      <w:r>
+        <w:t>5</w:t>
+      </w:r>
+      <w:r>
+        <w:t>. Disponível em: http://www.lend-items.com/</w:t>
+      </w:r>
+      <w:r>
+        <w:t>. Acesso em: 29 ma</w:t>
+      </w:r>
+      <w:r>
+        <w:t>i</w:t>
+      </w:r>
+      <w:r>
+        <w:t>. 2019.</w:t>
       </w:r>
     </w:p>
     <w:p>
@@ -15503,7 +15850,38 @@
         <w:jc w:val="left"/>
       </w:pPr>
       <w:r>
-        <w:t>MACêDO, D. Entendendo as aplicações Web. 2016. Disponível em: &lt;https: //www.diegomacedo.com.br/entendendo-as-aplicacoes-web/&gt;. Acesso em: 2019-05-17. Citado na página 11.</w:t>
+        <w:t>MAC</w:t>
+      </w:r>
+      <w:r>
+        <w:t>Ê</w:t>
+      </w:r>
+      <w:r>
+        <w:t xml:space="preserve">DO, D. </w:t>
+      </w:r>
+      <w:r>
+        <w:rPr>
+          <w:b/>
+          <w:bCs/>
+        </w:rPr>
+        <w:t>Entendendo as aplicações Web.</w:t>
+      </w:r>
+      <w:r>
+        <w:t xml:space="preserve"> 201</w:t>
+      </w:r>
+      <w:r>
+        <w:t>7</w:t>
+      </w:r>
+      <w:r>
+        <w:t>. Disponível em: https: //www.diegomacedo.com.br/entendendo-as-aplicacoes-web/</w:t>
+      </w:r>
+      <w:r>
+        <w:t>. Acesso em: 29 ma</w:t>
+      </w:r>
+      <w:r>
+        <w:t>i</w:t>
+      </w:r>
+      <w:r>
+        <w:t>. 2019.</w:t>
       </w:r>
     </w:p>
     <w:p>
@@ -15520,7 +15898,32 @@
         <w:jc w:val="left"/>
       </w:pPr>
       <w:r>
-        <w:t>MARCEL, W. VaiVem - Sistema de empréstimos. 2016. Disponível em: &lt;http://wille.blog.br/2012/02/vaivem-sistema-de-emprestimos&gt;. Acesso em: 2019-05-17. Citado na página 22.</w:t>
+        <w:t xml:space="preserve">MARCEL, W. </w:t>
+      </w:r>
+      <w:r>
+        <w:rPr>
+          <w:b/>
+          <w:bCs/>
+        </w:rPr>
+        <w:t>VaiVem - Sistema de empréstimos.</w:t>
+      </w:r>
+      <w:r>
+        <w:t xml:space="preserve"> 201</w:t>
+      </w:r>
+      <w:r>
+        <w:t>3</w:t>
+      </w:r>
+      <w:r>
+        <w:t>. Disponível em: http://wille.blog.br/2012/02/vaivem-sistema-de-emprestimos</w:t>
+      </w:r>
+      <w:r>
+        <w:t>. Acesso em: 29 ma</w:t>
+      </w:r>
+      <w:r>
+        <w:t>i</w:t>
+      </w:r>
+      <w:r>
+        <w:t>. 2019.</w:t>
       </w:r>
     </w:p>
     <w:p>
@@ -15537,7 +15940,86 @@
         <w:jc w:val="left"/>
       </w:pPr>
       <w:r>
-        <w:t>NET, O. da. O que são sistemas embarcados? 2016. Disponível em: &lt;https: //www.oficinadanet.com.br/post/13538-o-que-sao-sistemas-embarcados&gt;. Acesso em: 2019-05-17. Citado na página 14.</w:t>
+        <w:t>M</w:t>
+      </w:r>
+      <w:r>
+        <w:t>ARTINS</w:t>
+      </w:r>
+      <w:r>
+        <w:t>, G</w:t>
+      </w:r>
+      <w:r>
+        <w:t>.</w:t>
+      </w:r>
+      <w:r>
+        <w:t xml:space="preserve"> </w:t>
+      </w:r>
+      <w:r>
+        <w:rPr>
+          <w:color w:val="000000" w:themeColor="text1"/>
+        </w:rPr>
+        <w:t xml:space="preserve">M. </w:t>
+      </w:r>
+      <w:r>
+        <w:rPr>
+          <w:b/>
+          <w:bCs/>
+          <w:color w:val="000000" w:themeColor="text1"/>
+        </w:rPr>
+        <w:t>Sistema de Gerenciamento para Biblioteca.</w:t>
+      </w:r>
+      <w:r>
+        <w:rPr>
+          <w:b/>
+          <w:bCs/>
+          <w:color w:val="000000" w:themeColor="text1"/>
+        </w:rPr>
+        <w:t xml:space="preserve"> </w:t>
+      </w:r>
+      <w:r>
+        <w:rPr>
+          <w:color w:val="000000" w:themeColor="text1"/>
+        </w:rPr>
+        <w:t>20</w:t>
+      </w:r>
+      <w:r>
+        <w:rPr>
+          <w:color w:val="000000" w:themeColor="text1"/>
+        </w:rPr>
+        <w:t>15</w:t>
+      </w:r>
+      <w:r>
+        <w:rPr>
+          <w:color w:val="000000" w:themeColor="text1"/>
+        </w:rPr>
+        <w:t>.</w:t>
+      </w:r>
+      <w:r>
+        <w:t xml:space="preserve"> </w:t>
+      </w:r>
+      <w:r>
+        <w:t xml:space="preserve">Trabalho de Conclusão de Curso – Bacharelado em Ciência da Computação, Instituto Municipal de Ensino Superior de Assis </w:t>
+      </w:r>
+      <w:r>
+        <w:t>–</w:t>
+      </w:r>
+      <w:r>
+        <w:t xml:space="preserve"> IMESA</w:t>
+      </w:r>
+      <w:r>
+        <w:t>, 2015</w:t>
+      </w:r>
+      <w:r>
+        <w:t>.</w:t>
+      </w:r>
+      <w:r>
+        <w:rPr>
+          <w:color w:val="000000" w:themeColor="text1"/>
+        </w:rPr>
+        <w:t xml:space="preserve"> Disponível em: https://cepein.femanet.com.br/BDigital/arqTccs/1311320122.pdf</w:t>
+      </w:r>
+      <w:r>
+        <w:t>. Acesso em: 29 mai. 2019.</w:t>
       </w:r>
     </w:p>
     <w:p>
@@ -15546,10 +16028,6 @@
         <w:spacing w:line="240" w:lineRule="auto"/>
         <w:jc w:val="left"/>
       </w:pPr>
-      <w:r>
-        <w:lastRenderedPageBreak/>
-        <w:t>PORTUGUêS, C. A diferença entre um sistema embarcado e um computador. 2016. Disponível em: &lt;http://ptcomputador.com/Ferragens/computer-drives-storage/51420.html&gt;. Acesso em: 2019-05-17. Citado na página 14.</w:t>
-      </w:r>
     </w:p>
     <w:p>
       <w:pPr>
@@ -15557,6 +16035,29 @@
         <w:spacing w:line="240" w:lineRule="auto"/>
         <w:jc w:val="left"/>
       </w:pPr>
+      <w:r>
+        <w:lastRenderedPageBreak/>
+        <w:t xml:space="preserve">MERCADO ELETRÔNICO. </w:t>
+      </w:r>
+      <w:r>
+        <w:rPr>
+          <w:b/>
+          <w:bCs/>
+        </w:rPr>
+        <w:t xml:space="preserve">Automatização de processos: </w:t>
+      </w:r>
+      <w:r>
+        <w:t>O que é e quais são os benefícios?.</w:t>
+      </w:r>
+      <w:r>
+        <w:t xml:space="preserve"> 2016. Disponível em: https://blog.me.com.br/automatizacao-de-processos/. Acesso em: 29 ma</w:t>
+      </w:r>
+      <w:r>
+        <w:t>i</w:t>
+      </w:r>
+      <w:r>
+        <w:t>. 2019.</w:t>
+      </w:r>
     </w:p>
     <w:p>
       <w:pPr>
@@ -15564,9 +16065,6 @@
         <w:spacing w:line="240" w:lineRule="auto"/>
         <w:jc w:val="left"/>
       </w:pPr>
-      <w:r>
-        <w:t>TECHTUDO. O que é XAMPP e para que serve. 2016. Disponível em: &lt;https://www. techtudo.com.br/dicas-e-tutoriais/noticia/2012/02/o-que-e-xampp-e-para-que-serve.html&gt;. Acesso em: 2019-05-17. Citado na página 13.</w:t>
-      </w:r>
     </w:p>
     <w:p>
       <w:pPr>
@@ -15574,6 +16072,31 @@
         <w:spacing w:line="240" w:lineRule="auto"/>
         <w:jc w:val="left"/>
       </w:pPr>
+      <w:r>
+        <w:t xml:space="preserve">OFICINA DA NET. </w:t>
+      </w:r>
+      <w:r>
+        <w:rPr>
+          <w:b/>
+          <w:bCs/>
+        </w:rPr>
+        <w:t xml:space="preserve">O que são sistemas embarcados? </w:t>
+      </w:r>
+      <w:r>
+        <w:t>201</w:t>
+      </w:r>
+      <w:r>
+        <w:t>7</w:t>
+      </w:r>
+      <w:r>
+        <w:t>. Disponível em: https: //www.oficinadanet.com.br/post/13538-o-que-sao-sistemas-embarcados. Acesso em: 29 ma</w:t>
+      </w:r>
+      <w:r>
+        <w:t>i</w:t>
+      </w:r>
+      <w:r>
+        <w:t>. 2019.</w:t>
+      </w:r>
     </w:p>
     <w:p>
       <w:pPr>
@@ -15581,8 +16104,82 @@
         <w:spacing w:line="240" w:lineRule="auto"/>
         <w:jc w:val="left"/>
       </w:pPr>
-      <w:r>
-        <w:t>WIKIPéDIA. Framework. 2016. Disponível em: &lt;https://pt.wikipedia.org/wiki/Framework&gt;. Acesso em: 2019-05-17. Citado na página 12.</w:t>
+    </w:p>
+    <w:p>
+      <w:pPr>
+        <w:pStyle w:val="Corpodetexto"/>
+        <w:spacing w:line="240" w:lineRule="auto"/>
+        <w:jc w:val="left"/>
+      </w:pPr>
+      <w:r>
+        <w:t xml:space="preserve">TECHTUDO. </w:t>
+      </w:r>
+      <w:r>
+        <w:rPr>
+          <w:b/>
+          <w:bCs/>
+        </w:rPr>
+        <w:t>O que é XAMPP e para que serve.</w:t>
+      </w:r>
+      <w:r>
+        <w:t xml:space="preserve"> 201</w:t>
+      </w:r>
+      <w:r>
+        <w:t>8</w:t>
+      </w:r>
+      <w:r>
+        <w:t>. Disponível em: https://www. techtudo.com.br/dicas-e-tutoriais/noticia/2012/02/o-que-e-xampp-e-para-que-serve.html</w:t>
+      </w:r>
+      <w:r>
+        <w:t>. Acesso em: 29 ma</w:t>
+      </w:r>
+      <w:r>
+        <w:t>i</w:t>
+      </w:r>
+      <w:r>
+        <w:t>. 2019.</w:t>
+      </w:r>
+    </w:p>
+    <w:p>
+      <w:pPr>
+        <w:pStyle w:val="Corpodetexto"/>
+        <w:spacing w:line="240" w:lineRule="auto"/>
+        <w:jc w:val="left"/>
+      </w:pPr>
+    </w:p>
+    <w:p>
+      <w:pPr>
+        <w:pStyle w:val="Corpodetexto"/>
+        <w:spacing w:line="240" w:lineRule="auto"/>
+        <w:jc w:val="left"/>
+      </w:pPr>
+      <w:r>
+        <w:t xml:space="preserve">WIKIPéDIA. </w:t>
+      </w:r>
+      <w:r>
+        <w:rPr>
+          <w:b/>
+          <w:bCs/>
+        </w:rPr>
+        <w:t>Framework.</w:t>
+      </w:r>
+      <w:r>
+        <w:t xml:space="preserve"> 201</w:t>
+      </w:r>
+      <w:r>
+        <w:t>3</w:t>
+      </w:r>
+      <w:r>
+        <w:t>. Disponível em: https://pt.wikipedia.org/wiki/Framework</w:t>
+      </w:r>
+      <w:r>
+        <w:t>. Acesso em: 29 ma</w:t>
+      </w:r>
+      <w:r>
+        <w:t>i</w:t>
+      </w:r>
+      <w:r>
+        <w:t>. 2019.</w:t>
       </w:r>
       <w:r>
         <w:rPr>
@@ -15605,18 +16202,6 @@
         <w:spacing w:line="240" w:lineRule="auto"/>
         <w:jc w:val="left"/>
       </w:pPr>
-      <w:r>
-        <w:t xml:space="preserve">Martins, Giovanne </w:t>
-      </w:r>
-      <w:r>
-        <w:rPr>
-          <w:color w:val="000000" w:themeColor="text1"/>
-        </w:rPr>
-        <w:t xml:space="preserve">Marangoni. Sistema de Gerenciamento para Biblioteca .2008. Disponível em: &lt; https://cepein.femanet.com.br/BDigital/arqTccs/1311320122.pdf&gt;. Acesso em: 2019-05-17. Citado na página </w:t>
-      </w:r>
-      <w:r>
-        <w:t>12.</w:t>
-      </w:r>
     </w:p>
     <w:p>
       <w:pPr>
@@ -21254,7 +21839,7 @@
 </file>
 
 <file path=customXml/itemProps1.xml><?xml version="1.0" encoding="utf-8"?>
-<ds:datastoreItem xmlns:ds="http://schemas.openxmlformats.org/officeDocument/2006/customXml" ds:itemID="{B718A21C-45FB-456A-BA55-4262415BAB6A}">
+<ds:datastoreItem xmlns:ds="http://schemas.openxmlformats.org/officeDocument/2006/customXml" ds:itemID="{0902765C-B6FF-48F2-BE8F-BF3E89173858}">
   <ds:schemaRefs>
     <ds:schemaRef ds:uri="http://schemas.openxmlformats.org/officeDocument/2006/bibliography"/>
   </ds:schemaRefs>

</xml_diff>

<commit_message>
Salvando as alteracoes de hoje 2
</commit_message>
<xml_diff>
--- a/PG1-Lucas/PG 1 - LUCAS SOARES PESSINI-  2019.docx
+++ b/PG1-Lucas/PG 1 - LUCAS SOARES PESSINI-  2019.docx
@@ -238,8 +238,6 @@
             <w:r>
               <w:t>S</w:t>
             </w:r>
-            <w:bookmarkStart w:id="0" w:name="_GoBack"/>
-            <w:bookmarkEnd w:id="0"/>
             <w:r>
               <w:t>timos de Equipamentos do Laboratório</w:t>
             </w:r>
@@ -487,7 +485,15 @@
                 <w:b/>
                 <w:szCs w:val="24"/>
               </w:rPr>
-              <w:t xml:space="preserve"> Lucas Soares Pess</w:t>
+              <w:t xml:space="preserve"> Lucas Soares </w:t>
+            </w:r>
+            <w:proofErr w:type="spellStart"/>
+            <w:r>
+              <w:rPr>
+                <w:b/>
+                <w:szCs w:val="24"/>
+              </w:rPr>
+              <w:t>Pess</w:t>
             </w:r>
             <w:r>
               <w:rPr>
@@ -503,6 +509,7 @@
               </w:rPr>
               <w:t>ni</w:t>
             </w:r>
+            <w:proofErr w:type="spellEnd"/>
             <w:r>
               <w:rPr>
                 <w:szCs w:val="24"/>
@@ -745,8 +752,16 @@
               <w:rPr>
                 <w:szCs w:val="24"/>
               </w:rPr>
-              <w:t>Lucas Soares Pessini</w:t>
+              <w:t xml:space="preserve">Lucas Soares </w:t>
             </w:r>
+            <w:proofErr w:type="spellStart"/>
+            <w:r>
+              <w:rPr>
+                <w:szCs w:val="24"/>
+              </w:rPr>
+              <w:t>Pessini</w:t>
+            </w:r>
+            <w:proofErr w:type="spellEnd"/>
           </w:p>
           <w:p>
             <w:pPr>
@@ -857,7 +872,7 @@
           <w:sz w:val="28"/>
         </w:rPr>
       </w:pPr>
-      <w:bookmarkStart w:id="1" w:name="_Toc523964447"/>
+      <w:bookmarkStart w:id="0" w:name="_Toc523964447"/>
       <w:r>
         <w:rPr>
           <w:b/>
@@ -872,7 +887,7 @@
         <w:t>A automação de processos está se tornando mais comum, pois deixa mais prático a realização de atividades que antes eram mais complicadas sem o uso de computadores e sistemas informatizados. Este trabalho é uma proposta de automatização do processo de empréstimos de equipamentos do laboratório de Engenharia Elétrica da UFES, com os procedimentos e os embasamentos teóricos a serem seguidos. Será feito um sistema para identificar a localização geográfica dos equipamentos e utilizará um leitor de código de barras para a leitura dos códigos de patrimônio do equipamento e código da matrícula dos alunos presentes na carteira de estudante. O registro de empréstimo será armazenado em um banco de dados e haverá uma interface da web para registrar os empréstimos. O sistema também gerará alguns relatórios contendo informações pertinentes e mantém um histórico dos empréstimos.</w:t>
       </w:r>
     </w:p>
-    <w:bookmarkEnd w:id="1"/>
+    <w:bookmarkEnd w:id="0"/>
     <w:p>
       <w:pPr>
         <w:spacing w:line="240" w:lineRule="auto"/>
@@ -939,7 +954,7 @@
         </w:rPr>
         <w:fldChar w:fldCharType="separate"/>
       </w:r>
-      <w:hyperlink w:anchor="_Toc10496428" w:history="1">
+      <w:hyperlink w:anchor="_Toc10579535" w:history="1">
         <w:r>
           <w:rPr>
             <w:rStyle w:val="Hyperlink"/>
@@ -966,7 +981,7 @@
             <w:noProof/>
             <w:webHidden/>
           </w:rPr>
-          <w:instrText xml:space="preserve"> PAGEREF _Toc10496428 \h </w:instrText>
+          <w:instrText xml:space="preserve"> PAGEREF _Toc10579535 \h </w:instrText>
         </w:r>
         <w:r>
           <w:rPr>
@@ -1010,7 +1025,7 @@
           <w:szCs w:val="22"/>
         </w:rPr>
       </w:pPr>
-      <w:hyperlink w:anchor="_Toc10496429" w:history="1">
+      <w:hyperlink w:anchor="_Toc10579536" w:history="1">
         <w:r>
           <w:rPr>
             <w:rStyle w:val="Hyperlink"/>
@@ -1037,7 +1052,7 @@
             <w:noProof/>
             <w:webHidden/>
           </w:rPr>
-          <w:instrText xml:space="preserve"> PAGEREF _Toc10496429 \h </w:instrText>
+          <w:instrText xml:space="preserve"> PAGEREF _Toc10579536 \h </w:instrText>
         </w:r>
         <w:r>
           <w:rPr>
@@ -1081,7 +1096,7 @@
           <w:szCs w:val="22"/>
         </w:rPr>
       </w:pPr>
-      <w:hyperlink w:anchor="_Toc10496430" w:history="1">
+      <w:hyperlink w:anchor="_Toc10579537" w:history="1">
         <w:r>
           <w:rPr>
             <w:rStyle w:val="Hyperlink"/>
@@ -1108,7 +1123,7 @@
             <w:noProof/>
             <w:webHidden/>
           </w:rPr>
-          <w:instrText xml:space="preserve"> PAGEREF _Toc10496430 \h </w:instrText>
+          <w:instrText xml:space="preserve"> PAGEREF _Toc10579537 \h </w:instrText>
         </w:r>
         <w:r>
           <w:rPr>
@@ -1152,7 +1167,7 @@
           <w:szCs w:val="22"/>
         </w:rPr>
       </w:pPr>
-      <w:hyperlink w:anchor="_Toc10496431" w:history="1">
+      <w:hyperlink w:anchor="_Toc10579538" w:history="1">
         <w:r>
           <w:rPr>
             <w:rStyle w:val="Hyperlink"/>
@@ -1179,7 +1194,7 @@
             <w:noProof/>
             <w:webHidden/>
           </w:rPr>
-          <w:instrText xml:space="preserve"> PAGEREF _Toc10496431 \h </w:instrText>
+          <w:instrText xml:space="preserve"> PAGEREF _Toc10579538 \h </w:instrText>
         </w:r>
         <w:r>
           <w:rPr>
@@ -1223,7 +1238,7 @@
           <w:szCs w:val="22"/>
         </w:rPr>
       </w:pPr>
-      <w:hyperlink w:anchor="_Toc10496432" w:history="1">
+      <w:hyperlink w:anchor="_Toc10579539" w:history="1">
         <w:r>
           <w:rPr>
             <w:rStyle w:val="Hyperlink"/>
@@ -1250,7 +1265,7 @@
             <w:noProof/>
             <w:webHidden/>
           </w:rPr>
-          <w:instrText xml:space="preserve"> PAGEREF _Toc10496432 \h </w:instrText>
+          <w:instrText xml:space="preserve"> PAGEREF _Toc10579539 \h </w:instrText>
         </w:r>
         <w:r>
           <w:rPr>
@@ -1294,7 +1309,7 @@
           <w:szCs w:val="22"/>
         </w:rPr>
       </w:pPr>
-      <w:hyperlink w:anchor="_Toc10496433" w:history="1">
+      <w:hyperlink w:anchor="_Toc10579540" w:history="1">
         <w:r>
           <w:rPr>
             <w:rStyle w:val="Hyperlink"/>
@@ -1321,7 +1336,7 @@
             <w:noProof/>
             <w:webHidden/>
           </w:rPr>
-          <w:instrText xml:space="preserve"> PAGEREF _Toc10496433 \h </w:instrText>
+          <w:instrText xml:space="preserve"> PAGEREF _Toc10579540 \h </w:instrText>
         </w:r>
         <w:r>
           <w:rPr>
@@ -1365,7 +1380,7 @@
           <w:szCs w:val="22"/>
         </w:rPr>
       </w:pPr>
-      <w:hyperlink w:anchor="_Toc10496434" w:history="1">
+      <w:hyperlink w:anchor="_Toc10579541" w:history="1">
         <w:r>
           <w:rPr>
             <w:rStyle w:val="Hyperlink"/>
@@ -1392,7 +1407,7 @@
             <w:noProof/>
             <w:webHidden/>
           </w:rPr>
-          <w:instrText xml:space="preserve"> PAGEREF _Toc10496434 \h </w:instrText>
+          <w:instrText xml:space="preserve"> PAGEREF _Toc10579541 \h </w:instrText>
         </w:r>
         <w:r>
           <w:rPr>
@@ -1508,7 +1523,7 @@
         </w:rPr>
         <w:fldChar w:fldCharType="separate"/>
       </w:r>
-      <w:hyperlink w:anchor="_Toc10496437" w:history="1">
+      <w:hyperlink w:anchor="_Toc10579545" w:history="1">
         <w:r>
           <w:rPr>
             <w:rStyle w:val="Hyperlink"/>
@@ -1535,7 +1550,7 @@
             <w:noProof/>
             <w:webHidden/>
           </w:rPr>
-          <w:instrText xml:space="preserve"> PAGEREF _Toc10496437 \h </w:instrText>
+          <w:instrText xml:space="preserve"> PAGEREF _Toc10579545 \h </w:instrText>
         </w:r>
         <w:r>
           <w:rPr>
@@ -1705,7 +1720,15 @@
         <w:tab/>
       </w:r>
       <w:r>
-        <w:t>Global Positioning System</w:t>
+        <w:t xml:space="preserve">Global </w:t>
+      </w:r>
+      <w:proofErr w:type="spellStart"/>
+      <w:r>
+        <w:t>Positioning</w:t>
+      </w:r>
+      <w:proofErr w:type="spellEnd"/>
+      <w:r>
+        <w:t xml:space="preserve"> System</w:t>
       </w:r>
     </w:p>
     <w:p>
@@ -1720,8 +1743,13 @@
       <w:r>
         <w:tab/>
       </w:r>
-      <w:r>
-        <w:t>Personal Home Page</w:t>
+      <w:proofErr w:type="spellStart"/>
+      <w:r>
+        <w:t>Personal</w:t>
+      </w:r>
+      <w:proofErr w:type="spellEnd"/>
+      <w:r>
+        <w:t xml:space="preserve"> Home Page</w:t>
       </w:r>
     </w:p>
     <w:p>
@@ -1736,9 +1764,19 @@
       <w:r>
         <w:tab/>
       </w:r>
-      <w:r>
-        <w:t>HyperText Markup Language</w:t>
-      </w:r>
+      <w:proofErr w:type="spellStart"/>
+      <w:r>
+        <w:t>HyperText</w:t>
+      </w:r>
+      <w:proofErr w:type="spellEnd"/>
+      <w:r>
+        <w:t xml:space="preserve"> Markup </w:t>
+      </w:r>
+      <w:proofErr w:type="spellStart"/>
+      <w:r>
+        <w:t>Language</w:t>
+      </w:r>
+      <w:proofErr w:type="spellEnd"/>
     </w:p>
     <w:p>
       <w:pPr>
@@ -1752,9 +1790,27 @@
       <w:r>
         <w:tab/>
       </w:r>
-      <w:r>
-        <w:t>Cascading Style Sheets</w:t>
-      </w:r>
+      <w:proofErr w:type="spellStart"/>
+      <w:r>
+        <w:t>Cascading</w:t>
+      </w:r>
+      <w:proofErr w:type="spellEnd"/>
+      <w:r>
+        <w:t xml:space="preserve"> </w:t>
+      </w:r>
+      <w:proofErr w:type="spellStart"/>
+      <w:r>
+        <w:t>Style</w:t>
+      </w:r>
+      <w:proofErr w:type="spellEnd"/>
+      <w:r>
+        <w:t xml:space="preserve"> </w:t>
+      </w:r>
+      <w:proofErr w:type="spellStart"/>
+      <w:r>
+        <w:t>Sheets</w:t>
+      </w:r>
+      <w:proofErr w:type="spellEnd"/>
     </w:p>
     <w:p>
       <w:pPr>
@@ -1885,7 +1941,7 @@
       <w:r>
         <w:fldChar w:fldCharType="separate"/>
       </w:r>
-      <w:hyperlink w:anchor="_Toc10496449" w:history="1">
+      <w:hyperlink w:anchor="_Toc10579557" w:history="1">
         <w:r>
           <w:rPr>
             <w:rStyle w:val="Hyperlink"/>
@@ -1930,7 +1986,7 @@
             <w:noProof/>
             <w:webHidden/>
           </w:rPr>
-          <w:instrText xml:space="preserve"> PAGEREF _Toc10496449 \h </w:instrText>
+          <w:instrText xml:space="preserve"> PAGEREF _Toc10579557 \h </w:instrText>
         </w:r>
         <w:r>
           <w:rPr>
@@ -1974,7 +2030,7 @@
           <w:szCs w:val="22"/>
         </w:rPr>
       </w:pPr>
-      <w:hyperlink w:anchor="_Toc10496450" w:history="1">
+      <w:hyperlink w:anchor="_Toc10579558" w:history="1">
         <w:r>
           <w:rPr>
             <w:rStyle w:val="Hyperlink"/>
@@ -2001,7 +2057,7 @@
             <w:noProof/>
             <w:webHidden/>
           </w:rPr>
-          <w:instrText xml:space="preserve"> PAGEREF _Toc10496450 \h </w:instrText>
+          <w:instrText xml:space="preserve"> PAGEREF _Toc10579558 \h </w:instrText>
         </w:r>
         <w:r>
           <w:rPr>
@@ -2045,7 +2101,7 @@
           <w:szCs w:val="22"/>
         </w:rPr>
       </w:pPr>
-      <w:hyperlink w:anchor="_Toc10496451" w:history="1">
+      <w:hyperlink w:anchor="_Toc10579559" w:history="1">
         <w:r>
           <w:rPr>
             <w:rStyle w:val="Hyperlink"/>
@@ -2072,7 +2128,7 @@
             <w:noProof/>
             <w:webHidden/>
           </w:rPr>
-          <w:instrText xml:space="preserve"> PAGEREF _Toc10496451 \h </w:instrText>
+          <w:instrText xml:space="preserve"> PAGEREF _Toc10579559 \h </w:instrText>
         </w:r>
         <w:r>
           <w:rPr>
@@ -2116,7 +2172,7 @@
           <w:szCs w:val="22"/>
         </w:rPr>
       </w:pPr>
-      <w:hyperlink w:anchor="_Toc10496452" w:history="1">
+      <w:hyperlink w:anchor="_Toc10579560" w:history="1">
         <w:r>
           <w:rPr>
             <w:rStyle w:val="Hyperlink"/>
@@ -2143,7 +2199,7 @@
             <w:noProof/>
             <w:webHidden/>
           </w:rPr>
-          <w:instrText xml:space="preserve"> PAGEREF _Toc10496452 \h </w:instrText>
+          <w:instrText xml:space="preserve"> PAGEREF _Toc10579560 \h </w:instrText>
         </w:r>
         <w:r>
           <w:rPr>
@@ -2187,7 +2243,7 @@
           <w:szCs w:val="22"/>
         </w:rPr>
       </w:pPr>
-      <w:hyperlink w:anchor="_Toc10496453" w:history="1">
+      <w:hyperlink w:anchor="_Toc10579561" w:history="1">
         <w:r>
           <w:rPr>
             <w:rStyle w:val="Hyperlink"/>
@@ -2214,7 +2270,7 @@
             <w:noProof/>
             <w:webHidden/>
           </w:rPr>
-          <w:instrText xml:space="preserve"> PAGEREF _Toc10496453 \h </w:instrText>
+          <w:instrText xml:space="preserve"> PAGEREF _Toc10579561 \h </w:instrText>
         </w:r>
         <w:r>
           <w:rPr>
@@ -2258,7 +2314,7 @@
           <w:szCs w:val="22"/>
         </w:rPr>
       </w:pPr>
-      <w:hyperlink w:anchor="_Toc10496454" w:history="1">
+      <w:hyperlink w:anchor="_Toc10579562" w:history="1">
         <w:r>
           <w:rPr>
             <w:rStyle w:val="Hyperlink"/>
@@ -2285,7 +2341,7 @@
             <w:noProof/>
             <w:webHidden/>
           </w:rPr>
-          <w:instrText xml:space="preserve"> PAGEREF _Toc10496454 \h </w:instrText>
+          <w:instrText xml:space="preserve"> PAGEREF _Toc10579562 \h </w:instrText>
         </w:r>
         <w:r>
           <w:rPr>
@@ -2329,7 +2385,7 @@
           <w:szCs w:val="22"/>
         </w:rPr>
       </w:pPr>
-      <w:hyperlink w:anchor="_Toc10496455" w:history="1">
+      <w:hyperlink w:anchor="_Toc10579563" w:history="1">
         <w:r>
           <w:rPr>
             <w:rStyle w:val="Hyperlink"/>
@@ -2356,7 +2412,7 @@
             <w:noProof/>
             <w:webHidden/>
           </w:rPr>
-          <w:instrText xml:space="preserve"> PAGEREF _Toc10496455 \h </w:instrText>
+          <w:instrText xml:space="preserve"> PAGEREF _Toc10579563 \h </w:instrText>
         </w:r>
         <w:r>
           <w:rPr>
@@ -2400,7 +2456,7 @@
           <w:szCs w:val="22"/>
         </w:rPr>
       </w:pPr>
-      <w:hyperlink w:anchor="_Toc10496456" w:history="1">
+      <w:hyperlink w:anchor="_Toc10579564" w:history="1">
         <w:r>
           <w:rPr>
             <w:rStyle w:val="Hyperlink"/>
@@ -2427,7 +2483,7 @@
             <w:noProof/>
             <w:webHidden/>
           </w:rPr>
-          <w:instrText xml:space="preserve"> PAGEREF _Toc10496456 \h </w:instrText>
+          <w:instrText xml:space="preserve"> PAGEREF _Toc10579564 \h </w:instrText>
         </w:r>
         <w:r>
           <w:rPr>
@@ -2471,7 +2527,7 @@
           <w:szCs w:val="22"/>
         </w:rPr>
       </w:pPr>
-      <w:hyperlink w:anchor="_Toc10496457" w:history="1">
+      <w:hyperlink w:anchor="_Toc10579565" w:history="1">
         <w:r>
           <w:rPr>
             <w:rStyle w:val="Hyperlink"/>
@@ -2498,7 +2554,7 @@
             <w:noProof/>
             <w:webHidden/>
           </w:rPr>
-          <w:instrText xml:space="preserve"> PAGEREF _Toc10496457 \h </w:instrText>
+          <w:instrText xml:space="preserve"> PAGEREF _Toc10579565 \h </w:instrText>
         </w:r>
         <w:r>
           <w:rPr>
@@ -2541,7 +2597,7 @@
           <w:szCs w:val="22"/>
         </w:rPr>
       </w:pPr>
-      <w:hyperlink w:anchor="_Toc10496458" w:history="1">
+      <w:hyperlink w:anchor="_Toc10579566" w:history="1">
         <w:r>
           <w:rPr>
             <w:rStyle w:val="Hyperlink"/>
@@ -2586,7 +2642,7 @@
             <w:noProof/>
             <w:webHidden/>
           </w:rPr>
-          <w:instrText xml:space="preserve"> PAGEREF _Toc10496458 \h </w:instrText>
+          <w:instrText xml:space="preserve"> PAGEREF _Toc10579566 \h </w:instrText>
         </w:r>
         <w:r>
           <w:rPr>
@@ -2629,7 +2685,7 @@
           <w:szCs w:val="22"/>
         </w:rPr>
       </w:pPr>
-      <w:hyperlink w:anchor="_Toc10496459" w:history="1">
+      <w:hyperlink w:anchor="_Toc10579567" w:history="1">
         <w:r>
           <w:rPr>
             <w:rStyle w:val="Hyperlink"/>
@@ -2674,7 +2730,7 @@
             <w:noProof/>
             <w:webHidden/>
           </w:rPr>
-          <w:instrText xml:space="preserve"> PAGEREF _Toc10496459 \h </w:instrText>
+          <w:instrText xml:space="preserve"> PAGEREF _Toc10579567 \h </w:instrText>
         </w:r>
         <w:r>
           <w:rPr>
@@ -2718,7 +2774,7 @@
           <w:szCs w:val="22"/>
         </w:rPr>
       </w:pPr>
-      <w:hyperlink w:anchor="_Toc10496460" w:history="1">
+      <w:hyperlink w:anchor="_Toc10579568" w:history="1">
         <w:r>
           <w:rPr>
             <w:rStyle w:val="Hyperlink"/>
@@ -2745,7 +2801,7 @@
             <w:noProof/>
             <w:webHidden/>
           </w:rPr>
-          <w:instrText xml:space="preserve"> PAGEREF _Toc10496460 \h </w:instrText>
+          <w:instrText xml:space="preserve"> PAGEREF _Toc10579568 \h </w:instrText>
         </w:r>
         <w:r>
           <w:rPr>
@@ -2789,7 +2845,7 @@
           <w:szCs w:val="22"/>
         </w:rPr>
       </w:pPr>
-      <w:hyperlink w:anchor="_Toc10496461" w:history="1">
+      <w:hyperlink w:anchor="_Toc10579569" w:history="1">
         <w:r>
           <w:rPr>
             <w:rStyle w:val="Hyperlink"/>
@@ -2816,7 +2872,7 @@
             <w:noProof/>
             <w:webHidden/>
           </w:rPr>
-          <w:instrText xml:space="preserve"> PAGEREF _Toc10496461 \h </w:instrText>
+          <w:instrText xml:space="preserve"> PAGEREF _Toc10579569 \h </w:instrText>
         </w:r>
         <w:r>
           <w:rPr>
@@ -2859,7 +2915,7 @@
           <w:szCs w:val="22"/>
         </w:rPr>
       </w:pPr>
-      <w:hyperlink w:anchor="_Toc10496462" w:history="1">
+      <w:hyperlink w:anchor="_Toc10579570" w:history="1">
         <w:r>
           <w:rPr>
             <w:rStyle w:val="Hyperlink"/>
@@ -2904,7 +2960,7 @@
             <w:noProof/>
             <w:webHidden/>
           </w:rPr>
-          <w:instrText xml:space="preserve"> PAGEREF _Toc10496462 \h </w:instrText>
+          <w:instrText xml:space="preserve"> PAGEREF _Toc10579570 \h </w:instrText>
         </w:r>
         <w:r>
           <w:rPr>
@@ -2948,7 +3004,7 @@
           <w:szCs w:val="22"/>
         </w:rPr>
       </w:pPr>
-      <w:hyperlink w:anchor="_Toc10496463" w:history="1">
+      <w:hyperlink w:anchor="_Toc10579571" w:history="1">
         <w:r>
           <w:rPr>
             <w:rStyle w:val="Hyperlink"/>
@@ -2975,7 +3031,7 @@
             <w:noProof/>
             <w:webHidden/>
           </w:rPr>
-          <w:instrText xml:space="preserve"> PAGEREF _Toc10496463 \h </w:instrText>
+          <w:instrText xml:space="preserve"> PAGEREF _Toc10579571 \h </w:instrText>
         </w:r>
         <w:r>
           <w:rPr>
@@ -3019,7 +3075,7 @@
           <w:szCs w:val="22"/>
         </w:rPr>
       </w:pPr>
-      <w:hyperlink w:anchor="_Toc10496464" w:history="1">
+      <w:hyperlink w:anchor="_Toc10579572" w:history="1">
         <w:r>
           <w:rPr>
             <w:rStyle w:val="Hyperlink"/>
@@ -3046,7 +3102,7 @@
             <w:noProof/>
             <w:webHidden/>
           </w:rPr>
-          <w:instrText xml:space="preserve"> PAGEREF _Toc10496464 \h </w:instrText>
+          <w:instrText xml:space="preserve"> PAGEREF _Toc10579572 \h </w:instrText>
         </w:r>
         <w:r>
           <w:rPr>
@@ -3090,7 +3146,7 @@
           <w:szCs w:val="22"/>
         </w:rPr>
       </w:pPr>
-      <w:hyperlink w:anchor="_Toc10496465" w:history="1">
+      <w:hyperlink w:anchor="_Toc10579573" w:history="1">
         <w:r>
           <w:rPr>
             <w:rStyle w:val="Hyperlink"/>
@@ -3117,7 +3173,7 @@
             <w:noProof/>
             <w:webHidden/>
           </w:rPr>
-          <w:instrText xml:space="preserve"> PAGEREF _Toc10496465 \h </w:instrText>
+          <w:instrText xml:space="preserve"> PAGEREF _Toc10579573 \h </w:instrText>
         </w:r>
         <w:r>
           <w:rPr>
@@ -3161,7 +3217,7 @@
           <w:szCs w:val="22"/>
         </w:rPr>
       </w:pPr>
-      <w:hyperlink w:anchor="_Toc10496466" w:history="1">
+      <w:hyperlink w:anchor="_Toc10579574" w:history="1">
         <w:r>
           <w:rPr>
             <w:rStyle w:val="Hyperlink"/>
@@ -3188,7 +3244,7 @@
             <w:noProof/>
             <w:webHidden/>
           </w:rPr>
-          <w:instrText xml:space="preserve"> PAGEREF _Toc10496466 \h </w:instrText>
+          <w:instrText xml:space="preserve"> PAGEREF _Toc10579574 \h </w:instrText>
         </w:r>
         <w:r>
           <w:rPr>
@@ -3231,7 +3287,7 @@
           <w:szCs w:val="22"/>
         </w:rPr>
       </w:pPr>
-      <w:hyperlink w:anchor="_Toc10496467" w:history="1">
+      <w:hyperlink w:anchor="_Toc10579575" w:history="1">
         <w:r>
           <w:rPr>
             <w:rStyle w:val="Hyperlink"/>
@@ -3276,7 +3332,7 @@
             <w:noProof/>
             <w:webHidden/>
           </w:rPr>
-          <w:instrText xml:space="preserve"> PAGEREF _Toc10496467 \h </w:instrText>
+          <w:instrText xml:space="preserve"> PAGEREF _Toc10579575 \h </w:instrText>
         </w:r>
         <w:r>
           <w:rPr>
@@ -3320,7 +3376,7 @@
           <w:szCs w:val="22"/>
         </w:rPr>
       </w:pPr>
-      <w:hyperlink w:anchor="_Toc10496468" w:history="1">
+      <w:hyperlink w:anchor="_Toc10579576" w:history="1">
         <w:r>
           <w:rPr>
             <w:rStyle w:val="Hyperlink"/>
@@ -3347,7 +3403,7 @@
             <w:noProof/>
             <w:webHidden/>
           </w:rPr>
-          <w:instrText xml:space="preserve"> PAGEREF _Toc10496468 \h </w:instrText>
+          <w:instrText xml:space="preserve"> PAGEREF _Toc10579576 \h </w:instrText>
         </w:r>
         <w:r>
           <w:rPr>
@@ -3391,7 +3447,7 @@
           <w:szCs w:val="22"/>
         </w:rPr>
       </w:pPr>
-      <w:hyperlink w:anchor="_Toc10496469" w:history="1">
+      <w:hyperlink w:anchor="_Toc10579577" w:history="1">
         <w:r>
           <w:rPr>
             <w:rStyle w:val="Hyperlink"/>
@@ -3418,7 +3474,7 @@
             <w:noProof/>
             <w:webHidden/>
           </w:rPr>
-          <w:instrText xml:space="preserve"> PAGEREF _Toc10496469 \h </w:instrText>
+          <w:instrText xml:space="preserve"> PAGEREF _Toc10579577 \h </w:instrText>
         </w:r>
         <w:r>
           <w:rPr>
@@ -3462,7 +3518,7 @@
           <w:szCs w:val="22"/>
         </w:rPr>
       </w:pPr>
-      <w:hyperlink w:anchor="_Toc10496470" w:history="1">
+      <w:hyperlink w:anchor="_Toc10579578" w:history="1">
         <w:r>
           <w:rPr>
             <w:rStyle w:val="Hyperlink"/>
@@ -3489,7 +3545,7 @@
             <w:noProof/>
             <w:webHidden/>
           </w:rPr>
-          <w:instrText xml:space="preserve"> PAGEREF _Toc10496470 \h </w:instrText>
+          <w:instrText xml:space="preserve"> PAGEREF _Toc10579578 \h </w:instrText>
         </w:r>
         <w:r>
           <w:rPr>
@@ -3533,7 +3589,7 @@
           <w:szCs w:val="22"/>
         </w:rPr>
       </w:pPr>
-      <w:hyperlink w:anchor="_Toc10496471" w:history="1">
+      <w:hyperlink w:anchor="_Toc10579579" w:history="1">
         <w:r>
           <w:rPr>
             <w:rStyle w:val="Hyperlink"/>
@@ -3560,7 +3616,7 @@
             <w:noProof/>
             <w:webHidden/>
           </w:rPr>
-          <w:instrText xml:space="preserve"> PAGEREF _Toc10496471 \h </w:instrText>
+          <w:instrText xml:space="preserve"> PAGEREF _Toc10579579 \h </w:instrText>
         </w:r>
         <w:r>
           <w:rPr>
@@ -3604,7 +3660,7 @@
           <w:szCs w:val="22"/>
         </w:rPr>
       </w:pPr>
-      <w:hyperlink w:anchor="_Toc10496472" w:history="1">
+      <w:hyperlink w:anchor="_Toc10579580" w:history="1">
         <w:r>
           <w:rPr>
             <w:rStyle w:val="Hyperlink"/>
@@ -3631,7 +3687,7 @@
             <w:noProof/>
             <w:webHidden/>
           </w:rPr>
-          <w:instrText xml:space="preserve"> PAGEREF _Toc10496472 \h </w:instrText>
+          <w:instrText xml:space="preserve"> PAGEREF _Toc10579580 \h </w:instrText>
         </w:r>
         <w:r>
           <w:rPr>
@@ -3675,7 +3731,7 @@
           <w:szCs w:val="22"/>
         </w:rPr>
       </w:pPr>
-      <w:hyperlink w:anchor="_Toc10496473" w:history="1">
+      <w:hyperlink w:anchor="_Toc10579581" w:history="1">
         <w:r>
           <w:rPr>
             <w:rStyle w:val="Hyperlink"/>
@@ -3702,7 +3758,7 @@
             <w:noProof/>
             <w:webHidden/>
           </w:rPr>
-          <w:instrText xml:space="preserve"> PAGEREF _Toc10496473 \h </w:instrText>
+          <w:instrText xml:space="preserve"> PAGEREF _Toc10579581 \h </w:instrText>
         </w:r>
         <w:r>
           <w:rPr>
@@ -3746,7 +3802,7 @@
           <w:szCs w:val="22"/>
         </w:rPr>
       </w:pPr>
-      <w:hyperlink w:anchor="_Toc10496474" w:history="1">
+      <w:hyperlink w:anchor="_Toc10579582" w:history="1">
         <w:r>
           <w:rPr>
             <w:rStyle w:val="Hyperlink"/>
@@ -3773,7 +3829,7 @@
             <w:noProof/>
             <w:webHidden/>
           </w:rPr>
-          <w:instrText xml:space="preserve"> PAGEREF _Toc10496474 \h </w:instrText>
+          <w:instrText xml:space="preserve"> PAGEREF _Toc10579582 \h </w:instrText>
         </w:r>
         <w:r>
           <w:rPr>
@@ -3817,7 +3873,7 @@
           <w:szCs w:val="22"/>
         </w:rPr>
       </w:pPr>
-      <w:hyperlink w:anchor="_Toc10496475" w:history="1">
+      <w:hyperlink w:anchor="_Toc10579583" w:history="1">
         <w:r>
           <w:rPr>
             <w:rStyle w:val="Hyperlink"/>
@@ -3844,7 +3900,7 @@
             <w:noProof/>
             <w:webHidden/>
           </w:rPr>
-          <w:instrText xml:space="preserve"> PAGEREF _Toc10496475 \h </w:instrText>
+          <w:instrText xml:space="preserve"> PAGEREF _Toc10579583 \h </w:instrText>
         </w:r>
         <w:r>
           <w:rPr>
@@ -3888,7 +3944,7 @@
           <w:szCs w:val="22"/>
         </w:rPr>
       </w:pPr>
-      <w:hyperlink w:anchor="_Toc10496476" w:history="1">
+      <w:hyperlink w:anchor="_Toc10579584" w:history="1">
         <w:r>
           <w:rPr>
             <w:rStyle w:val="Hyperlink"/>
@@ -3915,7 +3971,7 @@
             <w:noProof/>
             <w:webHidden/>
           </w:rPr>
-          <w:instrText xml:space="preserve"> PAGEREF _Toc10496476 \h </w:instrText>
+          <w:instrText xml:space="preserve"> PAGEREF _Toc10579584 \h </w:instrText>
         </w:r>
         <w:r>
           <w:rPr>
@@ -3958,7 +4014,7 @@
           <w:szCs w:val="22"/>
         </w:rPr>
       </w:pPr>
-      <w:hyperlink w:anchor="_Toc10496477" w:history="1">
+      <w:hyperlink w:anchor="_Toc10579585" w:history="1">
         <w:r>
           <w:rPr>
             <w:rStyle w:val="Hyperlink"/>
@@ -4003,7 +4059,7 @@
             <w:noProof/>
             <w:webHidden/>
           </w:rPr>
-          <w:instrText xml:space="preserve"> PAGEREF _Toc10496477 \h </w:instrText>
+          <w:instrText xml:space="preserve"> PAGEREF _Toc10579585 \h </w:instrText>
         </w:r>
         <w:r>
           <w:rPr>
@@ -4046,7 +4102,7 @@
           <w:szCs w:val="22"/>
         </w:rPr>
       </w:pPr>
-      <w:hyperlink w:anchor="_Toc10496478" w:history="1">
+      <w:hyperlink w:anchor="_Toc10579586" w:history="1">
         <w:r>
           <w:rPr>
             <w:rStyle w:val="Hyperlink"/>
@@ -4091,7 +4147,7 @@
             <w:noProof/>
             <w:webHidden/>
           </w:rPr>
-          <w:instrText xml:space="preserve"> PAGEREF _Toc10496478 \h </w:instrText>
+          <w:instrText xml:space="preserve"> PAGEREF _Toc10579586 \h </w:instrText>
         </w:r>
         <w:r>
           <w:rPr>
@@ -4134,7 +4190,7 @@
           <w:szCs w:val="22"/>
         </w:rPr>
       </w:pPr>
-      <w:hyperlink w:anchor="_Toc10496479" w:history="1">
+      <w:hyperlink w:anchor="_Toc10579587" w:history="1">
         <w:r>
           <w:rPr>
             <w:rStyle w:val="Hyperlink"/>
@@ -4161,7 +4217,7 @@
             <w:noProof/>
             <w:webHidden/>
           </w:rPr>
-          <w:instrText xml:space="preserve"> PAGEREF _Toc10496479 \h </w:instrText>
+          <w:instrText xml:space="preserve"> PAGEREF _Toc10579587 \h </w:instrText>
         </w:r>
         <w:r>
           <w:rPr>
@@ -4226,12 +4282,14 @@
           <w:noEndnote/>
         </w:sectPr>
       </w:pPr>
+      <w:bookmarkStart w:id="1" w:name="_GoBack"/>
+      <w:bookmarkEnd w:id="1"/>
     </w:p>
     <w:p>
       <w:pPr>
         <w:pStyle w:val="Ttulo1"/>
       </w:pPr>
-      <w:bookmarkStart w:id="2" w:name="_Toc10496449"/>
+      <w:bookmarkStart w:id="2" w:name="_Toc10579557"/>
       <w:r>
         <w:lastRenderedPageBreak/>
         <w:t>Apresentação</w:t>
@@ -4277,7 +4335,7 @@
         <w:keepNext/>
         <w:jc w:val="center"/>
       </w:pPr>
-      <w:bookmarkStart w:id="3" w:name="_Toc10496428"/>
+      <w:bookmarkStart w:id="3" w:name="_Toc10579535"/>
       <w:r>
         <w:t xml:space="preserve">Figura </w:t>
       </w:r>
@@ -4477,7 +4535,7 @@
       <w:pPr>
         <w:pStyle w:val="Ttulo2"/>
       </w:pPr>
-      <w:bookmarkStart w:id="4" w:name="_Toc10496450"/>
+      <w:bookmarkStart w:id="4" w:name="_Toc10579558"/>
       <w:r>
         <w:t>Cadastramento dos Alunos</w:t>
       </w:r>
@@ -4552,7 +4610,7 @@
       <w:pPr>
         <w:pStyle w:val="Ttulo2"/>
       </w:pPr>
-      <w:bookmarkStart w:id="5" w:name="_Toc10496451"/>
+      <w:bookmarkStart w:id="5" w:name="_Toc10579559"/>
       <w:r>
         <w:t>Da verificação de disponibilidade</w:t>
       </w:r>
@@ -4595,7 +4653,7 @@
       <w:pPr>
         <w:pStyle w:val="Ttulo2"/>
       </w:pPr>
-      <w:bookmarkStart w:id="6" w:name="_Toc10496452"/>
+      <w:bookmarkStart w:id="6" w:name="_Toc10579560"/>
       <w:r>
         <w:lastRenderedPageBreak/>
         <w:t xml:space="preserve">Da solicitação </w:t>
@@ -4638,7 +4696,7 @@
       <w:pPr>
         <w:pStyle w:val="Ttulo2"/>
       </w:pPr>
-      <w:bookmarkStart w:id="7" w:name="_Toc10496453"/>
+      <w:bookmarkStart w:id="7" w:name="_Toc10579561"/>
       <w:r>
         <w:t xml:space="preserve">Da retirada do </w:t>
       </w:r>
@@ -4680,7 +4738,7 @@
       <w:pPr>
         <w:pStyle w:val="Ttulo2"/>
       </w:pPr>
-      <w:bookmarkStart w:id="8" w:name="_Toc10496454"/>
+      <w:bookmarkStart w:id="8" w:name="_Toc10579562"/>
       <w:r>
         <w:t xml:space="preserve">Do transporte </w:t>
       </w:r>
@@ -4701,7 +4759,7 @@
       <w:pPr>
         <w:pStyle w:val="Ttulo2"/>
       </w:pPr>
-      <w:bookmarkStart w:id="9" w:name="_Toc10496455"/>
+      <w:bookmarkStart w:id="9" w:name="_Toc10579563"/>
       <w:r>
         <w:t xml:space="preserve">Da devolução do </w:t>
       </w:r>
@@ -4731,7 +4789,7 @@
       <w:pPr>
         <w:pStyle w:val="Ttulo2"/>
       </w:pPr>
-      <w:bookmarkStart w:id="10" w:name="_Toc10496456"/>
+      <w:bookmarkStart w:id="10" w:name="_Toc10579564"/>
       <w:r>
         <w:t xml:space="preserve">Renovação </w:t>
       </w:r>
@@ -4766,7 +4824,7 @@
       <w:pPr>
         <w:pStyle w:val="Ttulo2"/>
       </w:pPr>
-      <w:bookmarkStart w:id="11" w:name="_Toc10496457"/>
+      <w:bookmarkStart w:id="11" w:name="_Toc10579565"/>
       <w:r>
         <w:t>Empréstimos de Kits</w:t>
       </w:r>
@@ -4808,14 +4866,14 @@
       <w:pPr>
         <w:pStyle w:val="Ttulo1"/>
       </w:pPr>
-      <w:bookmarkStart w:id="12" w:name="_Toc10496458"/>
-      <w:bookmarkStart w:id="13" w:name="_Toc335309197"/>
-      <w:bookmarkStart w:id="14" w:name="_Toc335309213"/>
+      <w:bookmarkStart w:id="12" w:name="_Toc335309197"/>
+      <w:bookmarkStart w:id="13" w:name="_Toc335309213"/>
+      <w:bookmarkStart w:id="14" w:name="_Toc10579566"/>
       <w:r>
         <w:lastRenderedPageBreak/>
         <w:t>Justificativa</w:t>
       </w:r>
-      <w:bookmarkEnd w:id="12"/>
+      <w:bookmarkEnd w:id="14"/>
     </w:p>
     <w:p>
       <w:r>
@@ -4966,8 +5024,8 @@
       <w:pPr>
         <w:pStyle w:val="Ttulo1"/>
       </w:pPr>
-      <w:bookmarkStart w:id="15" w:name="_Toc10496459"/>
-      <w:bookmarkEnd w:id="13"/>
+      <w:bookmarkStart w:id="15" w:name="_Toc10579567"/>
+      <w:bookmarkEnd w:id="12"/>
       <w:r>
         <w:lastRenderedPageBreak/>
         <w:t>Objetivo geral e objetivos específicos</w:t>
@@ -4978,7 +5036,7 @@
       <w:pPr>
         <w:pStyle w:val="Ttulo2"/>
       </w:pPr>
-      <w:bookmarkStart w:id="16" w:name="_Toc10496460"/>
+      <w:bookmarkStart w:id="16" w:name="_Toc10579568"/>
       <w:r>
         <w:t>Objetivos Geral</w:t>
       </w:r>
@@ -5035,7 +5093,7 @@
       <w:pPr>
         <w:pStyle w:val="Ttulo2"/>
       </w:pPr>
-      <w:bookmarkStart w:id="17" w:name="_Toc10496461"/>
+      <w:bookmarkStart w:id="17" w:name="_Toc10579569"/>
       <w:r>
         <w:t xml:space="preserve">Objetivos </w:t>
       </w:r>
@@ -5135,7 +5193,7 @@
       <w:r>
         <w:br w:type="page"/>
       </w:r>
-      <w:bookmarkStart w:id="18" w:name="_Toc10496462"/>
+      <w:bookmarkStart w:id="18" w:name="_Toc10579570"/>
       <w:r>
         <w:lastRenderedPageBreak/>
         <w:t>Embasamento Teórico</w:t>
@@ -5146,7 +5204,7 @@
       <w:pPr>
         <w:pStyle w:val="Ttulo2"/>
       </w:pPr>
-      <w:bookmarkStart w:id="19" w:name="_Toc10496463"/>
+      <w:bookmarkStart w:id="19" w:name="_Toc10579571"/>
       <w:r>
         <w:t>Automatização de processos</w:t>
       </w:r>
@@ -5222,7 +5280,7 @@
       <w:pPr>
         <w:pStyle w:val="Ttulo2"/>
       </w:pPr>
-      <w:bookmarkStart w:id="20" w:name="_Toc10496464"/>
+      <w:bookmarkStart w:id="20" w:name="_Toc10579572"/>
       <w:r>
         <w:t>Aplicação W</w:t>
       </w:r>
@@ -5239,7 +5297,15 @@
         <w:t xml:space="preserve">ma aplicação web é um software que é instalado em um servidor web e é projetado para responder a solicitações, processar informações, armazenar informações e dimensionar as respostas de acordo com a demanda e, em muitos casos, é distribuído em vários sistemas ou servidores </w:t>
       </w:r>
       <w:r>
-        <w:t>(MACêDO, 201</w:t>
+        <w:t>(</w:t>
+      </w:r>
+      <w:proofErr w:type="spellStart"/>
+      <w:r>
+        <w:t>MACêDO</w:t>
+      </w:r>
+      <w:proofErr w:type="spellEnd"/>
+      <w:r>
+        <w:t>, 201</w:t>
       </w:r>
       <w:r>
         <w:t>7</w:t>
@@ -5254,7 +5320,23 @@
         <w:t>Essas aplicações apresentam</w:t>
       </w:r>
       <w:r>
-        <w:t xml:space="preserve"> várias linguagens de programação (PHP, Javascript, etc) e elementos de interface gráfica (HTML, CSS).</w:t>
+        <w:t xml:space="preserve"> várias linguagens de programação (PHP, </w:t>
+      </w:r>
+      <w:proofErr w:type="spellStart"/>
+      <w:r>
+        <w:t>Javascript</w:t>
+      </w:r>
+      <w:proofErr w:type="spellEnd"/>
+      <w:r>
+        <w:t xml:space="preserve">, </w:t>
+      </w:r>
+      <w:proofErr w:type="spellStart"/>
+      <w:r>
+        <w:t>etc</w:t>
+      </w:r>
+      <w:proofErr w:type="spellEnd"/>
+      <w:r>
+        <w:t>) e elementos de interface gráfica (HTML, CSS).</w:t>
       </w:r>
     </w:p>
     <w:p/>
@@ -5330,7 +5412,15 @@
         <w:t>á</w:t>
       </w:r>
       <w:r>
-        <w:t xml:space="preserve"> para o desenvolvimento para esse software a framework chamada CakePHP </w:t>
+        <w:t xml:space="preserve"> para o desenvolvimento para esse software a framework chamada </w:t>
+      </w:r>
+      <w:proofErr w:type="spellStart"/>
+      <w:r>
+        <w:t>CakePHP</w:t>
+      </w:r>
+      <w:proofErr w:type="spellEnd"/>
+      <w:r>
+        <w:t xml:space="preserve"> </w:t>
       </w:r>
       <w:r>
         <w:t>(CAKEPHP, 201</w:t>
@@ -5350,7 +5440,7 @@
       <w:pPr>
         <w:pStyle w:val="Ttulo2"/>
       </w:pPr>
-      <w:bookmarkStart w:id="21" w:name="_Toc10496465"/>
+      <w:bookmarkStart w:id="21" w:name="_Toc10579573"/>
       <w:r>
         <w:t>Banco de Dados</w:t>
       </w:r>
@@ -5382,7 +5472,23 @@
     <w:p/>
     <w:p>
       <w:r>
-        <w:t xml:space="preserve">Um sistema de gerenciamento de banco de dados (SGBD) é um software que possui recursos capazes de manipular as informações do banco de dados e interagir com o usuário. Existem vários SGBDs no mercado, como Oracle, SQL Server, DB2, PostgreSQL, MySQL, o próprio Access ou Paradox, entre outros </w:t>
+        <w:t xml:space="preserve">Um sistema de gerenciamento de banco de dados (SGBD) é um software que possui recursos capazes de manipular as informações do banco de dados e interagir com o usuário. Existem vários </w:t>
+      </w:r>
+      <w:proofErr w:type="spellStart"/>
+      <w:r>
+        <w:t>SGBDs</w:t>
+      </w:r>
+      <w:proofErr w:type="spellEnd"/>
+      <w:r>
+        <w:t xml:space="preserve"> no mercado, como Oracle, SQL Server, DB2, PostgreSQL, MySQL, o próprio Access ou </w:t>
+      </w:r>
+      <w:proofErr w:type="spellStart"/>
+      <w:r>
+        <w:t>Paradox</w:t>
+      </w:r>
+      <w:proofErr w:type="spellEnd"/>
+      <w:r>
+        <w:t xml:space="preserve">, entre outros </w:t>
       </w:r>
       <w:r>
         <w:t>(DEVMEDIA, 201</w:t>
@@ -5431,10 +5537,31 @@
     <w:p>
       <w:r>
         <w:lastRenderedPageBreak/>
-        <w:t xml:space="preserve">Para realizar consultas, inserir, editar e vincular dados armazenados no banco de dados, é usada uma linguagem baseada em consultas estruturadas chamada SQL (Structured Query Language) </w:t>
-      </w:r>
-      <w:r>
-        <w:t>) (DEVMEDIA, 201</w:t>
+        <w:t>Para realizar consultas, inserir, editar e vincular dados armazenados no banco de dados, é usada uma linguagem baseada em consultas estruturadas chamada SQL (</w:t>
+      </w:r>
+      <w:proofErr w:type="spellStart"/>
+      <w:r>
+        <w:t>Structured</w:t>
+      </w:r>
+      <w:proofErr w:type="spellEnd"/>
+      <w:r>
+        <w:t xml:space="preserve"> Query </w:t>
+      </w:r>
+      <w:proofErr w:type="spellStart"/>
+      <w:r>
+        <w:t>Language</w:t>
+      </w:r>
+      <w:proofErr w:type="spellEnd"/>
+      <w:proofErr w:type="gramStart"/>
+      <w:r>
+        <w:t xml:space="preserve">) </w:t>
+      </w:r>
+      <w:r>
+        <w:t>)</w:t>
+      </w:r>
+      <w:proofErr w:type="gramEnd"/>
+      <w:r>
+        <w:t xml:space="preserve"> (DEVMEDIA, 201</w:t>
       </w:r>
       <w:r>
         <w:t>4</w:t>
@@ -5521,7 +5648,7 @@
       </w:pPr>
       <w:bookmarkStart w:id="22" w:name="_Ref9278615"/>
       <w:bookmarkStart w:id="23" w:name="_Toc335989464"/>
-      <w:bookmarkStart w:id="24" w:name="_Toc10496429"/>
+      <w:bookmarkStart w:id="24" w:name="_Toc10579536"/>
       <w:r>
         <w:t xml:space="preserve">Figura </w:t>
       </w:r>
@@ -5625,6 +5752,7 @@
         </w:rPr>
         <w:t xml:space="preserve">Martins, </w:t>
       </w:r>
+      <w:proofErr w:type="spellStart"/>
       <w:r>
         <w:rPr>
           <w:sz w:val="18"/>
@@ -5637,48 +5765,56 @@
           <w:sz w:val="18"/>
           <w:szCs w:val="18"/>
         </w:rPr>
-        <w:t>iovanne Maran</w:t>
-      </w:r>
+        <w:t>iovanne</w:t>
+      </w:r>
+      <w:proofErr w:type="spellEnd"/>
       <w:r>
         <w:rPr>
           <w:sz w:val="18"/>
           <w:szCs w:val="18"/>
         </w:rPr>
-        <w:t>goni</w:t>
+        <w:t xml:space="preserve"> Maran</w:t>
       </w:r>
       <w:r>
         <w:rPr>
           <w:sz w:val="18"/>
           <w:szCs w:val="18"/>
         </w:rPr>
-        <w:t xml:space="preserve"> (</w:t>
+        <w:t>goni</w:t>
       </w:r>
       <w:r>
         <w:rPr>
           <w:sz w:val="18"/>
           <w:szCs w:val="18"/>
         </w:rPr>
-        <w:t>20</w:t>
+        <w:t xml:space="preserve"> (</w:t>
       </w:r>
       <w:r>
         <w:rPr>
           <w:sz w:val="18"/>
           <w:szCs w:val="18"/>
         </w:rPr>
-        <w:t>15</w:t>
+        <w:t>20</w:t>
       </w:r>
       <w:r>
         <w:rPr>
           <w:sz w:val="18"/>
           <w:szCs w:val="18"/>
         </w:rPr>
-        <w:t>)</w:t>
+        <w:t>15</w:t>
       </w:r>
       <w:r>
         <w:rPr>
           <w:sz w:val="18"/>
           <w:szCs w:val="18"/>
         </w:rPr>
+        <w:t>)</w:t>
+      </w:r>
+      <w:r>
+        <w:rPr>
+          <w:sz w:val="18"/>
+          <w:szCs w:val="18"/>
+        </w:rPr>
         <w:t>.</w:t>
       </w:r>
       <w:bookmarkEnd w:id="25"/>
@@ -5709,7 +5845,7 @@
       </w:pPr>
       <w:bookmarkStart w:id="26" w:name="_Ref9278647"/>
       <w:bookmarkStart w:id="27" w:name="_Toc335989465"/>
-      <w:bookmarkStart w:id="28" w:name="_Toc10496430"/>
+      <w:bookmarkStart w:id="28" w:name="_Toc10579537"/>
       <w:r>
         <w:t xml:space="preserve">Figura </w:t>
       </w:r>
@@ -5817,8 +5953,17 @@
           <w:sz w:val="18"/>
           <w:szCs w:val="18"/>
         </w:rPr>
-        <w:t>Ikeda, Renan Felipe Toshiaki Bieszczad</w:t>
-      </w:r>
+        <w:t xml:space="preserve">Ikeda, Renan Felipe Toshiaki </w:t>
+      </w:r>
+      <w:proofErr w:type="spellStart"/>
+      <w:r>
+        <w:rPr>
+          <w:sz w:val="18"/>
+          <w:szCs w:val="18"/>
+        </w:rPr>
+        <w:t>Bieszczad</w:t>
+      </w:r>
+      <w:proofErr w:type="spellEnd"/>
       <w:r>
         <w:rPr>
           <w:sz w:val="18"/>
@@ -5883,7 +6028,7 @@
       </w:pPr>
       <w:bookmarkStart w:id="29" w:name="_Ref9278778"/>
       <w:bookmarkStart w:id="30" w:name="_Toc335989466"/>
-      <w:bookmarkStart w:id="31" w:name="_Toc10496431"/>
+      <w:bookmarkStart w:id="31" w:name="_Toc10579538"/>
       <w:r>
         <w:t xml:space="preserve">Figura </w:t>
       </w:r>
@@ -5986,6 +6131,7 @@
         </w:rPr>
         <w:t xml:space="preserve">e: Martins, </w:t>
       </w:r>
+      <w:proofErr w:type="spellStart"/>
       <w:r>
         <w:rPr>
           <w:sz w:val="18"/>
@@ -5998,34 +6144,42 @@
           <w:sz w:val="18"/>
           <w:szCs w:val="18"/>
         </w:rPr>
-        <w:t>iovanne Marangoni (</w:t>
-      </w:r>
+        <w:t>iovanne</w:t>
+      </w:r>
+      <w:proofErr w:type="spellEnd"/>
       <w:r>
         <w:rPr>
           <w:sz w:val="18"/>
           <w:szCs w:val="18"/>
         </w:rPr>
-        <w:t>20</w:t>
+        <w:t xml:space="preserve"> Marangoni (</w:t>
       </w:r>
       <w:r>
         <w:rPr>
           <w:sz w:val="18"/>
           <w:szCs w:val="18"/>
         </w:rPr>
-        <w:t>15</w:t>
+        <w:t>20</w:t>
       </w:r>
       <w:r>
         <w:rPr>
           <w:sz w:val="18"/>
           <w:szCs w:val="18"/>
         </w:rPr>
-        <w:t>)</w:t>
+        <w:t>15</w:t>
       </w:r>
       <w:r>
         <w:rPr>
           <w:sz w:val="18"/>
           <w:szCs w:val="18"/>
         </w:rPr>
+        <w:t>)</w:t>
+      </w:r>
+      <w:r>
+        <w:rPr>
+          <w:sz w:val="18"/>
+          <w:szCs w:val="18"/>
+        </w:rPr>
         <w:t>.</w:t>
       </w:r>
     </w:p>
@@ -6035,7 +6189,7 @@
       <w:pPr>
         <w:pStyle w:val="Ttulo2"/>
       </w:pPr>
-      <w:bookmarkStart w:id="32" w:name="_Toc10496466"/>
+      <w:bookmarkStart w:id="32" w:name="_Toc10579574"/>
       <w:r>
         <w:t>Sistema Embarcado</w:t>
       </w:r>
@@ -6220,7 +6374,7 @@
       <w:r>
         <w:br w:type="page"/>
       </w:r>
-      <w:bookmarkStart w:id="35" w:name="_Toc10496467"/>
+      <w:bookmarkStart w:id="35" w:name="_Toc10579575"/>
       <w:bookmarkEnd w:id="34"/>
       <w:r>
         <w:lastRenderedPageBreak/>
@@ -6250,7 +6404,7 @@
       <w:pPr>
         <w:pStyle w:val="Ttulo2"/>
       </w:pPr>
-      <w:bookmarkStart w:id="36" w:name="_Toc10496468"/>
+      <w:bookmarkStart w:id="36" w:name="_Toc10579576"/>
       <w:r>
         <w:t>Estabelecer e Revisar as propriedades do sistema</w:t>
       </w:r>
@@ -6266,7 +6420,7 @@
       <w:pPr>
         <w:pStyle w:val="Ttulo2"/>
       </w:pPr>
-      <w:bookmarkStart w:id="37" w:name="_Toc10496469"/>
+      <w:bookmarkStart w:id="37" w:name="_Toc10579577"/>
       <w:r>
         <w:t xml:space="preserve">Instalação </w:t>
       </w:r>
@@ -6306,7 +6460,7 @@
       <w:pPr>
         <w:pStyle w:val="Ttulo2"/>
       </w:pPr>
-      <w:bookmarkStart w:id="38" w:name="_Toc10496470"/>
+      <w:bookmarkStart w:id="38" w:name="_Toc10579578"/>
       <w:r>
         <w:t>Construção do Módulo leitor de código de barras</w:t>
       </w:r>
@@ -6328,7 +6482,7 @@
       <w:pPr>
         <w:pStyle w:val="Ttulo2"/>
       </w:pPr>
-      <w:bookmarkStart w:id="39" w:name="_Toc10496471"/>
+      <w:bookmarkStart w:id="39" w:name="_Toc10579579"/>
       <w:r>
         <w:t>Construção do Módulo GPS</w:t>
       </w:r>
@@ -6344,7 +6498,7 @@
       <w:pPr>
         <w:pStyle w:val="Ttulo2"/>
       </w:pPr>
-      <w:bookmarkStart w:id="40" w:name="_Toc10496472"/>
+      <w:bookmarkStart w:id="40" w:name="_Toc10579580"/>
       <w:r>
         <w:lastRenderedPageBreak/>
         <w:t>Montando o banco de dados do sistema</w:t>
@@ -6367,7 +6521,7 @@
       <w:pPr>
         <w:pStyle w:val="Ttulo2"/>
       </w:pPr>
-      <w:bookmarkStart w:id="41" w:name="_Toc10496473"/>
+      <w:bookmarkStart w:id="41" w:name="_Toc10579581"/>
       <w:r>
         <w:t>Desenvolvimento da interface web</w:t>
       </w:r>
@@ -6395,7 +6549,7 @@
       <w:pPr>
         <w:pStyle w:val="Ttulo2"/>
       </w:pPr>
-      <w:bookmarkStart w:id="42" w:name="_Toc10496474"/>
+      <w:bookmarkStart w:id="42" w:name="_Toc10579582"/>
       <w:r>
         <w:t>Integração do Hardware e Software</w:t>
       </w:r>
@@ -6412,7 +6566,7 @@
       <w:pPr>
         <w:pStyle w:val="Ttulo2"/>
       </w:pPr>
-      <w:bookmarkStart w:id="43" w:name="_Toc10496475"/>
+      <w:bookmarkStart w:id="43" w:name="_Toc10579583"/>
       <w:r>
         <w:t>Testes e validações</w:t>
       </w:r>
@@ -6429,7 +6583,7 @@
       <w:pPr>
         <w:pStyle w:val="Ttulo2"/>
       </w:pPr>
-      <w:bookmarkStart w:id="44" w:name="_Toc10496476"/>
+      <w:bookmarkStart w:id="44" w:name="_Toc10579584"/>
       <w:r>
         <w:t>Lições Aprendidas</w:t>
       </w:r>
@@ -6439,7 +6593,7 @@
       <w:r>
         <w:t>Aqui irá registrar tudo que foi aprendido durante o desenvolvimento do projeto. Nesta parte será focado no relatório e na apresentação final.</w:t>
       </w:r>
-      <w:bookmarkEnd w:id="14"/>
+      <w:bookmarkEnd w:id="13"/>
       <w:r>
         <w:br w:type="page"/>
       </w:r>
@@ -6448,13 +6602,13 @@
       <w:pPr>
         <w:pStyle w:val="Ttulo1"/>
       </w:pPr>
-      <w:bookmarkStart w:id="45" w:name="_Toc10496477"/>
-      <w:bookmarkStart w:id="46" w:name="_Toc523964459"/>
+      <w:bookmarkStart w:id="45" w:name="_Toc523964459"/>
+      <w:bookmarkStart w:id="46" w:name="_Toc10579585"/>
       <w:r>
         <w:lastRenderedPageBreak/>
         <w:t>Cronograma de execução</w:t>
       </w:r>
-      <w:bookmarkEnd w:id="45"/>
+      <w:bookmarkEnd w:id="46"/>
     </w:p>
     <w:p>
       <w:pPr>
@@ -6964,7 +7118,7 @@
         </w:rPr>
       </w:pPr>
       <w:bookmarkStart w:id="47" w:name="_Ref9278507"/>
-      <w:bookmarkStart w:id="48" w:name="_Toc10496437"/>
+      <w:bookmarkStart w:id="48" w:name="_Toc10579545"/>
       <w:r>
         <w:lastRenderedPageBreak/>
         <w:t xml:space="preserve">Quadro </w:t>
@@ -14628,12 +14782,12 @@
       <w:bookmarkStart w:id="50" w:name="_Toc335309226"/>
       <w:bookmarkStart w:id="51" w:name="_Toc523891319"/>
       <w:bookmarkStart w:id="52" w:name="_Toc523964461"/>
-      <w:bookmarkEnd w:id="46"/>
+      <w:bookmarkEnd w:id="45"/>
       <w:r>
         <w:lastRenderedPageBreak/>
         <w:t xml:space="preserve"> </w:t>
       </w:r>
-      <w:bookmarkStart w:id="53" w:name="_Toc10496478"/>
+      <w:bookmarkStart w:id="53" w:name="_Toc10579586"/>
       <w:bookmarkEnd w:id="50"/>
       <w:r>
         <w:t>locação de recursos</w:t>
@@ -14833,7 +14987,15 @@
         <w:jc w:val="left"/>
       </w:pPr>
       <w:r>
-        <w:t xml:space="preserve">Um Framework PHP como CakePHP para facilitar no desenvolvimento; </w:t>
+        <w:t xml:space="preserve">Um Framework PHP como </w:t>
+      </w:r>
+      <w:proofErr w:type="spellStart"/>
+      <w:r>
+        <w:t>CakePHP</w:t>
+      </w:r>
+      <w:proofErr w:type="spellEnd"/>
+      <w:r>
+        <w:t xml:space="preserve"> para facilitar no desenvolvimento; </w:t>
       </w:r>
     </w:p>
     <w:p>
@@ -14847,7 +15009,23 @@
         <w:jc w:val="left"/>
       </w:pPr>
       <w:r>
-        <w:t>Banco de dados SQL (Structured Query Language).</w:t>
+        <w:t>Banco de dados SQL (</w:t>
+      </w:r>
+      <w:proofErr w:type="spellStart"/>
+      <w:r>
+        <w:t>Structured</w:t>
+      </w:r>
+      <w:proofErr w:type="spellEnd"/>
+      <w:r>
+        <w:t xml:space="preserve"> Query </w:t>
+      </w:r>
+      <w:proofErr w:type="spellStart"/>
+      <w:r>
+        <w:t>Language</w:t>
+      </w:r>
+      <w:proofErr w:type="spellEnd"/>
+      <w:r>
+        <w:t>).</w:t>
       </w:r>
     </w:p>
     <w:p>
@@ -14909,13 +15087,26 @@
         <w:jc w:val="left"/>
       </w:pPr>
       <w:r>
-        <w:t>Uma inspiração que tem</w:t>
+        <w:t xml:space="preserve">Uma inspiração que </w:t>
+      </w:r>
+      <w:proofErr w:type="gramStart"/>
+      <w:r>
+        <w:t>tem</w:t>
       </w:r>
       <w:r>
         <w:t>-se</w:t>
       </w:r>
-      <w:r>
-        <w:t xml:space="preserve"> para software é a plataforma web Lend-Itens mostrado nas </w:t>
+      <w:proofErr w:type="gramEnd"/>
+      <w:r>
+        <w:t xml:space="preserve"> para software é a plataforma web </w:t>
+      </w:r>
+      <w:proofErr w:type="spellStart"/>
+      <w:r>
+        <w:t>Lend</w:t>
+      </w:r>
+      <w:proofErr w:type="spellEnd"/>
+      <w:r>
+        <w:t xml:space="preserve">-Itens mostrado nas </w:t>
       </w:r>
       <w:r>
         <w:t>F</w:t>
@@ -14963,7 +15154,7 @@
       </w:pPr>
       <w:bookmarkStart w:id="54" w:name="_Ref9278850"/>
       <w:bookmarkStart w:id="55" w:name="_Toc335989467"/>
-      <w:bookmarkStart w:id="56" w:name="_Toc10496432"/>
+      <w:bookmarkStart w:id="56" w:name="_Toc10579539"/>
       <w:r>
         <w:t xml:space="preserve">Figura </w:t>
       </w:r>
@@ -14984,8 +15175,13 @@
         <w:t xml:space="preserve">Na plataforma </w:t>
       </w:r>
       <w:bookmarkStart w:id="57" w:name="_Hlk10489953"/>
-      <w:r>
-        <w:t>Lend-Itens</w:t>
+      <w:proofErr w:type="spellStart"/>
+      <w:r>
+        <w:t>Lend</w:t>
+      </w:r>
+      <w:proofErr w:type="spellEnd"/>
+      <w:r>
+        <w:t>-Itens</w:t>
       </w:r>
       <w:bookmarkEnd w:id="57"/>
       <w:r>
@@ -15076,11 +15272,19 @@
         </w:rPr>
         <w:t xml:space="preserve">Fonte: </w:t>
       </w:r>
+      <w:proofErr w:type="spellStart"/>
       <w:r>
         <w:rPr>
           <w:sz w:val="18"/>
         </w:rPr>
-        <w:t>Lend-Itens</w:t>
+        <w:t>Lend</w:t>
+      </w:r>
+      <w:proofErr w:type="spellEnd"/>
+      <w:r>
+        <w:rPr>
+          <w:sz w:val="18"/>
+        </w:rPr>
+        <w:t>-Itens</w:t>
       </w:r>
       <w:r>
         <w:rPr>
@@ -15118,7 +15322,7 @@
         <w:pStyle w:val="Legenda"/>
         <w:keepNext/>
       </w:pPr>
-      <w:bookmarkStart w:id="58" w:name="_Toc10496433"/>
+      <w:bookmarkStart w:id="58" w:name="_Toc10579540"/>
       <w:r>
         <w:lastRenderedPageBreak/>
         <w:t xml:space="preserve">Figura </w:t>
@@ -15202,11 +15406,33 @@
         </w:rPr>
         <w:t xml:space="preserve">Fonte: </w:t>
       </w:r>
+      <w:proofErr w:type="spellStart"/>
       <w:r>
         <w:rPr>
           <w:sz w:val="18"/>
         </w:rPr>
-        <w:t>Lend-Itens(20</w:t>
+        <w:t>Lend</w:t>
+      </w:r>
+      <w:proofErr w:type="spellEnd"/>
+      <w:r>
+        <w:rPr>
+          <w:sz w:val="18"/>
+        </w:rPr>
+        <w:t>-</w:t>
+      </w:r>
+      <w:proofErr w:type="gramStart"/>
+      <w:r>
+        <w:rPr>
+          <w:sz w:val="18"/>
+        </w:rPr>
+        <w:t>Itens(</w:t>
+      </w:r>
+      <w:proofErr w:type="gramEnd"/>
+      <w:r>
+        <w:rPr>
+          <w:sz w:val="18"/>
+        </w:rPr>
+        <w:t>20</w:t>
       </w:r>
       <w:r>
         <w:rPr>
@@ -15247,7 +15473,15 @@
         </w:rPr>
       </w:pPr>
       <w:r>
-        <w:t xml:space="preserve">Há outras plataformas que pode ter como base como Vaivem apresentado na </w:t>
+        <w:t xml:space="preserve">Há outras plataformas que pode ter como base como </w:t>
+      </w:r>
+      <w:proofErr w:type="spellStart"/>
+      <w:r>
+        <w:t>Vaivem</w:t>
+      </w:r>
+      <w:proofErr w:type="spellEnd"/>
+      <w:r>
+        <w:t xml:space="preserve"> apresentado na </w:t>
       </w:r>
       <w:r>
         <w:t>F</w:t>
@@ -15259,7 +15493,15 @@
         <w:t>7</w:t>
       </w:r>
       <w:r>
-        <w:t>. Há outros softwares também como Software de Controle de UPJ e TotalLoc.</w:t>
+        <w:t xml:space="preserve">. Há outros softwares também como Software de Controle de UPJ e </w:t>
+      </w:r>
+      <w:proofErr w:type="spellStart"/>
+      <w:r>
+        <w:t>TotalLoc</w:t>
+      </w:r>
+      <w:proofErr w:type="spellEnd"/>
+      <w:r>
+        <w:t>.</w:t>
       </w:r>
     </w:p>
     <w:p>
@@ -15275,7 +15517,7 @@
       </w:pPr>
       <w:bookmarkStart w:id="59" w:name="_Ref9278900"/>
       <w:bookmarkStart w:id="60" w:name="_Toc335989469"/>
-      <w:bookmarkStart w:id="61" w:name="_Toc10496434"/>
+      <w:bookmarkStart w:id="61" w:name="_Toc10579541"/>
       <w:r>
         <w:t xml:space="preserve">Figura </w:t>
       </w:r>
@@ -15378,12 +15620,14 @@
         </w:rPr>
         <w:t xml:space="preserve">, </w:t>
       </w:r>
+      <w:proofErr w:type="spellStart"/>
       <w:r>
         <w:rPr>
           <w:sz w:val="18"/>
         </w:rPr>
         <w:t>Wille</w:t>
       </w:r>
+      <w:proofErr w:type="spellEnd"/>
       <w:r>
         <w:rPr>
           <w:sz w:val="18"/>
@@ -15431,7 +15675,7 @@
         </w:numPr>
       </w:pPr>
       <w:bookmarkStart w:id="62" w:name="_Toc335309231"/>
-      <w:bookmarkStart w:id="63" w:name="_Toc10496479"/>
+      <w:bookmarkStart w:id="63" w:name="_Toc10579587"/>
       <w:bookmarkEnd w:id="51"/>
       <w:bookmarkEnd w:id="52"/>
       <w:r>
@@ -15491,7 +15735,39 @@
           <w:b/>
           <w:bCs/>
         </w:rPr>
-        <w:t>New CakePHP 3.7 Red Velvet.</w:t>
+        <w:t xml:space="preserve">New </w:t>
+      </w:r>
+      <w:proofErr w:type="spellStart"/>
+      <w:r>
+        <w:rPr>
+          <w:b/>
+          <w:bCs/>
+        </w:rPr>
+        <w:t>CakePHP</w:t>
+      </w:r>
+      <w:proofErr w:type="spellEnd"/>
+      <w:r>
+        <w:rPr>
+          <w:b/>
+          <w:bCs/>
+        </w:rPr>
+        <w:t xml:space="preserve"> 3.7 </w:t>
+      </w:r>
+      <w:proofErr w:type="spellStart"/>
+      <w:r>
+        <w:rPr>
+          <w:b/>
+          <w:bCs/>
+        </w:rPr>
+        <w:t>Red</w:t>
+      </w:r>
+      <w:proofErr w:type="spellEnd"/>
+      <w:r>
+        <w:rPr>
+          <w:b/>
+          <w:bCs/>
+        </w:rPr>
+        <w:t xml:space="preserve"> Velvet.</w:t>
       </w:r>
       <w:r>
         <w:t xml:space="preserve"> 2</w:t>
@@ -15538,6 +15814,7 @@
         </w:rPr>
         <w:t xml:space="preserve">O que é Automação </w:t>
       </w:r>
+      <w:proofErr w:type="gramStart"/>
       <w:r>
         <w:rPr>
           <w:b/>
@@ -15550,7 +15827,15 @@
           <w:b/>
           <w:bCs/>
         </w:rPr>
-        <w:t xml:space="preserve">?. </w:t>
+        <w:t>?.</w:t>
+      </w:r>
+      <w:proofErr w:type="gramEnd"/>
+      <w:r>
+        <w:rPr>
+          <w:b/>
+          <w:bCs/>
+        </w:rPr>
+        <w:t xml:space="preserve"> </w:t>
       </w:r>
       <w:r>
         <w:t>2016. Disponível em: https://www.citisystems.com.br/o-que-e-automacao-industrial/</w:t>
@@ -15582,7 +15867,15 @@
         <w:jc w:val="left"/>
       </w:pPr>
       <w:r>
-        <w:t xml:space="preserve">COMPUTADOR PORTUGUêS. </w:t>
+        <w:t xml:space="preserve">COMPUTADOR </w:t>
+      </w:r>
+      <w:proofErr w:type="spellStart"/>
+      <w:r>
+        <w:t>PORTUGUêS</w:t>
+      </w:r>
+      <w:proofErr w:type="spellEnd"/>
+      <w:r>
+        <w:t xml:space="preserve">. </w:t>
       </w:r>
       <w:r>
         <w:rPr>
@@ -15810,12 +16103,69 @@
       <w:r>
         <w:t xml:space="preserve">LEND-ITEMS. </w:t>
       </w:r>
+      <w:proofErr w:type="spellStart"/>
       <w:r>
         <w:rPr>
           <w:b/>
           <w:bCs/>
         </w:rPr>
-        <w:t>Manage Your Inventory Easily.</w:t>
+        <w:t>Manage</w:t>
+      </w:r>
+      <w:proofErr w:type="spellEnd"/>
+      <w:r>
+        <w:rPr>
+          <w:b/>
+          <w:bCs/>
+        </w:rPr>
+        <w:t xml:space="preserve"> </w:t>
+      </w:r>
+      <w:proofErr w:type="spellStart"/>
+      <w:r>
+        <w:rPr>
+          <w:b/>
+          <w:bCs/>
+        </w:rPr>
+        <w:t>Your</w:t>
+      </w:r>
+      <w:proofErr w:type="spellEnd"/>
+      <w:r>
+        <w:rPr>
+          <w:b/>
+          <w:bCs/>
+        </w:rPr>
+        <w:t xml:space="preserve"> </w:t>
+      </w:r>
+      <w:proofErr w:type="spellStart"/>
+      <w:r>
+        <w:rPr>
+          <w:b/>
+          <w:bCs/>
+        </w:rPr>
+        <w:t>Inventory</w:t>
+      </w:r>
+      <w:proofErr w:type="spellEnd"/>
+      <w:r>
+        <w:rPr>
+          <w:b/>
+          <w:bCs/>
+        </w:rPr>
+        <w:t xml:space="preserve"> </w:t>
+      </w:r>
+      <w:proofErr w:type="spellStart"/>
+      <w:r>
+        <w:rPr>
+          <w:b/>
+          <w:bCs/>
+        </w:rPr>
+        <w:t>Easily</w:t>
+      </w:r>
+      <w:proofErr w:type="spellEnd"/>
+      <w:r>
+        <w:rPr>
+          <w:b/>
+          <w:bCs/>
+        </w:rPr>
+        <w:t>.</w:t>
       </w:r>
       <w:r>
         <w:t xml:space="preserve"> 201</w:t>
@@ -15872,7 +16222,15 @@
         <w:t>7</w:t>
       </w:r>
       <w:r>
-        <w:t>. Disponível em: https: //www.diegomacedo.com.br/entendendo-as-aplicacoes-web/</w:t>
+        <w:t>. Disponível em: https: //www.diegomacedo.com.br/entendendo-as-</w:t>
+      </w:r>
+      <w:proofErr w:type="spellStart"/>
+      <w:r>
+        <w:t>aplicacoes</w:t>
+      </w:r>
+      <w:proofErr w:type="spellEnd"/>
+      <w:r>
+        <w:t>-web/</w:t>
       </w:r>
       <w:r>
         <w:t>. Acesso em: 29 ma</w:t>
@@ -15900,12 +16258,21 @@
       <w:r>
         <w:t xml:space="preserve">MARCEL, W. </w:t>
       </w:r>
+      <w:proofErr w:type="spellStart"/>
       <w:r>
         <w:rPr>
           <w:b/>
           <w:bCs/>
         </w:rPr>
-        <w:t>VaiVem - Sistema de empréstimos.</w:t>
+        <w:t>VaiVem</w:t>
+      </w:r>
+      <w:proofErr w:type="spellEnd"/>
+      <w:r>
+        <w:rPr>
+          <w:b/>
+          <w:bCs/>
+        </w:rPr>
+        <w:t xml:space="preserve"> - Sistema de empréstimos.</w:t>
       </w:r>
       <w:r>
         <w:t xml:space="preserve"> 201</w:t>
@@ -16047,8 +16414,13 @@
         <w:t xml:space="preserve">Automatização de processos: </w:t>
       </w:r>
       <w:r>
-        <w:t>O que é e quais são os benefícios?.</w:t>
-      </w:r>
+        <w:t xml:space="preserve">O que é e quais são os </w:t>
+      </w:r>
+      <w:proofErr w:type="gramStart"/>
+      <w:r>
+        <w:t>benefícios?.</w:t>
+      </w:r>
+      <w:proofErr w:type="gramEnd"/>
       <w:r>
         <w:t xml:space="preserve"> 2016. Disponível em: https://blog.me.com.br/automatizacao-de-processos/. Acesso em: 29 ma</w:t>
       </w:r>
@@ -16153,8 +16525,13 @@
         <w:spacing w:line="240" w:lineRule="auto"/>
         <w:jc w:val="left"/>
       </w:pPr>
-      <w:r>
-        <w:t xml:space="preserve">WIKIPéDIA. </w:t>
+      <w:proofErr w:type="spellStart"/>
+      <w:r>
+        <w:t>WIKIPéDIA</w:t>
+      </w:r>
+      <w:proofErr w:type="spellEnd"/>
+      <w:r>
+        <w:t xml:space="preserve">. </w:t>
       </w:r>
       <w:r>
         <w:rPr>
@@ -21839,7 +22216,7 @@
 </file>
 
 <file path=customXml/itemProps1.xml><?xml version="1.0" encoding="utf-8"?>
-<ds:datastoreItem xmlns:ds="http://schemas.openxmlformats.org/officeDocument/2006/customXml" ds:itemID="{0902765C-B6FF-48F2-BE8F-BF3E89173858}">
+<ds:datastoreItem xmlns:ds="http://schemas.openxmlformats.org/officeDocument/2006/customXml" ds:itemID="{F68EB345-A551-4BCF-AAF6-33BB0CB50467}">
   <ds:schemaRefs>
     <ds:schemaRef ds:uri="http://schemas.openxmlformats.org/officeDocument/2006/bibliography"/>
   </ds:schemaRefs>

</xml_diff>

<commit_message>
Add algumas ultimas alteracoes
</commit_message>
<xml_diff>
--- a/PG1-Lucas/PG 1 - LUCAS SOARES PESSINI-  2019.docx
+++ b/PG1-Lucas/PG 1 - LUCAS SOARES PESSINI-  2019.docx
@@ -178,8 +178,6 @@
             <w:pPr>
               <w:pStyle w:val="Corpodetexto2"/>
             </w:pPr>
-            <w:bookmarkStart w:id="0" w:name="_GoBack"/>
-            <w:bookmarkEnd w:id="0"/>
           </w:p>
           <w:p>
             <w:pPr>
@@ -856,7 +854,7 @@
           <w:sz w:val="28"/>
         </w:rPr>
       </w:pPr>
-      <w:bookmarkStart w:id="1" w:name="_Toc523964447"/>
+      <w:bookmarkStart w:id="0" w:name="_Toc523964447"/>
       <w:r>
         <w:rPr>
           <w:b/>
@@ -902,7 +900,7 @@
         <w:t>O registro de empréstimo será armazenado em um banco de dados e haverá uma interface da web para registro e consulta dos empréstimos. O sistema também gerará alguns relatórios contendo informações pertinentes, além de manter um histórico dos empréstimos.</w:t>
       </w:r>
     </w:p>
-    <w:bookmarkEnd w:id="1"/>
+    <w:bookmarkEnd w:id="0"/>
     <w:p>
       <w:pPr>
         <w:spacing w:line="240" w:lineRule="auto"/>
@@ -969,7 +967,7 @@
         </w:rPr>
         <w:fldChar w:fldCharType="separate"/>
       </w:r>
-      <w:hyperlink w:anchor="_Toc10692462" w:history="1">
+      <w:hyperlink w:anchor="_Toc10704524" w:history="1">
         <w:r>
           <w:rPr>
             <w:rStyle w:val="Hyperlink"/>
@@ -996,7 +994,7 @@
             <w:noProof/>
             <w:webHidden/>
           </w:rPr>
-          <w:instrText xml:space="preserve"> PAGEREF _Toc10692462 \h </w:instrText>
+          <w:instrText xml:space="preserve"> PAGEREF _Toc10704524 \h </w:instrText>
         </w:r>
         <w:r>
           <w:rPr>
@@ -1016,7 +1014,7 @@
             <w:noProof/>
             <w:webHidden/>
           </w:rPr>
-          <w:t>8</w:t>
+          <w:t>10</w:t>
         </w:r>
         <w:r>
           <w:rPr>
@@ -1040,7 +1038,7 @@
           <w:szCs w:val="22"/>
         </w:rPr>
       </w:pPr>
-      <w:hyperlink w:anchor="_Toc10692463" w:history="1">
+      <w:hyperlink w:anchor="_Toc10704525" w:history="1">
         <w:r>
           <w:rPr>
             <w:rStyle w:val="Hyperlink"/>
@@ -1067,7 +1065,7 @@
             <w:noProof/>
             <w:webHidden/>
           </w:rPr>
-          <w:instrText xml:space="preserve"> PAGEREF _Toc10692463 \h </w:instrText>
+          <w:instrText xml:space="preserve"> PAGEREF _Toc10704525 \h </w:instrText>
         </w:r>
         <w:r>
           <w:rPr>
@@ -1087,7 +1085,7 @@
             <w:noProof/>
             <w:webHidden/>
           </w:rPr>
-          <w:t>9</w:t>
+          <w:t>10</w:t>
         </w:r>
         <w:r>
           <w:rPr>
@@ -1111,7 +1109,7 @@
           <w:szCs w:val="22"/>
         </w:rPr>
       </w:pPr>
-      <w:hyperlink w:anchor="_Toc10692464" w:history="1">
+      <w:hyperlink w:anchor="_Toc10704526" w:history="1">
         <w:r>
           <w:rPr>
             <w:rStyle w:val="Hyperlink"/>
@@ -1138,7 +1136,7 @@
             <w:noProof/>
             <w:webHidden/>
           </w:rPr>
-          <w:instrText xml:space="preserve"> PAGEREF _Toc10692464 \h </w:instrText>
+          <w:instrText xml:space="preserve"> PAGEREF _Toc10704526 \h </w:instrText>
         </w:r>
         <w:r>
           <w:rPr>
@@ -1182,7 +1180,7 @@
           <w:szCs w:val="22"/>
         </w:rPr>
       </w:pPr>
-      <w:hyperlink w:anchor="_Toc10692465" w:history="1">
+      <w:hyperlink w:anchor="_Toc10704527" w:history="1">
         <w:r>
           <w:rPr>
             <w:rStyle w:val="Hyperlink"/>
@@ -1209,7 +1207,7 @@
             <w:noProof/>
             <w:webHidden/>
           </w:rPr>
-          <w:instrText xml:space="preserve"> PAGEREF _Toc10692465 \h </w:instrText>
+          <w:instrText xml:space="preserve"> PAGEREF _Toc10704527 \h </w:instrText>
         </w:r>
         <w:r>
           <w:rPr>
@@ -1253,7 +1251,7 @@
           <w:szCs w:val="22"/>
         </w:rPr>
       </w:pPr>
-      <w:hyperlink w:anchor="_Toc10692466" w:history="1">
+      <w:hyperlink w:anchor="_Toc10704528" w:history="1">
         <w:r>
           <w:rPr>
             <w:rStyle w:val="Hyperlink"/>
@@ -1280,7 +1278,7 @@
             <w:noProof/>
             <w:webHidden/>
           </w:rPr>
-          <w:instrText xml:space="preserve"> PAGEREF _Toc10692466 \h </w:instrText>
+          <w:instrText xml:space="preserve"> PAGEREF _Toc10704528 \h </w:instrText>
         </w:r>
         <w:r>
           <w:rPr>
@@ -1324,7 +1322,7 @@
           <w:szCs w:val="22"/>
         </w:rPr>
       </w:pPr>
-      <w:hyperlink w:anchor="_Toc10692467" w:history="1">
+      <w:hyperlink w:anchor="_Toc10704529" w:history="1">
         <w:r>
           <w:rPr>
             <w:rStyle w:val="Hyperlink"/>
@@ -1351,7 +1349,7 @@
             <w:noProof/>
             <w:webHidden/>
           </w:rPr>
-          <w:instrText xml:space="preserve"> PAGEREF _Toc10692467 \h </w:instrText>
+          <w:instrText xml:space="preserve"> PAGEREF _Toc10704529 \h </w:instrText>
         </w:r>
         <w:r>
           <w:rPr>
@@ -1395,7 +1393,7 @@
           <w:szCs w:val="22"/>
         </w:rPr>
       </w:pPr>
-      <w:hyperlink w:anchor="_Toc10692468" w:history="1">
+      <w:hyperlink w:anchor="_Toc10704530" w:history="1">
         <w:r>
           <w:rPr>
             <w:rStyle w:val="Hyperlink"/>
@@ -1422,7 +1420,7 @@
             <w:noProof/>
             <w:webHidden/>
           </w:rPr>
-          <w:instrText xml:space="preserve"> PAGEREF _Toc10692468 \h </w:instrText>
+          <w:instrText xml:space="preserve"> PAGEREF _Toc10704530 \h </w:instrText>
         </w:r>
         <w:r>
           <w:rPr>
@@ -1466,7 +1464,7 @@
           <w:szCs w:val="22"/>
         </w:rPr>
       </w:pPr>
-      <w:hyperlink w:anchor="_Toc10692469" w:history="1">
+      <w:hyperlink w:anchor="_Toc10704531" w:history="1">
         <w:r>
           <w:rPr>
             <w:rStyle w:val="Hyperlink"/>
@@ -1493,7 +1491,7 @@
             <w:noProof/>
             <w:webHidden/>
           </w:rPr>
-          <w:instrText xml:space="preserve"> PAGEREF _Toc10692469 \h </w:instrText>
+          <w:instrText xml:space="preserve"> PAGEREF _Toc10704531 \h </w:instrText>
         </w:r>
         <w:r>
           <w:rPr>
@@ -1609,7 +1607,7 @@
         </w:rPr>
         <w:fldChar w:fldCharType="separate"/>
       </w:r>
-      <w:hyperlink w:anchor="_Toc10690566" w:history="1">
+      <w:hyperlink w:anchor="_Toc10704516" w:history="1">
         <w:r>
           <w:rPr>
             <w:rStyle w:val="Hyperlink"/>
@@ -1636,7 +1634,7 @@
             <w:noProof/>
             <w:webHidden/>
           </w:rPr>
-          <w:instrText xml:space="preserve"> PAGEREF _Toc10690566 \h </w:instrText>
+          <w:instrText xml:space="preserve"> PAGEREF _Toc10704516 \h </w:instrText>
         </w:r>
         <w:r>
           <w:rPr>
@@ -1656,7 +1654,7 @@
             <w:noProof/>
             <w:webHidden/>
           </w:rPr>
-          <w:t>22</w:t>
+          <w:t>23</w:t>
         </w:r>
         <w:r>
           <w:rPr>
@@ -1806,8 +1804,6 @@
       </w:r>
       <w:r>
         <w:tab/>
-      </w:r>
-      <w:r>
         <w:t>Departamento de Engenharia Elétrica</w:t>
       </w:r>
     </w:p>
@@ -2095,7 +2091,7 @@
       <w:r>
         <w:fldChar w:fldCharType="separate"/>
       </w:r>
-      <w:hyperlink w:anchor="_Toc10691007" w:history="1">
+      <w:hyperlink w:anchor="_Toc10704493" w:history="1">
         <w:r>
           <w:rPr>
             <w:rStyle w:val="Hyperlink"/>
@@ -2140,7 +2136,7 @@
             <w:noProof/>
             <w:webHidden/>
           </w:rPr>
-          <w:instrText xml:space="preserve"> PAGEREF _Toc10691007 \h </w:instrText>
+          <w:instrText xml:space="preserve"> PAGEREF _Toc10704493 \h </w:instrText>
         </w:r>
         <w:r>
           <w:rPr>
@@ -2183,7 +2179,7 @@
           <w:szCs w:val="22"/>
         </w:rPr>
       </w:pPr>
-      <w:hyperlink w:anchor="_Toc10691008" w:history="1">
+      <w:hyperlink w:anchor="_Toc10704494" w:history="1">
         <w:r>
           <w:rPr>
             <w:rStyle w:val="Hyperlink"/>
@@ -2228,7 +2224,7 @@
             <w:noProof/>
             <w:webHidden/>
           </w:rPr>
-          <w:instrText xml:space="preserve"> PAGEREF _Toc10691008 \h </w:instrText>
+          <w:instrText xml:space="preserve"> PAGEREF _Toc10704494 \h </w:instrText>
         </w:r>
         <w:r>
           <w:rPr>
@@ -2248,7 +2244,7 @@
             <w:noProof/>
             <w:webHidden/>
           </w:rPr>
-          <w:t>10</w:t>
+          <w:t>11</w:t>
         </w:r>
         <w:r>
           <w:rPr>
@@ -2271,7 +2267,7 @@
           <w:szCs w:val="22"/>
         </w:rPr>
       </w:pPr>
-      <w:hyperlink w:anchor="_Toc10691009" w:history="1">
+      <w:hyperlink w:anchor="_Toc10704495" w:history="1">
         <w:r>
           <w:rPr>
             <w:rStyle w:val="Hyperlink"/>
@@ -2316,7 +2312,7 @@
             <w:noProof/>
             <w:webHidden/>
           </w:rPr>
-          <w:instrText xml:space="preserve"> PAGEREF _Toc10691009 \h </w:instrText>
+          <w:instrText xml:space="preserve"> PAGEREF _Toc10704495 \h </w:instrText>
         </w:r>
         <w:r>
           <w:rPr>
@@ -2336,7 +2332,7 @@
             <w:noProof/>
             <w:webHidden/>
           </w:rPr>
-          <w:t>12</w:t>
+          <w:t>13</w:t>
         </w:r>
         <w:r>
           <w:rPr>
@@ -2360,7 +2356,7 @@
           <w:szCs w:val="22"/>
         </w:rPr>
       </w:pPr>
-      <w:hyperlink w:anchor="_Toc10691010" w:history="1">
+      <w:hyperlink w:anchor="_Toc10704496" w:history="1">
         <w:r>
           <w:rPr>
             <w:rStyle w:val="Hyperlink"/>
@@ -2387,7 +2383,7 @@
             <w:noProof/>
             <w:webHidden/>
           </w:rPr>
-          <w:instrText xml:space="preserve"> PAGEREF _Toc10691010 \h </w:instrText>
+          <w:instrText xml:space="preserve"> PAGEREF _Toc10704496 \h </w:instrText>
         </w:r>
         <w:r>
           <w:rPr>
@@ -2407,7 +2403,7 @@
             <w:noProof/>
             <w:webHidden/>
           </w:rPr>
-          <w:t>12</w:t>
+          <w:t>13</w:t>
         </w:r>
         <w:r>
           <w:rPr>
@@ -2431,7 +2427,7 @@
           <w:szCs w:val="22"/>
         </w:rPr>
       </w:pPr>
-      <w:hyperlink w:anchor="_Toc10691011" w:history="1">
+      <w:hyperlink w:anchor="_Toc10704497" w:history="1">
         <w:r>
           <w:rPr>
             <w:rStyle w:val="Hyperlink"/>
@@ -2458,7 +2454,7 @@
             <w:noProof/>
             <w:webHidden/>
           </w:rPr>
-          <w:instrText xml:space="preserve"> PAGEREF _Toc10691011 \h </w:instrText>
+          <w:instrText xml:space="preserve"> PAGEREF _Toc10704497 \h </w:instrText>
         </w:r>
         <w:r>
           <w:rPr>
@@ -2478,7 +2474,7 @@
             <w:noProof/>
             <w:webHidden/>
           </w:rPr>
-          <w:t>12</w:t>
+          <w:t>13</w:t>
         </w:r>
         <w:r>
           <w:rPr>
@@ -2501,7 +2497,7 @@
           <w:szCs w:val="22"/>
         </w:rPr>
       </w:pPr>
-      <w:hyperlink w:anchor="_Toc10691012" w:history="1">
+      <w:hyperlink w:anchor="_Toc10704498" w:history="1">
         <w:r>
           <w:rPr>
             <w:rStyle w:val="Hyperlink"/>
@@ -2546,7 +2542,7 @@
             <w:noProof/>
             <w:webHidden/>
           </w:rPr>
-          <w:instrText xml:space="preserve"> PAGEREF _Toc10691012 \h </w:instrText>
+          <w:instrText xml:space="preserve"> PAGEREF _Toc10704498 \h </w:instrText>
         </w:r>
         <w:r>
           <w:rPr>
@@ -2566,7 +2562,7 @@
             <w:noProof/>
             <w:webHidden/>
           </w:rPr>
-          <w:t>13</w:t>
+          <w:t>14</w:t>
         </w:r>
         <w:r>
           <w:rPr>
@@ -2590,7 +2586,7 @@
           <w:szCs w:val="22"/>
         </w:rPr>
       </w:pPr>
-      <w:hyperlink w:anchor="_Toc10691013" w:history="1">
+      <w:hyperlink w:anchor="_Toc10704499" w:history="1">
         <w:r>
           <w:rPr>
             <w:rStyle w:val="Hyperlink"/>
@@ -2617,7 +2613,7 @@
             <w:noProof/>
             <w:webHidden/>
           </w:rPr>
-          <w:instrText xml:space="preserve"> PAGEREF _Toc10691013 \h </w:instrText>
+          <w:instrText xml:space="preserve"> PAGEREF _Toc10704499 \h </w:instrText>
         </w:r>
         <w:r>
           <w:rPr>
@@ -2637,7 +2633,7 @@
             <w:noProof/>
             <w:webHidden/>
           </w:rPr>
-          <w:t>13</w:t>
+          <w:t>14</w:t>
         </w:r>
         <w:r>
           <w:rPr>
@@ -2661,7 +2657,7 @@
           <w:szCs w:val="22"/>
         </w:rPr>
       </w:pPr>
-      <w:hyperlink w:anchor="_Toc10691014" w:history="1">
+      <w:hyperlink w:anchor="_Toc10704500" w:history="1">
         <w:r>
           <w:rPr>
             <w:rStyle w:val="Hyperlink"/>
@@ -2688,7 +2684,7 @@
             <w:noProof/>
             <w:webHidden/>
           </w:rPr>
-          <w:instrText xml:space="preserve"> PAGEREF _Toc10691014 \h </w:instrText>
+          <w:instrText xml:space="preserve"> PAGEREF _Toc10704500 \h </w:instrText>
         </w:r>
         <w:r>
           <w:rPr>
@@ -2708,7 +2704,7 @@
             <w:noProof/>
             <w:webHidden/>
           </w:rPr>
-          <w:t>13</w:t>
+          <w:t>14</w:t>
         </w:r>
         <w:r>
           <w:rPr>
@@ -2732,7 +2728,7 @@
           <w:szCs w:val="22"/>
         </w:rPr>
       </w:pPr>
-      <w:hyperlink w:anchor="_Toc10691015" w:history="1">
+      <w:hyperlink w:anchor="_Toc10704501" w:history="1">
         <w:r>
           <w:rPr>
             <w:rStyle w:val="Hyperlink"/>
@@ -2759,7 +2755,7 @@
             <w:noProof/>
             <w:webHidden/>
           </w:rPr>
-          <w:instrText xml:space="preserve"> PAGEREF _Toc10691015 \h </w:instrText>
+          <w:instrText xml:space="preserve"> PAGEREF _Toc10704501 \h </w:instrText>
         </w:r>
         <w:r>
           <w:rPr>
@@ -2779,7 +2775,7 @@
             <w:noProof/>
             <w:webHidden/>
           </w:rPr>
-          <w:t>14</w:t>
+          <w:t>15</w:t>
         </w:r>
         <w:r>
           <w:rPr>
@@ -2803,7 +2799,7 @@
           <w:szCs w:val="22"/>
         </w:rPr>
       </w:pPr>
-      <w:hyperlink w:anchor="_Toc10691016" w:history="1">
+      <w:hyperlink w:anchor="_Toc10704502" w:history="1">
         <w:r>
           <w:rPr>
             <w:rStyle w:val="Hyperlink"/>
@@ -2830,7 +2826,7 @@
             <w:noProof/>
             <w:webHidden/>
           </w:rPr>
-          <w:instrText xml:space="preserve"> PAGEREF _Toc10691016 \h </w:instrText>
+          <w:instrText xml:space="preserve"> PAGEREF _Toc10704502 \h </w:instrText>
         </w:r>
         <w:r>
           <w:rPr>
@@ -2850,7 +2846,7 @@
             <w:noProof/>
             <w:webHidden/>
           </w:rPr>
-          <w:t>16</w:t>
+          <w:t>17</w:t>
         </w:r>
         <w:r>
           <w:rPr>
@@ -2873,7 +2869,7 @@
           <w:szCs w:val="22"/>
         </w:rPr>
       </w:pPr>
-      <w:hyperlink w:anchor="_Toc10691017" w:history="1">
+      <w:hyperlink w:anchor="_Toc10704503" w:history="1">
         <w:r>
           <w:rPr>
             <w:rStyle w:val="Hyperlink"/>
@@ -2918,7 +2914,7 @@
             <w:noProof/>
             <w:webHidden/>
           </w:rPr>
-          <w:instrText xml:space="preserve"> PAGEREF _Toc10691017 \h </w:instrText>
+          <w:instrText xml:space="preserve"> PAGEREF _Toc10704503 \h </w:instrText>
         </w:r>
         <w:r>
           <w:rPr>
@@ -2938,7 +2934,7 @@
             <w:noProof/>
             <w:webHidden/>
           </w:rPr>
-          <w:t>18</w:t>
+          <w:t>19</w:t>
         </w:r>
         <w:r>
           <w:rPr>
@@ -2962,7 +2958,7 @@
           <w:szCs w:val="22"/>
         </w:rPr>
       </w:pPr>
-      <w:hyperlink w:anchor="_Toc10691018" w:history="1">
+      <w:hyperlink w:anchor="_Toc10704504" w:history="1">
         <w:r>
           <w:rPr>
             <w:rStyle w:val="Hyperlink"/>
@@ -2989,7 +2985,7 @@
             <w:noProof/>
             <w:webHidden/>
           </w:rPr>
-          <w:instrText xml:space="preserve"> PAGEREF _Toc10691018 \h </w:instrText>
+          <w:instrText xml:space="preserve"> PAGEREF _Toc10704504 \h </w:instrText>
         </w:r>
         <w:r>
           <w:rPr>
@@ -3009,7 +3005,7 @@
             <w:noProof/>
             <w:webHidden/>
           </w:rPr>
-          <w:t>18</w:t>
+          <w:t>19</w:t>
         </w:r>
         <w:r>
           <w:rPr>
@@ -3033,7 +3029,7 @@
           <w:szCs w:val="22"/>
         </w:rPr>
       </w:pPr>
-      <w:hyperlink w:anchor="_Toc10691019" w:history="1">
+      <w:hyperlink w:anchor="_Toc10704505" w:history="1">
         <w:r>
           <w:rPr>
             <w:rStyle w:val="Hyperlink"/>
@@ -3060,7 +3056,7 @@
             <w:noProof/>
             <w:webHidden/>
           </w:rPr>
-          <w:instrText xml:space="preserve"> PAGEREF _Toc10691019 \h </w:instrText>
+          <w:instrText xml:space="preserve"> PAGEREF _Toc10704505 \h </w:instrText>
         </w:r>
         <w:r>
           <w:rPr>
@@ -3080,7 +3076,7 @@
             <w:noProof/>
             <w:webHidden/>
           </w:rPr>
-          <w:t>18</w:t>
+          <w:t>19</w:t>
         </w:r>
         <w:r>
           <w:rPr>
@@ -3104,13 +3100,13 @@
           <w:szCs w:val="22"/>
         </w:rPr>
       </w:pPr>
-      <w:hyperlink w:anchor="_Toc10691020" w:history="1">
+      <w:hyperlink w:anchor="_Toc10704506" w:history="1">
         <w:r>
           <w:rPr>
             <w:rStyle w:val="Hyperlink"/>
             <w:noProof/>
           </w:rPr>
-          <w:t>5.3 Construção do Módulo Leitor de código de barras</w:t>
+          <w:t>5.3 Construção do Módulo Leitor de código de barras, QR Code ou RFID</w:t>
         </w:r>
         <w:r>
           <w:rPr>
@@ -3131,7 +3127,7 @@
             <w:noProof/>
             <w:webHidden/>
           </w:rPr>
-          <w:instrText xml:space="preserve"> PAGEREF _Toc10691020 \h </w:instrText>
+          <w:instrText xml:space="preserve"> PAGEREF _Toc10704506 \h </w:instrText>
         </w:r>
         <w:r>
           <w:rPr>
@@ -3151,7 +3147,7 @@
             <w:noProof/>
             <w:webHidden/>
           </w:rPr>
-          <w:t>18</w:t>
+          <w:t>19</w:t>
         </w:r>
         <w:r>
           <w:rPr>
@@ -3175,7 +3171,7 @@
           <w:szCs w:val="22"/>
         </w:rPr>
       </w:pPr>
-      <w:hyperlink w:anchor="_Toc10691021" w:history="1">
+      <w:hyperlink w:anchor="_Toc10704507" w:history="1">
         <w:r>
           <w:rPr>
             <w:rStyle w:val="Hyperlink"/>
@@ -3202,7 +3198,7 @@
             <w:noProof/>
             <w:webHidden/>
           </w:rPr>
-          <w:instrText xml:space="preserve"> PAGEREF _Toc10691021 \h </w:instrText>
+          <w:instrText xml:space="preserve"> PAGEREF _Toc10704507 \h </w:instrText>
         </w:r>
         <w:r>
           <w:rPr>
@@ -3222,7 +3218,7 @@
             <w:noProof/>
             <w:webHidden/>
           </w:rPr>
-          <w:t>18</w:t>
+          <w:t>19</w:t>
         </w:r>
         <w:r>
           <w:rPr>
@@ -3246,7 +3242,7 @@
           <w:szCs w:val="22"/>
         </w:rPr>
       </w:pPr>
-      <w:hyperlink w:anchor="_Toc10691022" w:history="1">
+      <w:hyperlink w:anchor="_Toc10704508" w:history="1">
         <w:r>
           <w:rPr>
             <w:rStyle w:val="Hyperlink"/>
@@ -3273,7 +3269,7 @@
             <w:noProof/>
             <w:webHidden/>
           </w:rPr>
-          <w:instrText xml:space="preserve"> PAGEREF _Toc10691022 \h </w:instrText>
+          <w:instrText xml:space="preserve"> PAGEREF _Toc10704508 \h </w:instrText>
         </w:r>
         <w:r>
           <w:rPr>
@@ -3293,7 +3289,7 @@
             <w:noProof/>
             <w:webHidden/>
           </w:rPr>
-          <w:t>19</w:t>
+          <w:t>20</w:t>
         </w:r>
         <w:r>
           <w:rPr>
@@ -3317,7 +3313,7 @@
           <w:szCs w:val="22"/>
         </w:rPr>
       </w:pPr>
-      <w:hyperlink w:anchor="_Toc10691023" w:history="1">
+      <w:hyperlink w:anchor="_Toc10704509" w:history="1">
         <w:r>
           <w:rPr>
             <w:rStyle w:val="Hyperlink"/>
@@ -3344,7 +3340,7 @@
             <w:noProof/>
             <w:webHidden/>
           </w:rPr>
-          <w:instrText xml:space="preserve"> PAGEREF _Toc10691023 \h </w:instrText>
+          <w:instrText xml:space="preserve"> PAGEREF _Toc10704509 \h </w:instrText>
         </w:r>
         <w:r>
           <w:rPr>
@@ -3364,7 +3360,7 @@
             <w:noProof/>
             <w:webHidden/>
           </w:rPr>
-          <w:t>19</w:t>
+          <w:t>20</w:t>
         </w:r>
         <w:r>
           <w:rPr>
@@ -3388,7 +3384,7 @@
           <w:szCs w:val="22"/>
         </w:rPr>
       </w:pPr>
-      <w:hyperlink w:anchor="_Toc10691024" w:history="1">
+      <w:hyperlink w:anchor="_Toc10704510" w:history="1">
         <w:r>
           <w:rPr>
             <w:rStyle w:val="Hyperlink"/>
@@ -3415,7 +3411,7 @@
             <w:noProof/>
             <w:webHidden/>
           </w:rPr>
-          <w:instrText xml:space="preserve"> PAGEREF _Toc10691024 \h </w:instrText>
+          <w:instrText xml:space="preserve"> PAGEREF _Toc10704510 \h </w:instrText>
         </w:r>
         <w:r>
           <w:rPr>
@@ -3435,7 +3431,7 @@
             <w:noProof/>
             <w:webHidden/>
           </w:rPr>
-          <w:t>19</w:t>
+          <w:t>20</w:t>
         </w:r>
         <w:r>
           <w:rPr>
@@ -3459,7 +3455,7 @@
           <w:szCs w:val="22"/>
         </w:rPr>
       </w:pPr>
-      <w:hyperlink w:anchor="_Toc10691025" w:history="1">
+      <w:hyperlink w:anchor="_Toc10704511" w:history="1">
         <w:r>
           <w:rPr>
             <w:rStyle w:val="Hyperlink"/>
@@ -3486,7 +3482,7 @@
             <w:noProof/>
             <w:webHidden/>
           </w:rPr>
-          <w:instrText xml:space="preserve"> PAGEREF _Toc10691025 \h </w:instrText>
+          <w:instrText xml:space="preserve"> PAGEREF _Toc10704511 \h </w:instrText>
         </w:r>
         <w:r>
           <w:rPr>
@@ -3506,7 +3502,7 @@
             <w:noProof/>
             <w:webHidden/>
           </w:rPr>
-          <w:t>19</w:t>
+          <w:t>20</w:t>
         </w:r>
         <w:r>
           <w:rPr>
@@ -3530,7 +3526,7 @@
           <w:szCs w:val="22"/>
         </w:rPr>
       </w:pPr>
-      <w:hyperlink w:anchor="_Toc10691026" w:history="1">
+      <w:hyperlink w:anchor="_Toc10704512" w:history="1">
         <w:r>
           <w:rPr>
             <w:rStyle w:val="Hyperlink"/>
@@ -3557,7 +3553,7 @@
             <w:noProof/>
             <w:webHidden/>
           </w:rPr>
-          <w:instrText xml:space="preserve"> PAGEREF _Toc10691026 \h </w:instrText>
+          <w:instrText xml:space="preserve"> PAGEREF _Toc10704512 \h </w:instrText>
         </w:r>
         <w:r>
           <w:rPr>
@@ -3577,7 +3573,7 @@
             <w:noProof/>
             <w:webHidden/>
           </w:rPr>
-          <w:t>19</w:t>
+          <w:t>20</w:t>
         </w:r>
         <w:r>
           <w:rPr>
@@ -3600,7 +3596,7 @@
           <w:szCs w:val="22"/>
         </w:rPr>
       </w:pPr>
-      <w:hyperlink w:anchor="_Toc10691027" w:history="1">
+      <w:hyperlink w:anchor="_Toc10704513" w:history="1">
         <w:r>
           <w:rPr>
             <w:rStyle w:val="Hyperlink"/>
@@ -3645,7 +3641,7 @@
             <w:noProof/>
             <w:webHidden/>
           </w:rPr>
-          <w:instrText xml:space="preserve"> PAGEREF _Toc10691027 \h </w:instrText>
+          <w:instrText xml:space="preserve"> PAGEREF _Toc10704513 \h </w:instrText>
         </w:r>
         <w:r>
           <w:rPr>
@@ -3665,7 +3661,7 @@
             <w:noProof/>
             <w:webHidden/>
           </w:rPr>
-          <w:t>20</w:t>
+          <w:t>21</w:t>
         </w:r>
         <w:r>
           <w:rPr>
@@ -3688,7 +3684,7 @@
           <w:szCs w:val="22"/>
         </w:rPr>
       </w:pPr>
-      <w:hyperlink w:anchor="_Toc10691028" w:history="1">
+      <w:hyperlink w:anchor="_Toc10704514" w:history="1">
         <w:r>
           <w:rPr>
             <w:rStyle w:val="Hyperlink"/>
@@ -3733,7 +3729,7 @@
             <w:noProof/>
             <w:webHidden/>
           </w:rPr>
-          <w:instrText xml:space="preserve"> PAGEREF _Toc10691028 \h </w:instrText>
+          <w:instrText xml:space="preserve"> PAGEREF _Toc10704514 \h </w:instrText>
         </w:r>
         <w:r>
           <w:rPr>
@@ -3753,7 +3749,7 @@
             <w:noProof/>
             <w:webHidden/>
           </w:rPr>
-          <w:t>23</w:t>
+          <w:t>24</w:t>
         </w:r>
         <w:r>
           <w:rPr>
@@ -3776,7 +3772,7 @@
           <w:szCs w:val="22"/>
         </w:rPr>
       </w:pPr>
-      <w:hyperlink w:anchor="_Toc10691029" w:history="1">
+      <w:hyperlink w:anchor="_Toc10704515" w:history="1">
         <w:r>
           <w:rPr>
             <w:rStyle w:val="Hyperlink"/>
@@ -3803,7 +3799,7 @@
             <w:noProof/>
             <w:webHidden/>
           </w:rPr>
-          <w:instrText xml:space="preserve"> PAGEREF _Toc10691029 \h </w:instrText>
+          <w:instrText xml:space="preserve"> PAGEREF _Toc10704515 \h </w:instrText>
         </w:r>
         <w:r>
           <w:rPr>
@@ -3823,7 +3819,7 @@
             <w:noProof/>
             <w:webHidden/>
           </w:rPr>
-          <w:t>25</w:t>
+          <w:t>26</w:t>
         </w:r>
         <w:r>
           <w:rPr>
@@ -3873,12 +3869,12 @@
       <w:pPr>
         <w:pStyle w:val="Ttulo1"/>
       </w:pPr>
-      <w:bookmarkStart w:id="2" w:name="_Toc10691007"/>
+      <w:bookmarkStart w:id="1" w:name="_Toc10704493"/>
       <w:r>
         <w:lastRenderedPageBreak/>
         <w:t>Apresentação</w:t>
       </w:r>
-      <w:bookmarkEnd w:id="2"/>
+      <w:bookmarkEnd w:id="1"/>
     </w:p>
     <w:p>
       <w:r>
@@ -3985,7 +3981,10 @@
       </w:r>
       <w:proofErr w:type="spellEnd"/>
       <w:r>
-        <w:t>), código de barras (padrão disponível no documento de identificação do aluno) ou QR-</w:t>
+        <w:t>), código de barras (padrão disponível no documento de identificação do aluno) ou QR</w:t>
+      </w:r>
+      <w:r>
+        <w:t xml:space="preserve"> </w:t>
       </w:r>
       <w:proofErr w:type="spellStart"/>
       <w:r>
@@ -4042,6 +4041,181 @@
       <w:proofErr w:type="spellEnd"/>
       <w:r>
         <w:t xml:space="preserve"> podem ser atrativas tendo em vista a baixa quantidade de dados que será transmitida, custo relativamente baixo e baixo consumo de energia.</w:t>
+      </w:r>
+    </w:p>
+    <w:p/>
+    <w:p>
+      <w:r>
+        <w:t>P</w:t>
+      </w:r>
+      <w:r>
+        <w:t>ode utilizar</w:t>
+      </w:r>
+      <w:r>
+        <w:t xml:space="preserve"> também</w:t>
+      </w:r>
+      <w:r>
+        <w:t xml:space="preserve"> o </w:t>
+      </w:r>
+      <w:proofErr w:type="spellStart"/>
+      <w:r>
+        <w:t>LoRa</w:t>
+      </w:r>
+      <w:proofErr w:type="spellEnd"/>
+      <w:r>
+        <w:t xml:space="preserve"> </w:t>
+      </w:r>
+      <w:r>
+        <w:t xml:space="preserve">para o sistema de localização dos </w:t>
+      </w:r>
+      <w:r>
+        <w:t>equipamentos</w:t>
+      </w:r>
+      <w:r>
+        <w:t xml:space="preserve"> </w:t>
+      </w:r>
+      <w:r>
+        <w:t xml:space="preserve">que </w:t>
+      </w:r>
+      <w:r>
+        <w:t xml:space="preserve">é </w:t>
+      </w:r>
+      <w:r>
+        <w:t xml:space="preserve">uma </w:t>
+      </w:r>
+      <w:r>
+        <w:t xml:space="preserve">tecnologia de rádio frequência </w:t>
+      </w:r>
+      <w:r>
+        <w:t>a qual</w:t>
+      </w:r>
+      <w:r>
+        <w:t xml:space="preserve"> apresenta baixo consumo energético e possibilidade de </w:t>
+      </w:r>
+      <w:r>
+        <w:t xml:space="preserve">transmitir em </w:t>
+      </w:r>
+      <w:r>
+        <w:t>grandes distâncias</w:t>
+      </w:r>
+      <w:r>
+        <w:t xml:space="preserve"> (capaz de abranger toda a UFES)</w:t>
+      </w:r>
+      <w:r>
+        <w:t xml:space="preserve">. A sua capacidade de </w:t>
+      </w:r>
+      <w:proofErr w:type="spellStart"/>
+      <w:r>
+        <w:t>transmi</w:t>
+      </w:r>
+      <w:r>
+        <w:t>ção</w:t>
+      </w:r>
+      <w:proofErr w:type="spellEnd"/>
+      <w:r>
+        <w:t xml:space="preserve"> é baixa, o que </w:t>
+      </w:r>
+      <w:r>
+        <w:t>atenderia</w:t>
+      </w:r>
+      <w:r>
+        <w:t xml:space="preserve"> o</w:t>
+      </w:r>
+      <w:r>
+        <w:t xml:space="preserve"> projeto</w:t>
+      </w:r>
+      <w:r>
+        <w:t xml:space="preserve"> pois o banco de dados não necessita </w:t>
+      </w:r>
+      <w:r>
+        <w:t>de receber</w:t>
+      </w:r>
+      <w:r>
+        <w:t xml:space="preserve"> esses dados em uma frequência alta</w:t>
+      </w:r>
+      <w:r>
+        <w:t xml:space="preserve"> (</w:t>
+      </w:r>
+      <w:r>
+        <w:t>NOVIDÁ</w:t>
+      </w:r>
+      <w:r>
+        <w:t xml:space="preserve">, </w:t>
+      </w:r>
+      <w:r>
+        <w:t>2018</w:t>
+      </w:r>
+      <w:r>
+        <w:t>)</w:t>
+      </w:r>
+      <w:r>
+        <w:t>.</w:t>
+      </w:r>
+      <w:r>
+        <w:t xml:space="preserve"> Além disso, há o ESP</w:t>
+      </w:r>
+      <w:r>
+        <w:t xml:space="preserve">8266 que pode ser </w:t>
+      </w:r>
+      <w:r>
+        <w:lastRenderedPageBreak/>
+        <w:t>utilizado no</w:t>
+      </w:r>
+      <w:r>
+        <w:t xml:space="preserve"> sistema de localização do</w:t>
+      </w:r>
+      <w:r>
+        <w:t>s</w:t>
+      </w:r>
+      <w:r>
+        <w:t xml:space="preserve"> equipamento</w:t>
+      </w:r>
+      <w:r>
+        <w:t>s</w:t>
+      </w:r>
+      <w:r>
+        <w:t>, que são módulos que serve</w:t>
+      </w:r>
+      <w:r>
+        <w:t>m</w:t>
+      </w:r>
+      <w:r>
+        <w:t xml:space="preserve"> como “Ponte Serial-WiFi”, ou seja, um lado eles recebem comandos via Serial e interagem com a rede WiFi</w:t>
+      </w:r>
+      <w:r>
+        <w:t xml:space="preserve"> (EMBARCADOS, 2015)</w:t>
+      </w:r>
+      <w:r>
+        <w:t>. Como há rede “</w:t>
+      </w:r>
+      <w:proofErr w:type="spellStart"/>
+      <w:r>
+        <w:t>eduroam</w:t>
+      </w:r>
+      <w:proofErr w:type="spellEnd"/>
+      <w:r>
+        <w:t xml:space="preserve">” abrangendo quase toda a UFES, seria possível utilizar </w:t>
+      </w:r>
+      <w:r>
+        <w:t>ESP8266</w:t>
+      </w:r>
+      <w:r>
+        <w:t xml:space="preserve"> para o</w:t>
+      </w:r>
+      <w:r>
+        <w:t xml:space="preserve"> projeto</w:t>
+      </w:r>
+      <w:r>
+        <w:t>.</w:t>
+      </w:r>
+      <w:r>
+        <w:t xml:space="preserve"> O estudo de qual a melhor opção para a elaboração</w:t>
+      </w:r>
+      <w:r>
+        <w:t xml:space="preserve"> do sistema</w:t>
+      </w:r>
+      <w:r>
+        <w:t xml:space="preserve"> irá fazer parte do projeto.</w:t>
       </w:r>
     </w:p>
     <w:p/>
@@ -4057,11 +4231,11 @@
           <w:numId w:val="40"/>
         </w:numPr>
       </w:pPr>
-      <w:bookmarkStart w:id="3" w:name="_Toc10496450"/>
+      <w:bookmarkStart w:id="2" w:name="_Toc10496450"/>
       <w:r>
         <w:t xml:space="preserve">Cadastramento em detalhes </w:t>
       </w:r>
-      <w:bookmarkEnd w:id="3"/>
+      <w:bookmarkEnd w:id="2"/>
       <w:r>
         <w:t>dos Alunos, Equipamentos e Kits</w:t>
       </w:r>
@@ -4076,8 +4250,8 @@
       <w:r>
         <w:t>V</w:t>
       </w:r>
-      <w:bookmarkStart w:id="4" w:name="_Toc10496451"/>
-      <w:bookmarkEnd w:id="4"/>
+      <w:bookmarkStart w:id="3" w:name="_Toc10496451"/>
+      <w:bookmarkEnd w:id="3"/>
       <w:r>
         <w:t>erificação de disponibilidade de Equipamentos</w:t>
       </w:r>
@@ -4092,8 +4266,8 @@
       <w:r>
         <w:t>S</w:t>
       </w:r>
-      <w:bookmarkStart w:id="5" w:name="_Toc10496452"/>
-      <w:bookmarkEnd w:id="5"/>
+      <w:bookmarkStart w:id="4" w:name="_Toc10496452"/>
+      <w:bookmarkEnd w:id="4"/>
       <w:r>
         <w:t>olicitação do Equipamento</w:t>
       </w:r>
@@ -4108,11 +4282,11 @@
       <w:r>
         <w:t>R</w:t>
       </w:r>
-      <w:bookmarkStart w:id="6" w:name="_Toc10496453"/>
+      <w:bookmarkStart w:id="5" w:name="_Toc10496453"/>
       <w:r>
         <w:t>etirada do Equipamento</w:t>
       </w:r>
-      <w:bookmarkEnd w:id="6"/>
+      <w:bookmarkEnd w:id="5"/>
       <w:r>
         <w:t xml:space="preserve"> </w:t>
       </w:r>
@@ -4125,14 +4299,13 @@
         </w:numPr>
       </w:pPr>
       <w:r>
-        <w:lastRenderedPageBreak/>
         <w:t>D</w:t>
       </w:r>
-      <w:bookmarkStart w:id="7" w:name="_Toc10496455"/>
+      <w:bookmarkStart w:id="6" w:name="_Toc10496455"/>
       <w:r>
         <w:t>evolução do Equipamento</w:t>
       </w:r>
-      <w:bookmarkEnd w:id="7"/>
+      <w:bookmarkEnd w:id="6"/>
       <w:r>
         <w:t xml:space="preserve"> </w:t>
       </w:r>
@@ -4144,8 +4317,8 @@
           <w:numId w:val="40"/>
         </w:numPr>
       </w:pPr>
-      <w:bookmarkStart w:id="8" w:name="_Toc10496456"/>
-      <w:bookmarkEnd w:id="8"/>
+      <w:bookmarkStart w:id="7" w:name="_Toc10496456"/>
+      <w:bookmarkEnd w:id="7"/>
       <w:r>
         <w:t>Renovação do Equipamento</w:t>
       </w:r>
@@ -4179,7 +4352,10 @@
       </w:r>
       <w:proofErr w:type="spellStart"/>
       <w:r>
-        <w:t>code</w:t>
+        <w:t>C</w:t>
+      </w:r>
+      <w:r>
+        <w:t>ode</w:t>
       </w:r>
       <w:proofErr w:type="spellEnd"/>
       <w:r>
@@ -4223,32 +4399,23 @@
         <w:keepNext/>
         <w:jc w:val="both"/>
       </w:pPr>
-      <w:bookmarkStart w:id="9" w:name="_Toc10692462"/>
-      <w:r>
+      <w:bookmarkStart w:id="8" w:name="_Toc10704524"/>
+      <w:r>
+        <w:lastRenderedPageBreak/>
         <w:t xml:space="preserve">Figura </w:t>
       </w:r>
-      <w:r>
-        <w:fldChar w:fldCharType="begin"/>
-      </w:r>
-      <w:r>
-        <w:instrText xml:space="preserve"> SEQ Figura \* ARABIC </w:instrText>
-      </w:r>
-      <w:r>
-        <w:fldChar w:fldCharType="separate"/>
-      </w:r>
-      <w:r>
-        <w:rPr>
-          <w:noProof/>
-        </w:rPr>
-        <w:t>1</w:t>
-      </w:r>
-      <w:r>
-        <w:fldChar w:fldCharType="end"/>
-      </w:r>
+      <w:fldSimple w:instr=" SEQ Figura \* ARABIC ">
+        <w:r>
+          <w:rPr>
+            <w:noProof/>
+          </w:rPr>
+          <w:t>1</w:t>
+        </w:r>
+      </w:fldSimple>
       <w:r>
         <w:t xml:space="preserve"> - Esquemático de Reconhecimento do Usuário, Kits ou Equipamento e inserindo no Banco de Dados</w:t>
       </w:r>
-      <w:bookmarkEnd w:id="9"/>
+      <w:bookmarkEnd w:id="8"/>
     </w:p>
     <w:p>
       <w:pPr>
@@ -4310,7 +4477,7 @@
           <w:szCs w:val="18"/>
         </w:rPr>
       </w:pPr>
-      <w:bookmarkStart w:id="10" w:name="_Hlk10692068"/>
+      <w:bookmarkStart w:id="9" w:name="_Hlk10692068"/>
       <w:r>
         <w:rPr>
           <w:sz w:val="18"/>
@@ -4318,7 +4485,7 @@
         </w:rPr>
         <w:t>Fonte: Produção do próprio autor.</w:t>
       </w:r>
-      <w:bookmarkEnd w:id="10"/>
+      <w:bookmarkEnd w:id="9"/>
     </w:p>
     <w:p>
       <w:pPr>
@@ -4331,39 +4498,28 @@
         <w:keepNext/>
         <w:jc w:val="both"/>
       </w:pPr>
-      <w:bookmarkStart w:id="11" w:name="_Toc10692463"/>
-      <w:r>
-        <w:lastRenderedPageBreak/>
+      <w:bookmarkStart w:id="10" w:name="_Toc10704525"/>
+      <w:r>
         <w:t xml:space="preserve">Figura </w:t>
       </w:r>
-      <w:r>
-        <w:fldChar w:fldCharType="begin"/>
-      </w:r>
-      <w:r>
-        <w:instrText xml:space="preserve"> SEQ Figura \* ARABIC </w:instrText>
-      </w:r>
-      <w:r>
-        <w:fldChar w:fldCharType="separate"/>
+      <w:fldSimple w:instr=" SEQ Figura \* ARABIC ">
+        <w:r>
+          <w:rPr>
+            <w:noProof/>
+          </w:rPr>
+          <w:t>2</w:t>
+        </w:r>
+      </w:fldSimple>
+      <w:r>
+        <w:t xml:space="preserve"> - Esquemático dos vínculos entre usuário</w:t>
       </w:r>
       <w:r>
         <w:rPr>
           <w:noProof/>
         </w:rPr>
-        <w:t>2</w:t>
-      </w:r>
-      <w:r>
-        <w:fldChar w:fldCharType="end"/>
-      </w:r>
-      <w:r>
-        <w:t xml:space="preserve"> - Esquemático dos vínculos entre usuário</w:t>
-      </w:r>
-      <w:r>
-        <w:rPr>
-          <w:noProof/>
-        </w:rPr>
         <w:t xml:space="preserve"> e Equipamento ou Kit</w:t>
       </w:r>
-      <w:bookmarkEnd w:id="11"/>
+      <w:bookmarkEnd w:id="10"/>
     </w:p>
     <w:p>
       <w:pPr>
@@ -4447,14 +4603,14 @@
       <w:pPr>
         <w:pStyle w:val="Ttulo1"/>
       </w:pPr>
-      <w:bookmarkStart w:id="12" w:name="_Toc335309197"/>
-      <w:bookmarkStart w:id="13" w:name="_Toc335309213"/>
-      <w:bookmarkStart w:id="14" w:name="_Toc10691008"/>
+      <w:bookmarkStart w:id="11" w:name="_Toc335309197"/>
+      <w:bookmarkStart w:id="12" w:name="_Toc335309213"/>
+      <w:bookmarkStart w:id="13" w:name="_Toc10704494"/>
       <w:r>
         <w:lastRenderedPageBreak/>
         <w:t>Justificativa</w:t>
       </w:r>
-      <w:bookmarkEnd w:id="14"/>
+      <w:bookmarkEnd w:id="13"/>
     </w:p>
     <w:p>
       <w:r>
@@ -4467,7 +4623,13 @@
     <w:p/>
     <w:p>
       <w:r>
-        <w:t xml:space="preserve">Tais equipamentos dos laboratórios são constantemente utilizados e, dessa forma, foi proposto a pensar em uma solução e executá-la de forma que auxilie o processo de gerenciamento de Kits e equipamentos dos laboratórios, ajudando tanto alunos e professores como os próprios funcionários do local. </w:t>
+        <w:t xml:space="preserve">Tais equipamentos dos laboratórios são constantemente utilizados e, dessa forma, foi proposto a pensar em uma solução e executá-la de forma que auxilie o processo de gerenciamento de </w:t>
+      </w:r>
+      <w:r>
+        <w:t>k</w:t>
+      </w:r>
+      <w:r>
+        <w:t xml:space="preserve">its e equipamentos dos laboratórios, ajudando tanto alunos e professores como os próprios funcionários do local. </w:t>
       </w:r>
     </w:p>
     <w:p/>
@@ -4559,50 +4721,62 @@
       <w:pPr>
         <w:pStyle w:val="Ttulo1"/>
       </w:pPr>
-      <w:bookmarkStart w:id="15" w:name="_Toc10691009"/>
-      <w:bookmarkEnd w:id="12"/>
+      <w:bookmarkStart w:id="14" w:name="_Toc10704495"/>
+      <w:bookmarkEnd w:id="11"/>
       <w:r>
         <w:lastRenderedPageBreak/>
         <w:t>Objetivo geral e objetivos específicos</w:t>
       </w:r>
+      <w:bookmarkEnd w:id="14"/>
+    </w:p>
+    <w:p>
+      <w:pPr>
+        <w:pStyle w:val="Ttulo2"/>
+      </w:pPr>
+      <w:bookmarkStart w:id="15" w:name="_Toc10704496"/>
+      <w:r>
+        <w:t>Objetivos Geral</w:t>
+      </w:r>
       <w:bookmarkEnd w:id="15"/>
     </w:p>
     <w:p>
+      <w:r>
+        <w:t xml:space="preserve">O projeto proposto tem como objetivo geral a simplificação e automatização do gerenciamento de empréstimos de equipamentos e </w:t>
+      </w:r>
+      <w:r>
+        <w:t>k</w:t>
+      </w:r>
+      <w:r>
+        <w:t xml:space="preserve">its no Laboratório de Engenharia Elétrica da UFES. Será desenvolvido de um sistema de controle para equipamentos e </w:t>
+      </w:r>
+      <w:r>
+        <w:t>k</w:t>
+      </w:r>
+      <w:r>
+        <w:t>its do</w:t>
+      </w:r>
+      <w:r>
+        <w:t>s</w:t>
+      </w:r>
+      <w:r>
+        <w:t xml:space="preserve"> laboratórios da Engenharia Elétrica da UFES. Este sistema obterá de forma automatizada o código do equipamento, matrícula do estudante, data de empréstimo e entrega e além de informações adicionais para geração de relatórios.  </w:t>
+      </w:r>
+      <w:r>
+        <w:t xml:space="preserve">  </w:t>
+      </w:r>
+    </w:p>
+    <w:p>
       <w:pPr>
         <w:pStyle w:val="Ttulo2"/>
       </w:pPr>
-      <w:bookmarkStart w:id="16" w:name="_Toc10691010"/>
-      <w:r>
-        <w:t>Objetivos Geral</w:t>
+      <w:bookmarkStart w:id="16" w:name="_Toc10704497"/>
+      <w:r>
+        <w:t xml:space="preserve">Objetivos </w:t>
+      </w:r>
+      <w:r>
+        <w:t>Específicos</w:t>
       </w:r>
       <w:bookmarkEnd w:id="16"/>
-    </w:p>
-    <w:p>
-      <w:r>
-        <w:t>O projeto proposto tem como objetivo geral a simplificação e automatização do gerenciamento de empréstimos de equipamentos e Kits no Laboratório de Engenharia Elétrica da UFES. Será desenvolvido de um sistema de controle para equipamentos e Kits do</w:t>
-      </w:r>
-      <w:r>
-        <w:t>s</w:t>
-      </w:r>
-      <w:r>
-        <w:t xml:space="preserve"> laboratórios da Engenharia Elétrica da UFES. Este sistema obterá de forma automatizada o código do equipamento, matrícula do estudante, data de empréstimo e entrega e além de informações adicionais para geração de relatórios.  </w:t>
-      </w:r>
-      <w:r>
-        <w:t xml:space="preserve">  </w:t>
-      </w:r>
-    </w:p>
-    <w:p>
-      <w:pPr>
-        <w:pStyle w:val="Ttulo2"/>
-      </w:pPr>
-      <w:bookmarkStart w:id="17" w:name="_Toc10691011"/>
-      <w:r>
-        <w:t xml:space="preserve">Objetivos </w:t>
-      </w:r>
-      <w:r>
-        <w:t>Específicos</w:t>
-      </w:r>
-      <w:bookmarkEnd w:id="17"/>
     </w:p>
     <w:p>
       <w:r>
@@ -4619,7 +4793,26 @@
         </w:numPr>
       </w:pPr>
       <w:r>
-        <w:t>Desenvolver um sistema para fazer a leitura dos códigos de barra presente na carteira de estudante e do patrimônio do equipamento;</w:t>
+        <w:t>Desenvolver um sistema para fazer a leitura dos códigos de barra</w:t>
+      </w:r>
+      <w:bookmarkStart w:id="17" w:name="_Hlk10701386"/>
+      <w:r>
+        <w:t xml:space="preserve">, QR </w:t>
+      </w:r>
+      <w:proofErr w:type="spellStart"/>
+      <w:r>
+        <w:t>Code</w:t>
+      </w:r>
+      <w:proofErr w:type="spellEnd"/>
+      <w:r>
+        <w:t xml:space="preserve"> ou RFID</w:t>
+      </w:r>
+      <w:r>
+        <w:t xml:space="preserve"> </w:t>
+      </w:r>
+      <w:bookmarkEnd w:id="17"/>
+      <w:r>
+        <w:t>presente na carteira de estudante e do patrimônio do equipamento;</w:t>
       </w:r>
     </w:p>
     <w:p>
@@ -4646,7 +4839,19 @@
         <w:t>Estudar</w:t>
       </w:r>
       <w:r>
-        <w:t xml:space="preserve"> um sistema barato e discreto que insere no BD dados da localização do equipamento;</w:t>
+        <w:t xml:space="preserve"> um sistema barato e discreto que insere no BD dados da localização do equipamento</w:t>
+      </w:r>
+      <w:r>
+        <w:t xml:space="preserve"> (</w:t>
+      </w:r>
+      <w:r>
+        <w:t>RTLS</w:t>
+      </w:r>
+      <w:r>
+        <w:t>)</w:t>
+      </w:r>
+      <w:r>
+        <w:t>;</w:t>
       </w:r>
     </w:p>
     <w:p>
@@ -4658,7 +4863,21 @@
         </w:numPr>
       </w:pPr>
       <w:r>
-        <w:t>Desenvolver uma interface web para fazer o controle dos empréstimos de maneira automatizada integrado com o sistema de leitura do código de barras;</w:t>
+        <w:t>Desenvolver uma interface web para fazer o controle dos empréstimos de maneira automatizada integrado com o sistema de leitura do código de barras</w:t>
+      </w:r>
+      <w:r>
+        <w:t xml:space="preserve">, QR </w:t>
+      </w:r>
+      <w:proofErr w:type="spellStart"/>
+      <w:r>
+        <w:t>Code</w:t>
+      </w:r>
+      <w:proofErr w:type="spellEnd"/>
+      <w:r>
+        <w:t xml:space="preserve"> ou RFID</w:t>
+      </w:r>
+      <w:r>
+        <w:t>;</w:t>
       </w:r>
     </w:p>
     <w:p>
@@ -4670,7 +4889,13 @@
         </w:numPr>
       </w:pPr>
       <w:r>
-        <w:t>Registrar toda uma coleção de Kits e equipamentos didáticos para aulas de eletrônica nos laboratórios do CT II;</w:t>
+        <w:t xml:space="preserve">Registrar toda uma coleção de </w:t>
+      </w:r>
+      <w:r>
+        <w:t>k</w:t>
+      </w:r>
+      <w:r>
+        <w:t>its e equipamentos didáticos para aulas de eletrônica nos laboratórios do CT II;</w:t>
       </w:r>
     </w:p>
     <w:p>
@@ -4680,7 +4905,7 @@
       <w:r>
         <w:br w:type="page"/>
       </w:r>
-      <w:bookmarkStart w:id="18" w:name="_Toc10691012"/>
+      <w:bookmarkStart w:id="18" w:name="_Toc10704498"/>
       <w:r>
         <w:lastRenderedPageBreak/>
         <w:t>Embasamento Teórico</w:t>
@@ -4691,7 +4916,7 @@
       <w:pPr>
         <w:pStyle w:val="Ttulo2"/>
       </w:pPr>
-      <w:bookmarkStart w:id="19" w:name="_Toc10691013"/>
+      <w:bookmarkStart w:id="19" w:name="_Toc10704499"/>
       <w:r>
         <w:t>Automatização de processos</w:t>
       </w:r>
@@ -4767,7 +4992,7 @@
       <w:pPr>
         <w:pStyle w:val="Ttulo2"/>
       </w:pPr>
-      <w:bookmarkStart w:id="20" w:name="_Toc10691014"/>
+      <w:bookmarkStart w:id="20" w:name="_Toc10704500"/>
       <w:r>
         <w:t>Aplicação W</w:t>
       </w:r>
@@ -4873,10 +5098,31 @@
         <w:t>existência</w:t>
       </w:r>
       <w:r>
-        <w:t xml:space="preserve"> de frameworks. Um framework em desenvolvimento de software, é uma abstração que une códigos comuns entre vários projetos de software provendo uma funcionalidade genérica </w:t>
-      </w:r>
-      <w:r>
-        <w:t>a (WIKIP</w:t>
+        <w:t xml:space="preserve"> de frameworks</w:t>
+      </w:r>
+      <w:r>
+        <w:t xml:space="preserve"> </w:t>
+      </w:r>
+      <w:r>
+        <w:t>em desenvolvimento de software,</w:t>
+      </w:r>
+      <w:r>
+        <w:t xml:space="preserve"> que</w:t>
+      </w:r>
+      <w:r>
+        <w:t xml:space="preserve"> é uma abstração </w:t>
+      </w:r>
+      <w:r>
+        <w:t>unindo</w:t>
+      </w:r>
+      <w:r>
+        <w:t xml:space="preserve"> códigos comuns entre vários projetos de software provendo uma funcionalidade genérica</w:t>
+      </w:r>
+      <w:r>
+        <w:t xml:space="preserve"> </w:t>
+      </w:r>
+      <w:r>
+        <w:t>(WIKIP</w:t>
       </w:r>
       <w:r>
         <w:t>É</w:t>
@@ -4888,7 +5134,13 @@
         <w:t>3)</w:t>
       </w:r>
       <w:r>
-        <w:t xml:space="preserve">. </w:t>
+        <w:t>.</w:t>
+      </w:r>
+      <w:r>
+        <w:t xml:space="preserve"> </w:t>
+      </w:r>
+      <w:r>
+        <w:t xml:space="preserve"> </w:t>
       </w:r>
       <w:r>
         <w:t>Assim ter</w:t>
@@ -4897,7 +5149,13 @@
         <w:t>á</w:t>
       </w:r>
       <w:r>
-        <w:t xml:space="preserve"> para o desenvolvimento para esse software a framework chamada </w:t>
+        <w:t xml:space="preserve"> para o desenvolvimento </w:t>
+      </w:r>
+      <w:r>
+        <w:t>d</w:t>
+      </w:r>
+      <w:r>
+        <w:t xml:space="preserve">esse software a framework chamada </w:t>
       </w:r>
       <w:proofErr w:type="spellStart"/>
       <w:r>
@@ -4917,7 +5175,7 @@
         <w:t>) que torna</w:t>
       </w:r>
       <w:r>
-        <w:t xml:space="preserve"> a construção de aplicativos da web mais simples, mais rápida e requer menos código. </w:t>
+        <w:t xml:space="preserve"> a construção de aplicativos da web mais simples, mais rápida e menos código. </w:t>
       </w:r>
     </w:p>
     <w:p/>
@@ -4925,7 +5183,7 @@
       <w:pPr>
         <w:pStyle w:val="Ttulo2"/>
       </w:pPr>
-      <w:bookmarkStart w:id="21" w:name="_Toc10691015"/>
+      <w:bookmarkStart w:id="21" w:name="_Toc10704501"/>
       <w:r>
         <w:t>Banco de Dados</w:t>
       </w:r>
@@ -4988,10 +5246,21 @@
     <w:p/>
     <w:p>
       <w:r>
-        <w:t xml:space="preserve">Os sistemas de banco de dados têm certas vantagens em relação ao sistema tradicional de armazenamento de arquivos. Eles são implementados com a função de isolar os detalhes internos do banco de dados do usuário, ou seja, promover a abstração desses dados e também permitir a relativa dependência dos dados e aplicativos que acessam </w:t>
-      </w:r>
-      <w:r>
-        <w:t>m (DEVMEDIA, 201</w:t>
+        <w:t xml:space="preserve">Os sistemas de banco de dados têm certas vantagens em relação ao sistema tradicional de armazenamento de arquivos. Eles são implementados com a função de isolar os detalhes internos do banco de dados do usuário, ou seja, promover a abstração desses dados e também permitir a relativa dependência dos dados e aplicativos que </w:t>
+      </w:r>
+      <w:proofErr w:type="gramStart"/>
+      <w:r>
+        <w:t xml:space="preserve">acessam </w:t>
+      </w:r>
+      <w:r>
+        <w:t xml:space="preserve"> </w:t>
+      </w:r>
+      <w:r>
+        <w:t>(</w:t>
+      </w:r>
+      <w:proofErr w:type="gramEnd"/>
+      <w:r>
+        <w:t>DEVMEDIA, 201</w:t>
       </w:r>
       <w:r>
         <w:t>4</w:t>
@@ -5037,14 +5306,9 @@
         <w:t>Language</w:t>
       </w:r>
       <w:proofErr w:type="spellEnd"/>
-      <w:proofErr w:type="gramStart"/>
-      <w:r>
-        <w:t xml:space="preserve">) </w:t>
-      </w:r>
       <w:r>
         <w:t>)</w:t>
       </w:r>
-      <w:proofErr w:type="gramEnd"/>
       <w:r>
         <w:t xml:space="preserve"> (DEVMEDIA, 201</w:t>
       </w:r>
@@ -5131,38 +5395,25 @@
         <w:pStyle w:val="Legenda"/>
         <w:ind w:left="1412"/>
       </w:pPr>
-      <w:bookmarkStart w:id="22" w:name="_Toc335989464"/>
-      <w:bookmarkStart w:id="23" w:name="_Ref9278615"/>
-      <w:bookmarkStart w:id="24" w:name="_Toc10692464"/>
+      <w:bookmarkStart w:id="22" w:name="_Ref9278615"/>
+      <w:bookmarkStart w:id="23" w:name="_Toc335989464"/>
+      <w:bookmarkStart w:id="24" w:name="_Toc10704526"/>
       <w:r>
         <w:t xml:space="preserve">Figura </w:t>
       </w:r>
-      <w:r>
-        <w:fldChar w:fldCharType="begin"/>
-      </w:r>
-      <w:r>
-        <w:instrText xml:space="preserve"> SEQ Figura \* ARABIC </w:instrText>
-      </w:r>
-      <w:r>
-        <w:fldChar w:fldCharType="separate"/>
-      </w:r>
-      <w:r>
-        <w:rPr>
-          <w:noProof/>
-        </w:rPr>
-        <w:t>3</w:t>
-      </w:r>
-      <w:r>
-        <w:rPr>
-          <w:noProof/>
-        </w:rPr>
-        <w:fldChar w:fldCharType="end"/>
+      <w:fldSimple w:instr=" SEQ Figura \* ARABIC ">
+        <w:r>
+          <w:rPr>
+            <w:noProof/>
+          </w:rPr>
+          <w:t>3</w:t>
+        </w:r>
+      </w:fldSimple>
+      <w:bookmarkEnd w:id="22"/>
+      <w:r>
+        <w:t xml:space="preserve"> –</w:t>
       </w:r>
       <w:bookmarkEnd w:id="23"/>
-      <w:r>
-        <w:t xml:space="preserve"> –</w:t>
-      </w:r>
-      <w:bookmarkEnd w:id="22"/>
       <w:r>
         <w:t xml:space="preserve"> Configuração do Banco de Dados.</w:t>
       </w:r>
@@ -5341,38 +5592,25 @@
         <w:pStyle w:val="Legenda"/>
         <w:ind w:left="1985"/>
       </w:pPr>
-      <w:bookmarkStart w:id="26" w:name="_Toc335989465"/>
-      <w:bookmarkStart w:id="27" w:name="_Ref9278647"/>
-      <w:bookmarkStart w:id="28" w:name="_Toc10692465"/>
+      <w:bookmarkStart w:id="26" w:name="_Ref9278647"/>
+      <w:bookmarkStart w:id="27" w:name="_Toc335989465"/>
+      <w:bookmarkStart w:id="28" w:name="_Toc10704527"/>
       <w:r>
         <w:t xml:space="preserve">Figura </w:t>
       </w:r>
-      <w:r>
-        <w:fldChar w:fldCharType="begin"/>
-      </w:r>
-      <w:r>
-        <w:instrText xml:space="preserve"> SEQ Figura \* ARABIC </w:instrText>
-      </w:r>
-      <w:r>
-        <w:fldChar w:fldCharType="separate"/>
-      </w:r>
-      <w:r>
-        <w:rPr>
-          <w:noProof/>
-        </w:rPr>
-        <w:t>4</w:t>
-      </w:r>
-      <w:r>
-        <w:rPr>
-          <w:noProof/>
-        </w:rPr>
-        <w:fldChar w:fldCharType="end"/>
+      <w:fldSimple w:instr=" SEQ Figura \* ARABIC ">
+        <w:r>
+          <w:rPr>
+            <w:noProof/>
+          </w:rPr>
+          <w:t>4</w:t>
+        </w:r>
+      </w:fldSimple>
+      <w:bookmarkEnd w:id="26"/>
+      <w:r>
+        <w:t xml:space="preserve"> – </w:t>
       </w:r>
       <w:bookmarkEnd w:id="27"/>
-      <w:r>
-        <w:t xml:space="preserve"> – </w:t>
-      </w:r>
-      <w:bookmarkEnd w:id="26"/>
       <w:r>
         <w:t>Outra configuração do banco de dados</w:t>
       </w:r>
@@ -5543,38 +5781,25 @@
         <w:ind w:left="0"/>
         <w:jc w:val="center"/>
       </w:pPr>
-      <w:bookmarkStart w:id="29" w:name="_Toc335989466"/>
-      <w:bookmarkStart w:id="30" w:name="_Ref9278778"/>
-      <w:bookmarkStart w:id="31" w:name="_Toc10692466"/>
+      <w:bookmarkStart w:id="29" w:name="_Ref9278778"/>
+      <w:bookmarkStart w:id="30" w:name="_Toc335989466"/>
+      <w:bookmarkStart w:id="31" w:name="_Toc10704528"/>
       <w:r>
         <w:t xml:space="preserve">Figura </w:t>
       </w:r>
-      <w:r>
-        <w:fldChar w:fldCharType="begin"/>
-      </w:r>
-      <w:r>
-        <w:instrText xml:space="preserve"> SEQ Figura \* ARABIC </w:instrText>
-      </w:r>
-      <w:r>
-        <w:fldChar w:fldCharType="separate"/>
-      </w:r>
-      <w:r>
-        <w:rPr>
-          <w:noProof/>
-        </w:rPr>
-        <w:t>5</w:t>
-      </w:r>
-      <w:r>
-        <w:rPr>
-          <w:noProof/>
-        </w:rPr>
-        <w:fldChar w:fldCharType="end"/>
+      <w:fldSimple w:instr=" SEQ Figura \* ARABIC ">
+        <w:r>
+          <w:rPr>
+            <w:noProof/>
+          </w:rPr>
+          <w:t>5</w:t>
+        </w:r>
+      </w:fldSimple>
+      <w:bookmarkEnd w:id="29"/>
+      <w:r>
+        <w:t xml:space="preserve"> – </w:t>
       </w:r>
       <w:bookmarkEnd w:id="30"/>
-      <w:r>
-        <w:t xml:space="preserve"> – </w:t>
-      </w:r>
-      <w:bookmarkEnd w:id="29"/>
       <w:r>
         <w:t>Acesso ao banco de dados</w:t>
       </w:r>
@@ -5719,7 +5944,7 @@
       <w:pPr>
         <w:pStyle w:val="Ttulo2"/>
       </w:pPr>
-      <w:bookmarkStart w:id="32" w:name="_Toc10691016"/>
+      <w:bookmarkStart w:id="32" w:name="_Toc10704502"/>
       <w:r>
         <w:t>Sistema Embarcado</w:t>
       </w:r>
@@ -5728,7 +5953,13 @@
     <w:p/>
     <w:p>
       <w:r>
-        <w:t xml:space="preserve">O sistema embarcado, também chamado de sistema embutido, é um sistema microprocessado em que um computador está anexado ao sistema que ele controla. Um sistema embarcado pode realizar um conjunto de tarefas que foram predefinidas. O sistema é usado para tarefas específicas, e assim, através de engenharia é possível otimizar um determinado produto e diminuir o tamanho, bem como os recursos computacionais e o seu valor final </w:t>
+        <w:t>O sistema embarcado, também chamado de sistema embutido, é um sistema microprocessado em que um computador está anexado ao sistema que ele controla. Um sistema embarcado pode realizar um conjunto de tarefas que foram pr</w:t>
+      </w:r>
+      <w:r>
+        <w:t>é-</w:t>
+      </w:r>
+      <w:r>
+        <w:t xml:space="preserve">definidas. O sistema é usado para tarefas específicas, e assim, através de engenharia é possível otimizar um determinado produto e diminuir o tamanho, bem como os recursos computacionais e o seu valor final </w:t>
       </w:r>
       <w:r>
         <w:t>(</w:t>
@@ -5812,11 +6043,17 @@
         <w:t>convencionais</w:t>
       </w:r>
       <w:r>
-        <w:t xml:space="preserve">. Entre eles, as restrições dimensionais, que envolvem tamanho e peso, são extremamente importantes em equipamentos pequenos, como telefones celulares. Outra restrição é o consumo de energia, que é extremamente importante em equipamentos móveis e é alimentado por baterias, como no caso de um dispositivo GPS. Restrições de recursos, como memória e processamento, afetam o design do software. Deve ter um software eficaz para que </w:t>
+        <w:t>. Entre eles, as restrições dimensionais, que envolvem tamanho e peso, são extremamente importantes em equipamentos pequenos, como telefones celulares. Outra restrição é o consumo de energia, que é extremamente importante em equipamentos móveis e é alimentado por baterias, como no caso d</w:t>
+      </w:r>
+      <w:r>
+        <w:t>os módulos</w:t>
+      </w:r>
+      <w:r>
+        <w:t xml:space="preserve">. Restrições de recursos, como memória e processamento, afetam o design do software. Deve ter um software eficaz para que seu sistema </w:t>
       </w:r>
       <w:r>
         <w:lastRenderedPageBreak/>
-        <w:t>seu sistema não enfrente problemas. Outra restrição que pode ser citada é a da execução. Isso é relevante porque vários aplicativos devem ser executados em um momento muito específico.</w:t>
+        <w:t>não enfrente problemas. Outra restrição que pode ser citada é a da execução. Isso é relevante porque vários aplicativos devem ser executados em um momento muito específico.</w:t>
       </w:r>
     </w:p>
     <w:p/>
@@ -5858,7 +6095,33 @@
         <w:t>estudar</w:t>
       </w:r>
       <w:r>
-        <w:t xml:space="preserve"> um sistema que tenha o sistema que irá informar a localização do equipamento e também o sistema que irá reconhecer o código do equipamento e a matrícula do aluno através do código de barras quando for ser feito o </w:t>
+        <w:t xml:space="preserve"> um sistema que tenha o sistema que irá informar a localização do equipamento</w:t>
+      </w:r>
+      <w:r>
+        <w:t xml:space="preserve"> (</w:t>
+      </w:r>
+      <w:r>
+        <w:t>RTLS</w:t>
+      </w:r>
+      <w:r>
+        <w:t>)</w:t>
+      </w:r>
+      <w:r>
+        <w:t xml:space="preserve"> e também o sistema que irá reconhecer o código do equipamento e a matrícula do aluno através do código de barras</w:t>
+      </w:r>
+      <w:r>
+        <w:t xml:space="preserve">, QR </w:t>
+      </w:r>
+      <w:proofErr w:type="spellStart"/>
+      <w:r>
+        <w:t>Code</w:t>
+      </w:r>
+      <w:proofErr w:type="spellEnd"/>
+      <w:r>
+        <w:t xml:space="preserve"> ou RFID</w:t>
+      </w:r>
+      <w:r>
+        <w:t xml:space="preserve"> quando for ser feito o </w:t>
       </w:r>
       <w:r>
         <w:t>empréstimo</w:t>
@@ -5910,7 +6173,7 @@
       <w:r>
         <w:br w:type="page"/>
       </w:r>
-      <w:bookmarkStart w:id="35" w:name="_Toc10691017"/>
+      <w:bookmarkStart w:id="35" w:name="_Toc10704503"/>
       <w:bookmarkEnd w:id="34"/>
       <w:r>
         <w:lastRenderedPageBreak/>
@@ -5940,7 +6203,7 @@
       <w:pPr>
         <w:pStyle w:val="Ttulo2"/>
       </w:pPr>
-      <w:bookmarkStart w:id="36" w:name="_Toc10691018"/>
+      <w:bookmarkStart w:id="36" w:name="_Toc10704504"/>
       <w:r>
         <w:t>Estabelecer e Revisar as propriedades do sistema</w:t>
       </w:r>
@@ -5956,7 +6219,7 @@
       <w:pPr>
         <w:pStyle w:val="Ttulo2"/>
       </w:pPr>
-      <w:bookmarkStart w:id="37" w:name="_Toc10691019"/>
+      <w:bookmarkStart w:id="37" w:name="_Toc10704505"/>
       <w:r>
         <w:t xml:space="preserve">Instalação </w:t>
       </w:r>
@@ -5996,7 +6259,7 @@
       <w:pPr>
         <w:pStyle w:val="Ttulo2"/>
       </w:pPr>
-      <w:bookmarkStart w:id="38" w:name="_Toc10691020"/>
+      <w:bookmarkStart w:id="38" w:name="_Toc10704506"/>
       <w:r>
         <w:t xml:space="preserve">Construção do Módulo </w:t>
       </w:r>
@@ -6006,6 +6269,17 @@
       <w:r>
         <w:t>eitor de código de barras</w:t>
       </w:r>
+      <w:r>
+        <w:t xml:space="preserve">, QR </w:t>
+      </w:r>
+      <w:proofErr w:type="spellStart"/>
+      <w:r>
+        <w:t>Code</w:t>
+      </w:r>
+      <w:proofErr w:type="spellEnd"/>
+      <w:r>
+        <w:t xml:space="preserve"> ou RFID</w:t>
+      </w:r>
       <w:bookmarkEnd w:id="38"/>
     </w:p>
     <w:p>
@@ -6024,7 +6298,7 @@
       <w:pPr>
         <w:pStyle w:val="Ttulo2"/>
       </w:pPr>
-      <w:bookmarkStart w:id="39" w:name="_Toc10691021"/>
+      <w:bookmarkStart w:id="39" w:name="_Toc10704507"/>
       <w:r>
         <w:t xml:space="preserve">Construção do Módulo </w:t>
       </w:r>
@@ -6037,15 +6311,19 @@
     </w:p>
     <w:p>
       <w:r>
-        <w:t xml:space="preserve">Módulo que vai alimentar o banco de dados com a localização dos equipamentos. </w:t>
-      </w:r>
-    </w:p>
-    <w:p/>
+        <w:t>Módulo que vai alimentar o banco de dados com a localização dos equipamentos.</w:t>
+      </w:r>
+    </w:p>
+    <w:p>
+      <w:r>
+        <w:t xml:space="preserve"> </w:t>
+      </w:r>
+    </w:p>
     <w:p>
       <w:pPr>
         <w:pStyle w:val="Ttulo2"/>
       </w:pPr>
-      <w:bookmarkStart w:id="41" w:name="_Toc10691022"/>
+      <w:bookmarkStart w:id="41" w:name="_Toc10704508"/>
       <w:r>
         <w:lastRenderedPageBreak/>
         <w:t>Montando o banco de dados do sistema</w:t>
@@ -6068,7 +6346,7 @@
       <w:pPr>
         <w:pStyle w:val="Ttulo2"/>
       </w:pPr>
-      <w:bookmarkStart w:id="42" w:name="_Toc10691023"/>
+      <w:bookmarkStart w:id="42" w:name="_Toc10704509"/>
       <w:r>
         <w:t>Desenvolvimento da interface web</w:t>
       </w:r>
@@ -6076,7 +6354,13 @@
     </w:p>
     <w:p>
       <w:r>
-        <w:t xml:space="preserve">Com o banco de dados modelado, inicia o desenvolvimento da interface web do sistema. Para o desenvolvimento dessa interface irá ser utilizado principalmente </w:t>
+        <w:t xml:space="preserve">Com o banco de dados modelado, inicia o desenvolvimento da interface web do sistema. Para </w:t>
+      </w:r>
+      <w:r>
+        <w:t>a elaboração</w:t>
+      </w:r>
+      <w:r>
+        <w:t xml:space="preserve"> dessa interface irá ser utilizado principalmente </w:t>
       </w:r>
       <w:r>
         <w:t>frameworks</w:t>
@@ -6096,16 +6380,37 @@
       <w:pPr>
         <w:pStyle w:val="Ttulo2"/>
       </w:pPr>
-      <w:bookmarkStart w:id="43" w:name="_Toc10691024"/>
+      <w:bookmarkStart w:id="43" w:name="_Toc10704510"/>
       <w:r>
         <w:t>Integração do Hardware e Software</w:t>
       </w:r>
       <w:bookmarkEnd w:id="43"/>
     </w:p>
+    <w:p>
+      <w:r>
+        <w:t>Será feito a integração do hardware e do software, com os dois funcionando em conjunto, fazendo os devidos concertos.</w:t>
+      </w:r>
+    </w:p>
     <w:p/>
     <w:p>
-      <w:r>
-        <w:t>Será feito a integração do hardware e do software, com os dois funcionando em conjunto, fazendo os devidos concertos.</w:t>
+      <w:pPr>
+        <w:pStyle w:val="Ttulo2"/>
+      </w:pPr>
+      <w:bookmarkStart w:id="44" w:name="_Toc10704511"/>
+      <w:r>
+        <w:t>Testes e validações</w:t>
+      </w:r>
+      <w:bookmarkEnd w:id="44"/>
+    </w:p>
+    <w:p>
+      <w:r>
+        <w:t>Com o sistema em operação, realiz</w:t>
+      </w:r>
+      <w:r>
+        <w:t>ará</w:t>
+      </w:r>
+      <w:r>
+        <w:t xml:space="preserve"> as verificações e testes para validar sua operação de maneira estável. Com isso, o sistema foi validado e dado como pronto para ser utilizado no controle de empréstimos de equipamentos.</w:t>
       </w:r>
     </w:p>
     <w:p/>
@@ -6113,24 +6418,7 @@
       <w:pPr>
         <w:pStyle w:val="Ttulo2"/>
       </w:pPr>
-      <w:bookmarkStart w:id="44" w:name="_Toc10691025"/>
-      <w:r>
-        <w:t>Testes e validações</w:t>
-      </w:r>
-      <w:bookmarkEnd w:id="44"/>
-    </w:p>
-    <w:p/>
-    <w:p>
-      <w:r>
-        <w:t>Com o sistema em operação, realize as verificações e testes para validar sua operação de maneira estável. Com isso, o sistema foi validado e dado como pronto para ser utilizado no controle de empréstimos de equipamentos.</w:t>
-      </w:r>
-    </w:p>
-    <w:p/>
-    <w:p>
-      <w:pPr>
-        <w:pStyle w:val="Ttulo2"/>
-      </w:pPr>
-      <w:bookmarkStart w:id="45" w:name="_Toc10691026"/>
+      <w:bookmarkStart w:id="45" w:name="_Toc10704512"/>
       <w:r>
         <w:t>Lições Aprendidas</w:t>
       </w:r>
@@ -6140,7 +6428,7 @@
       <w:r>
         <w:t>Aqui irá registrar tudo que foi aprendido durante o desenvolvimento do projeto. Nesta parte será focado no relatório e na apresentação final.</w:t>
       </w:r>
-      <w:bookmarkEnd w:id="13"/>
+      <w:bookmarkEnd w:id="12"/>
       <w:r>
         <w:br w:type="page"/>
       </w:r>
@@ -6150,7 +6438,7 @@
         <w:pStyle w:val="Ttulo1"/>
       </w:pPr>
       <w:bookmarkStart w:id="46" w:name="_Toc523964459"/>
-      <w:bookmarkStart w:id="47" w:name="_Toc10691027"/>
+      <w:bookmarkStart w:id="47" w:name="_Toc10704513"/>
       <w:r>
         <w:lastRenderedPageBreak/>
         <w:t>Cronograma de execução</w:t>
@@ -6169,6 +6457,8 @@
       <w:pPr>
         <w:pStyle w:val="Corpodetexto"/>
       </w:pPr>
+      <w:bookmarkStart w:id="48" w:name="_GoBack"/>
+      <w:bookmarkEnd w:id="48"/>
     </w:p>
     <w:p>
       <w:pPr>
@@ -6320,7 +6610,33 @@
         <w:rPr>
           <w:b/>
         </w:rPr>
-        <w:t>Construir circuitos necessários para a utilização do leitor de código de barras e Registrar Lições Aprendidas</w:t>
+        <w:t>Construir circuitos necessários para a utilização do leitor de código de barras</w:t>
+      </w:r>
+      <w:r>
+        <w:rPr>
+          <w:b/>
+        </w:rPr>
+        <w:t xml:space="preserve">, QR </w:t>
+      </w:r>
+      <w:proofErr w:type="spellStart"/>
+      <w:r>
+        <w:rPr>
+          <w:b/>
+        </w:rPr>
+        <w:t>Code</w:t>
+      </w:r>
+      <w:proofErr w:type="spellEnd"/>
+      <w:r>
+        <w:rPr>
+          <w:b/>
+        </w:rPr>
+        <w:t xml:space="preserve"> ou RFID</w:t>
+      </w:r>
+      <w:r>
+        <w:rPr>
+          <w:b/>
+        </w:rPr>
+        <w:t xml:space="preserve"> e Registrar Lições Aprendidas</w:t>
       </w:r>
       <w:r>
         <w:rPr>
@@ -6367,14 +6683,14 @@
         </w:rPr>
         <w:t xml:space="preserve"> (</w:t>
       </w:r>
-      <w:bookmarkStart w:id="48" w:name="_Hlk10694070"/>
+      <w:bookmarkStart w:id="49" w:name="_Hlk10694070"/>
       <w:r>
         <w:rPr>
           <w:b/>
         </w:rPr>
         <w:t>RTLS</w:t>
       </w:r>
-      <w:bookmarkEnd w:id="48"/>
+      <w:bookmarkEnd w:id="49"/>
       <w:r>
         <w:rPr>
           <w:b/>
@@ -6708,38 +7024,25 @@
           <w:iCs/>
         </w:rPr>
       </w:pPr>
-      <w:bookmarkStart w:id="49" w:name="_Ref9278507"/>
-      <w:bookmarkStart w:id="50" w:name="_Toc10690566"/>
+      <w:bookmarkStart w:id="50" w:name="_Ref9278507"/>
+      <w:bookmarkStart w:id="51" w:name="_Toc10704516"/>
       <w:r>
         <w:lastRenderedPageBreak/>
         <w:t xml:space="preserve">Quadro </w:t>
       </w:r>
-      <w:r>
-        <w:fldChar w:fldCharType="begin"/>
-      </w:r>
-      <w:r>
-        <w:instrText xml:space="preserve"> SEQ Quadro \* ARABIC </w:instrText>
-      </w:r>
-      <w:r>
-        <w:fldChar w:fldCharType="separate"/>
-      </w:r>
-      <w:r>
-        <w:rPr>
-          <w:noProof/>
-        </w:rPr>
-        <w:t>1</w:t>
-      </w:r>
-      <w:r>
-        <w:rPr>
-          <w:noProof/>
-        </w:rPr>
-        <w:fldChar w:fldCharType="end"/>
-      </w:r>
-      <w:bookmarkEnd w:id="49"/>
+      <w:fldSimple w:instr=" SEQ Quadro \* ARABIC ">
+        <w:r>
+          <w:rPr>
+            <w:noProof/>
+          </w:rPr>
+          <w:t>1</w:t>
+        </w:r>
+      </w:fldSimple>
+      <w:bookmarkEnd w:id="50"/>
       <w:r>
         <w:t xml:space="preserve"> – Cronograma de execução das atividades previstas</w:t>
       </w:r>
-      <w:bookmarkEnd w:id="50"/>
+      <w:bookmarkEnd w:id="51"/>
     </w:p>
     <w:tbl>
       <w:tblPr>
@@ -14125,7 +14428,7 @@
                 <w:sz w:val="20"/>
               </w:rPr>
             </w:pPr>
-            <w:bookmarkStart w:id="51" w:name="_Hlk10402611"/>
+            <w:bookmarkStart w:id="52" w:name="_Hlk10402611"/>
             <w:r>
               <w:rPr>
                 <w:iCs/>
@@ -14133,7 +14436,7 @@
               </w:rPr>
               <w:t xml:space="preserve">Atividade </w:t>
             </w:r>
-            <w:bookmarkEnd w:id="51"/>
+            <w:bookmarkEnd w:id="52"/>
             <w:r>
               <w:rPr>
                 <w:iCs/>
@@ -14383,20 +14686,20 @@
       <w:pPr>
         <w:pStyle w:val="Ttulo1"/>
       </w:pPr>
-      <w:bookmarkStart w:id="52" w:name="_Toc335309226"/>
-      <w:bookmarkStart w:id="53" w:name="_Toc523891319"/>
-      <w:bookmarkStart w:id="54" w:name="_Toc523964461"/>
+      <w:bookmarkStart w:id="53" w:name="_Toc335309226"/>
+      <w:bookmarkStart w:id="54" w:name="_Toc523891319"/>
+      <w:bookmarkStart w:id="55" w:name="_Toc523964461"/>
       <w:bookmarkEnd w:id="46"/>
       <w:r>
         <w:lastRenderedPageBreak/>
         <w:t xml:space="preserve"> </w:t>
       </w:r>
-      <w:bookmarkStart w:id="55" w:name="_Toc10691028"/>
-      <w:bookmarkEnd w:id="52"/>
+      <w:bookmarkStart w:id="56" w:name="_Toc10704514"/>
+      <w:bookmarkEnd w:id="53"/>
       <w:r>
         <w:t>locação de recursos</w:t>
       </w:r>
-      <w:bookmarkEnd w:id="55"/>
+      <w:bookmarkEnd w:id="56"/>
     </w:p>
     <w:p>
       <w:pPr>
@@ -14444,7 +14747,32 @@
         <w:jc w:val="left"/>
       </w:pPr>
       <w:r>
-        <w:t>Um leitor de código de barras para reconhecer o equipamento e a matrícula na carteirinha;</w:t>
+        <w:t>Um leitor de código de barras</w:t>
+      </w:r>
+      <w:proofErr w:type="gramStart"/>
+      <w:r>
+        <w:t>,</w:t>
+      </w:r>
+      <w:r>
+        <w:t xml:space="preserve"> </w:t>
+      </w:r>
+      <w:r>
+        <w:t>,</w:t>
+      </w:r>
+      <w:proofErr w:type="gramEnd"/>
+      <w:r>
+        <w:t xml:space="preserve"> QR </w:t>
+      </w:r>
+      <w:proofErr w:type="spellStart"/>
+      <w:r>
+        <w:t>Code</w:t>
+      </w:r>
+      <w:proofErr w:type="spellEnd"/>
+      <w:r>
+        <w:t xml:space="preserve"> ou RFID</w:t>
+      </w:r>
+      <w:r>
+        <w:t xml:space="preserve"> para reconhecer o equipamento e a matrícula na carteirinha;</w:t>
       </w:r>
     </w:p>
     <w:p>
@@ -14464,7 +14792,32 @@
         <w:t>eletrônicos</w:t>
       </w:r>
       <w:r>
-        <w:t xml:space="preserve"> e microcontroladores para montar um sistema embarcado para viabilizar a comunicação do leitor de código de barras com o servidor e também para fornecer a locali</w:t>
+        <w:t xml:space="preserve"> e microcontroladores para montar um sistema embarcado para viabilizar a comunicação do leitor de código de barras</w:t>
+      </w:r>
+      <w:proofErr w:type="gramStart"/>
+      <w:r>
+        <w:t>,</w:t>
+      </w:r>
+      <w:r>
+        <w:t xml:space="preserve"> </w:t>
+      </w:r>
+      <w:r>
+        <w:t>,</w:t>
+      </w:r>
+      <w:proofErr w:type="gramEnd"/>
+      <w:r>
+        <w:t xml:space="preserve"> QR </w:t>
+      </w:r>
+      <w:proofErr w:type="spellStart"/>
+      <w:r>
+        <w:t>Code</w:t>
+      </w:r>
+      <w:proofErr w:type="spellEnd"/>
+      <w:r>
+        <w:t xml:space="preserve"> ou RFID</w:t>
+      </w:r>
+      <w:r>
+        <w:t xml:space="preserve"> com o servidor e também para fornecer a locali</w:t>
       </w:r>
       <w:r>
         <w:t>za</w:t>
@@ -14751,42 +15104,29 @@
         <w:pStyle w:val="Legenda"/>
         <w:ind w:left="709"/>
       </w:pPr>
-      <w:bookmarkStart w:id="56" w:name="_Toc335989467"/>
       <w:bookmarkStart w:id="57" w:name="_Ref9278850"/>
-      <w:bookmarkStart w:id="58" w:name="_Toc10692467"/>
+      <w:bookmarkStart w:id="58" w:name="_Toc335989467"/>
+      <w:bookmarkStart w:id="59" w:name="_Toc10704529"/>
       <w:r>
         <w:t xml:space="preserve">Figura </w:t>
       </w:r>
-      <w:r>
-        <w:fldChar w:fldCharType="begin"/>
-      </w:r>
-      <w:r>
-        <w:instrText xml:space="preserve"> SEQ Figura \* ARABIC </w:instrText>
-      </w:r>
-      <w:r>
-        <w:fldChar w:fldCharType="separate"/>
-      </w:r>
-      <w:r>
-        <w:rPr>
-          <w:noProof/>
-        </w:rPr>
-        <w:t>6</w:t>
-      </w:r>
-      <w:r>
-        <w:rPr>
-          <w:noProof/>
-        </w:rPr>
-        <w:fldChar w:fldCharType="end"/>
-      </w:r>
+      <w:fldSimple w:instr=" SEQ Figura \* ARABIC ">
+        <w:r>
+          <w:rPr>
+            <w:noProof/>
+          </w:rPr>
+          <w:t>6</w:t>
+        </w:r>
+      </w:fldSimple>
       <w:bookmarkEnd w:id="57"/>
       <w:r>
         <w:t xml:space="preserve"> – </w:t>
       </w:r>
-      <w:bookmarkEnd w:id="56"/>
+      <w:bookmarkEnd w:id="58"/>
       <w:r>
         <w:t xml:space="preserve">Na plataforma </w:t>
       </w:r>
-      <w:bookmarkStart w:id="59" w:name="_Hlk10489953"/>
+      <w:bookmarkStart w:id="60" w:name="_Hlk10489953"/>
       <w:proofErr w:type="spellStart"/>
       <w:r>
         <w:t>Lend</w:t>
@@ -14795,11 +15135,11 @@
       <w:r>
         <w:t>-Itens</w:t>
       </w:r>
+      <w:bookmarkEnd w:id="60"/>
+      <w:r>
+        <w:t>, os usuários podem acessar sua biblioteca para pesquisar um item e reservá-lo, bem como ver seu histórico e os empréstimos atuais.</w:t>
+      </w:r>
       <w:bookmarkEnd w:id="59"/>
-      <w:r>
-        <w:t>, os usuários podem acessar sua biblioteca para pesquisar um item e reservá-lo, bem como ver seu histórico e os empréstimos atuais.</w:t>
-      </w:r>
-      <w:bookmarkEnd w:id="58"/>
     </w:p>
     <w:p>
       <w:pPr>
@@ -14934,39 +15274,26 @@
         <w:pStyle w:val="Legenda"/>
         <w:keepNext/>
       </w:pPr>
-      <w:bookmarkStart w:id="60" w:name="_Toc10692468"/>
+      <w:bookmarkStart w:id="61" w:name="_Toc10704530"/>
       <w:r>
         <w:lastRenderedPageBreak/>
         <w:t xml:space="preserve">Figura </w:t>
       </w:r>
-      <w:r>
-        <w:fldChar w:fldCharType="begin"/>
-      </w:r>
-      <w:r>
-        <w:instrText xml:space="preserve"> SEQ Figura \* ARABIC </w:instrText>
-      </w:r>
-      <w:r>
-        <w:fldChar w:fldCharType="separate"/>
-      </w:r>
-      <w:r>
-        <w:rPr>
-          <w:noProof/>
-        </w:rPr>
-        <w:t>7</w:t>
-      </w:r>
-      <w:r>
-        <w:rPr>
-          <w:noProof/>
-        </w:rPr>
-        <w:fldChar w:fldCharType="end"/>
-      </w:r>
+      <w:fldSimple w:instr=" SEQ Figura \* ARABIC ">
+        <w:r>
+          <w:rPr>
+            <w:noProof/>
+          </w:rPr>
+          <w:t>7</w:t>
+        </w:r>
+      </w:fldSimple>
       <w:r>
         <w:t xml:space="preserve"> - </w:t>
       </w:r>
       <w:r>
         <w:t>Pode-se verificar quais são as pessoas que utilizam a plataforma.</w:t>
       </w:r>
-      <w:bookmarkEnd w:id="60"/>
+      <w:bookmarkEnd w:id="61"/>
     </w:p>
     <w:p>
       <w:pPr>
@@ -15140,39 +15467,26 @@
         <w:pStyle w:val="Legenda"/>
         <w:ind w:left="2694" w:right="2693"/>
       </w:pPr>
-      <w:bookmarkStart w:id="61" w:name="_Toc335989469"/>
       <w:bookmarkStart w:id="62" w:name="_Ref9278900"/>
-      <w:bookmarkStart w:id="63" w:name="_Toc10692469"/>
+      <w:bookmarkStart w:id="63" w:name="_Toc335989469"/>
+      <w:bookmarkStart w:id="64" w:name="_Toc10704531"/>
       <w:r>
         <w:t xml:space="preserve">Figura </w:t>
       </w:r>
-      <w:r>
-        <w:fldChar w:fldCharType="begin"/>
-      </w:r>
-      <w:r>
-        <w:instrText xml:space="preserve"> SEQ Figura \* ARABIC </w:instrText>
-      </w:r>
-      <w:r>
-        <w:fldChar w:fldCharType="separate"/>
-      </w:r>
-      <w:r>
-        <w:rPr>
-          <w:noProof/>
-        </w:rPr>
-        <w:t>8</w:t>
-      </w:r>
-      <w:r>
-        <w:rPr>
-          <w:noProof/>
-        </w:rPr>
-        <w:fldChar w:fldCharType="end"/>
-      </w:r>
+      <w:fldSimple w:instr=" SEQ Figura \* ARABIC ">
+        <w:r>
+          <w:rPr>
+            <w:noProof/>
+          </w:rPr>
+          <w:t>8</w:t>
+        </w:r>
+      </w:fldSimple>
       <w:bookmarkEnd w:id="62"/>
       <w:r>
         <w:t xml:space="preserve"> – Caixa de texto de atualização de Lista de Figuras</w:t>
       </w:r>
-      <w:bookmarkEnd w:id="61"/>
       <w:bookmarkEnd w:id="63"/>
+      <w:bookmarkEnd w:id="64"/>
     </w:p>
     <w:p>
       <w:pPr>
@@ -15312,19 +15626,19 @@
           <w:numId w:val="0"/>
         </w:numPr>
       </w:pPr>
-      <w:bookmarkStart w:id="64" w:name="_Toc335309231"/>
-      <w:bookmarkStart w:id="65" w:name="_Toc10691029"/>
-      <w:bookmarkEnd w:id="53"/>
+      <w:bookmarkStart w:id="65" w:name="_Toc335309231"/>
+      <w:bookmarkStart w:id="66" w:name="_Toc10704515"/>
       <w:bookmarkEnd w:id="54"/>
+      <w:bookmarkEnd w:id="55"/>
       <w:r>
         <w:lastRenderedPageBreak/>
         <w:t>referências</w:t>
       </w:r>
-      <w:bookmarkEnd w:id="64"/>
+      <w:bookmarkEnd w:id="65"/>
       <w:r>
         <w:t xml:space="preserve"> BIBLIOGRÁFICAS</w:t>
       </w:r>
-      <w:bookmarkEnd w:id="65"/>
+      <w:bookmarkEnd w:id="66"/>
     </w:p>
     <w:p>
       <w:pPr>
@@ -15597,32 +15911,30 @@
         <w:jc w:val="left"/>
       </w:pPr>
       <w:r>
-        <w:t xml:space="preserve">FERNANDES, B. F. </w:t>
+        <w:t xml:space="preserve">EMBARCADOS. </w:t>
       </w:r>
       <w:r>
         <w:rPr>
           <w:b/>
           <w:bCs/>
         </w:rPr>
-        <w:t>Sistema de Biblioteca USP.</w:t>
-      </w:r>
-      <w:r>
-        <w:t xml:space="preserve"> 201</w:t>
-      </w:r>
-      <w:r>
-        <w:t>3</w:t>
-      </w:r>
-      <w:r>
-        <w:t>. Disponível em: http://biblioteca.fflch.usp.br/sites/biblioteca.fflch.usp.br/files/REGRAS_EMPR%C3%89STIMOS_.pdf</w:t>
-      </w:r>
-      <w:r>
-        <w:t>. Acesso em: 29 ma</w:t>
-      </w:r>
-      <w:r>
-        <w:t>i</w:t>
-      </w:r>
-      <w:r>
-        <w:t>. 2019.</w:t>
+        <w:t>Apresentando o módulo ESP8266</w:t>
+      </w:r>
+      <w:r>
+        <w:rPr>
+          <w:b/>
+          <w:bCs/>
+        </w:rPr>
+        <w:t>.</w:t>
+      </w:r>
+      <w:r>
+        <w:t xml:space="preserve"> 2015. Disponível em: </w:t>
+      </w:r>
+      <w:r>
+        <w:t>https://www.embarcados.com.br/modulo-esp8266/</w:t>
+      </w:r>
+      <w:r>
+        <w:t>. Acesso em: 29 mai. 2019.</w:t>
       </w:r>
     </w:p>
     <w:p>
@@ -15639,23 +15951,23 @@
         <w:jc w:val="left"/>
       </w:pPr>
       <w:r>
-        <w:t xml:space="preserve">GESTÃOCLICK. </w:t>
+        <w:t xml:space="preserve">FERNANDES, B. F. </w:t>
       </w:r>
       <w:r>
         <w:rPr>
           <w:b/>
           <w:bCs/>
         </w:rPr>
-        <w:t>O que é automação de processos, quando e como iniciar.</w:t>
+        <w:t>Sistema de Biblioteca USP.</w:t>
       </w:r>
       <w:r>
         <w:t xml:space="preserve"> 201</w:t>
       </w:r>
       <w:r>
-        <w:t>2</w:t>
-      </w:r>
-      <w:r>
-        <w:t>. Disponível em: https://gestaoclick.com.br/blog/automacao-de-processos</w:t>
+        <w:t>3</w:t>
+      </w:r>
+      <w:r>
+        <w:t>. Disponível em: http://biblioteca.fflch.usp.br/sites/biblioteca.fflch.usp.br/files/REGRAS_EMPR%C3%89STIMOS_.pdf</w:t>
       </w:r>
       <w:r>
         <w:t>. Acesso em: 29 ma</w:t>
@@ -15681,36 +15993,23 @@
         <w:jc w:val="left"/>
       </w:pPr>
       <w:r>
-        <w:t xml:space="preserve">IKEDA, R. F. T. B. </w:t>
+        <w:t xml:space="preserve">GESTÃOCLICK. </w:t>
       </w:r>
       <w:r>
         <w:rPr>
           <w:b/>
           <w:bCs/>
         </w:rPr>
-        <w:t>S</w:t>
-      </w:r>
-      <w:r>
-        <w:rPr>
-          <w:b/>
-          <w:bCs/>
-        </w:rPr>
-        <w:t>istema de Gerenciamento de Empréstimos dos Equipamentos de Laboratório do DAELN-CM.</w:t>
+        <w:t>O que é automação de processos, quando e como iniciar.</w:t>
       </w:r>
       <w:r>
         <w:t xml:space="preserve"> 201</w:t>
       </w:r>
       <w:r>
-        <w:t>7</w:t>
-      </w:r>
-      <w:r>
-        <w:t>.</w:t>
-      </w:r>
-      <w:r>
-        <w:t xml:space="preserve"> Trabalho de Conclusão de Curso – Bacharelado em Engenharia Eletrônica, Universidade Tecnológica Federal do Paraná. Campo Mourão, 2017. </w:t>
-      </w:r>
-      <w:r>
-        <w:t xml:space="preserve"> Disponível em: http://repositorio.roca.utfpr.edu.br/jspui/handle/1/7256</w:t>
+        <w:t>2</w:t>
+      </w:r>
+      <w:r>
+        <w:t>. Disponível em: https://gestaoclick.com.br/blog/automacao-de-processos</w:t>
       </w:r>
       <w:r>
         <w:t>. Acesso em: 29 ma</w:t>
@@ -15736,80 +16035,36 @@
         <w:jc w:val="left"/>
       </w:pPr>
       <w:r>
-        <w:t xml:space="preserve">LEND-ITEMS. </w:t>
-      </w:r>
-      <w:proofErr w:type="spellStart"/>
+        <w:t xml:space="preserve">IKEDA, R. F. T. B. </w:t>
+      </w:r>
       <w:r>
         <w:rPr>
           <w:b/>
           <w:bCs/>
         </w:rPr>
-        <w:t>Manage</w:t>
-      </w:r>
-      <w:proofErr w:type="spellEnd"/>
+        <w:t>S</w:t>
+      </w:r>
       <w:r>
         <w:rPr>
           <w:b/>
           <w:bCs/>
         </w:rPr>
-        <w:t xml:space="preserve"> </w:t>
-      </w:r>
-      <w:proofErr w:type="spellStart"/>
-      <w:r>
-        <w:rPr>
-          <w:b/>
-          <w:bCs/>
-        </w:rPr>
-        <w:t>Your</w:t>
-      </w:r>
-      <w:proofErr w:type="spellEnd"/>
-      <w:r>
-        <w:rPr>
-          <w:b/>
-          <w:bCs/>
-        </w:rPr>
-        <w:t xml:space="preserve"> </w:t>
-      </w:r>
-      <w:proofErr w:type="spellStart"/>
-      <w:r>
-        <w:rPr>
-          <w:b/>
-          <w:bCs/>
-        </w:rPr>
-        <w:t>Inventory</w:t>
-      </w:r>
-      <w:proofErr w:type="spellEnd"/>
-      <w:r>
-        <w:rPr>
-          <w:b/>
-          <w:bCs/>
-        </w:rPr>
-        <w:t xml:space="preserve"> </w:t>
-      </w:r>
-      <w:proofErr w:type="spellStart"/>
-      <w:r>
-        <w:rPr>
-          <w:b/>
-          <w:bCs/>
-        </w:rPr>
-        <w:t>Easily</w:t>
-      </w:r>
-      <w:proofErr w:type="spellEnd"/>
-      <w:r>
-        <w:rPr>
-          <w:b/>
-          <w:bCs/>
-        </w:rPr>
+        <w:t>istema de Gerenciamento de Empréstimos dos Equipamentos de Laboratório do DAELN-CM.</w:t>
+      </w:r>
+      <w:r>
+        <w:t xml:space="preserve"> 201</w:t>
+      </w:r>
+      <w:r>
+        <w:t>7</w:t>
+      </w:r>
+      <w:r>
         <w:t>.</w:t>
       </w:r>
       <w:r>
-        <w:t xml:space="preserve"> 201</w:t>
-      </w:r>
-      <w:r>
-        <w:t>5</w:t>
-      </w:r>
-      <w:r>
-        <w:t>. Disponível em: http://www.lend-items.com/</w:t>
+        <w:t xml:space="preserve"> Trabalho de Conclusão de Curso – Bacharelado em Engenharia Eletrônica, Universidade Tecnológica Federal do Paraná. Campo Mourão, 2017. </w:t>
+      </w:r>
+      <w:r>
+        <w:t xml:space="preserve"> Disponível em: http://repositorio.roca.utfpr.edu.br/jspui/handle/1/7256</w:t>
       </w:r>
       <w:r>
         <w:t>. Acesso em: 29 ma</w:t>
@@ -15835,37 +16090,80 @@
         <w:jc w:val="left"/>
       </w:pPr>
       <w:r>
-        <w:t>MAC</w:t>
-      </w:r>
-      <w:r>
-        <w:t>Ê</w:t>
-      </w:r>
-      <w:r>
-        <w:t xml:space="preserve">DO, D. </w:t>
-      </w:r>
+        <w:t xml:space="preserve">LEND-ITEMS. </w:t>
+      </w:r>
+      <w:proofErr w:type="spellStart"/>
       <w:r>
         <w:rPr>
           <w:b/>
           <w:bCs/>
         </w:rPr>
-        <w:t>Entendendo as aplicações Web.</w:t>
+        <w:t>Manage</w:t>
+      </w:r>
+      <w:proofErr w:type="spellEnd"/>
+      <w:r>
+        <w:rPr>
+          <w:b/>
+          <w:bCs/>
+        </w:rPr>
+        <w:t xml:space="preserve"> </w:t>
+      </w:r>
+      <w:proofErr w:type="spellStart"/>
+      <w:r>
+        <w:rPr>
+          <w:b/>
+          <w:bCs/>
+        </w:rPr>
+        <w:t>Your</w:t>
+      </w:r>
+      <w:proofErr w:type="spellEnd"/>
+      <w:r>
+        <w:rPr>
+          <w:b/>
+          <w:bCs/>
+        </w:rPr>
+        <w:t xml:space="preserve"> </w:t>
+      </w:r>
+      <w:proofErr w:type="spellStart"/>
+      <w:r>
+        <w:rPr>
+          <w:b/>
+          <w:bCs/>
+        </w:rPr>
+        <w:t>Inventory</w:t>
+      </w:r>
+      <w:proofErr w:type="spellEnd"/>
+      <w:r>
+        <w:rPr>
+          <w:b/>
+          <w:bCs/>
+        </w:rPr>
+        <w:t xml:space="preserve"> </w:t>
+      </w:r>
+      <w:proofErr w:type="spellStart"/>
+      <w:r>
+        <w:rPr>
+          <w:b/>
+          <w:bCs/>
+        </w:rPr>
+        <w:t>Easily</w:t>
+      </w:r>
+      <w:proofErr w:type="spellEnd"/>
+      <w:r>
+        <w:rPr>
+          <w:b/>
+          <w:bCs/>
+        </w:rPr>
+        <w:t>.</w:t>
       </w:r>
       <w:r>
         <w:t xml:space="preserve"> 201</w:t>
       </w:r>
       <w:r>
-        <w:t>7</w:t>
-      </w:r>
-      <w:r>
-        <w:t>. Disponível em: https: //www.diegomacedo.com.br/entendendo-as-</w:t>
-      </w:r>
-      <w:proofErr w:type="spellStart"/>
-      <w:r>
-        <w:t>aplicacoes</w:t>
-      </w:r>
-      <w:proofErr w:type="spellEnd"/>
-      <w:r>
-        <w:t>-web/</w:t>
+        <w:t>5</w:t>
+      </w:r>
+      <w:r>
+        <w:t>. Disponível em: http://www.lend-items.com/</w:t>
       </w:r>
       <w:r>
         <w:t>. Acesso em: 29 ma</w:t>
@@ -15891,32 +16189,37 @@
         <w:jc w:val="left"/>
       </w:pPr>
       <w:r>
-        <w:t xml:space="preserve">MARCEL, W. </w:t>
-      </w:r>
-      <w:proofErr w:type="spellStart"/>
+        <w:t>MAC</w:t>
+      </w:r>
+      <w:r>
+        <w:t>Ê</w:t>
+      </w:r>
+      <w:r>
+        <w:t xml:space="preserve">DO, D. </w:t>
+      </w:r>
       <w:r>
         <w:rPr>
           <w:b/>
           <w:bCs/>
         </w:rPr>
-        <w:t>VaiVem</w:t>
+        <w:t>Entendendo as aplicações Web.</w:t>
+      </w:r>
+      <w:r>
+        <w:t xml:space="preserve"> 201</w:t>
+      </w:r>
+      <w:r>
+        <w:t>7</w:t>
+      </w:r>
+      <w:r>
+        <w:t>. Disponível em: https: //www.diegomacedo.com.br/entendendo-as-</w:t>
+      </w:r>
+      <w:proofErr w:type="spellStart"/>
+      <w:r>
+        <w:t>aplicacoes</w:t>
       </w:r>
       <w:proofErr w:type="spellEnd"/>
       <w:r>
-        <w:rPr>
-          <w:b/>
-          <w:bCs/>
-        </w:rPr>
-        <w:t xml:space="preserve"> - Sistema de empréstimos.</w:t>
-      </w:r>
-      <w:r>
-        <w:t xml:space="preserve"> 201</w:t>
-      </w:r>
-      <w:r>
-        <w:t>3</w:t>
-      </w:r>
-      <w:r>
-        <w:t>. Disponível em: http://wille.blog.br/2012/02/vaivem-sistema-de-emprestimos</w:t>
+        <w:t>-web/</w:t>
       </w:r>
       <w:r>
         <w:t>. Acesso em: 29 ma</w:t>
@@ -15942,6 +16245,57 @@
         <w:jc w:val="left"/>
       </w:pPr>
       <w:r>
+        <w:t xml:space="preserve">MARCEL, W. </w:t>
+      </w:r>
+      <w:proofErr w:type="spellStart"/>
+      <w:r>
+        <w:rPr>
+          <w:b/>
+          <w:bCs/>
+        </w:rPr>
+        <w:t>VaiVem</w:t>
+      </w:r>
+      <w:proofErr w:type="spellEnd"/>
+      <w:r>
+        <w:rPr>
+          <w:b/>
+          <w:bCs/>
+        </w:rPr>
+        <w:t xml:space="preserve"> - Sistema de empréstimos.</w:t>
+      </w:r>
+      <w:r>
+        <w:t xml:space="preserve"> 201</w:t>
+      </w:r>
+      <w:r>
+        <w:t>3</w:t>
+      </w:r>
+      <w:r>
+        <w:t>. Disponível em: http://wille.blog.br/2012/02/vaivem-sistema-de-emprestimos</w:t>
+      </w:r>
+      <w:r>
+        <w:t>. Acesso em: 29 ma</w:t>
+      </w:r>
+      <w:r>
+        <w:t>i</w:t>
+      </w:r>
+      <w:r>
+        <w:t>. 2019.</w:t>
+      </w:r>
+    </w:p>
+    <w:p>
+      <w:pPr>
+        <w:pStyle w:val="Corpodetexto"/>
+        <w:spacing w:line="240" w:lineRule="auto"/>
+        <w:jc w:val="left"/>
+      </w:pPr>
+    </w:p>
+    <w:p>
+      <w:pPr>
+        <w:pStyle w:val="Corpodetexto"/>
+        <w:spacing w:line="240" w:lineRule="auto"/>
+        <w:jc w:val="left"/>
+      </w:pPr>
+      <w:r>
         <w:t>M</w:t>
       </w:r>
       <w:r>
@@ -16000,7 +16354,11 @@
         <w:t xml:space="preserve"> </w:t>
       </w:r>
       <w:r>
-        <w:t xml:space="preserve">Trabalho de Conclusão de Curso – Bacharelado em Ciência da Computação, Instituto Municipal de Ensino Superior de Assis </w:t>
+        <w:t xml:space="preserve">Trabalho de Conclusão de Curso – Bacharelado em Ciência da Computação, Instituto Municipal de Ensino </w:t>
+      </w:r>
+      <w:r>
+        <w:lastRenderedPageBreak/>
+        <w:t xml:space="preserve">Superior de Assis </w:t>
       </w:r>
       <w:r>
         <w:t>–</w:t>
@@ -16038,7 +16396,6 @@
         <w:jc w:val="left"/>
       </w:pPr>
       <w:r>
-        <w:lastRenderedPageBreak/>
         <w:t xml:space="preserve">MERCADO ELETRÔNICO. </w:t>
       </w:r>
       <w:r>
@@ -16078,31 +16435,52 @@
         <w:pStyle w:val="Corpodetexto"/>
         <w:spacing w:line="240" w:lineRule="auto"/>
         <w:jc w:val="left"/>
-      </w:pPr>
-      <w:r>
-        <w:t xml:space="preserve">OFICINA DA NET. </w:t>
+        <w:rPr>
+          <w:sz w:val="18"/>
+          <w:szCs w:val="18"/>
+        </w:rPr>
+      </w:pPr>
+      <w:r>
+        <w:t xml:space="preserve">NOVIDÁ. </w:t>
       </w:r>
       <w:r>
         <w:rPr>
           <w:b/>
           <w:bCs/>
         </w:rPr>
-        <w:t xml:space="preserve">O que são sistemas embarcados? </w:t>
-      </w:r>
-      <w:r>
-        <w:t>201</w:t>
-      </w:r>
-      <w:r>
-        <w:t>7</w:t>
-      </w:r>
-      <w:r>
-        <w:t>. Disponível em: https: //www.oficinadanet.com.br/post/13538-o-que-sao-sistemas-embarcados. Acesso em: 29 ma</w:t>
-      </w:r>
-      <w:r>
-        <w:t>i</w:t>
-      </w:r>
-      <w:r>
-        <w:t>. 2019.</w:t>
+        <w:t xml:space="preserve">Rede </w:t>
+      </w:r>
+      <w:proofErr w:type="spellStart"/>
+      <w:r>
+        <w:rPr>
+          <w:b/>
+          <w:bCs/>
+        </w:rPr>
+        <w:t>LoRa</w:t>
+      </w:r>
+      <w:proofErr w:type="spellEnd"/>
+      <w:r>
+        <w:rPr>
+          <w:b/>
+          <w:bCs/>
+        </w:rPr>
+        <w:t>: o que é e quais são as aplicações?</w:t>
+      </w:r>
+      <w:r>
+        <w:t xml:space="preserve"> 2018. Disponível em: </w:t>
+      </w:r>
+      <w:r>
+        <w:t>https://novida.com.br/blog/rede-lora/</w:t>
+      </w:r>
+      <w:r>
+        <w:t>. Acesso em: 29 mai. 2019.</w:t>
+      </w:r>
+      <w:r>
+        <w:rPr>
+          <w:sz w:val="18"/>
+          <w:szCs w:val="18"/>
+        </w:rPr>
+        <w:t xml:space="preserve"> </w:t>
       </w:r>
     </w:p>
     <w:p>
@@ -16119,26 +16497,23 @@
         <w:jc w:val="left"/>
       </w:pPr>
       <w:r>
-        <w:t xml:space="preserve">TECHTUDO. </w:t>
+        <w:t xml:space="preserve">OFICINA DA NET. </w:t>
       </w:r>
       <w:r>
         <w:rPr>
           <w:b/>
           <w:bCs/>
         </w:rPr>
-        <w:t>O que é XAMPP e para que serve.</w:t>
-      </w:r>
-      <w:r>
-        <w:t xml:space="preserve"> 201</w:t>
-      </w:r>
-      <w:r>
-        <w:t>8</w:t>
-      </w:r>
-      <w:r>
-        <w:t>. Disponível em: https://www. techtudo.com.br/dicas-e-tutoriais/noticia/2012/02/o-que-e-xampp-e-para-que-serve.html</w:t>
-      </w:r>
-      <w:r>
-        <w:t>. Acesso em: 29 ma</w:t>
+        <w:t xml:space="preserve">O que são sistemas embarcados? </w:t>
+      </w:r>
+      <w:r>
+        <w:t>201</w:t>
+      </w:r>
+      <w:r>
+        <w:t>7</w:t>
+      </w:r>
+      <w:r>
+        <w:t>. Disponível em: https: //www.oficinadanet.com.br/post/13538-o-que-sao-sistemas-embarcados. Acesso em: 29 ma</w:t>
       </w:r>
       <w:r>
         <w:t>i</w:t>
@@ -16160,29 +16535,24 @@
         <w:spacing w:line="240" w:lineRule="auto"/>
         <w:jc w:val="left"/>
       </w:pPr>
-      <w:proofErr w:type="spellStart"/>
-      <w:r>
-        <w:t>WIKIPéDIA</w:t>
-      </w:r>
-      <w:proofErr w:type="spellEnd"/>
-      <w:r>
-        <w:t xml:space="preserve">. </w:t>
+      <w:r>
+        <w:t xml:space="preserve">TECHTUDO. </w:t>
       </w:r>
       <w:r>
         <w:rPr>
           <w:b/>
           <w:bCs/>
         </w:rPr>
-        <w:t>Framework.</w:t>
+        <w:t>O que é XAMPP e para que serve.</w:t>
       </w:r>
       <w:r>
         <w:t xml:space="preserve"> 201</w:t>
       </w:r>
       <w:r>
-        <w:t>3</w:t>
-      </w:r>
-      <w:r>
-        <w:t>. Disponível em: https://pt.wikipedia.org/wiki/Framework</w:t>
+        <w:t>8</w:t>
+      </w:r>
+      <w:r>
+        <w:t>. Disponível em: https://www. techtudo.com.br/dicas-e-tutoriais/noticia/2012/02/o-que-e-xampp-e-para-que-serve.html</w:t>
       </w:r>
       <w:r>
         <w:t>. Acesso em: 29 ma</w:t>
@@ -16193,13 +16563,133 @@
       <w:r>
         <w:t>. 2019.</w:t>
       </w:r>
-      <w:r>
+    </w:p>
+    <w:p>
+      <w:pPr>
+        <w:pStyle w:val="Corpodetexto"/>
+        <w:spacing w:line="240" w:lineRule="auto"/>
+        <w:jc w:val="left"/>
+      </w:pPr>
+    </w:p>
+    <w:p>
+      <w:pPr>
+        <w:pStyle w:val="Corpodetexto"/>
+        <w:spacing w:line="240" w:lineRule="auto"/>
+        <w:jc w:val="left"/>
         <w:rPr>
           <w:sz w:val="18"/>
           <w:szCs w:val="18"/>
         </w:rPr>
+      </w:pPr>
+      <w:proofErr w:type="spellStart"/>
+      <w:r>
+        <w:t>WIKIPéDIA</w:t>
+      </w:r>
+      <w:proofErr w:type="spellEnd"/>
+      <w:r>
+        <w:t xml:space="preserve">. </w:t>
+      </w:r>
+      <w:r>
+        <w:rPr>
+          <w:b/>
+          <w:bCs/>
+        </w:rPr>
+        <w:t>Framework.</w:t>
+      </w:r>
+      <w:r>
+        <w:t xml:space="preserve"> 201</w:t>
+      </w:r>
+      <w:r>
+        <w:t>3</w:t>
+      </w:r>
+      <w:r>
+        <w:t>. Disponível em: https://pt.wikipedia.org/wiki/Framework</w:t>
+      </w:r>
+      <w:r>
+        <w:t>. Acesso em: 29 ma</w:t>
+      </w:r>
+      <w:r>
+        <w:t>i</w:t>
+      </w:r>
+      <w:r>
+        <w:t>. 2019.</w:t>
+      </w:r>
+      <w:r>
+        <w:rPr>
+          <w:sz w:val="18"/>
+          <w:szCs w:val="18"/>
+        </w:rPr>
         <w:t xml:space="preserve"> </w:t>
       </w:r>
+    </w:p>
+    <w:p>
+      <w:pPr>
+        <w:pStyle w:val="Corpodetexto"/>
+        <w:spacing w:line="240" w:lineRule="auto"/>
+        <w:jc w:val="left"/>
+        <w:rPr>
+          <w:sz w:val="18"/>
+          <w:szCs w:val="18"/>
+        </w:rPr>
+      </w:pPr>
+    </w:p>
+    <w:p>
+      <w:pPr>
+        <w:pStyle w:val="Corpodetexto"/>
+        <w:spacing w:line="240" w:lineRule="auto"/>
+        <w:jc w:val="left"/>
+        <w:rPr>
+          <w:sz w:val="18"/>
+          <w:szCs w:val="18"/>
+        </w:rPr>
+      </w:pPr>
+    </w:p>
+    <w:p>
+      <w:pPr>
+        <w:pStyle w:val="Corpodetexto"/>
+        <w:spacing w:line="240" w:lineRule="auto"/>
+        <w:jc w:val="left"/>
+        <w:rPr>
+          <w:sz w:val="18"/>
+          <w:szCs w:val="18"/>
+        </w:rPr>
+      </w:pPr>
+    </w:p>
+    <w:p>
+      <w:pPr>
+        <w:pStyle w:val="Corpodetexto"/>
+        <w:spacing w:line="240" w:lineRule="auto"/>
+        <w:jc w:val="left"/>
+        <w:rPr>
+          <w:sz w:val="18"/>
+          <w:szCs w:val="18"/>
+        </w:rPr>
+      </w:pPr>
+    </w:p>
+    <w:p>
+      <w:pPr>
+        <w:pStyle w:val="Corpodetexto"/>
+        <w:spacing w:line="240" w:lineRule="auto"/>
+        <w:jc w:val="left"/>
+        <w:rPr>
+          <w:sz w:val="18"/>
+          <w:szCs w:val="18"/>
+        </w:rPr>
+      </w:pPr>
+    </w:p>
+    <w:p>
+      <w:pPr>
+        <w:pStyle w:val="Corpodetexto"/>
+        <w:spacing w:line="240" w:lineRule="auto"/>
+        <w:jc w:val="left"/>
+      </w:pPr>
+    </w:p>
+    <w:p>
+      <w:pPr>
+        <w:pStyle w:val="Corpodetexto"/>
+        <w:spacing w:line="240" w:lineRule="auto"/>
+        <w:jc w:val="left"/>
+      </w:pPr>
     </w:p>
     <w:p>
       <w:pPr>
@@ -20636,27 +21126,9 @@
   </w:num>
   <w:num w:numId="40">
     <w:abstractNumId w:val="3"/>
-    <w:lvlOverride w:ilvl="0"/>
-    <w:lvlOverride w:ilvl="1"/>
-    <w:lvlOverride w:ilvl="2"/>
-    <w:lvlOverride w:ilvl="3"/>
-    <w:lvlOverride w:ilvl="4"/>
-    <w:lvlOverride w:ilvl="5"/>
-    <w:lvlOverride w:ilvl="6"/>
-    <w:lvlOverride w:ilvl="7"/>
-    <w:lvlOverride w:ilvl="8"/>
   </w:num>
   <w:num w:numId="41">
     <w:abstractNumId w:val="28"/>
-    <w:lvlOverride w:ilvl="0"/>
-    <w:lvlOverride w:ilvl="1"/>
-    <w:lvlOverride w:ilvl="2"/>
-    <w:lvlOverride w:ilvl="3"/>
-    <w:lvlOverride w:ilvl="4"/>
-    <w:lvlOverride w:ilvl="5"/>
-    <w:lvlOverride w:ilvl="6"/>
-    <w:lvlOverride w:ilvl="7"/>
-    <w:lvlOverride w:ilvl="8"/>
   </w:num>
   <w:numIdMacAtCleanup w:val="19"/>
 </w:numbering>
@@ -21229,6 +21701,7 @@
   <w:style w:type="character" w:default="1" w:styleId="Fontepargpadro">
     <w:name w:val="Default Paragraph Font"/>
     <w:uiPriority w:val="1"/>
+    <w:semiHidden/>
     <w:unhideWhenUsed/>
   </w:style>
   <w:style w:type="table" w:default="1" w:styleId="Tabelanormal">
@@ -22137,7 +22610,7 @@
 </file>
 
 <file path=customXml/itemProps1.xml><?xml version="1.0" encoding="utf-8"?>
-<ds:datastoreItem xmlns:ds="http://schemas.openxmlformats.org/officeDocument/2006/customXml" ds:itemID="{212E2ED4-3F69-4CB7-88B8-A95B97A27BFF}">
+<ds:datastoreItem xmlns:ds="http://schemas.openxmlformats.org/officeDocument/2006/customXml" ds:itemID="{0528F50F-ED13-44B1-A4F4-6FC56EDE1F5B}">
   <ds:schemaRefs>
     <ds:schemaRef ds:uri="http://schemas.openxmlformats.org/officeDocument/2006/bibliography"/>
   </ds:schemaRefs>

</xml_diff>

<commit_message>
Ultimas alteracoes que eu mandei para o Andre
</commit_message>
<xml_diff>
--- a/PG1-Lucas/PG 1 - LUCAS SOARES PESSINI-  2019.docx
+++ b/PG1-Lucas/PG 1 - LUCAS SOARES PESSINI-  2019.docx
@@ -967,7 +967,7 @@
         </w:rPr>
         <w:fldChar w:fldCharType="separate"/>
       </w:r>
-      <w:hyperlink w:anchor="_Toc10704524" w:history="1">
+      <w:hyperlink w:anchor="_Toc10707624" w:history="1">
         <w:r>
           <w:rPr>
             <w:rStyle w:val="Hyperlink"/>
@@ -994,7 +994,7 @@
             <w:noProof/>
             <w:webHidden/>
           </w:rPr>
-          <w:instrText xml:space="preserve"> PAGEREF _Toc10704524 \h </w:instrText>
+          <w:instrText xml:space="preserve"> PAGEREF _Toc10707624 \h </w:instrText>
         </w:r>
         <w:r>
           <w:rPr>
@@ -1038,7 +1038,7 @@
           <w:szCs w:val="22"/>
         </w:rPr>
       </w:pPr>
-      <w:hyperlink w:anchor="_Toc10704525" w:history="1">
+      <w:hyperlink w:anchor="_Toc10707625" w:history="1">
         <w:r>
           <w:rPr>
             <w:rStyle w:val="Hyperlink"/>
@@ -1065,7 +1065,7 @@
             <w:noProof/>
             <w:webHidden/>
           </w:rPr>
-          <w:instrText xml:space="preserve"> PAGEREF _Toc10704525 \h </w:instrText>
+          <w:instrText xml:space="preserve"> PAGEREF _Toc10707625 \h </w:instrText>
         </w:r>
         <w:r>
           <w:rPr>
@@ -1109,7 +1109,7 @@
           <w:szCs w:val="22"/>
         </w:rPr>
       </w:pPr>
-      <w:hyperlink w:anchor="_Toc10704526" w:history="1">
+      <w:hyperlink w:anchor="_Toc10707626" w:history="1">
         <w:r>
           <w:rPr>
             <w:rStyle w:val="Hyperlink"/>
@@ -1136,7 +1136,7 @@
             <w:noProof/>
             <w:webHidden/>
           </w:rPr>
-          <w:instrText xml:space="preserve"> PAGEREF _Toc10704526 \h </w:instrText>
+          <w:instrText xml:space="preserve"> PAGEREF _Toc10707626 \h </w:instrText>
         </w:r>
         <w:r>
           <w:rPr>
@@ -1180,7 +1180,7 @@
           <w:szCs w:val="22"/>
         </w:rPr>
       </w:pPr>
-      <w:hyperlink w:anchor="_Toc10704527" w:history="1">
+      <w:hyperlink w:anchor="_Toc10707627" w:history="1">
         <w:r>
           <w:rPr>
             <w:rStyle w:val="Hyperlink"/>
@@ -1207,7 +1207,7 @@
             <w:noProof/>
             <w:webHidden/>
           </w:rPr>
-          <w:instrText xml:space="preserve"> PAGEREF _Toc10704527 \h </w:instrText>
+          <w:instrText xml:space="preserve"> PAGEREF _Toc10707627 \h </w:instrText>
         </w:r>
         <w:r>
           <w:rPr>
@@ -1251,7 +1251,7 @@
           <w:szCs w:val="22"/>
         </w:rPr>
       </w:pPr>
-      <w:hyperlink w:anchor="_Toc10704528" w:history="1">
+      <w:hyperlink w:anchor="_Toc10707628" w:history="1">
         <w:r>
           <w:rPr>
             <w:rStyle w:val="Hyperlink"/>
@@ -1278,7 +1278,7 @@
             <w:noProof/>
             <w:webHidden/>
           </w:rPr>
-          <w:instrText xml:space="preserve"> PAGEREF _Toc10704528 \h </w:instrText>
+          <w:instrText xml:space="preserve"> PAGEREF _Toc10707628 \h </w:instrText>
         </w:r>
         <w:r>
           <w:rPr>
@@ -1322,7 +1322,7 @@
           <w:szCs w:val="22"/>
         </w:rPr>
       </w:pPr>
-      <w:hyperlink w:anchor="_Toc10704529" w:history="1">
+      <w:hyperlink w:anchor="_Toc10707629" w:history="1">
         <w:r>
           <w:rPr>
             <w:rStyle w:val="Hyperlink"/>
@@ -1349,7 +1349,7 @@
             <w:noProof/>
             <w:webHidden/>
           </w:rPr>
-          <w:instrText xml:space="preserve"> PAGEREF _Toc10704529 \h </w:instrText>
+          <w:instrText xml:space="preserve"> PAGEREF _Toc10707629 \h </w:instrText>
         </w:r>
         <w:r>
           <w:rPr>
@@ -1393,7 +1393,7 @@
           <w:szCs w:val="22"/>
         </w:rPr>
       </w:pPr>
-      <w:hyperlink w:anchor="_Toc10704530" w:history="1">
+      <w:hyperlink w:anchor="_Toc10707630" w:history="1">
         <w:r>
           <w:rPr>
             <w:rStyle w:val="Hyperlink"/>
@@ -1420,7 +1420,7 @@
             <w:noProof/>
             <w:webHidden/>
           </w:rPr>
-          <w:instrText xml:space="preserve"> PAGEREF _Toc10704530 \h </w:instrText>
+          <w:instrText xml:space="preserve"> PAGEREF _Toc10707630 \h </w:instrText>
         </w:r>
         <w:r>
           <w:rPr>
@@ -1464,7 +1464,7 @@
           <w:szCs w:val="22"/>
         </w:rPr>
       </w:pPr>
-      <w:hyperlink w:anchor="_Toc10704531" w:history="1">
+      <w:hyperlink w:anchor="_Toc10707631" w:history="1">
         <w:r>
           <w:rPr>
             <w:rStyle w:val="Hyperlink"/>
@@ -1491,7 +1491,7 @@
             <w:noProof/>
             <w:webHidden/>
           </w:rPr>
-          <w:instrText xml:space="preserve"> PAGEREF _Toc10704531 \h </w:instrText>
+          <w:instrText xml:space="preserve"> PAGEREF _Toc10707631 \h </w:instrText>
         </w:r>
         <w:r>
           <w:rPr>
@@ -1607,7 +1607,7 @@
         </w:rPr>
         <w:fldChar w:fldCharType="separate"/>
       </w:r>
-      <w:hyperlink w:anchor="_Toc10704516" w:history="1">
+      <w:hyperlink w:anchor="_Toc10707632" w:history="1">
         <w:r>
           <w:rPr>
             <w:rStyle w:val="Hyperlink"/>
@@ -1634,7 +1634,7 @@
             <w:noProof/>
             <w:webHidden/>
           </w:rPr>
-          <w:instrText xml:space="preserve"> PAGEREF _Toc10704516 \h </w:instrText>
+          <w:instrText xml:space="preserve"> PAGEREF _Toc10707632 \h </w:instrText>
         </w:r>
         <w:r>
           <w:rPr>
@@ -1950,24 +1950,18 @@
         </w:tabs>
       </w:pPr>
       <w:r>
-        <w:t>SQL</w:t>
+        <w:t>R</w:t>
+      </w:r>
+      <w:r>
+        <w:t>U</w:t>
       </w:r>
       <w:r>
         <w:tab/>
-      </w:r>
-      <w:proofErr w:type="spellStart"/>
-      <w:r>
-        <w:t>Structured</w:t>
-      </w:r>
-      <w:proofErr w:type="spellEnd"/>
-      <w:r>
-        <w:t xml:space="preserve"> Query </w:t>
-      </w:r>
-      <w:proofErr w:type="spellStart"/>
-      <w:r>
-        <w:t>Language</w:t>
-      </w:r>
-      <w:proofErr w:type="spellEnd"/>
+        <w:t>Re</w:t>
+      </w:r>
+      <w:r>
+        <w:t>staurante Universitário</w:t>
+      </w:r>
     </w:p>
     <w:p>
       <w:pPr>
@@ -1976,14 +1970,24 @@
         </w:tabs>
       </w:pPr>
       <w:r>
-        <w:t>SGBD</w:t>
+        <w:t>SQL</w:t>
       </w:r>
       <w:r>
         <w:tab/>
       </w:r>
-      <w:r>
-        <w:t>Sistemas de Gestão de Base de Dados</w:t>
-      </w:r>
+      <w:proofErr w:type="spellStart"/>
+      <w:r>
+        <w:t>Structured</w:t>
+      </w:r>
+      <w:proofErr w:type="spellEnd"/>
+      <w:r>
+        <w:t xml:space="preserve"> Query </w:t>
+      </w:r>
+      <w:proofErr w:type="spellStart"/>
+      <w:r>
+        <w:t>Language</w:t>
+      </w:r>
+      <w:proofErr w:type="spellEnd"/>
     </w:p>
     <w:p>
       <w:pPr>
@@ -1992,13 +1996,13 @@
         </w:tabs>
       </w:pPr>
       <w:r>
-        <w:t>TCC</w:t>
+        <w:t>SGBD</w:t>
       </w:r>
       <w:r>
         <w:tab/>
       </w:r>
       <w:r>
-        <w:t>Trabalho de Conclusão de Curso</w:t>
+        <w:t>Sistemas de Gestão de Base de Dados</w:t>
       </w:r>
     </w:p>
     <w:p>
@@ -2008,6 +2012,22 @@
         </w:tabs>
       </w:pPr>
       <w:r>
+        <w:t>TCC</w:t>
+      </w:r>
+      <w:r>
+        <w:tab/>
+      </w:r>
+      <w:r>
+        <w:t>Trabalho de Conclusão de Curso</w:t>
+      </w:r>
+    </w:p>
+    <w:p>
+      <w:pPr>
+        <w:tabs>
+          <w:tab w:val="left" w:pos="1276"/>
+        </w:tabs>
+      </w:pPr>
+      <w:r>
         <w:t>UFES</w:t>
       </w:r>
       <w:r>
@@ -2070,6 +2090,8 @@
         </w:rPr>
       </w:pPr>
     </w:p>
+    <w:bookmarkStart w:id="1" w:name="_GoBack"/>
+    <w:bookmarkEnd w:id="1"/>
     <w:p>
       <w:pPr>
         <w:pStyle w:val="Sumrio1"/>
@@ -2091,7 +2113,7 @@
       <w:r>
         <w:fldChar w:fldCharType="separate"/>
       </w:r>
-      <w:hyperlink w:anchor="_Toc10704493" w:history="1">
+      <w:hyperlink w:anchor="_Toc10707633" w:history="1">
         <w:r>
           <w:rPr>
             <w:rStyle w:val="Hyperlink"/>
@@ -2136,7 +2158,7 @@
             <w:noProof/>
             <w:webHidden/>
           </w:rPr>
-          <w:instrText xml:space="preserve"> PAGEREF _Toc10704493 \h </w:instrText>
+          <w:instrText xml:space="preserve"> PAGEREF _Toc10707633 \h </w:instrText>
         </w:r>
         <w:r>
           <w:rPr>
@@ -2179,7 +2201,7 @@
           <w:szCs w:val="22"/>
         </w:rPr>
       </w:pPr>
-      <w:hyperlink w:anchor="_Toc10704494" w:history="1">
+      <w:hyperlink w:anchor="_Toc10707634" w:history="1">
         <w:r>
           <w:rPr>
             <w:rStyle w:val="Hyperlink"/>
@@ -2224,7 +2246,7 @@
             <w:noProof/>
             <w:webHidden/>
           </w:rPr>
-          <w:instrText xml:space="preserve"> PAGEREF _Toc10704494 \h </w:instrText>
+          <w:instrText xml:space="preserve"> PAGEREF _Toc10707634 \h </w:instrText>
         </w:r>
         <w:r>
           <w:rPr>
@@ -2267,7 +2289,7 @@
           <w:szCs w:val="22"/>
         </w:rPr>
       </w:pPr>
-      <w:hyperlink w:anchor="_Toc10704495" w:history="1">
+      <w:hyperlink w:anchor="_Toc10707635" w:history="1">
         <w:r>
           <w:rPr>
             <w:rStyle w:val="Hyperlink"/>
@@ -2312,7 +2334,7 @@
             <w:noProof/>
             <w:webHidden/>
           </w:rPr>
-          <w:instrText xml:space="preserve"> PAGEREF _Toc10704495 \h </w:instrText>
+          <w:instrText xml:space="preserve"> PAGEREF _Toc10707635 \h </w:instrText>
         </w:r>
         <w:r>
           <w:rPr>
@@ -2356,7 +2378,7 @@
           <w:szCs w:val="22"/>
         </w:rPr>
       </w:pPr>
-      <w:hyperlink w:anchor="_Toc10704496" w:history="1">
+      <w:hyperlink w:anchor="_Toc10707636" w:history="1">
         <w:r>
           <w:rPr>
             <w:rStyle w:val="Hyperlink"/>
@@ -2383,7 +2405,7 @@
             <w:noProof/>
             <w:webHidden/>
           </w:rPr>
-          <w:instrText xml:space="preserve"> PAGEREF _Toc10704496 \h </w:instrText>
+          <w:instrText xml:space="preserve"> PAGEREF _Toc10707636 \h </w:instrText>
         </w:r>
         <w:r>
           <w:rPr>
@@ -2427,7 +2449,7 @@
           <w:szCs w:val="22"/>
         </w:rPr>
       </w:pPr>
-      <w:hyperlink w:anchor="_Toc10704497" w:history="1">
+      <w:hyperlink w:anchor="_Toc10707637" w:history="1">
         <w:r>
           <w:rPr>
             <w:rStyle w:val="Hyperlink"/>
@@ -2454,7 +2476,7 @@
             <w:noProof/>
             <w:webHidden/>
           </w:rPr>
-          <w:instrText xml:space="preserve"> PAGEREF _Toc10704497 \h </w:instrText>
+          <w:instrText xml:space="preserve"> PAGEREF _Toc10707637 \h </w:instrText>
         </w:r>
         <w:r>
           <w:rPr>
@@ -2497,7 +2519,7 @@
           <w:szCs w:val="22"/>
         </w:rPr>
       </w:pPr>
-      <w:hyperlink w:anchor="_Toc10704498" w:history="1">
+      <w:hyperlink w:anchor="_Toc10707638" w:history="1">
         <w:r>
           <w:rPr>
             <w:rStyle w:val="Hyperlink"/>
@@ -2542,7 +2564,7 @@
             <w:noProof/>
             <w:webHidden/>
           </w:rPr>
-          <w:instrText xml:space="preserve"> PAGEREF _Toc10704498 \h </w:instrText>
+          <w:instrText xml:space="preserve"> PAGEREF _Toc10707638 \h </w:instrText>
         </w:r>
         <w:r>
           <w:rPr>
@@ -2586,7 +2608,7 @@
           <w:szCs w:val="22"/>
         </w:rPr>
       </w:pPr>
-      <w:hyperlink w:anchor="_Toc10704499" w:history="1">
+      <w:hyperlink w:anchor="_Toc10707639" w:history="1">
         <w:r>
           <w:rPr>
             <w:rStyle w:val="Hyperlink"/>
@@ -2613,7 +2635,7 @@
             <w:noProof/>
             <w:webHidden/>
           </w:rPr>
-          <w:instrText xml:space="preserve"> PAGEREF _Toc10704499 \h </w:instrText>
+          <w:instrText xml:space="preserve"> PAGEREF _Toc10707639 \h </w:instrText>
         </w:r>
         <w:r>
           <w:rPr>
@@ -2657,7 +2679,7 @@
           <w:szCs w:val="22"/>
         </w:rPr>
       </w:pPr>
-      <w:hyperlink w:anchor="_Toc10704500" w:history="1">
+      <w:hyperlink w:anchor="_Toc10707640" w:history="1">
         <w:r>
           <w:rPr>
             <w:rStyle w:val="Hyperlink"/>
@@ -2684,7 +2706,7 @@
             <w:noProof/>
             <w:webHidden/>
           </w:rPr>
-          <w:instrText xml:space="preserve"> PAGEREF _Toc10704500 \h </w:instrText>
+          <w:instrText xml:space="preserve"> PAGEREF _Toc10707640 \h </w:instrText>
         </w:r>
         <w:r>
           <w:rPr>
@@ -2728,7 +2750,7 @@
           <w:szCs w:val="22"/>
         </w:rPr>
       </w:pPr>
-      <w:hyperlink w:anchor="_Toc10704501" w:history="1">
+      <w:hyperlink w:anchor="_Toc10707641" w:history="1">
         <w:r>
           <w:rPr>
             <w:rStyle w:val="Hyperlink"/>
@@ -2755,7 +2777,7 @@
             <w:noProof/>
             <w:webHidden/>
           </w:rPr>
-          <w:instrText xml:space="preserve"> PAGEREF _Toc10704501 \h </w:instrText>
+          <w:instrText xml:space="preserve"> PAGEREF _Toc10707641 \h </w:instrText>
         </w:r>
         <w:r>
           <w:rPr>
@@ -2799,7 +2821,7 @@
           <w:szCs w:val="22"/>
         </w:rPr>
       </w:pPr>
-      <w:hyperlink w:anchor="_Toc10704502" w:history="1">
+      <w:hyperlink w:anchor="_Toc10707642" w:history="1">
         <w:r>
           <w:rPr>
             <w:rStyle w:val="Hyperlink"/>
@@ -2826,7 +2848,7 @@
             <w:noProof/>
             <w:webHidden/>
           </w:rPr>
-          <w:instrText xml:space="preserve"> PAGEREF _Toc10704502 \h </w:instrText>
+          <w:instrText xml:space="preserve"> PAGEREF _Toc10707642 \h </w:instrText>
         </w:r>
         <w:r>
           <w:rPr>
@@ -2869,7 +2891,7 @@
           <w:szCs w:val="22"/>
         </w:rPr>
       </w:pPr>
-      <w:hyperlink w:anchor="_Toc10704503" w:history="1">
+      <w:hyperlink w:anchor="_Toc10707643" w:history="1">
         <w:r>
           <w:rPr>
             <w:rStyle w:val="Hyperlink"/>
@@ -2914,7 +2936,7 @@
             <w:noProof/>
             <w:webHidden/>
           </w:rPr>
-          <w:instrText xml:space="preserve"> PAGEREF _Toc10704503 \h </w:instrText>
+          <w:instrText xml:space="preserve"> PAGEREF _Toc10707643 \h </w:instrText>
         </w:r>
         <w:r>
           <w:rPr>
@@ -2958,7 +2980,7 @@
           <w:szCs w:val="22"/>
         </w:rPr>
       </w:pPr>
-      <w:hyperlink w:anchor="_Toc10704504" w:history="1">
+      <w:hyperlink w:anchor="_Toc10707644" w:history="1">
         <w:r>
           <w:rPr>
             <w:rStyle w:val="Hyperlink"/>
@@ -2985,7 +3007,7 @@
             <w:noProof/>
             <w:webHidden/>
           </w:rPr>
-          <w:instrText xml:space="preserve"> PAGEREF _Toc10704504 \h </w:instrText>
+          <w:instrText xml:space="preserve"> PAGEREF _Toc10707644 \h </w:instrText>
         </w:r>
         <w:r>
           <w:rPr>
@@ -3029,7 +3051,7 @@
           <w:szCs w:val="22"/>
         </w:rPr>
       </w:pPr>
-      <w:hyperlink w:anchor="_Toc10704505" w:history="1">
+      <w:hyperlink w:anchor="_Toc10707645" w:history="1">
         <w:r>
           <w:rPr>
             <w:rStyle w:val="Hyperlink"/>
@@ -3056,7 +3078,7 @@
             <w:noProof/>
             <w:webHidden/>
           </w:rPr>
-          <w:instrText xml:space="preserve"> PAGEREF _Toc10704505 \h </w:instrText>
+          <w:instrText xml:space="preserve"> PAGEREF _Toc10707645 \h </w:instrText>
         </w:r>
         <w:r>
           <w:rPr>
@@ -3100,7 +3122,7 @@
           <w:szCs w:val="22"/>
         </w:rPr>
       </w:pPr>
-      <w:hyperlink w:anchor="_Toc10704506" w:history="1">
+      <w:hyperlink w:anchor="_Toc10707646" w:history="1">
         <w:r>
           <w:rPr>
             <w:rStyle w:val="Hyperlink"/>
@@ -3127,7 +3149,7 @@
             <w:noProof/>
             <w:webHidden/>
           </w:rPr>
-          <w:instrText xml:space="preserve"> PAGEREF _Toc10704506 \h </w:instrText>
+          <w:instrText xml:space="preserve"> PAGEREF _Toc10707646 \h </w:instrText>
         </w:r>
         <w:r>
           <w:rPr>
@@ -3171,7 +3193,7 @@
           <w:szCs w:val="22"/>
         </w:rPr>
       </w:pPr>
-      <w:hyperlink w:anchor="_Toc10704507" w:history="1">
+      <w:hyperlink w:anchor="_Toc10707647" w:history="1">
         <w:r>
           <w:rPr>
             <w:rStyle w:val="Hyperlink"/>
@@ -3198,7 +3220,7 @@
             <w:noProof/>
             <w:webHidden/>
           </w:rPr>
-          <w:instrText xml:space="preserve"> PAGEREF _Toc10704507 \h </w:instrText>
+          <w:instrText xml:space="preserve"> PAGEREF _Toc10707647 \h </w:instrText>
         </w:r>
         <w:r>
           <w:rPr>
@@ -3242,7 +3264,7 @@
           <w:szCs w:val="22"/>
         </w:rPr>
       </w:pPr>
-      <w:hyperlink w:anchor="_Toc10704508" w:history="1">
+      <w:hyperlink w:anchor="_Toc10707648" w:history="1">
         <w:r>
           <w:rPr>
             <w:rStyle w:val="Hyperlink"/>
@@ -3269,7 +3291,7 @@
             <w:noProof/>
             <w:webHidden/>
           </w:rPr>
-          <w:instrText xml:space="preserve"> PAGEREF _Toc10704508 \h </w:instrText>
+          <w:instrText xml:space="preserve"> PAGEREF _Toc10707648 \h </w:instrText>
         </w:r>
         <w:r>
           <w:rPr>
@@ -3313,7 +3335,7 @@
           <w:szCs w:val="22"/>
         </w:rPr>
       </w:pPr>
-      <w:hyperlink w:anchor="_Toc10704509" w:history="1">
+      <w:hyperlink w:anchor="_Toc10707649" w:history="1">
         <w:r>
           <w:rPr>
             <w:rStyle w:val="Hyperlink"/>
@@ -3340,7 +3362,7 @@
             <w:noProof/>
             <w:webHidden/>
           </w:rPr>
-          <w:instrText xml:space="preserve"> PAGEREF _Toc10704509 \h </w:instrText>
+          <w:instrText xml:space="preserve"> PAGEREF _Toc10707649 \h </w:instrText>
         </w:r>
         <w:r>
           <w:rPr>
@@ -3384,7 +3406,7 @@
           <w:szCs w:val="22"/>
         </w:rPr>
       </w:pPr>
-      <w:hyperlink w:anchor="_Toc10704510" w:history="1">
+      <w:hyperlink w:anchor="_Toc10707650" w:history="1">
         <w:r>
           <w:rPr>
             <w:rStyle w:val="Hyperlink"/>
@@ -3411,7 +3433,7 @@
             <w:noProof/>
             <w:webHidden/>
           </w:rPr>
-          <w:instrText xml:space="preserve"> PAGEREF _Toc10704510 \h </w:instrText>
+          <w:instrText xml:space="preserve"> PAGEREF _Toc10707650 \h </w:instrText>
         </w:r>
         <w:r>
           <w:rPr>
@@ -3455,7 +3477,7 @@
           <w:szCs w:val="22"/>
         </w:rPr>
       </w:pPr>
-      <w:hyperlink w:anchor="_Toc10704511" w:history="1">
+      <w:hyperlink w:anchor="_Toc10707651" w:history="1">
         <w:r>
           <w:rPr>
             <w:rStyle w:val="Hyperlink"/>
@@ -3482,7 +3504,7 @@
             <w:noProof/>
             <w:webHidden/>
           </w:rPr>
-          <w:instrText xml:space="preserve"> PAGEREF _Toc10704511 \h </w:instrText>
+          <w:instrText xml:space="preserve"> PAGEREF _Toc10707651 \h </w:instrText>
         </w:r>
         <w:r>
           <w:rPr>
@@ -3526,7 +3548,7 @@
           <w:szCs w:val="22"/>
         </w:rPr>
       </w:pPr>
-      <w:hyperlink w:anchor="_Toc10704512" w:history="1">
+      <w:hyperlink w:anchor="_Toc10707652" w:history="1">
         <w:r>
           <w:rPr>
             <w:rStyle w:val="Hyperlink"/>
@@ -3553,7 +3575,7 @@
             <w:noProof/>
             <w:webHidden/>
           </w:rPr>
-          <w:instrText xml:space="preserve"> PAGEREF _Toc10704512 \h </w:instrText>
+          <w:instrText xml:space="preserve"> PAGEREF _Toc10707652 \h </w:instrText>
         </w:r>
         <w:r>
           <w:rPr>
@@ -3596,7 +3618,7 @@
           <w:szCs w:val="22"/>
         </w:rPr>
       </w:pPr>
-      <w:hyperlink w:anchor="_Toc10704513" w:history="1">
+      <w:hyperlink w:anchor="_Toc10707653" w:history="1">
         <w:r>
           <w:rPr>
             <w:rStyle w:val="Hyperlink"/>
@@ -3641,7 +3663,7 @@
             <w:noProof/>
             <w:webHidden/>
           </w:rPr>
-          <w:instrText xml:space="preserve"> PAGEREF _Toc10704513 \h </w:instrText>
+          <w:instrText xml:space="preserve"> PAGEREF _Toc10707653 \h </w:instrText>
         </w:r>
         <w:r>
           <w:rPr>
@@ -3684,7 +3706,7 @@
           <w:szCs w:val="22"/>
         </w:rPr>
       </w:pPr>
-      <w:hyperlink w:anchor="_Toc10704514" w:history="1">
+      <w:hyperlink w:anchor="_Toc10707654" w:history="1">
         <w:r>
           <w:rPr>
             <w:rStyle w:val="Hyperlink"/>
@@ -3729,7 +3751,7 @@
             <w:noProof/>
             <w:webHidden/>
           </w:rPr>
-          <w:instrText xml:space="preserve"> PAGEREF _Toc10704514 \h </w:instrText>
+          <w:instrText xml:space="preserve"> PAGEREF _Toc10707654 \h </w:instrText>
         </w:r>
         <w:r>
           <w:rPr>
@@ -3772,7 +3794,7 @@
           <w:szCs w:val="22"/>
         </w:rPr>
       </w:pPr>
-      <w:hyperlink w:anchor="_Toc10704515" w:history="1">
+      <w:hyperlink w:anchor="_Toc10707655" w:history="1">
         <w:r>
           <w:rPr>
             <w:rStyle w:val="Hyperlink"/>
@@ -3799,7 +3821,7 @@
             <w:noProof/>
             <w:webHidden/>
           </w:rPr>
-          <w:instrText xml:space="preserve"> PAGEREF _Toc10704515 \h </w:instrText>
+          <w:instrText xml:space="preserve"> PAGEREF _Toc10707655 \h </w:instrText>
         </w:r>
         <w:r>
           <w:rPr>
@@ -3869,12 +3891,12 @@
       <w:pPr>
         <w:pStyle w:val="Ttulo1"/>
       </w:pPr>
-      <w:bookmarkStart w:id="1" w:name="_Toc10704493"/>
+      <w:bookmarkStart w:id="2" w:name="_Toc10707633"/>
       <w:r>
         <w:lastRenderedPageBreak/>
         <w:t>Apresentação</w:t>
       </w:r>
-      <w:bookmarkEnd w:id="1"/>
+      <w:bookmarkEnd w:id="2"/>
     </w:p>
     <w:p>
       <w:r>
@@ -4013,56 +4035,55 @@
       </w:r>
     </w:p>
     <w:p/>
+    <w:p>
+      <w:r>
+        <w:t xml:space="preserve">Módulos RTLS baseados em RFID, Beacons, </w:t>
+      </w:r>
+      <w:proofErr w:type="spellStart"/>
+      <w:r>
+        <w:t>ZigBee</w:t>
+      </w:r>
+      <w:proofErr w:type="spellEnd"/>
+      <w:r>
+        <w:t xml:space="preserve"> ou </w:t>
+      </w:r>
+      <w:proofErr w:type="spellStart"/>
+      <w:r>
+        <w:t>Wifi</w:t>
+      </w:r>
+      <w:proofErr w:type="spellEnd"/>
+      <w:r>
+        <w:t xml:space="preserve">, por exemplo, aliados a um sistema GIS podem fornecer a localização em tempo real com boa precisão dos equipamentos emprestados, permitindo ao coordenador do laboratório um monitoramento via web desses recursos. Módulos GPS também podem ser utilizados neste sentido, mas sua maior contribuição se dá em ambientes exteriores. Essas diferentes tecnologias apresentam características (alcance, custo, robustez, precisão) distintas e um estudo deve ser realizado para avaliar a melhor solução para o problema em questão. Em um primeiro momento, abordagens baseadas em Beacons ou </w:t>
+      </w:r>
+      <w:proofErr w:type="spellStart"/>
+      <w:r>
+        <w:t>ZigBee</w:t>
+      </w:r>
+      <w:proofErr w:type="spellEnd"/>
+      <w:r>
+        <w:t xml:space="preserve"> podem ser atrativas tendo em vista a baixa quantidade de dados que será transmitida, custo relativamente baixo e baixo consumo de energia.</w:t>
+      </w:r>
+    </w:p>
     <w:p/>
     <w:p>
       <w:r>
-        <w:t xml:space="preserve">Módulos RTLS baseados em RFID, Beacons, </w:t>
+        <w:t>P</w:t>
+      </w:r>
+      <w:r>
+        <w:t>ode utilizar</w:t>
+      </w:r>
+      <w:r>
+        <w:t xml:space="preserve"> também</w:t>
+      </w:r>
+      <w:r>
+        <w:t xml:space="preserve"> o </w:t>
       </w:r>
       <w:proofErr w:type="spellStart"/>
       <w:r>
-        <w:t>ZigBee</w:t>
+        <w:t>LoRa</w:t>
       </w:r>
       <w:proofErr w:type="spellEnd"/>
       <w:r>
-        <w:t xml:space="preserve"> ou </w:t>
-      </w:r>
-      <w:proofErr w:type="spellStart"/>
-      <w:r>
-        <w:t>Wifi</w:t>
-      </w:r>
-      <w:proofErr w:type="spellEnd"/>
-      <w:r>
-        <w:t xml:space="preserve">, por exemplo, aliados a um sistema GIS podem fornecer a localização em tempo real com boa precisão dos equipamentos emprestados, permitindo ao coordenador do laboratório um monitoramento via web desses recursos. Módulos GPS também podem ser utilizados neste sentido, mas sua maior contribuição se dá em ambientes exteriores. Essas diferentes tecnologias apresentam características (alcance, custo, robustez, precisão) distintas e um estudo deve ser realizado para avaliar a melhor solução para o problema em questão. Em um primeiro momento, abordagens baseadas em Beacons ou </w:t>
-      </w:r>
-      <w:proofErr w:type="spellStart"/>
-      <w:r>
-        <w:t>ZigBee</w:t>
-      </w:r>
-      <w:proofErr w:type="spellEnd"/>
-      <w:r>
-        <w:t xml:space="preserve"> podem ser atrativas tendo em vista a baixa quantidade de dados que será transmitida, custo relativamente baixo e baixo consumo de energia.</w:t>
-      </w:r>
-    </w:p>
-    <w:p/>
-    <w:p>
-      <w:r>
-        <w:t>P</w:t>
-      </w:r>
-      <w:r>
-        <w:t>ode utilizar</w:t>
-      </w:r>
-      <w:r>
-        <w:t xml:space="preserve"> também</w:t>
-      </w:r>
-      <w:r>
-        <w:t xml:space="preserve"> o </w:t>
-      </w:r>
-      <w:proofErr w:type="spellStart"/>
-      <w:r>
-        <w:t>LoRa</w:t>
-      </w:r>
-      <w:proofErr w:type="spellEnd"/>
-      <w:r>
         <w:t xml:space="preserve"> </w:t>
       </w:r>
       <w:r>
@@ -4104,14 +4125,9 @@
       <w:r>
         <w:t xml:space="preserve">. A sua capacidade de </w:t>
       </w:r>
-      <w:proofErr w:type="spellStart"/>
-      <w:r>
-        <w:t>transmi</w:t>
-      </w:r>
-      <w:r>
-        <w:t>ção</w:t>
-      </w:r>
-      <w:proofErr w:type="spellEnd"/>
+      <w:r>
+        <w:t>transmissão</w:t>
+      </w:r>
       <w:r>
         <w:t xml:space="preserve"> é baixa, o que </w:t>
       </w:r>
@@ -4155,32 +4171,32 @@
         <w:t xml:space="preserve"> Além disso, há o ESP</w:t>
       </w:r>
       <w:r>
-        <w:t xml:space="preserve">8266 que pode ser </w:t>
+        <w:t>8266 que pode ser utilizado no</w:t>
+      </w:r>
+      <w:r>
+        <w:t xml:space="preserve"> sistema de localização do</w:t>
+      </w:r>
+      <w:r>
+        <w:t>s</w:t>
+      </w:r>
+      <w:r>
+        <w:t xml:space="preserve"> equipamento</w:t>
+      </w:r>
+      <w:r>
+        <w:t>s</w:t>
+      </w:r>
+      <w:r>
+        <w:t>, que são módulos que serve</w:t>
+      </w:r>
+      <w:r>
+        <w:t>m</w:t>
+      </w:r>
+      <w:r>
+        <w:t xml:space="preserve"> como </w:t>
       </w:r>
       <w:r>
         <w:lastRenderedPageBreak/>
-        <w:t>utilizado no</w:t>
-      </w:r>
-      <w:r>
-        <w:t xml:space="preserve"> sistema de localização do</w:t>
-      </w:r>
-      <w:r>
-        <w:t>s</w:t>
-      </w:r>
-      <w:r>
-        <w:t xml:space="preserve"> equipamento</w:t>
-      </w:r>
-      <w:r>
-        <w:t>s</w:t>
-      </w:r>
-      <w:r>
-        <w:t>, que são módulos que serve</w:t>
-      </w:r>
-      <w:r>
-        <w:t>m</w:t>
-      </w:r>
-      <w:r>
-        <w:t xml:space="preserve"> como “Ponte Serial-WiFi”, ou seja, um lado eles recebem comandos via Serial e interagem com a rede WiFi</w:t>
+        <w:t>“Ponte Serial-WiFi”, ou seja, um lado eles recebem comandos via Serial e interagem com a rede WiFi</w:t>
       </w:r>
       <w:r>
         <w:t xml:space="preserve"> (EMBARCADOS, 2015)</w:t>
@@ -4231,11 +4247,11 @@
           <w:numId w:val="40"/>
         </w:numPr>
       </w:pPr>
-      <w:bookmarkStart w:id="2" w:name="_Toc10496450"/>
+      <w:bookmarkStart w:id="3" w:name="_Toc10496450"/>
       <w:r>
         <w:t xml:space="preserve">Cadastramento em detalhes </w:t>
       </w:r>
-      <w:bookmarkEnd w:id="2"/>
+      <w:bookmarkEnd w:id="3"/>
       <w:r>
         <w:t>dos Alunos, Equipamentos e Kits</w:t>
       </w:r>
@@ -4250,8 +4266,8 @@
       <w:r>
         <w:t>V</w:t>
       </w:r>
-      <w:bookmarkStart w:id="3" w:name="_Toc10496451"/>
-      <w:bookmarkEnd w:id="3"/>
+      <w:bookmarkStart w:id="4" w:name="_Toc10496451"/>
+      <w:bookmarkEnd w:id="4"/>
       <w:r>
         <w:t>erificação de disponibilidade de Equipamentos</w:t>
       </w:r>
@@ -4266,8 +4282,8 @@
       <w:r>
         <w:t>S</w:t>
       </w:r>
-      <w:bookmarkStart w:id="4" w:name="_Toc10496452"/>
-      <w:bookmarkEnd w:id="4"/>
+      <w:bookmarkStart w:id="5" w:name="_Toc10496452"/>
+      <w:bookmarkEnd w:id="5"/>
       <w:r>
         <w:t>olicitação do Equipamento</w:t>
       </w:r>
@@ -4282,11 +4298,11 @@
       <w:r>
         <w:t>R</w:t>
       </w:r>
-      <w:bookmarkStart w:id="5" w:name="_Toc10496453"/>
+      <w:bookmarkStart w:id="6" w:name="_Toc10496453"/>
       <w:r>
         <w:t>etirada do Equipamento</w:t>
       </w:r>
-      <w:bookmarkEnd w:id="5"/>
+      <w:bookmarkEnd w:id="6"/>
       <w:r>
         <w:t xml:space="preserve"> </w:t>
       </w:r>
@@ -4301,11 +4317,11 @@
       <w:r>
         <w:t>D</w:t>
       </w:r>
-      <w:bookmarkStart w:id="6" w:name="_Toc10496455"/>
+      <w:bookmarkStart w:id="7" w:name="_Toc10496455"/>
       <w:r>
         <w:t>evolução do Equipamento</w:t>
       </w:r>
-      <w:bookmarkEnd w:id="6"/>
+      <w:bookmarkEnd w:id="7"/>
       <w:r>
         <w:t xml:space="preserve"> </w:t>
       </w:r>
@@ -4317,8 +4333,8 @@
           <w:numId w:val="40"/>
         </w:numPr>
       </w:pPr>
-      <w:bookmarkStart w:id="7" w:name="_Toc10496456"/>
-      <w:bookmarkEnd w:id="7"/>
+      <w:bookmarkStart w:id="8" w:name="_Toc10496456"/>
+      <w:bookmarkEnd w:id="8"/>
       <w:r>
         <w:t>Renovação do Equipamento</w:t>
       </w:r>
@@ -4399,7 +4415,7 @@
         <w:keepNext/>
         <w:jc w:val="both"/>
       </w:pPr>
-      <w:bookmarkStart w:id="8" w:name="_Toc10704524"/>
+      <w:bookmarkStart w:id="9" w:name="_Toc10707624"/>
       <w:r>
         <w:lastRenderedPageBreak/>
         <w:t xml:space="preserve">Figura </w:t>
@@ -4415,7 +4431,7 @@
       <w:r>
         <w:t xml:space="preserve"> - Esquemático de Reconhecimento do Usuário, Kits ou Equipamento e inserindo no Banco de Dados</w:t>
       </w:r>
-      <w:bookmarkEnd w:id="8"/>
+      <w:bookmarkEnd w:id="9"/>
     </w:p>
     <w:p>
       <w:pPr>
@@ -4426,9 +4442,9 @@
           <w:noProof/>
         </w:rPr>
         <w:drawing>
-          <wp:inline distT="0" distB="0" distL="0" distR="0" wp14:anchorId="7C323EC1" wp14:editId="2E9E7EE8">
-            <wp:extent cx="4714875" cy="2651597"/>
-            <wp:effectExtent l="0" t="0" r="0" b="0"/>
+          <wp:inline distT="0" distB="0" distL="0" distR="0" wp14:anchorId="7C323EC1" wp14:editId="011D1AA6">
+            <wp:extent cx="4723075" cy="2656060"/>
+            <wp:effectExtent l="0" t="0" r="1905" b="0"/>
             <wp:docPr id="2" name="Imagem 2"/>
             <wp:cNvGraphicFramePr>
               <a:graphicFrameLocks xmlns:a="http://schemas.openxmlformats.org/drawingml/2006/main" noChangeAspect="1"/>
@@ -4455,7 +4471,7 @@
                   <pic:spPr>
                     <a:xfrm>
                       <a:off x="0" y="0"/>
-                      <a:ext cx="4723075" cy="2656209"/>
+                      <a:ext cx="4723075" cy="2656060"/>
                     </a:xfrm>
                     <a:prstGeom prst="rect">
                       <a:avLst/>
@@ -4477,7 +4493,7 @@
           <w:szCs w:val="18"/>
         </w:rPr>
       </w:pPr>
-      <w:bookmarkStart w:id="9" w:name="_Hlk10692068"/>
+      <w:bookmarkStart w:id="10" w:name="_Hlk10692068"/>
       <w:r>
         <w:rPr>
           <w:sz w:val="18"/>
@@ -4485,7 +4501,7 @@
         </w:rPr>
         <w:t>Fonte: Produção do próprio autor.</w:t>
       </w:r>
-      <w:bookmarkEnd w:id="9"/>
+      <w:bookmarkEnd w:id="10"/>
     </w:p>
     <w:p>
       <w:pPr>
@@ -4498,7 +4514,7 @@
         <w:keepNext/>
         <w:jc w:val="both"/>
       </w:pPr>
-      <w:bookmarkStart w:id="10" w:name="_Toc10704525"/>
+      <w:bookmarkStart w:id="11" w:name="_Toc10707625"/>
       <w:r>
         <w:t xml:space="preserve">Figura </w:t>
       </w:r>
@@ -4519,7 +4535,7 @@
         </w:rPr>
         <w:t xml:space="preserve"> e Equipamento ou Kit</w:t>
       </w:r>
-      <w:bookmarkEnd w:id="10"/>
+      <w:bookmarkEnd w:id="11"/>
     </w:p>
     <w:p>
       <w:pPr>
@@ -4603,14 +4619,14 @@
       <w:pPr>
         <w:pStyle w:val="Ttulo1"/>
       </w:pPr>
-      <w:bookmarkStart w:id="11" w:name="_Toc335309197"/>
-      <w:bookmarkStart w:id="12" w:name="_Toc335309213"/>
-      <w:bookmarkStart w:id="13" w:name="_Toc10704494"/>
+      <w:bookmarkStart w:id="12" w:name="_Toc335309197"/>
+      <w:bookmarkStart w:id="13" w:name="_Toc335309213"/>
+      <w:bookmarkStart w:id="14" w:name="_Toc10707634"/>
       <w:r>
         <w:lastRenderedPageBreak/>
         <w:t>Justificativa</w:t>
       </w:r>
-      <w:bookmarkEnd w:id="13"/>
+      <w:bookmarkEnd w:id="14"/>
     </w:p>
     <w:p>
       <w:r>
@@ -4721,23 +4737,23 @@
       <w:pPr>
         <w:pStyle w:val="Ttulo1"/>
       </w:pPr>
-      <w:bookmarkStart w:id="14" w:name="_Toc10704495"/>
-      <w:bookmarkEnd w:id="11"/>
+      <w:bookmarkStart w:id="15" w:name="_Toc10707635"/>
+      <w:bookmarkEnd w:id="12"/>
       <w:r>
         <w:lastRenderedPageBreak/>
         <w:t>Objetivo geral e objetivos específicos</w:t>
       </w:r>
-      <w:bookmarkEnd w:id="14"/>
+      <w:bookmarkEnd w:id="15"/>
     </w:p>
     <w:p>
       <w:pPr>
         <w:pStyle w:val="Ttulo2"/>
       </w:pPr>
-      <w:bookmarkStart w:id="15" w:name="_Toc10704496"/>
+      <w:bookmarkStart w:id="16" w:name="_Toc10707636"/>
       <w:r>
         <w:t>Objetivos Geral</w:t>
       </w:r>
-      <w:bookmarkEnd w:id="15"/>
+      <w:bookmarkEnd w:id="16"/>
     </w:p>
     <w:p>
       <w:r>
@@ -4759,7 +4775,13 @@
         <w:t>s</w:t>
       </w:r>
       <w:r>
-        <w:t xml:space="preserve"> laboratórios da Engenharia Elétrica da UFES. Este sistema obterá de forma automatizada o código do equipamento, matrícula do estudante, data de empréstimo e entrega e além de informações adicionais para geração de relatórios.  </w:t>
+        <w:t xml:space="preserve"> laboratórios da Engenharia Elétrica da UFES. Este sistema obterá de forma automatizada o código do equipamento, matrícula do estudante</w:t>
+      </w:r>
+      <w:r>
+        <w:t xml:space="preserve"> ou código do cartão do RU</w:t>
+      </w:r>
+      <w:r>
+        <w:t xml:space="preserve">, data de empréstimo e entrega e além de informações adicionais para geração de relatórios.  </w:t>
       </w:r>
       <w:r>
         <w:t xml:space="preserve">  </w:t>
@@ -4769,14 +4791,14 @@
       <w:pPr>
         <w:pStyle w:val="Ttulo2"/>
       </w:pPr>
-      <w:bookmarkStart w:id="16" w:name="_Toc10704497"/>
+      <w:bookmarkStart w:id="17" w:name="_Toc10707637"/>
       <w:r>
         <w:t xml:space="preserve">Objetivos </w:t>
       </w:r>
       <w:r>
         <w:t>Específicos</w:t>
       </w:r>
-      <w:bookmarkEnd w:id="16"/>
+      <w:bookmarkEnd w:id="17"/>
     </w:p>
     <w:p>
       <w:r>
@@ -4795,7 +4817,7 @@
       <w:r>
         <w:t>Desenvolver um sistema para fazer a leitura dos códigos de barra</w:t>
       </w:r>
-      <w:bookmarkStart w:id="17" w:name="_Hlk10701386"/>
+      <w:bookmarkStart w:id="18" w:name="_Hlk10701386"/>
       <w:r>
         <w:t xml:space="preserve">, QR </w:t>
       </w:r>
@@ -4810,9 +4832,15 @@
       <w:r>
         <w:t xml:space="preserve"> </w:t>
       </w:r>
-      <w:bookmarkEnd w:id="17"/>
-      <w:r>
-        <w:t>presente na carteira de estudante e do patrimônio do equipamento;</w:t>
+      <w:bookmarkEnd w:id="18"/>
+      <w:r>
+        <w:t>presente na carteira de estudante</w:t>
+      </w:r>
+      <w:r>
+        <w:t>, cartão do RU</w:t>
+      </w:r>
+      <w:r>
+        <w:t xml:space="preserve"> e do patrimônio do equipamento;</w:t>
       </w:r>
     </w:p>
     <w:p>
@@ -4905,22 +4933,22 @@
       <w:r>
         <w:br w:type="page"/>
       </w:r>
-      <w:bookmarkStart w:id="18" w:name="_Toc10704498"/>
+      <w:bookmarkStart w:id="19" w:name="_Toc10707638"/>
       <w:r>
         <w:lastRenderedPageBreak/>
         <w:t>Embasamento Teórico</w:t>
       </w:r>
-      <w:bookmarkEnd w:id="18"/>
+      <w:bookmarkEnd w:id="19"/>
     </w:p>
     <w:p>
       <w:pPr>
         <w:pStyle w:val="Ttulo2"/>
       </w:pPr>
-      <w:bookmarkStart w:id="19" w:name="_Toc10704499"/>
+      <w:bookmarkStart w:id="20" w:name="_Toc10707639"/>
       <w:r>
         <w:t>Automatização de processos</w:t>
       </w:r>
-      <w:bookmarkEnd w:id="19"/>
+      <w:bookmarkEnd w:id="20"/>
     </w:p>
     <w:p>
       <w:r>
@@ -4992,14 +5020,14 @@
       <w:pPr>
         <w:pStyle w:val="Ttulo2"/>
       </w:pPr>
-      <w:bookmarkStart w:id="20" w:name="_Toc10704500"/>
+      <w:bookmarkStart w:id="21" w:name="_Toc10707640"/>
       <w:r>
         <w:t>Aplicação W</w:t>
       </w:r>
       <w:r>
         <w:t>eb</w:t>
       </w:r>
-      <w:bookmarkEnd w:id="20"/>
+      <w:bookmarkEnd w:id="21"/>
     </w:p>
     <w:p>
       <w:r>
@@ -5183,11 +5211,11 @@
       <w:pPr>
         <w:pStyle w:val="Ttulo2"/>
       </w:pPr>
-      <w:bookmarkStart w:id="21" w:name="_Toc10704501"/>
+      <w:bookmarkStart w:id="22" w:name="_Toc10707641"/>
       <w:r>
         <w:t>Banco de Dados</w:t>
       </w:r>
-      <w:bookmarkEnd w:id="21"/>
+      <w:bookmarkEnd w:id="22"/>
     </w:p>
     <w:p>
       <w:r>
@@ -5246,21 +5274,13 @@
     <w:p/>
     <w:p>
       <w:r>
-        <w:t xml:space="preserve">Os sistemas de banco de dados têm certas vantagens em relação ao sistema tradicional de armazenamento de arquivos. Eles são implementados com a função de isolar os detalhes internos do banco de dados do usuário, ou seja, promover a abstração desses dados e também permitir a relativa dependência dos dados e aplicativos que </w:t>
-      </w:r>
-      <w:proofErr w:type="gramStart"/>
-      <w:r>
-        <w:t xml:space="preserve">acessam </w:t>
+        <w:t xml:space="preserve">Os sistemas de banco de dados têm certas vantagens em relação ao sistema tradicional de armazenamento de arquivos. Eles são implementados com a função de isolar os detalhes internos do banco de dados do usuário, ou seja, promover a abstração desses dados e também permitir a relativa dependência dos dados e aplicativos que acessam </w:t>
       </w:r>
       <w:r>
         <w:t xml:space="preserve"> </w:t>
       </w:r>
       <w:r>
-        <w:t>(</w:t>
-      </w:r>
-      <w:proofErr w:type="gramEnd"/>
-      <w:r>
-        <w:t>DEVMEDIA, 201</w:t>
+        <w:t>(DEVMEDIA, 201</w:t>
       </w:r>
       <w:r>
         <w:t>4</w:t>
@@ -5395,9 +5415,9 @@
         <w:pStyle w:val="Legenda"/>
         <w:ind w:left="1412"/>
       </w:pPr>
-      <w:bookmarkStart w:id="22" w:name="_Ref9278615"/>
-      <w:bookmarkStart w:id="23" w:name="_Toc335989464"/>
-      <w:bookmarkStart w:id="24" w:name="_Toc10704526"/>
+      <w:bookmarkStart w:id="23" w:name="_Ref9278615"/>
+      <w:bookmarkStart w:id="24" w:name="_Toc335989464"/>
+      <w:bookmarkStart w:id="25" w:name="_Toc10707626"/>
       <w:r>
         <w:t xml:space="preserve">Figura </w:t>
       </w:r>
@@ -5409,15 +5429,15 @@
           <w:t>3</w:t>
         </w:r>
       </w:fldSimple>
-      <w:bookmarkEnd w:id="22"/>
+      <w:bookmarkEnd w:id="23"/>
       <w:r>
         <w:t xml:space="preserve"> –</w:t>
       </w:r>
-      <w:bookmarkEnd w:id="23"/>
+      <w:bookmarkEnd w:id="24"/>
       <w:r>
         <w:t xml:space="preserve"> Configuração do Banco de Dados.</w:t>
       </w:r>
-      <w:bookmarkEnd w:id="24"/>
+      <w:bookmarkEnd w:id="25"/>
     </w:p>
     <w:p>
       <w:pPr>
@@ -5493,7 +5513,7 @@
         </w:rPr>
         <w:t xml:space="preserve">e: </w:t>
       </w:r>
-      <w:bookmarkStart w:id="25" w:name="_Hlk10489751"/>
+      <w:bookmarkStart w:id="26" w:name="_Hlk10489751"/>
       <w:r>
         <w:rPr>
           <w:sz w:val="18"/>
@@ -5566,7 +5586,7 @@
         </w:rPr>
         <w:t>.</w:t>
       </w:r>
-      <w:bookmarkEnd w:id="25"/>
+      <w:bookmarkEnd w:id="26"/>
     </w:p>
     <w:p/>
     <w:p>
@@ -5592,9 +5612,9 @@
         <w:pStyle w:val="Legenda"/>
         <w:ind w:left="1985"/>
       </w:pPr>
-      <w:bookmarkStart w:id="26" w:name="_Ref9278647"/>
-      <w:bookmarkStart w:id="27" w:name="_Toc335989465"/>
-      <w:bookmarkStart w:id="28" w:name="_Toc10704527"/>
+      <w:bookmarkStart w:id="27" w:name="_Ref9278647"/>
+      <w:bookmarkStart w:id="28" w:name="_Toc335989465"/>
+      <w:bookmarkStart w:id="29" w:name="_Toc10707627"/>
       <w:r>
         <w:t xml:space="preserve">Figura </w:t>
       </w:r>
@@ -5606,15 +5626,15 @@
           <w:t>4</w:t>
         </w:r>
       </w:fldSimple>
-      <w:bookmarkEnd w:id="26"/>
+      <w:bookmarkEnd w:id="27"/>
       <w:r>
         <w:t xml:space="preserve"> – </w:t>
       </w:r>
-      <w:bookmarkEnd w:id="27"/>
+      <w:bookmarkEnd w:id="28"/>
       <w:r>
         <w:t>Outra configuração do banco de dados</w:t>
       </w:r>
-      <w:bookmarkEnd w:id="28"/>
+      <w:bookmarkEnd w:id="29"/>
     </w:p>
     <w:p>
       <w:pPr>
@@ -5781,9 +5801,9 @@
         <w:ind w:left="0"/>
         <w:jc w:val="center"/>
       </w:pPr>
-      <w:bookmarkStart w:id="29" w:name="_Ref9278778"/>
-      <w:bookmarkStart w:id="30" w:name="_Toc335989466"/>
-      <w:bookmarkStart w:id="31" w:name="_Toc10704528"/>
+      <w:bookmarkStart w:id="30" w:name="_Ref9278778"/>
+      <w:bookmarkStart w:id="31" w:name="_Toc335989466"/>
+      <w:bookmarkStart w:id="32" w:name="_Toc10707628"/>
       <w:r>
         <w:t xml:space="preserve">Figura </w:t>
       </w:r>
@@ -5795,15 +5815,15 @@
           <w:t>5</w:t>
         </w:r>
       </w:fldSimple>
-      <w:bookmarkEnd w:id="29"/>
+      <w:bookmarkEnd w:id="30"/>
       <w:r>
         <w:t xml:space="preserve"> – </w:t>
       </w:r>
-      <w:bookmarkEnd w:id="30"/>
+      <w:bookmarkEnd w:id="31"/>
       <w:r>
         <w:t>Acesso ao banco de dados</w:t>
       </w:r>
-      <w:bookmarkEnd w:id="31"/>
+      <w:bookmarkEnd w:id="32"/>
     </w:p>
     <w:p>
       <w:pPr>
@@ -5944,11 +5964,11 @@
       <w:pPr>
         <w:pStyle w:val="Ttulo2"/>
       </w:pPr>
-      <w:bookmarkStart w:id="32" w:name="_Toc10704502"/>
+      <w:bookmarkStart w:id="33" w:name="_Toc10707642"/>
       <w:r>
         <w:t>Sistema Embarcado</w:t>
       </w:r>
-      <w:bookmarkEnd w:id="32"/>
+      <w:bookmarkEnd w:id="33"/>
     </w:p>
     <w:p/>
     <w:p>
@@ -6107,7 +6127,13 @@
         <w:t>)</w:t>
       </w:r>
       <w:r>
-        <w:t xml:space="preserve"> e também o sistema que irá reconhecer o código do equipamento e a matrícula do aluno através do código de barras</w:t>
+        <w:t xml:space="preserve"> e também o sistema que irá reconhecer o código do equipamento e a matrícula do aluno </w:t>
+      </w:r>
+      <w:r>
+        <w:t xml:space="preserve">ou código da cartão do RU </w:t>
+      </w:r>
+      <w:r>
+        <w:t>através do código de barras</w:t>
       </w:r>
       <w:r>
         <w:t xml:space="preserve">, QR </w:t>
@@ -6134,7 +6160,7 @@
       <w:pPr>
         <w:pStyle w:val="Corpodetexto"/>
       </w:pPr>
-      <w:bookmarkStart w:id="33" w:name="_Toc335309207"/>
+      <w:bookmarkStart w:id="34" w:name="_Toc335309207"/>
     </w:p>
     <w:p>
       <w:pPr>
@@ -6163,23 +6189,23 @@
         </w:rPr>
         <w:t xml:space="preserve"> </w:t>
       </w:r>
-      <w:bookmarkEnd w:id="33"/>
+      <w:bookmarkEnd w:id="34"/>
     </w:p>
     <w:p>
       <w:pPr>
         <w:pStyle w:val="Ttulo1"/>
       </w:pPr>
-      <w:bookmarkStart w:id="34" w:name="_Toc523891314"/>
+      <w:bookmarkStart w:id="35" w:name="_Toc523891314"/>
       <w:r>
         <w:br w:type="page"/>
       </w:r>
-      <w:bookmarkStart w:id="35" w:name="_Toc10704503"/>
-      <w:bookmarkEnd w:id="34"/>
+      <w:bookmarkStart w:id="36" w:name="_Toc10707643"/>
+      <w:bookmarkEnd w:id="35"/>
       <w:r>
         <w:lastRenderedPageBreak/>
         <w:t>Metodologia e etapas de desenvolvimento</w:t>
       </w:r>
-      <w:bookmarkEnd w:id="35"/>
+      <w:bookmarkEnd w:id="36"/>
     </w:p>
     <w:p>
       <w:r>
@@ -6203,11 +6229,11 @@
       <w:pPr>
         <w:pStyle w:val="Ttulo2"/>
       </w:pPr>
-      <w:bookmarkStart w:id="36" w:name="_Toc10704504"/>
+      <w:bookmarkStart w:id="37" w:name="_Toc10707644"/>
       <w:r>
         <w:t>Estabelecer e Revisar as propriedades do sistema</w:t>
       </w:r>
-      <w:bookmarkEnd w:id="36"/>
+      <w:bookmarkEnd w:id="37"/>
     </w:p>
     <w:p>
       <w:r>
@@ -6219,7 +6245,7 @@
       <w:pPr>
         <w:pStyle w:val="Ttulo2"/>
       </w:pPr>
-      <w:bookmarkStart w:id="37" w:name="_Toc10704505"/>
+      <w:bookmarkStart w:id="38" w:name="_Toc10707645"/>
       <w:r>
         <w:t xml:space="preserve">Instalação </w:t>
       </w:r>
@@ -6229,7 +6255,7 @@
       <w:r>
         <w:t>, programas e sistema operacional para o desenvolvimento do projeto</w:t>
       </w:r>
-      <w:bookmarkEnd w:id="37"/>
+      <w:bookmarkEnd w:id="38"/>
     </w:p>
     <w:p>
       <w:r>
@@ -6259,7 +6285,7 @@
       <w:pPr>
         <w:pStyle w:val="Ttulo2"/>
       </w:pPr>
-      <w:bookmarkStart w:id="38" w:name="_Toc10704506"/>
+      <w:bookmarkStart w:id="39" w:name="_Toc10707646"/>
       <w:r>
         <w:t xml:space="preserve">Construção do Módulo </w:t>
       </w:r>
@@ -6280,7 +6306,7 @@
       <w:r>
         <w:t xml:space="preserve"> ou RFID</w:t>
       </w:r>
-      <w:bookmarkEnd w:id="38"/>
+      <w:bookmarkEnd w:id="39"/>
     </w:p>
     <w:p>
       <w:r>
@@ -6290,7 +6316,13 @@
         <w:t>identifica</w:t>
       </w:r>
       <w:r>
-        <w:t xml:space="preserve"> a sua matrícula. </w:t>
+        <w:t xml:space="preserve"> a sua matrícula</w:t>
+      </w:r>
+      <w:r>
+        <w:t xml:space="preserve"> ou código do cartão do RU</w:t>
+      </w:r>
+      <w:r>
+        <w:t xml:space="preserve">. </w:t>
       </w:r>
     </w:p>
     <w:p/>
@@ -6298,16 +6330,16 @@
       <w:pPr>
         <w:pStyle w:val="Ttulo2"/>
       </w:pPr>
-      <w:bookmarkStart w:id="39" w:name="_Toc10704507"/>
+      <w:bookmarkStart w:id="40" w:name="_Toc10707647"/>
       <w:r>
         <w:t xml:space="preserve">Construção do Módulo </w:t>
       </w:r>
-      <w:bookmarkStart w:id="40" w:name="_Hlk10694046"/>
+      <w:bookmarkStart w:id="41" w:name="_Hlk10694046"/>
       <w:r>
         <w:t>RTLS</w:t>
       </w:r>
-      <w:bookmarkEnd w:id="39"/>
       <w:bookmarkEnd w:id="40"/>
+      <w:bookmarkEnd w:id="41"/>
     </w:p>
     <w:p>
       <w:r>
@@ -6323,12 +6355,12 @@
       <w:pPr>
         <w:pStyle w:val="Ttulo2"/>
       </w:pPr>
-      <w:bookmarkStart w:id="41" w:name="_Toc10704508"/>
+      <w:bookmarkStart w:id="42" w:name="_Toc10707648"/>
       <w:r>
         <w:lastRenderedPageBreak/>
         <w:t>Montando o banco de dados do sistema</w:t>
       </w:r>
-      <w:bookmarkEnd w:id="41"/>
+      <w:bookmarkEnd w:id="42"/>
     </w:p>
     <w:p>
       <w:r>
@@ -6346,11 +6378,11 @@
       <w:pPr>
         <w:pStyle w:val="Ttulo2"/>
       </w:pPr>
-      <w:bookmarkStart w:id="42" w:name="_Toc10704509"/>
+      <w:bookmarkStart w:id="43" w:name="_Toc10707649"/>
       <w:r>
         <w:t>Desenvolvimento da interface web</w:t>
       </w:r>
-      <w:bookmarkEnd w:id="42"/>
+      <w:bookmarkEnd w:id="43"/>
     </w:p>
     <w:p>
       <w:r>
@@ -6380,11 +6412,11 @@
       <w:pPr>
         <w:pStyle w:val="Ttulo2"/>
       </w:pPr>
-      <w:bookmarkStart w:id="43" w:name="_Toc10704510"/>
+      <w:bookmarkStart w:id="44" w:name="_Toc10707650"/>
       <w:r>
         <w:t>Integração do Hardware e Software</w:t>
       </w:r>
-      <w:bookmarkEnd w:id="43"/>
+      <w:bookmarkEnd w:id="44"/>
     </w:p>
     <w:p>
       <w:r>
@@ -6396,11 +6428,11 @@
       <w:pPr>
         <w:pStyle w:val="Ttulo2"/>
       </w:pPr>
-      <w:bookmarkStart w:id="44" w:name="_Toc10704511"/>
+      <w:bookmarkStart w:id="45" w:name="_Toc10707651"/>
       <w:r>
         <w:t>Testes e validações</w:t>
       </w:r>
-      <w:bookmarkEnd w:id="44"/>
+      <w:bookmarkEnd w:id="45"/>
     </w:p>
     <w:p>
       <w:r>
@@ -6418,17 +6450,17 @@
       <w:pPr>
         <w:pStyle w:val="Ttulo2"/>
       </w:pPr>
-      <w:bookmarkStart w:id="45" w:name="_Toc10704512"/>
+      <w:bookmarkStart w:id="46" w:name="_Toc10707652"/>
       <w:r>
         <w:t>Lições Aprendidas</w:t>
       </w:r>
-      <w:bookmarkEnd w:id="45"/>
+      <w:bookmarkEnd w:id="46"/>
     </w:p>
     <w:p>
       <w:r>
         <w:t>Aqui irá registrar tudo que foi aprendido durante o desenvolvimento do projeto. Nesta parte será focado no relatório e na apresentação final.</w:t>
       </w:r>
-      <w:bookmarkEnd w:id="12"/>
+      <w:bookmarkEnd w:id="13"/>
       <w:r>
         <w:br w:type="page"/>
       </w:r>
@@ -6437,13 +6469,13 @@
       <w:pPr>
         <w:pStyle w:val="Ttulo1"/>
       </w:pPr>
-      <w:bookmarkStart w:id="46" w:name="_Toc523964459"/>
-      <w:bookmarkStart w:id="47" w:name="_Toc10704513"/>
+      <w:bookmarkStart w:id="47" w:name="_Toc523964459"/>
+      <w:bookmarkStart w:id="48" w:name="_Toc10707653"/>
       <w:r>
         <w:lastRenderedPageBreak/>
         <w:t>Cronograma de execução</w:t>
       </w:r>
-      <w:bookmarkEnd w:id="47"/>
+      <w:bookmarkEnd w:id="48"/>
     </w:p>
     <w:p>
       <w:pPr>
@@ -6457,8 +6489,6 @@
       <w:pPr>
         <w:pStyle w:val="Corpodetexto"/>
       </w:pPr>
-      <w:bookmarkStart w:id="48" w:name="_GoBack"/>
-      <w:bookmarkEnd w:id="48"/>
     </w:p>
     <w:p>
       <w:pPr>
@@ -6654,7 +6684,13 @@
         <w:t xml:space="preserve"> </w:t>
       </w:r>
       <w:r>
-        <w:t>Terá que montar um circuito que permite a leitura do código de barras para identificação do equipamento e da matrícula do aluno;</w:t>
+        <w:t>Terá que montar um circuito que permite a leitura do código de barras para identificação do equipamento e da matrícula do aluno</w:t>
+      </w:r>
+      <w:r>
+        <w:t xml:space="preserve"> ou código da cartão do RU</w:t>
+      </w:r>
+      <w:r>
+        <w:t>;</w:t>
       </w:r>
     </w:p>
     <w:p>
@@ -6930,7 +6966,19 @@
         <w:rPr>
           <w:b/>
         </w:rPr>
-        <w:t>Fazer o relatório:</w:t>
+        <w:t>F</w:t>
+      </w:r>
+      <w:r>
+        <w:rPr>
+          <w:b/>
+        </w:rPr>
+        <w:t>inalizar</w:t>
+      </w:r>
+      <w:r>
+        <w:rPr>
+          <w:b/>
+        </w:rPr>
+        <w:t xml:space="preserve"> o relatório:</w:t>
       </w:r>
       <w:r>
         <w:t xml:space="preserve"> Nesta atividade será finalizado o relatório para o TCC</w:t>
@@ -7025,7 +7073,7 @@
         </w:rPr>
       </w:pPr>
       <w:bookmarkStart w:id="50" w:name="_Ref9278507"/>
-      <w:bookmarkStart w:id="51" w:name="_Toc10704516"/>
+      <w:bookmarkStart w:id="51" w:name="_Toc10707632"/>
       <w:r>
         <w:lastRenderedPageBreak/>
         <w:t xml:space="preserve">Quadro </w:t>
@@ -14689,12 +14737,12 @@
       <w:bookmarkStart w:id="53" w:name="_Toc335309226"/>
       <w:bookmarkStart w:id="54" w:name="_Toc523891319"/>
       <w:bookmarkStart w:id="55" w:name="_Toc523964461"/>
-      <w:bookmarkEnd w:id="46"/>
+      <w:bookmarkEnd w:id="47"/>
       <w:r>
         <w:lastRenderedPageBreak/>
         <w:t xml:space="preserve"> </w:t>
       </w:r>
-      <w:bookmarkStart w:id="56" w:name="_Toc10704514"/>
+      <w:bookmarkStart w:id="56" w:name="_Toc10707654"/>
       <w:bookmarkEnd w:id="53"/>
       <w:r>
         <w:t>locação de recursos</w:t>
@@ -14749,19 +14797,8 @@
       <w:r>
         <w:t>Um leitor de código de barras</w:t>
       </w:r>
-      <w:proofErr w:type="gramStart"/>
-      <w:r>
-        <w:t>,</w:t>
-      </w:r>
-      <w:r>
-        <w:t xml:space="preserve"> </w:t>
-      </w:r>
-      <w:r>
-        <w:t>,</w:t>
-      </w:r>
-      <w:proofErr w:type="gramEnd"/>
-      <w:r>
-        <w:t xml:space="preserve"> QR </w:t>
+      <w:r>
+        <w:t xml:space="preserve">, QR </w:t>
       </w:r>
       <w:proofErr w:type="spellStart"/>
       <w:r>
@@ -14772,7 +14809,13 @@
         <w:t xml:space="preserve"> ou RFID</w:t>
       </w:r>
       <w:r>
-        <w:t xml:space="preserve"> para reconhecer o equipamento e a matrícula na carteirinha;</w:t>
+        <w:t xml:space="preserve"> para reconhecer o equipamento e a matrícula na carteir</w:t>
+      </w:r>
+      <w:r>
+        <w:t>a do aluno ou código do RU</w:t>
+      </w:r>
+      <w:r>
+        <w:t>;</w:t>
       </w:r>
     </w:p>
     <w:p>
@@ -14794,7 +14837,6 @@
       <w:r>
         <w:t xml:space="preserve"> e microcontroladores para montar um sistema embarcado para viabilizar a comunicação do leitor de código de barras</w:t>
       </w:r>
-      <w:proofErr w:type="gramStart"/>
       <w:r>
         <w:t>,</w:t>
       </w:r>
@@ -14802,11 +14844,7 @@
         <w:t xml:space="preserve"> </w:t>
       </w:r>
       <w:r>
-        <w:t>,</w:t>
-      </w:r>
-      <w:proofErr w:type="gramEnd"/>
-      <w:r>
-        <w:t xml:space="preserve"> QR </w:t>
+        <w:t xml:space="preserve">, QR </w:t>
       </w:r>
       <w:proofErr w:type="spellStart"/>
       <w:r>
@@ -15106,7 +15144,7 @@
       </w:pPr>
       <w:bookmarkStart w:id="57" w:name="_Ref9278850"/>
       <w:bookmarkStart w:id="58" w:name="_Toc335989467"/>
-      <w:bookmarkStart w:id="59" w:name="_Toc10704529"/>
+      <w:bookmarkStart w:id="59" w:name="_Toc10707629"/>
       <w:r>
         <w:t xml:space="preserve">Figura </w:t>
       </w:r>
@@ -15274,7 +15312,7 @@
         <w:pStyle w:val="Legenda"/>
         <w:keepNext/>
       </w:pPr>
-      <w:bookmarkStart w:id="61" w:name="_Toc10704530"/>
+      <w:bookmarkStart w:id="61" w:name="_Toc10707630"/>
       <w:r>
         <w:lastRenderedPageBreak/>
         <w:t xml:space="preserve">Figura </w:t>
@@ -15370,21 +15408,7 @@
         <w:rPr>
           <w:sz w:val="18"/>
         </w:rPr>
-        <w:t>-</w:t>
-      </w:r>
-      <w:proofErr w:type="gramStart"/>
-      <w:r>
-        <w:rPr>
-          <w:sz w:val="18"/>
-        </w:rPr>
-        <w:t>Itens(</w:t>
-      </w:r>
-      <w:proofErr w:type="gramEnd"/>
-      <w:r>
-        <w:rPr>
-          <w:sz w:val="18"/>
-        </w:rPr>
-        <w:t>20</w:t>
+        <w:t>-Itens(20</w:t>
       </w:r>
       <w:r>
         <w:rPr>
@@ -15469,7 +15493,7 @@
       </w:pPr>
       <w:bookmarkStart w:id="62" w:name="_Ref9278900"/>
       <w:bookmarkStart w:id="63" w:name="_Toc335989469"/>
-      <w:bookmarkStart w:id="64" w:name="_Toc10704531"/>
+      <w:bookmarkStart w:id="64" w:name="_Toc10707631"/>
       <w:r>
         <w:t xml:space="preserve">Figura </w:t>
       </w:r>
@@ -15627,7 +15651,7 @@
         </w:numPr>
       </w:pPr>
       <w:bookmarkStart w:id="65" w:name="_Toc335309231"/>
-      <w:bookmarkStart w:id="66" w:name="_Toc10704515"/>
+      <w:bookmarkStart w:id="66" w:name="_Toc10707655"/>
       <w:bookmarkEnd w:id="54"/>
       <w:bookmarkEnd w:id="55"/>
       <w:r>
@@ -15766,7 +15790,6 @@
         </w:rPr>
         <w:t xml:space="preserve">O que é Automação </w:t>
       </w:r>
-      <w:proofErr w:type="gramStart"/>
       <w:r>
         <w:rPr>
           <w:b/>
@@ -15779,15 +15802,7 @@
           <w:b/>
           <w:bCs/>
         </w:rPr>
-        <w:t>?.</w:t>
-      </w:r>
-      <w:proofErr w:type="gramEnd"/>
-      <w:r>
-        <w:rPr>
-          <w:b/>
-          <w:bCs/>
-        </w:rPr>
-        <w:t xml:space="preserve"> </w:t>
+        <w:t xml:space="preserve">?. </w:t>
       </w:r>
       <w:r>
         <w:t>2016. Disponível em: https://www.citisystems.com.br/o-que-e-automacao-industrial/</w:t>
@@ -16406,13 +16421,8 @@
         <w:t xml:space="preserve">Automatização de processos: </w:t>
       </w:r>
       <w:r>
-        <w:t xml:space="preserve">O que é e quais são os </w:t>
-      </w:r>
-      <w:proofErr w:type="gramStart"/>
-      <w:r>
-        <w:t>benefícios?.</w:t>
-      </w:r>
-      <w:proofErr w:type="gramEnd"/>
+        <w:t>O que é e quais são os benefícios?.</w:t>
+      </w:r>
       <w:r>
         <w:t xml:space="preserve"> 2016. Disponível em: https://blog.me.com.br/automatizacao-de-processos/. Acesso em: 29 ma</w:t>
       </w:r>
@@ -22610,7 +22620,7 @@
 </file>
 
 <file path=customXml/itemProps1.xml><?xml version="1.0" encoding="utf-8"?>
-<ds:datastoreItem xmlns:ds="http://schemas.openxmlformats.org/officeDocument/2006/customXml" ds:itemID="{0528F50F-ED13-44B1-A4F4-6FC56EDE1F5B}">
+<ds:datastoreItem xmlns:ds="http://schemas.openxmlformats.org/officeDocument/2006/customXml" ds:itemID="{6F4D3F55-FCA9-4E57-A29D-4253722D4ACC}">
   <ds:schemaRefs>
     <ds:schemaRef ds:uri="http://schemas.openxmlformats.org/officeDocument/2006/bibliography"/>
   </ds:schemaRefs>

</xml_diff>